<commit_message>
Added UML diagrams, no GUI subsystem
</commit_message>
<xml_diff>
--- a/SYSC 3303 Project Report.docx
+++ b/SYSC 3303 Project Report.docx
@@ -32,13 +32,8 @@
       </w:r>
     </w:p>
     <w:p>
-      <w:proofErr w:type="spellStart"/>
-      <w:r>
-        <w:t>Callum</w:t>
-      </w:r>
-      <w:proofErr w:type="spellEnd"/>
-      <w:r>
-        <w:t xml:space="preserve"> Kirby</w:t>
+      <w:r>
+        <w:t>Callum Kirby</w:t>
       </w:r>
     </w:p>
     <w:p>
@@ -1509,8 +1504,6 @@
           <w:docGrid w:linePitch="360"/>
         </w:sectPr>
       </w:pPr>
-      <w:bookmarkStart w:id="0" w:name="_GoBack"/>
-      <w:bookmarkEnd w:id="0"/>
     </w:p>
     <w:p>
       <w:pPr>
@@ -1519,7 +1512,7 @@
           <w:lang w:val="en-US"/>
         </w:rPr>
       </w:pPr>
-      <w:bookmarkStart w:id="1" w:name="_Toc5634953"/>
+      <w:bookmarkStart w:id="0" w:name="_Toc5634953"/>
       <w:r>
         <w:rPr>
           <w:lang w:val="en-US"/>
@@ -1527,7 +1520,7 @@
         <w:lastRenderedPageBreak/>
         <w:t>Team Member Responsibilities</w:t>
       </w:r>
-      <w:bookmarkEnd w:id="1"/>
+      <w:bookmarkEnd w:id="0"/>
     </w:p>
     <w:p>
       <w:pPr>
@@ -3524,19 +3517,11 @@
                 <w:lang w:val="en-US"/>
               </w:rPr>
             </w:pPr>
-            <w:proofErr w:type="spellStart"/>
-            <w:r>
-              <w:rPr>
-                <w:lang w:val="en-US"/>
-              </w:rPr>
-              <w:t>Callum</w:t>
-            </w:r>
-            <w:proofErr w:type="spellEnd"/>
-            <w:r>
-              <w:rPr>
-                <w:lang w:val="en-US"/>
-              </w:rPr>
-              <w:t xml:space="preserve"> Kirby</w:t>
+            <w:r>
+              <w:rPr>
+                <w:lang w:val="en-US"/>
+              </w:rPr>
+              <w:t>Callum Kirby</w:t>
             </w:r>
           </w:p>
         </w:tc>
@@ -3688,87 +3673,301 @@
       <w:pPr>
         <w:pStyle w:val="Heading1"/>
       </w:pPr>
-      <w:bookmarkStart w:id="2" w:name="_Toc5634954"/>
+      <w:bookmarkStart w:id="1" w:name="_Toc5634954"/>
       <w:r>
         <w:lastRenderedPageBreak/>
         <w:t>Diagrams</w:t>
       </w:r>
+      <w:bookmarkEnd w:id="1"/>
+    </w:p>
+    <w:p>
+      <w:pPr>
+        <w:pStyle w:val="Heading2"/>
+      </w:pPr>
+      <w:bookmarkStart w:id="2" w:name="_Toc5634955"/>
+      <w:r>
+        <w:t>Class Diagrams</w:t>
+      </w:r>
       <w:bookmarkEnd w:id="2"/>
     </w:p>
     <w:p>
       <w:pPr>
+        <w:pStyle w:val="Heading3"/>
+      </w:pPr>
+      <w:bookmarkStart w:id="3" w:name="_Toc5634956"/>
+      <w:r>
+        <w:t>Scheduler Subsystem</w:t>
+      </w:r>
+      <w:bookmarkEnd w:id="3"/>
+    </w:p>
+    <w:p>
+      <w:r>
+        <w:rPr>
+          <w:noProof/>
+        </w:rPr>
+        <w:drawing>
+          <wp:inline distT="0" distB="0" distL="0" distR="0" wp14:anchorId="36CDE786" wp14:editId="73A62D5A">
+            <wp:extent cx="5943600" cy="3312795"/>
+            <wp:effectExtent l="0" t="0" r="0" b="1905"/>
+            <wp:docPr id="6" name="Picture 6"/>
+            <wp:cNvGraphicFramePr>
+              <a:graphicFrameLocks xmlns:a="http://schemas.openxmlformats.org/drawingml/2006/main" noChangeAspect="1"/>
+            </wp:cNvGraphicFramePr>
+            <a:graphic xmlns:a="http://schemas.openxmlformats.org/drawingml/2006/main">
+              <a:graphicData uri="http://schemas.openxmlformats.org/drawingml/2006/picture">
+                <pic:pic xmlns:pic="http://schemas.openxmlformats.org/drawingml/2006/picture">
+                  <pic:nvPicPr>
+                    <pic:cNvPr id="0" name="Picture 8"/>
+                    <pic:cNvPicPr>
+                      <a:picLocks noChangeAspect="1" noChangeArrowheads="1"/>
+                    </pic:cNvPicPr>
+                  </pic:nvPicPr>
+                  <pic:blipFill>
+                    <a:blip r:embed="rId8" cstate="print">
+                      <a:extLst>
+                        <a:ext uri="{28A0092B-C50C-407E-A947-70E740481C1C}">
+                          <a14:useLocalDpi xmlns:a14="http://schemas.microsoft.com/office/drawing/2010/main" val="0"/>
+                        </a:ext>
+                      </a:extLst>
+                    </a:blip>
+                    <a:srcRect/>
+                    <a:stretch>
+                      <a:fillRect/>
+                    </a:stretch>
+                  </pic:blipFill>
+                  <pic:spPr bwMode="auto">
+                    <a:xfrm>
+                      <a:off x="0" y="0"/>
+                      <a:ext cx="5943600" cy="3312795"/>
+                    </a:xfrm>
+                    <a:prstGeom prst="rect">
+                      <a:avLst/>
+                    </a:prstGeom>
+                    <a:noFill/>
+                    <a:ln>
+                      <a:noFill/>
+                    </a:ln>
+                  </pic:spPr>
+                </pic:pic>
+              </a:graphicData>
+            </a:graphic>
+          </wp:inline>
+        </w:drawing>
+      </w:r>
+    </w:p>
+    <w:p>
+      <w:pPr>
+        <w:pStyle w:val="Heading3"/>
+      </w:pPr>
+      <w:bookmarkStart w:id="4" w:name="_Toc5634957"/>
+    </w:p>
+    <w:p>
+      <w:pPr>
+        <w:pStyle w:val="Heading3"/>
+      </w:pPr>
+      <w:bookmarkStart w:id="5" w:name="_GoBack"/>
+      <w:bookmarkEnd w:id="5"/>
+      <w:r>
+        <w:t>Floor Subsystem</w:t>
+      </w:r>
+      <w:bookmarkEnd w:id="4"/>
+    </w:p>
+    <w:p>
+      <w:r>
+        <w:rPr>
+          <w:noProof/>
+        </w:rPr>
+        <w:drawing>
+          <wp:inline distT="0" distB="0" distL="0" distR="0" wp14:anchorId="4EBBFE44" wp14:editId="1529A028">
+            <wp:extent cx="5943600" cy="2863850"/>
+            <wp:effectExtent l="0" t="0" r="0" b="0"/>
+            <wp:docPr id="7" name="Picture 7"/>
+            <wp:cNvGraphicFramePr>
+              <a:graphicFrameLocks xmlns:a="http://schemas.openxmlformats.org/drawingml/2006/main" noChangeAspect="1"/>
+            </wp:cNvGraphicFramePr>
+            <a:graphic xmlns:a="http://schemas.openxmlformats.org/drawingml/2006/main">
+              <a:graphicData uri="http://schemas.openxmlformats.org/drawingml/2006/picture">
+                <pic:pic xmlns:pic="http://schemas.openxmlformats.org/drawingml/2006/picture">
+                  <pic:nvPicPr>
+                    <pic:cNvPr id="0" name="Picture 10"/>
+                    <pic:cNvPicPr>
+                      <a:picLocks noChangeAspect="1" noChangeArrowheads="1"/>
+                    </pic:cNvPicPr>
+                  </pic:nvPicPr>
+                  <pic:blipFill>
+                    <a:blip r:embed="rId9">
+                      <a:extLst>
+                        <a:ext uri="{28A0092B-C50C-407E-A947-70E740481C1C}">
+                          <a14:useLocalDpi xmlns:a14="http://schemas.microsoft.com/office/drawing/2010/main" val="0"/>
+                        </a:ext>
+                      </a:extLst>
+                    </a:blip>
+                    <a:srcRect/>
+                    <a:stretch>
+                      <a:fillRect/>
+                    </a:stretch>
+                  </pic:blipFill>
+                  <pic:spPr bwMode="auto">
+                    <a:xfrm>
+                      <a:off x="0" y="0"/>
+                      <a:ext cx="5943600" cy="2863850"/>
+                    </a:xfrm>
+                    <a:prstGeom prst="rect">
+                      <a:avLst/>
+                    </a:prstGeom>
+                    <a:noFill/>
+                    <a:ln>
+                      <a:noFill/>
+                    </a:ln>
+                  </pic:spPr>
+                </pic:pic>
+              </a:graphicData>
+            </a:graphic>
+          </wp:inline>
+        </w:drawing>
+      </w:r>
+    </w:p>
+    <w:p>
+      <w:pPr>
+        <w:pStyle w:val="Heading3"/>
+      </w:pPr>
+      <w:bookmarkStart w:id="6" w:name="_Toc5634958"/>
+      <w:r>
+        <w:lastRenderedPageBreak/>
+        <w:t>Elevator Subsystem</w:t>
+      </w:r>
+      <w:bookmarkEnd w:id="6"/>
+    </w:p>
+    <w:p>
+      <w:r>
+        <w:rPr>
+          <w:noProof/>
+        </w:rPr>
+        <w:drawing>
+          <wp:inline distT="0" distB="0" distL="0" distR="0" wp14:anchorId="400BE254" wp14:editId="6F27AD6A">
+            <wp:extent cx="5943600" cy="4501515"/>
+            <wp:effectExtent l="0" t="0" r="0" b="0"/>
+            <wp:docPr id="9" name="Picture 9"/>
+            <wp:cNvGraphicFramePr>
+              <a:graphicFrameLocks xmlns:a="http://schemas.openxmlformats.org/drawingml/2006/main" noChangeAspect="1"/>
+            </wp:cNvGraphicFramePr>
+            <a:graphic xmlns:a="http://schemas.openxmlformats.org/drawingml/2006/main">
+              <a:graphicData uri="http://schemas.openxmlformats.org/drawingml/2006/picture">
+                <pic:pic xmlns:pic="http://schemas.openxmlformats.org/drawingml/2006/picture">
+                  <pic:nvPicPr>
+                    <pic:cNvPr id="0" name="Picture 14"/>
+                    <pic:cNvPicPr>
+                      <a:picLocks noChangeAspect="1" noChangeArrowheads="1"/>
+                    </pic:cNvPicPr>
+                  </pic:nvPicPr>
+                  <pic:blipFill>
+                    <a:blip r:embed="rId10">
+                      <a:extLst>
+                        <a:ext uri="{28A0092B-C50C-407E-A947-70E740481C1C}">
+                          <a14:useLocalDpi xmlns:a14="http://schemas.microsoft.com/office/drawing/2010/main" val="0"/>
+                        </a:ext>
+                      </a:extLst>
+                    </a:blip>
+                    <a:srcRect/>
+                    <a:stretch>
+                      <a:fillRect/>
+                    </a:stretch>
+                  </pic:blipFill>
+                  <pic:spPr bwMode="auto">
+                    <a:xfrm>
+                      <a:off x="0" y="0"/>
+                      <a:ext cx="5943600" cy="4501515"/>
+                    </a:xfrm>
+                    <a:prstGeom prst="rect">
+                      <a:avLst/>
+                    </a:prstGeom>
+                    <a:noFill/>
+                    <a:ln>
+                      <a:noFill/>
+                    </a:ln>
+                  </pic:spPr>
+                </pic:pic>
+              </a:graphicData>
+            </a:graphic>
+          </wp:inline>
+        </w:drawing>
+      </w:r>
+    </w:p>
+    <w:p>
+      <w:pPr>
+        <w:pStyle w:val="Heading3"/>
+      </w:pPr>
+      <w:bookmarkStart w:id="7" w:name="_Toc5634960"/>
+      <w:r>
+        <w:lastRenderedPageBreak/>
+        <w:t>Resources</w:t>
+      </w:r>
+      <w:bookmarkEnd w:id="7"/>
+    </w:p>
+    <w:p>
+      <w:r>
+        <w:rPr>
+          <w:noProof/>
+        </w:rPr>
+        <w:drawing>
+          <wp:inline distT="0" distB="0" distL="0" distR="0" wp14:anchorId="61CA6EE4" wp14:editId="53EB8995">
+            <wp:extent cx="5943600" cy="3806190"/>
+            <wp:effectExtent l="0" t="0" r="0" b="3810"/>
+            <wp:docPr id="8" name="Picture 8"/>
+            <wp:cNvGraphicFramePr>
+              <a:graphicFrameLocks xmlns:a="http://schemas.openxmlformats.org/drawingml/2006/main" noChangeAspect="1"/>
+            </wp:cNvGraphicFramePr>
+            <a:graphic xmlns:a="http://schemas.openxmlformats.org/drawingml/2006/main">
+              <a:graphicData uri="http://schemas.openxmlformats.org/drawingml/2006/picture">
+                <pic:pic xmlns:pic="http://schemas.openxmlformats.org/drawingml/2006/picture">
+                  <pic:nvPicPr>
+                    <pic:cNvPr id="0" name="Picture 12"/>
+                    <pic:cNvPicPr>
+                      <a:picLocks noChangeAspect="1" noChangeArrowheads="1"/>
+                    </pic:cNvPicPr>
+                  </pic:nvPicPr>
+                  <pic:blipFill>
+                    <a:blip r:embed="rId11">
+                      <a:extLst>
+                        <a:ext uri="{28A0092B-C50C-407E-A947-70E740481C1C}">
+                          <a14:useLocalDpi xmlns:a14="http://schemas.microsoft.com/office/drawing/2010/main" val="0"/>
+                        </a:ext>
+                      </a:extLst>
+                    </a:blip>
+                    <a:srcRect/>
+                    <a:stretch>
+                      <a:fillRect/>
+                    </a:stretch>
+                  </pic:blipFill>
+                  <pic:spPr bwMode="auto">
+                    <a:xfrm>
+                      <a:off x="0" y="0"/>
+                      <a:ext cx="5943600" cy="3806190"/>
+                    </a:xfrm>
+                    <a:prstGeom prst="rect">
+                      <a:avLst/>
+                    </a:prstGeom>
+                    <a:noFill/>
+                    <a:ln>
+                      <a:noFill/>
+                    </a:ln>
+                  </pic:spPr>
+                </pic:pic>
+              </a:graphicData>
+            </a:graphic>
+          </wp:inline>
+        </w:drawing>
+      </w:r>
+    </w:p>
+    <w:p>
+      <w:pPr>
         <w:pStyle w:val="Heading2"/>
       </w:pPr>
-      <w:bookmarkStart w:id="3" w:name="_Toc5634955"/>
-      <w:r>
-        <w:t>Class Diagrams</w:t>
-      </w:r>
-      <w:bookmarkEnd w:id="3"/>
-    </w:p>
-    <w:p>
-      <w:pPr>
-        <w:pStyle w:val="Heading3"/>
-      </w:pPr>
-      <w:bookmarkStart w:id="4" w:name="_Toc5634956"/>
-      <w:r>
-        <w:t>Scheduler Subsystem</w:t>
-      </w:r>
-      <w:bookmarkEnd w:id="4"/>
-    </w:p>
-    <w:p/>
-    <w:p>
-      <w:pPr>
-        <w:pStyle w:val="Heading3"/>
-      </w:pPr>
-      <w:bookmarkStart w:id="5" w:name="_Toc5634957"/>
-      <w:r>
-        <w:t>Floor Subsystem</w:t>
-      </w:r>
-      <w:bookmarkEnd w:id="5"/>
-    </w:p>
-    <w:p/>
-    <w:p>
-      <w:pPr>
-        <w:pStyle w:val="Heading3"/>
-      </w:pPr>
-      <w:bookmarkStart w:id="6" w:name="_Toc5634958"/>
-      <w:r>
-        <w:t>Elevator Subsystem</w:t>
-      </w:r>
-      <w:bookmarkEnd w:id="6"/>
-    </w:p>
-    <w:p/>
-    <w:p>
-      <w:pPr>
-        <w:pStyle w:val="Heading3"/>
-      </w:pPr>
-      <w:bookmarkStart w:id="7" w:name="_Toc5634959"/>
-      <w:r>
-        <w:t>GUI System</w:t>
-      </w:r>
-      <w:bookmarkEnd w:id="7"/>
-    </w:p>
-    <w:p/>
-    <w:p>
-      <w:pPr>
-        <w:pStyle w:val="Heading3"/>
-      </w:pPr>
-      <w:bookmarkStart w:id="8" w:name="_Toc5634960"/>
-      <w:r>
-        <w:t>Resources</w:t>
+      <w:bookmarkStart w:id="8" w:name="_Toc5634961"/>
+      <w:r>
+        <w:t>Elevator State Machine</w:t>
       </w:r>
       <w:bookmarkEnd w:id="8"/>
-    </w:p>
-    <w:p/>
-    <w:p>
-      <w:pPr>
-        <w:pStyle w:val="Heading2"/>
-      </w:pPr>
-      <w:bookmarkStart w:id="9" w:name="_Toc5634961"/>
-      <w:r>
-        <w:t>Elevator State Machine</w:t>
-      </w:r>
-      <w:bookmarkEnd w:id="9"/>
     </w:p>
     <w:p>
       <w:r>
@@ -3793,7 +3992,7 @@
                     </pic:cNvPicPr>
                   </pic:nvPicPr>
                   <pic:blipFill>
-                    <a:blip r:embed="rId8">
+                    <a:blip r:embed="rId12">
                       <a:extLst>
                         <a:ext uri="{28A0092B-C50C-407E-A947-70E740481C1C}">
                           <a14:useLocalDpi xmlns:a14="http://schemas.microsoft.com/office/drawing/2010/main" val="0"/>
@@ -3830,22 +4029,21 @@
       <w:pPr>
         <w:pStyle w:val="Heading2"/>
       </w:pPr>
-      <w:bookmarkStart w:id="10" w:name="_Toc5634962"/>
-      <w:r>
-        <w:lastRenderedPageBreak/>
+      <w:bookmarkStart w:id="9" w:name="_Toc5634962"/>
+      <w:r>
         <w:t>Timing Diagrams</w:t>
       </w:r>
+      <w:bookmarkEnd w:id="9"/>
+    </w:p>
+    <w:p>
+      <w:pPr>
+        <w:pStyle w:val="Heading3"/>
+      </w:pPr>
+      <w:bookmarkStart w:id="10" w:name="_Toc5634963"/>
+      <w:r>
+        <w:t>Elevator Hard Error</w:t>
+      </w:r>
       <w:bookmarkEnd w:id="10"/>
-    </w:p>
-    <w:p>
-      <w:pPr>
-        <w:pStyle w:val="Heading3"/>
-      </w:pPr>
-      <w:bookmarkStart w:id="11" w:name="_Toc5634963"/>
-      <w:r>
-        <w:t>Elevator Hard Error</w:t>
-      </w:r>
-      <w:bookmarkEnd w:id="11"/>
     </w:p>
     <w:p>
       <w:r>
@@ -3868,7 +4066,7 @@
                     <pic:cNvPicPr/>
                   </pic:nvPicPr>
                   <pic:blipFill>
-                    <a:blip r:embed="rId9"/>
+                    <a:blip r:embed="rId13"/>
                     <a:stretch>
                       <a:fillRect/>
                     </a:stretch>
@@ -3893,11 +4091,11 @@
       <w:pPr>
         <w:pStyle w:val="Heading3"/>
       </w:pPr>
-      <w:bookmarkStart w:id="12" w:name="_Toc5634964"/>
+      <w:bookmarkStart w:id="11" w:name="_Toc5634964"/>
       <w:r>
         <w:t>Elevator Soft Error</w:t>
       </w:r>
-      <w:bookmarkEnd w:id="12"/>
+      <w:bookmarkEnd w:id="11"/>
     </w:p>
     <w:p>
       <w:r>
@@ -3922,7 +4120,7 @@
                     </pic:cNvPicPr>
                   </pic:nvPicPr>
                   <pic:blipFill>
-                    <a:blip r:embed="rId10" cstate="print">
+                    <a:blip r:embed="rId14" cstate="print">
                       <a:extLst>
                         <a:ext uri="{28A0092B-C50C-407E-A947-70E740481C1C}">
                           <a14:useLocalDpi xmlns:a14="http://schemas.microsoft.com/office/drawing/2010/main" val="0"/>
@@ -3961,12 +4159,11 @@
       <w:pPr>
         <w:pStyle w:val="Heading1"/>
       </w:pPr>
-      <w:bookmarkStart w:id="13" w:name="_Toc5634965"/>
-      <w:r>
-        <w:lastRenderedPageBreak/>
+      <w:bookmarkStart w:id="12" w:name="_Toc5634965"/>
+      <w:r>
         <w:t>Setup and Test Instructions</w:t>
       </w:r>
-      <w:bookmarkEnd w:id="13"/>
+      <w:bookmarkEnd w:id="12"/>
     </w:p>
     <w:p>
       <w:pPr>
@@ -4256,11 +4453,11 @@
       <w:r>
         <w:t xml:space="preserve"> </w:t>
       </w:r>
-      <w:bookmarkStart w:id="14" w:name="_Ref5631544"/>
+      <w:bookmarkStart w:id="13" w:name="_Ref5631544"/>
       <w:r>
         <w:t>In Eclipse, open resources.Constants.java and update the following values:</w:t>
       </w:r>
-      <w:bookmarkEnd w:id="14"/>
+      <w:bookmarkEnd w:id="13"/>
     </w:p>
     <w:p>
       <w:pPr>
@@ -4510,12 +4707,11 @@
       <w:pPr>
         <w:pStyle w:val="Heading1"/>
       </w:pPr>
-      <w:bookmarkStart w:id="15" w:name="_Toc5634966"/>
-      <w:r>
-        <w:lastRenderedPageBreak/>
+      <w:bookmarkStart w:id="14" w:name="_Toc5634966"/>
+      <w:r>
         <w:t>Measurement Results</w:t>
       </w:r>
-      <w:bookmarkEnd w:id="15"/>
+      <w:bookmarkEnd w:id="14"/>
     </w:p>
     <w:p/>
     <w:p/>
@@ -4524,11 +4720,11 @@
       <w:pPr>
         <w:pStyle w:val="Heading1"/>
       </w:pPr>
-      <w:bookmarkStart w:id="16" w:name="_Toc5634967"/>
+      <w:bookmarkStart w:id="15" w:name="_Toc5634967"/>
       <w:r>
         <w:t>Scheduability Analysis</w:t>
       </w:r>
-      <w:bookmarkEnd w:id="16"/>
+      <w:bookmarkEnd w:id="15"/>
     </w:p>
     <w:p/>
     <w:p/>
@@ -4537,66 +4733,66 @@
       <w:pPr>
         <w:pStyle w:val="Heading1"/>
       </w:pPr>
-      <w:bookmarkStart w:id="17" w:name="_Toc5634968"/>
+      <w:bookmarkStart w:id="16" w:name="_Toc5634968"/>
       <w:r>
         <w:t>Design Reflection</w:t>
       </w:r>
+      <w:bookmarkEnd w:id="16"/>
+    </w:p>
+    <w:p>
+      <w:pPr>
+        <w:pStyle w:val="Heading2"/>
+      </w:pPr>
+      <w:bookmarkStart w:id="17" w:name="_Toc5634969"/>
+      <w:r>
+        <w:t>Schedular Subsystem</w:t>
+      </w:r>
       <w:bookmarkEnd w:id="17"/>
     </w:p>
     <w:p>
+      <w:r>
+        <w:t>One thing that is good about it is that it has threads to separately listen to the floor and elevator subsystems. This gives the system some flexibility and allows it deal with the two systems in different ways.</w:t>
+      </w:r>
+    </w:p>
+    <w:p>
+      <w:r>
+        <w:t>One thing that might have been changed would be to have each of the scheduler processes run as a different thread. This would allow different priorities to be set to different tasks, which would allow the schedular to handle certain tasks quicker or slower as need be. This would have a performance impact, especially</w:t>
+      </w:r>
+      <w:r>
+        <w:t xml:space="preserve"> if the schedular received a burst of many messages all at once. Testing would have to be done to determine if the benefits are worst the cost.</w:t>
+      </w:r>
+    </w:p>
+    <w:p>
+      <w:r>
+        <w:t xml:space="preserve">The structures for maintaining pending requests and final elevator destinations are a bit complicated. It may have been possible to use a less convoluted </w:t>
+      </w:r>
+      <w:r>
+        <w:t>method for tracking this information, perhaps with a specially constructed class.</w:t>
+      </w:r>
+    </w:p>
+    <w:p>
       <w:pPr>
         <w:pStyle w:val="Heading2"/>
       </w:pPr>
-      <w:bookmarkStart w:id="18" w:name="_Toc5634969"/>
-      <w:r>
-        <w:t>Schedular Subsystem</w:t>
+      <w:bookmarkStart w:id="18" w:name="_Toc5634970"/>
+      <w:r>
+        <w:t>Elevator Subsystem</w:t>
       </w:r>
       <w:bookmarkEnd w:id="18"/>
     </w:p>
-    <w:p>
-      <w:r>
-        <w:t>One thing that is good about it is that it has threads to separately listen to the floor and elevator subsystems. This gives the system some flexibility and allows it deal with the two systems in different ways.</w:t>
-      </w:r>
-    </w:p>
-    <w:p>
-      <w:r>
-        <w:t>One thing that might have been changed would be to have each of the scheduler processes run as a different thread. This would allow different priorities to be set to different tasks, which would allow the schedular to handle certain tasks quicker or slower as need be. This would have a performance impact, especially</w:t>
-      </w:r>
-      <w:r>
-        <w:t xml:space="preserve"> if the schedular received a burst of many messages all at once. Testing would have to be done to determine if the benefits are worst the cost.</w:t>
-      </w:r>
-    </w:p>
-    <w:p>
-      <w:r>
-        <w:t xml:space="preserve">The structures for maintaining pending requests and final elevator destinations are a bit complicated. It may have been possible to use a less convoluted </w:t>
-      </w:r>
-      <w:r>
-        <w:t>method for tracking this information, perhaps with a specially constructed class.</w:t>
-      </w:r>
-    </w:p>
+    <w:p/>
     <w:p>
       <w:pPr>
         <w:pStyle w:val="Heading2"/>
       </w:pPr>
-      <w:bookmarkStart w:id="19" w:name="_Toc5634970"/>
-      <w:r>
-        <w:t>Elevator Subsystem</w:t>
+      <w:bookmarkStart w:id="19" w:name="_Toc5634971"/>
+      <w:r>
+        <w:t>Floor Subsystem</w:t>
       </w:r>
       <w:bookmarkEnd w:id="19"/>
     </w:p>
-    <w:p/>
-    <w:p>
-      <w:pPr>
-        <w:pStyle w:val="Heading2"/>
-      </w:pPr>
-      <w:bookmarkStart w:id="20" w:name="_Toc5634971"/>
-      <w:r>
-        <w:t>Floor Subsystem</w:t>
-      </w:r>
-      <w:bookmarkEnd w:id="20"/>
-    </w:p>
     <w:sectPr>
-      <w:footerReference w:type="default" r:id="rId11"/>
+      <w:footerReference w:type="default" r:id="rId15"/>
       <w:pgSz w:w="12240" w:h="15840"/>
       <w:pgMar w:top="1440" w:right="1440" w:bottom="1440" w:left="1440" w:header="708" w:footer="708" w:gutter="0"/>
       <w:pgNumType w:start="1"/>
@@ -5401,7 +5597,7 @@
       </w:pPr>
     </w:pPrDefault>
   </w:docDefaults>
-  <w:latentStyles w:defLockedState="0" w:defUIPriority="99" w:defSemiHidden="0" w:defUnhideWhenUsed="0" w:defQFormat="0" w:count="376">
+  <w:latentStyles w:defLockedState="0" w:defUIPriority="99" w:defSemiHidden="0" w:defUnhideWhenUsed="0" w:defQFormat="0" w:count="375">
     <w:lsdException w:name="Normal" w:uiPriority="0" w:qFormat="1"/>
     <w:lsdException w:name="heading 1" w:uiPriority="9" w:qFormat="1"/>
     <w:lsdException w:name="heading 2" w:semiHidden="1" w:uiPriority="9" w:unhideWhenUsed="1" w:qFormat="1"/>
@@ -5777,7 +5973,6 @@
     <w:lsdException w:name="Smart Hyperlink" w:semiHidden="1" w:unhideWhenUsed="1"/>
     <w:lsdException w:name="Hashtag" w:semiHidden="1" w:unhideWhenUsed="1"/>
     <w:lsdException w:name="Unresolved Mention" w:semiHidden="1" w:unhideWhenUsed="1"/>
-    <w:lsdException w:name="Smart Link" w:semiHidden="1" w:unhideWhenUsed="1"/>
   </w:latentStyles>
   <w:style w:type="paragraph" w:default="1" w:styleId="Normal">
     <w:name w:val="Normal"/>
@@ -6404,7 +6599,7 @@
 </file>
 
 <file path=customXml/itemProps1.xml><?xml version="1.0" encoding="utf-8"?>
-<ds:datastoreItem xmlns:ds="http://schemas.openxmlformats.org/officeDocument/2006/customXml" ds:itemID="{23800BBB-A3B4-4C0E-83F3-8A3908841408}">
+<ds:datastoreItem xmlns:ds="http://schemas.openxmlformats.org/officeDocument/2006/customXml" ds:itemID="{6C328823-3D65-4DDB-9B88-EFA654BD82B0}">
   <ds:schemaRefs>
     <ds:schemaRef ds:uri="http://schemas.openxmlformats.org/officeDocument/2006/bibliography"/>
   </ds:schemaRefs>

</xml_diff>

<commit_message>
Added one line to document detailing what I did
</commit_message>
<xml_diff>
--- a/SYSC 3303 Project Report.docx
+++ b/SYSC 3303 Project Report.docx
@@ -1979,14 +1979,27 @@
       <w:r>
         <w:t xml:space="preserve">Table </w:t>
       </w:r>
-      <w:fldSimple w:instr=" SEQ Table \* ARABIC ">
-        <w:r>
-          <w:rPr>
-            <w:noProof/>
-          </w:rPr>
-          <w:t>1</w:t>
-        </w:r>
-      </w:fldSimple>
+      <w:r>
+        <w:fldChar w:fldCharType="begin"/>
+      </w:r>
+      <w:r>
+        <w:instrText xml:space="preserve"> SEQ Table \* ARABIC </w:instrText>
+      </w:r>
+      <w:r>
+        <w:fldChar w:fldCharType="separate"/>
+      </w:r>
+      <w:r>
+        <w:rPr>
+          <w:noProof/>
+        </w:rPr>
+        <w:t>1</w:t>
+      </w:r>
+      <w:r>
+        <w:rPr>
+          <w:noProof/>
+        </w:rPr>
+        <w:fldChar w:fldCharType="end"/>
+      </w:r>
       <w:r>
         <w:t xml:space="preserve">: Iteration 1 Team Member </w:t>
       </w:r>
@@ -2331,14 +2344,27 @@
       <w:r>
         <w:t xml:space="preserve">Table </w:t>
       </w:r>
-      <w:fldSimple w:instr=" SEQ Table \* ARABIC ">
-        <w:r>
-          <w:rPr>
-            <w:noProof/>
-          </w:rPr>
-          <w:t>2</w:t>
-        </w:r>
-      </w:fldSimple>
+      <w:r>
+        <w:fldChar w:fldCharType="begin"/>
+      </w:r>
+      <w:r>
+        <w:instrText xml:space="preserve"> SEQ Table \* ARABIC </w:instrText>
+      </w:r>
+      <w:r>
+        <w:fldChar w:fldCharType="separate"/>
+      </w:r>
+      <w:r>
+        <w:rPr>
+          <w:noProof/>
+        </w:rPr>
+        <w:t>2</w:t>
+      </w:r>
+      <w:r>
+        <w:rPr>
+          <w:noProof/>
+        </w:rPr>
+        <w:fldChar w:fldCharType="end"/>
+      </w:r>
       <w:r>
         <w:t xml:space="preserve">: </w:t>
       </w:r>
@@ -2822,14 +2848,27 @@
       <w:r>
         <w:t xml:space="preserve">Table </w:t>
       </w:r>
-      <w:fldSimple w:instr=" SEQ Table \* ARABIC ">
-        <w:r>
-          <w:rPr>
-            <w:noProof/>
-          </w:rPr>
-          <w:t>3</w:t>
-        </w:r>
-      </w:fldSimple>
+      <w:r>
+        <w:fldChar w:fldCharType="begin"/>
+      </w:r>
+      <w:r>
+        <w:instrText xml:space="preserve"> SEQ Table \* ARABIC </w:instrText>
+      </w:r>
+      <w:r>
+        <w:fldChar w:fldCharType="separate"/>
+      </w:r>
+      <w:r>
+        <w:rPr>
+          <w:noProof/>
+        </w:rPr>
+        <w:t>3</w:t>
+      </w:r>
+      <w:r>
+        <w:rPr>
+          <w:noProof/>
+        </w:rPr>
+        <w:fldChar w:fldCharType="end"/>
+      </w:r>
       <w:r>
         <w:t xml:space="preserve">: Iteration </w:t>
       </w:r>
@@ -3173,14 +3212,27 @@
       <w:r>
         <w:t xml:space="preserve">Table </w:t>
       </w:r>
-      <w:fldSimple w:instr=" SEQ Table \* ARABIC ">
-        <w:r>
-          <w:rPr>
-            <w:noProof/>
-          </w:rPr>
-          <w:t>4</w:t>
-        </w:r>
-      </w:fldSimple>
+      <w:r>
+        <w:fldChar w:fldCharType="begin"/>
+      </w:r>
+      <w:r>
+        <w:instrText xml:space="preserve"> SEQ Table \* ARABIC </w:instrText>
+      </w:r>
+      <w:r>
+        <w:fldChar w:fldCharType="separate"/>
+      </w:r>
+      <w:r>
+        <w:rPr>
+          <w:noProof/>
+        </w:rPr>
+        <w:t>4</w:t>
+      </w:r>
+      <w:r>
+        <w:rPr>
+          <w:noProof/>
+        </w:rPr>
+        <w:fldChar w:fldCharType="end"/>
+      </w:r>
       <w:r>
         <w:t xml:space="preserve">: Iteration </w:t>
       </w:r>
@@ -3395,19 +3447,11 @@
                 <w:lang w:val="en-US"/>
               </w:rPr>
             </w:pPr>
-            <w:proofErr w:type="spellStart"/>
-            <w:r>
-              <w:rPr>
-                <w:lang w:val="en-US"/>
-              </w:rPr>
-              <w:t>Callum</w:t>
-            </w:r>
-            <w:proofErr w:type="spellEnd"/>
-            <w:r>
-              <w:rPr>
-                <w:lang w:val="en-US"/>
-              </w:rPr>
-              <w:t xml:space="preserve"> Kirby</w:t>
+            <w:r>
+              <w:rPr>
+                <w:lang w:val="en-US"/>
+              </w:rPr>
+              <w:t>Callum Kirby</w:t>
             </w:r>
           </w:p>
         </w:tc>
@@ -3487,6 +3531,14 @@
                 <w:lang w:val="en-US"/>
               </w:rPr>
             </w:pPr>
+            <w:r>
+              <w:rPr>
+                <w:lang w:val="en-US"/>
+              </w:rPr>
+              <w:t>Updating UML diagrams to include GUI</w:t>
+            </w:r>
+            <w:bookmarkStart w:id="1" w:name="_GoBack"/>
+            <w:bookmarkEnd w:id="1"/>
           </w:p>
         </w:tc>
       </w:tr>
@@ -3561,14 +3613,27 @@
       <w:r>
         <w:t xml:space="preserve">Table </w:t>
       </w:r>
-      <w:fldSimple w:instr=" SEQ Table \* ARABIC ">
-        <w:r>
-          <w:rPr>
-            <w:noProof/>
-          </w:rPr>
-          <w:t>5</w:t>
-        </w:r>
-      </w:fldSimple>
+      <w:r>
+        <w:fldChar w:fldCharType="begin"/>
+      </w:r>
+      <w:r>
+        <w:instrText xml:space="preserve"> SEQ Table \* ARABIC </w:instrText>
+      </w:r>
+      <w:r>
+        <w:fldChar w:fldCharType="separate"/>
+      </w:r>
+      <w:r>
+        <w:rPr>
+          <w:noProof/>
+        </w:rPr>
+        <w:t>5</w:t>
+      </w:r>
+      <w:r>
+        <w:rPr>
+          <w:noProof/>
+        </w:rPr>
+        <w:fldChar w:fldCharType="end"/>
+      </w:r>
       <w:r>
         <w:t xml:space="preserve">: Iteration </w:t>
       </w:r>
@@ -3587,32 +3652,32 @@
       <w:pPr>
         <w:pStyle w:val="Heading1"/>
       </w:pPr>
-      <w:bookmarkStart w:id="1" w:name="_Toc5687317"/>
+      <w:bookmarkStart w:id="2" w:name="_Toc5687317"/>
       <w:r>
         <w:lastRenderedPageBreak/>
         <w:t>Diagrams</w:t>
       </w:r>
-      <w:bookmarkEnd w:id="1"/>
+      <w:bookmarkEnd w:id="2"/>
     </w:p>
     <w:p>
       <w:pPr>
         <w:pStyle w:val="Heading2"/>
       </w:pPr>
-      <w:bookmarkStart w:id="2" w:name="_Toc5687318"/>
+      <w:bookmarkStart w:id="3" w:name="_Toc5687318"/>
       <w:r>
         <w:t>Class Diagrams</w:t>
       </w:r>
-      <w:bookmarkEnd w:id="2"/>
+      <w:bookmarkEnd w:id="3"/>
     </w:p>
     <w:p>
       <w:pPr>
         <w:pStyle w:val="Heading3"/>
       </w:pPr>
-      <w:bookmarkStart w:id="3" w:name="_Toc5687319"/>
+      <w:bookmarkStart w:id="4" w:name="_Toc5687319"/>
       <w:r>
         <w:t>Scheduler Subsystem</w:t>
       </w:r>
-      <w:bookmarkEnd w:id="3"/>
+      <w:bookmarkEnd w:id="4"/>
     </w:p>
     <w:p>
       <w:r>
@@ -3678,11 +3743,11 @@
       <w:pPr>
         <w:pStyle w:val="Heading3"/>
       </w:pPr>
-      <w:bookmarkStart w:id="4" w:name="_Toc5687320"/>
+      <w:bookmarkStart w:id="5" w:name="_Toc5687320"/>
       <w:r>
         <w:t>Floor Subsystem</w:t>
       </w:r>
-      <w:bookmarkEnd w:id="4"/>
+      <w:bookmarkEnd w:id="5"/>
     </w:p>
     <w:p>
       <w:r>
@@ -3743,12 +3808,12 @@
       <w:pPr>
         <w:pStyle w:val="Heading3"/>
       </w:pPr>
-      <w:bookmarkStart w:id="5" w:name="_Toc5687321"/>
+      <w:bookmarkStart w:id="6" w:name="_Toc5687321"/>
       <w:r>
         <w:lastRenderedPageBreak/>
         <w:t>Elevator Subsystem</w:t>
       </w:r>
-      <w:bookmarkEnd w:id="5"/>
+      <w:bookmarkEnd w:id="6"/>
     </w:p>
     <w:p>
       <w:r>
@@ -3809,12 +3874,12 @@
       <w:pPr>
         <w:pStyle w:val="Heading3"/>
       </w:pPr>
-      <w:bookmarkStart w:id="6" w:name="_Toc5687322"/>
+      <w:bookmarkStart w:id="7" w:name="_Toc5687322"/>
       <w:r>
         <w:lastRenderedPageBreak/>
         <w:t>Resources</w:t>
       </w:r>
-      <w:bookmarkEnd w:id="6"/>
+      <w:bookmarkEnd w:id="7"/>
     </w:p>
     <w:p>
       <w:r>
@@ -3875,11 +3940,11 @@
       <w:pPr>
         <w:pStyle w:val="Heading2"/>
       </w:pPr>
-      <w:bookmarkStart w:id="7" w:name="_Toc5687323"/>
+      <w:bookmarkStart w:id="8" w:name="_Toc5687323"/>
       <w:r>
         <w:t>Elevator State Machine</w:t>
       </w:r>
-      <w:bookmarkEnd w:id="7"/>
+      <w:bookmarkEnd w:id="8"/>
     </w:p>
     <w:p>
       <w:r>
@@ -3940,22 +4005,22 @@
       <w:pPr>
         <w:pStyle w:val="Heading2"/>
       </w:pPr>
-      <w:bookmarkStart w:id="8" w:name="_Toc5687324"/>
+      <w:bookmarkStart w:id="9" w:name="_Toc5687324"/>
       <w:r>
         <w:lastRenderedPageBreak/>
         <w:t>Timing Diagrams</w:t>
       </w:r>
-      <w:bookmarkEnd w:id="8"/>
+      <w:bookmarkEnd w:id="9"/>
     </w:p>
     <w:p>
       <w:pPr>
         <w:pStyle w:val="Heading3"/>
       </w:pPr>
-      <w:bookmarkStart w:id="9" w:name="_Toc5687325"/>
+      <w:bookmarkStart w:id="10" w:name="_Toc5687325"/>
       <w:r>
         <w:t>Elevator Hard Error</w:t>
       </w:r>
-      <w:bookmarkEnd w:id="9"/>
+      <w:bookmarkEnd w:id="10"/>
     </w:p>
     <w:p>
       <w:r>
@@ -4003,14 +4068,13 @@
       <w:pPr>
         <w:pStyle w:val="Heading3"/>
       </w:pPr>
-      <w:bookmarkStart w:id="10" w:name="_Toc5687326"/>
+      <w:bookmarkStart w:id="11" w:name="_Toc5687326"/>
       <w:r>
         <w:t>Elevator Soft Error</w:t>
       </w:r>
-      <w:bookmarkEnd w:id="10"/>
-    </w:p>
-    <w:p>
-      <w:bookmarkStart w:id="11" w:name="_GoBack"/>
+      <w:bookmarkEnd w:id="11"/>
+    </w:p>
+    <w:p>
       <w:r>
         <w:rPr>
           <w:noProof/>
@@ -4064,7 +4128,6 @@
           </wp:inline>
         </w:drawing>
       </w:r>
-      <w:bookmarkEnd w:id="11"/>
     </w:p>
     <w:p/>
     <w:p/>
@@ -4546,19 +4609,7 @@
         <w:spacing w:line="256" w:lineRule="auto"/>
       </w:pPr>
       <w:r>
-        <w:t>There are numerous testing files provided within the system to simulate different scenarios of elevator requests. These files can be found in the ‘re</w:t>
-      </w:r>
-      <w:r>
-        <w:t>s</w:t>
-      </w:r>
-      <w:r>
-        <w:t>our</w:t>
-      </w:r>
-      <w:r>
-        <w:t>c</w:t>
-      </w:r>
-      <w:r>
-        <w:t>es’ folder.</w:t>
+        <w:t>There are numerous testing files provided within the system to simulate different scenarios of elevator requests. These files can be found in the ‘resources’ folder.</w:t>
       </w:r>
     </w:p>
     <w:p>
@@ -4571,13 +4622,7 @@
         <w:spacing w:line="256" w:lineRule="auto"/>
       </w:pPr>
       <w:r>
-        <w:t xml:space="preserve">To set a file as input change the ‘FILE_TO_RUN’ variable to the desired file name within the </w:t>
-      </w:r>
-      <w:r>
-        <w:t>‘resources’</w:t>
-      </w:r>
-      <w:r>
-        <w:t xml:space="preserve"> directory</w:t>
+        <w:t>To set a file as input change the ‘FILE_TO_RUN’ variable to the desired file name within the ‘resources’ directory</w:t>
       </w:r>
     </w:p>
     <w:p>
@@ -5641,39 +5686,12 @@
   </w:num>
   <w:num w:numId="7">
     <w:abstractNumId w:val="4"/>
-    <w:lvlOverride w:ilvl="0"/>
-    <w:lvlOverride w:ilvl="1"/>
-    <w:lvlOverride w:ilvl="2"/>
-    <w:lvlOverride w:ilvl="3"/>
-    <w:lvlOverride w:ilvl="4"/>
-    <w:lvlOverride w:ilvl="5"/>
-    <w:lvlOverride w:ilvl="6"/>
-    <w:lvlOverride w:ilvl="7"/>
-    <w:lvlOverride w:ilvl="8"/>
   </w:num>
   <w:num w:numId="8">
     <w:abstractNumId w:val="0"/>
-    <w:lvlOverride w:ilvl="0"/>
-    <w:lvlOverride w:ilvl="1"/>
-    <w:lvlOverride w:ilvl="2"/>
-    <w:lvlOverride w:ilvl="3"/>
-    <w:lvlOverride w:ilvl="4"/>
-    <w:lvlOverride w:ilvl="5"/>
-    <w:lvlOverride w:ilvl="6"/>
-    <w:lvlOverride w:ilvl="7"/>
-    <w:lvlOverride w:ilvl="8"/>
   </w:num>
   <w:num w:numId="9">
     <w:abstractNumId w:val="2"/>
-    <w:lvlOverride w:ilvl="0"/>
-    <w:lvlOverride w:ilvl="1"/>
-    <w:lvlOverride w:ilvl="2"/>
-    <w:lvlOverride w:ilvl="3"/>
-    <w:lvlOverride w:ilvl="4"/>
-    <w:lvlOverride w:ilvl="5"/>
-    <w:lvlOverride w:ilvl="6"/>
-    <w:lvlOverride w:ilvl="7"/>
-    <w:lvlOverride w:ilvl="8"/>
   </w:num>
   <w:num w:numId="10">
     <w:abstractNumId w:val="1"/>
@@ -5831,6 +5849,7 @@
     <w:lsdException w:name="HTML Sample" w:semiHidden="1" w:unhideWhenUsed="1"/>
     <w:lsdException w:name="HTML Typewriter" w:semiHidden="1" w:unhideWhenUsed="1"/>
     <w:lsdException w:name="HTML Variable" w:semiHidden="1" w:unhideWhenUsed="1"/>
+    <w:lsdException w:name="Normal Table" w:semiHidden="1" w:unhideWhenUsed="1"/>
     <w:lsdException w:name="annotation subject" w:semiHidden="1" w:unhideWhenUsed="1"/>
     <w:lsdException w:name="No List" w:semiHidden="1" w:unhideWhenUsed="1"/>
     <w:lsdException w:name="Outline List 1" w:semiHidden="1" w:unhideWhenUsed="1"/>
@@ -5877,8 +5896,10 @@
     <w:lsdException w:name="Table Subtle 2" w:semiHidden="1" w:unhideWhenUsed="1"/>
     <w:lsdException w:name="Table Web 1" w:semiHidden="1" w:unhideWhenUsed="1"/>
     <w:lsdException w:name="Table Web 2" w:semiHidden="1" w:unhideWhenUsed="1"/>
+    <w:lsdException w:name="Table Web 3" w:semiHidden="1" w:unhideWhenUsed="1"/>
     <w:lsdException w:name="Balloon Text" w:semiHidden="1" w:unhideWhenUsed="1"/>
     <w:lsdException w:name="Table Grid" w:uiPriority="39"/>
+    <w:lsdException w:name="Table Theme" w:semiHidden="1" w:unhideWhenUsed="1"/>
     <w:lsdException w:name="Placeholder Text" w:semiHidden="1"/>
     <w:lsdException w:name="No Spacing" w:uiPriority="1" w:qFormat="1"/>
     <w:lsdException w:name="Light Shading" w:uiPriority="60"/>
@@ -6725,7 +6746,7 @@
 </file>
 
 <file path=customXml/itemProps1.xml><?xml version="1.0" encoding="utf-8"?>
-<ds:datastoreItem xmlns:ds="http://schemas.openxmlformats.org/officeDocument/2006/customXml" ds:itemID="{ABDE0FEC-DEF4-4602-8254-3EC780B30AEE}">
+<ds:datastoreItem xmlns:ds="http://schemas.openxmlformats.org/officeDocument/2006/customXml" ds:itemID="{A14259B3-CD99-48B8-B4EA-DAD4B5C300AB}">
   <ds:schemaRefs>
     <ds:schemaRef ds:uri="http://schemas.openxmlformats.org/officeDocument/2006/bibliography"/>
   </ds:schemaRefs>

</xml_diff>

<commit_message>
Brandons changes to report doc
</commit_message>
<xml_diff>
--- a/SYSC 3303 Project Report.docx
+++ b/SYSC 3303 Project Report.docx
@@ -1,6 +1,6 @@
 
 <file path=word/document.xml><?xml version="1.0" encoding="utf-8"?>
-<w:document xmlns:wpc="http://schemas.microsoft.com/office/word/2010/wordprocessingCanvas" xmlns:cx="http://schemas.microsoft.com/office/drawing/2014/chartex" xmlns:cx1="http://schemas.microsoft.com/office/drawing/2015/9/8/chartex" xmlns:cx2="http://schemas.microsoft.com/office/drawing/2015/10/21/chartex" xmlns:cx3="http://schemas.microsoft.com/office/drawing/2016/5/9/chartex" xmlns:cx4="http://schemas.microsoft.com/office/drawing/2016/5/10/chartex" xmlns:cx5="http://schemas.microsoft.com/office/drawing/2016/5/11/chartex" xmlns:cx6="http://schemas.microsoft.com/office/drawing/2016/5/12/chartex" xmlns:cx7="http://schemas.microsoft.com/office/drawing/2016/5/13/chartex" xmlns:cx8="http://schemas.microsoft.com/office/drawing/2016/5/14/chartex" xmlns:mc="http://schemas.openxmlformats.org/markup-compatibility/2006" xmlns:aink="http://schemas.microsoft.com/office/drawing/2016/ink" xmlns:am3d="http://schemas.microsoft.com/office/drawing/2017/model3d" xmlns:o="urn:schemas-microsoft-com:office:office" xmlns:r="http://schemas.openxmlformats.org/officeDocument/2006/relationships" xmlns:m="http://schemas.openxmlformats.org/officeDocument/2006/math" xmlns:v="urn:schemas-microsoft-com:vml" xmlns:wp14="http://schemas.microsoft.com/office/word/2010/wordprocessingDrawing" xmlns:wp="http://schemas.openxmlformats.org/drawingml/2006/wordprocessingDrawing" xmlns:w10="urn:schemas-microsoft-com:office:word" xmlns:w="http://schemas.openxmlformats.org/wordprocessingml/2006/main" xmlns:w14="http://schemas.microsoft.com/office/word/2010/wordml" xmlns:w15="http://schemas.microsoft.com/office/word/2012/wordml" xmlns:w16cid="http://schemas.microsoft.com/office/word/2016/wordml/cid" xmlns:w16se="http://schemas.microsoft.com/office/word/2015/wordml/symex" xmlns:wpg="http://schemas.microsoft.com/office/word/2010/wordprocessingGroup" xmlns:wpi="http://schemas.microsoft.com/office/word/2010/wordprocessingInk" xmlns:wne="http://schemas.microsoft.com/office/word/2006/wordml" xmlns:wps="http://schemas.microsoft.com/office/word/2010/wordprocessingShape" mc:Ignorable="w14 w15 w16se w16cid wp14">
+<w:document xmlns:wpc="http://schemas.microsoft.com/office/word/2010/wordprocessingCanvas" xmlns:cx="http://schemas.microsoft.com/office/drawing/2014/chartex" xmlns:cx1="http://schemas.microsoft.com/office/drawing/2015/9/8/chartex" xmlns:mc="http://schemas.openxmlformats.org/markup-compatibility/2006" xmlns:o="urn:schemas-microsoft-com:office:office" xmlns:r="http://schemas.openxmlformats.org/officeDocument/2006/relationships" xmlns:m="http://schemas.openxmlformats.org/officeDocument/2006/math" xmlns:v="urn:schemas-microsoft-com:vml" xmlns:wp14="http://schemas.microsoft.com/office/word/2010/wordprocessingDrawing" xmlns:wp="http://schemas.openxmlformats.org/drawingml/2006/wordprocessingDrawing" xmlns:w10="urn:schemas-microsoft-com:office:word" xmlns:w="http://schemas.openxmlformats.org/wordprocessingml/2006/main" xmlns:w14="http://schemas.microsoft.com/office/word/2010/wordml" xmlns:w15="http://schemas.microsoft.com/office/word/2012/wordml" xmlns:w16se="http://schemas.microsoft.com/office/word/2015/wordml/symex" xmlns:wpg="http://schemas.microsoft.com/office/word/2010/wordprocessingGroup" xmlns:wpi="http://schemas.microsoft.com/office/word/2010/wordprocessingInk" xmlns:wne="http://schemas.microsoft.com/office/word/2006/wordml" xmlns:wps="http://schemas.microsoft.com/office/word/2010/wordprocessingShape" mc:Ignorable="w14 w15 w16se wp14">
   <w:body>
     <w:p/>
     <w:p/>
@@ -1731,30 +1731,8 @@
               <w:rPr>
                 <w:lang w:val="en-US"/>
               </w:rPr>
-              <w:t xml:space="preserve">Programming the Elevator, </w:t>
-            </w:r>
-            <w:proofErr w:type="spellStart"/>
-            <w:r>
-              <w:rPr>
-                <w:lang w:val="en-US"/>
-              </w:rPr>
-              <w:t>ElevatorMotor</w:t>
-            </w:r>
-            <w:proofErr w:type="spellEnd"/>
-            <w:r>
-              <w:rPr>
-                <w:lang w:val="en-US"/>
-              </w:rPr>
-              <w:t xml:space="preserve">, and </w:t>
-            </w:r>
-            <w:proofErr w:type="spellStart"/>
-            <w:r>
-              <w:rPr>
-                <w:lang w:val="en-US"/>
-              </w:rPr>
-              <w:t>ElevatorReciever</w:t>
-            </w:r>
-            <w:proofErr w:type="spellEnd"/>
+              <w:t>Programming the Elevator, ElevatorMotor, and ElevatorReciever</w:t>
+            </w:r>
           </w:p>
           <w:p>
             <w:pPr>
@@ -1894,21 +1872,7 @@
               <w:rPr>
                 <w:lang w:val="en-US"/>
               </w:rPr>
-              <w:t xml:space="preserve">Programming </w:t>
-            </w:r>
-            <w:proofErr w:type="spellStart"/>
-            <w:r>
-              <w:rPr>
-                <w:lang w:val="en-US"/>
-              </w:rPr>
-              <w:t>SystemFile</w:t>
-            </w:r>
-            <w:proofErr w:type="spellEnd"/>
-            <w:r>
-              <w:rPr>
-                <w:lang w:val="en-US"/>
-              </w:rPr>
-              <w:t>, Message, and Elevator State Machine</w:t>
+              <w:t>Programming SystemFile, Message, and Elevator State Machine</w:t>
             </w:r>
           </w:p>
           <w:p>
@@ -1979,14 +1943,27 @@
       <w:r>
         <w:t xml:space="preserve">Table </w:t>
       </w:r>
-      <w:fldSimple w:instr=" SEQ Table \* ARABIC ">
-        <w:r>
-          <w:rPr>
-            <w:noProof/>
-          </w:rPr>
-          <w:t>1</w:t>
-        </w:r>
-      </w:fldSimple>
+      <w:r>
+        <w:fldChar w:fldCharType="begin"/>
+      </w:r>
+      <w:r>
+        <w:instrText xml:space="preserve"> SEQ Table \* ARABIC </w:instrText>
+      </w:r>
+      <w:r>
+        <w:fldChar w:fldCharType="separate"/>
+      </w:r>
+      <w:r>
+        <w:rPr>
+          <w:noProof/>
+        </w:rPr>
+        <w:t>1</w:t>
+      </w:r>
+      <w:r>
+        <w:rPr>
+          <w:noProof/>
+        </w:rPr>
+        <w:fldChar w:fldCharType="end"/>
+      </w:r>
       <w:r>
         <w:t xml:space="preserve">: Iteration 1 Team Member </w:t>
       </w:r>
@@ -2331,14 +2308,27 @@
       <w:r>
         <w:t xml:space="preserve">Table </w:t>
       </w:r>
-      <w:fldSimple w:instr=" SEQ Table \* ARABIC ">
-        <w:r>
-          <w:rPr>
-            <w:noProof/>
-          </w:rPr>
-          <w:t>2</w:t>
-        </w:r>
-      </w:fldSimple>
+      <w:r>
+        <w:fldChar w:fldCharType="begin"/>
+      </w:r>
+      <w:r>
+        <w:instrText xml:space="preserve"> SEQ Table \* ARABIC </w:instrText>
+      </w:r>
+      <w:r>
+        <w:fldChar w:fldCharType="separate"/>
+      </w:r>
+      <w:r>
+        <w:rPr>
+          <w:noProof/>
+        </w:rPr>
+        <w:t>2</w:t>
+      </w:r>
+      <w:r>
+        <w:rPr>
+          <w:noProof/>
+        </w:rPr>
+        <w:fldChar w:fldCharType="end"/>
+      </w:r>
       <w:r>
         <w:t xml:space="preserve">: </w:t>
       </w:r>
@@ -2822,14 +2812,27 @@
       <w:r>
         <w:t xml:space="preserve">Table </w:t>
       </w:r>
-      <w:fldSimple w:instr=" SEQ Table \* ARABIC ">
-        <w:r>
-          <w:rPr>
-            <w:noProof/>
-          </w:rPr>
-          <w:t>3</w:t>
-        </w:r>
-      </w:fldSimple>
+      <w:r>
+        <w:fldChar w:fldCharType="begin"/>
+      </w:r>
+      <w:r>
+        <w:instrText xml:space="preserve"> SEQ Table \* ARABIC </w:instrText>
+      </w:r>
+      <w:r>
+        <w:fldChar w:fldCharType="separate"/>
+      </w:r>
+      <w:r>
+        <w:rPr>
+          <w:noProof/>
+        </w:rPr>
+        <w:t>3</w:t>
+      </w:r>
+      <w:r>
+        <w:rPr>
+          <w:noProof/>
+        </w:rPr>
+        <w:fldChar w:fldCharType="end"/>
+      </w:r>
       <w:r>
         <w:t xml:space="preserve">: Iteration </w:t>
       </w:r>
@@ -3173,14 +3176,27 @@
       <w:r>
         <w:t xml:space="preserve">Table </w:t>
       </w:r>
-      <w:fldSimple w:instr=" SEQ Table \* ARABIC ">
-        <w:r>
-          <w:rPr>
-            <w:noProof/>
-          </w:rPr>
-          <w:t>4</w:t>
-        </w:r>
-      </w:fldSimple>
+      <w:r>
+        <w:fldChar w:fldCharType="begin"/>
+      </w:r>
+      <w:r>
+        <w:instrText xml:space="preserve"> SEQ Table \* ARABIC </w:instrText>
+      </w:r>
+      <w:r>
+        <w:fldChar w:fldCharType="separate"/>
+      </w:r>
+      <w:r>
+        <w:rPr>
+          <w:noProof/>
+        </w:rPr>
+        <w:t>4</w:t>
+      </w:r>
+      <w:r>
+        <w:rPr>
+          <w:noProof/>
+        </w:rPr>
+        <w:fldChar w:fldCharType="end"/>
+      </w:r>
       <w:r>
         <w:t xml:space="preserve">: Iteration </w:t>
       </w:r>
@@ -3291,6 +3307,32 @@
               <w:t>Working on the GUI</w:t>
             </w:r>
           </w:p>
+          <w:p>
+            <w:pPr>
+              <w:pStyle w:val="ListParagraph"/>
+              <w:numPr>
+                <w:ilvl w:val="0"/>
+                <w:numId w:val="5"/>
+              </w:numPr>
+              <w:rPr>
+                <w:lang w:val="en-US"/>
+              </w:rPr>
+            </w:pPr>
+            <w:r>
+              <w:rPr>
+                <w:lang w:val="en-US"/>
+              </w:rPr>
+              <w:t>Refactor to</w:t>
+            </w:r>
+            <w:bookmarkStart w:id="1" w:name="_GoBack"/>
+            <w:bookmarkEnd w:id="1"/>
+            <w:r>
+              <w:rPr>
+                <w:lang w:val="en-US"/>
+              </w:rPr>
+              <w:t xml:space="preserve"> scheduler</w:t>
+            </w:r>
+          </w:p>
         </w:tc>
       </w:tr>
       <w:tr>
@@ -3395,19 +3437,11 @@
                 <w:lang w:val="en-US"/>
               </w:rPr>
             </w:pPr>
-            <w:proofErr w:type="spellStart"/>
-            <w:r>
-              <w:rPr>
-                <w:lang w:val="en-US"/>
-              </w:rPr>
-              <w:t>Callum</w:t>
-            </w:r>
-            <w:proofErr w:type="spellEnd"/>
-            <w:r>
-              <w:rPr>
-                <w:lang w:val="en-US"/>
-              </w:rPr>
-              <w:t xml:space="preserve"> Kirby</w:t>
+            <w:r>
+              <w:rPr>
+                <w:lang w:val="en-US"/>
+              </w:rPr>
+              <w:t>Callum Kirby</w:t>
             </w:r>
           </w:p>
         </w:tc>
@@ -3561,14 +3595,27 @@
       <w:r>
         <w:t xml:space="preserve">Table </w:t>
       </w:r>
-      <w:fldSimple w:instr=" SEQ Table \* ARABIC ">
-        <w:r>
-          <w:rPr>
-            <w:noProof/>
-          </w:rPr>
-          <w:t>5</w:t>
-        </w:r>
-      </w:fldSimple>
+      <w:r>
+        <w:fldChar w:fldCharType="begin"/>
+      </w:r>
+      <w:r>
+        <w:instrText xml:space="preserve"> SEQ Table \* ARABIC </w:instrText>
+      </w:r>
+      <w:r>
+        <w:fldChar w:fldCharType="separate"/>
+      </w:r>
+      <w:r>
+        <w:rPr>
+          <w:noProof/>
+        </w:rPr>
+        <w:t>5</w:t>
+      </w:r>
+      <w:r>
+        <w:rPr>
+          <w:noProof/>
+        </w:rPr>
+        <w:fldChar w:fldCharType="end"/>
+      </w:r>
       <w:r>
         <w:t xml:space="preserve">: Iteration </w:t>
       </w:r>
@@ -3587,37 +3634,38 @@
       <w:pPr>
         <w:pStyle w:val="Heading1"/>
       </w:pPr>
-      <w:bookmarkStart w:id="1" w:name="_Toc5687317"/>
+      <w:bookmarkStart w:id="2" w:name="_Toc5687317"/>
       <w:r>
         <w:lastRenderedPageBreak/>
         <w:t>Diagrams</w:t>
       </w:r>
-      <w:bookmarkEnd w:id="1"/>
+      <w:bookmarkEnd w:id="2"/>
     </w:p>
     <w:p>
       <w:pPr>
         <w:pStyle w:val="Heading2"/>
       </w:pPr>
-      <w:bookmarkStart w:id="2" w:name="_Toc5687318"/>
+      <w:bookmarkStart w:id="3" w:name="_Toc5687318"/>
       <w:r>
         <w:t>Class Diagrams</w:t>
       </w:r>
-      <w:bookmarkEnd w:id="2"/>
+      <w:bookmarkEnd w:id="3"/>
     </w:p>
     <w:p>
       <w:pPr>
         <w:pStyle w:val="Heading3"/>
       </w:pPr>
-      <w:bookmarkStart w:id="3" w:name="_Toc5687319"/>
+      <w:bookmarkStart w:id="4" w:name="_Toc5687319"/>
       <w:r>
         <w:t>Scheduler Subsystem</w:t>
       </w:r>
-      <w:bookmarkEnd w:id="3"/>
+      <w:bookmarkEnd w:id="4"/>
     </w:p>
     <w:p>
       <w:r>
         <w:rPr>
           <w:noProof/>
+          <w:lang w:val="en-US"/>
         </w:rPr>
         <w:drawing>
           <wp:inline distT="0" distB="0" distL="0" distR="0" wp14:anchorId="36CDE786" wp14:editId="73A62D5A">
@@ -3678,16 +3726,17 @@
       <w:pPr>
         <w:pStyle w:val="Heading3"/>
       </w:pPr>
-      <w:bookmarkStart w:id="4" w:name="_Toc5687320"/>
+      <w:bookmarkStart w:id="5" w:name="_Toc5687320"/>
       <w:r>
         <w:t>Floor Subsystem</w:t>
       </w:r>
-      <w:bookmarkEnd w:id="4"/>
+      <w:bookmarkEnd w:id="5"/>
     </w:p>
     <w:p>
       <w:r>
         <w:rPr>
           <w:noProof/>
+          <w:lang w:val="en-US"/>
         </w:rPr>
         <w:drawing>
           <wp:inline distT="0" distB="0" distL="0" distR="0" wp14:anchorId="4EBBFE44" wp14:editId="1529A028">
@@ -3743,17 +3792,18 @@
       <w:pPr>
         <w:pStyle w:val="Heading3"/>
       </w:pPr>
-      <w:bookmarkStart w:id="5" w:name="_Toc5687321"/>
+      <w:bookmarkStart w:id="6" w:name="_Toc5687321"/>
       <w:r>
         <w:lastRenderedPageBreak/>
         <w:t>Elevator Subsystem</w:t>
       </w:r>
-      <w:bookmarkEnd w:id="5"/>
+      <w:bookmarkEnd w:id="6"/>
     </w:p>
     <w:p>
       <w:r>
         <w:rPr>
           <w:noProof/>
+          <w:lang w:val="en-US"/>
         </w:rPr>
         <w:drawing>
           <wp:inline distT="0" distB="0" distL="0" distR="0" wp14:anchorId="400BE254" wp14:editId="6F27AD6A">
@@ -3809,17 +3859,18 @@
       <w:pPr>
         <w:pStyle w:val="Heading3"/>
       </w:pPr>
-      <w:bookmarkStart w:id="6" w:name="_Toc5687322"/>
+      <w:bookmarkStart w:id="7" w:name="_Toc5687322"/>
       <w:r>
         <w:lastRenderedPageBreak/>
         <w:t>Resources</w:t>
       </w:r>
-      <w:bookmarkEnd w:id="6"/>
+      <w:bookmarkEnd w:id="7"/>
     </w:p>
     <w:p>
       <w:r>
         <w:rPr>
           <w:noProof/>
+          <w:lang w:val="en-US"/>
         </w:rPr>
         <w:drawing>
           <wp:inline distT="0" distB="0" distL="0" distR="0" wp14:anchorId="61CA6EE4" wp14:editId="53EB8995">
@@ -3875,16 +3926,17 @@
       <w:pPr>
         <w:pStyle w:val="Heading2"/>
       </w:pPr>
-      <w:bookmarkStart w:id="7" w:name="_Toc5687323"/>
+      <w:bookmarkStart w:id="8" w:name="_Toc5687323"/>
       <w:r>
         <w:t>Elevator State Machine</w:t>
       </w:r>
-      <w:bookmarkEnd w:id="7"/>
+      <w:bookmarkEnd w:id="8"/>
     </w:p>
     <w:p>
       <w:r>
         <w:rPr>
           <w:noProof/>
+          <w:lang w:val="en-US"/>
         </w:rPr>
         <w:drawing>
           <wp:inline distT="0" distB="0" distL="0" distR="0" wp14:anchorId="390DF8DD" wp14:editId="3CAC05BB">
@@ -3940,27 +3992,28 @@
       <w:pPr>
         <w:pStyle w:val="Heading2"/>
       </w:pPr>
-      <w:bookmarkStart w:id="8" w:name="_Toc5687324"/>
+      <w:bookmarkStart w:id="9" w:name="_Toc5687324"/>
       <w:r>
         <w:lastRenderedPageBreak/>
         <w:t>Timing Diagrams</w:t>
       </w:r>
-      <w:bookmarkEnd w:id="8"/>
+      <w:bookmarkEnd w:id="9"/>
     </w:p>
     <w:p>
       <w:pPr>
         <w:pStyle w:val="Heading3"/>
       </w:pPr>
-      <w:bookmarkStart w:id="9" w:name="_Toc5687325"/>
+      <w:bookmarkStart w:id="10" w:name="_Toc5687325"/>
       <w:r>
         <w:t>Elevator Hard Error</w:t>
       </w:r>
-      <w:bookmarkEnd w:id="9"/>
+      <w:bookmarkEnd w:id="10"/>
     </w:p>
     <w:p>
       <w:r>
         <w:rPr>
           <w:noProof/>
+          <w:lang w:val="en-US"/>
         </w:rPr>
         <w:drawing>
           <wp:inline distT="0" distB="0" distL="0" distR="0" wp14:anchorId="3D27936F" wp14:editId="0188257D">
@@ -4003,17 +4056,17 @@
       <w:pPr>
         <w:pStyle w:val="Heading3"/>
       </w:pPr>
-      <w:bookmarkStart w:id="10" w:name="_Toc5687326"/>
+      <w:bookmarkStart w:id="11" w:name="_Toc5687326"/>
       <w:r>
         <w:t>Elevator Soft Error</w:t>
       </w:r>
-      <w:bookmarkEnd w:id="10"/>
-    </w:p>
-    <w:p>
-      <w:bookmarkStart w:id="11" w:name="_GoBack"/>
+      <w:bookmarkEnd w:id="11"/>
+    </w:p>
+    <w:p>
       <w:r>
         <w:rPr>
           <w:noProof/>
+          <w:lang w:val="en-US"/>
         </w:rPr>
         <w:drawing>
           <wp:inline distT="0" distB="0" distL="0" distR="0" wp14:anchorId="74F107A2" wp14:editId="18C56240">
@@ -4064,7 +4117,6 @@
           </wp:inline>
         </w:drawing>
       </w:r>
-      <w:bookmarkEnd w:id="11"/>
     </w:p>
     <w:p/>
     <w:p/>
@@ -4161,15 +4213,7 @@
         </w:numPr>
       </w:pPr>
       <w:r>
-        <w:t>Select Browse for Current Directory, and find the Java project "</w:t>
-      </w:r>
-      <w:proofErr w:type="spellStart"/>
-      <w:r>
-        <w:t>ElevatorProject</w:t>
-      </w:r>
-      <w:proofErr w:type="spellEnd"/>
-      <w:r>
-        <w:t>" in the unzipped folder from step 1</w:t>
+        <w:t>Select Browse for Current Directory, and find the Java project "ElevatorProject" in the unzipped folder from step 1</w:t>
       </w:r>
     </w:p>
     <w:p>
@@ -4181,23 +4225,7 @@
         </w:numPr>
       </w:pPr>
       <w:r>
-        <w:t xml:space="preserve">Check the box next to </w:t>
-      </w:r>
-      <w:proofErr w:type="spellStart"/>
-      <w:r>
-        <w:t>ElevatorProject</w:t>
-      </w:r>
-      <w:proofErr w:type="spellEnd"/>
-      <w:r>
-        <w:t xml:space="preserve"> box to import </w:t>
-      </w:r>
-      <w:proofErr w:type="gramStart"/>
-      <w:r>
-        <w:t>all of</w:t>
-      </w:r>
-      <w:proofErr w:type="gramEnd"/>
-      <w:r>
-        <w:t xml:space="preserve"> the files</w:t>
+        <w:t>Check the box next to ElevatorProject box to import all of the files</w:t>
       </w:r>
     </w:p>
     <w:p>
@@ -4221,20 +4249,7 @@
         </w:numPr>
       </w:pPr>
       <w:r>
-        <w:t xml:space="preserve">If a popup asking if you want to overwrite the </w:t>
-      </w:r>
-      <w:proofErr w:type="gramStart"/>
-      <w:r>
-        <w:t>“.</w:t>
-      </w:r>
-      <w:proofErr w:type="spellStart"/>
-      <w:r>
-        <w:t>classpath</w:t>
-      </w:r>
-      <w:proofErr w:type="spellEnd"/>
-      <w:proofErr w:type="gramEnd"/>
-      <w:r>
-        <w:t>” appears, select “Yes to All”</w:t>
+        <w:t>If a popup asking if you want to overwrite the “.classpath” appears, select “Yes to All”</w:t>
       </w:r>
     </w:p>
     <w:p>
@@ -4249,13 +4264,8 @@
         <w:t>Navigate in the Package Explorer to the Java Project you imported the files into</w:t>
       </w:r>
       <w:r>
-        <w:t xml:space="preserve">, and open </w:t>
-      </w:r>
-      <w:proofErr w:type="spellStart"/>
-      <w:r>
-        <w:t>src</w:t>
-      </w:r>
-      <w:proofErr w:type="spellEnd"/>
+        <w:t>, and open src</w:t>
+      </w:r>
     </w:p>
     <w:p>
       <w:pPr>
@@ -4272,15 +4282,7 @@
         <w:t xml:space="preserve"> ElevatorReciever.java</w:t>
       </w:r>
       <w:r>
-        <w:t xml:space="preserve"> from the </w:t>
-      </w:r>
-      <w:proofErr w:type="spellStart"/>
-      <w:r>
-        <w:t>elevatorSubsystem</w:t>
-      </w:r>
-      <w:proofErr w:type="spellEnd"/>
-      <w:r>
-        <w:t xml:space="preserve"> package</w:t>
+        <w:t xml:space="preserve"> from the elevatorSubsystem package</w:t>
       </w:r>
     </w:p>
     <w:p>
@@ -4316,15 +4318,7 @@
         <w:t xml:space="preserve"> FloorSystem.java</w:t>
       </w:r>
       <w:r>
-        <w:t xml:space="preserve"> from the </w:t>
-      </w:r>
-      <w:proofErr w:type="spellStart"/>
-      <w:r>
-        <w:t>floorSubsystem</w:t>
-      </w:r>
-      <w:proofErr w:type="spellEnd"/>
-      <w:r>
-        <w:t xml:space="preserve"> package</w:t>
+        <w:t xml:space="preserve"> from the floorSubsystem package</w:t>
       </w:r>
     </w:p>
     <w:p>
@@ -4546,19 +4540,7 @@
         <w:spacing w:line="256" w:lineRule="auto"/>
       </w:pPr>
       <w:r>
-        <w:t>There are numerous testing files provided within the system to simulate different scenarios of elevator requests. These files can be found in the ‘re</w:t>
-      </w:r>
-      <w:r>
-        <w:t>s</w:t>
-      </w:r>
-      <w:r>
-        <w:t>our</w:t>
-      </w:r>
-      <w:r>
-        <w:t>c</w:t>
-      </w:r>
-      <w:r>
-        <w:t>es’ folder.</w:t>
+        <w:t>There are numerous testing files provided within the system to simulate different scenarios of elevator requests. These files can be found in the ‘resources’ folder.</w:t>
       </w:r>
     </w:p>
     <w:p>
@@ -4571,13 +4553,7 @@
         <w:spacing w:line="256" w:lineRule="auto"/>
       </w:pPr>
       <w:r>
-        <w:t xml:space="preserve">To set a file as input change the ‘FILE_TO_RUN’ variable to the desired file name within the </w:t>
-      </w:r>
-      <w:r>
-        <w:t>‘resources’</w:t>
-      </w:r>
-      <w:r>
-        <w:t xml:space="preserve"> directory</w:t>
+        <w:t>To set a file as input change the ‘FILE_TO_RUN’ variable to the desired file name within the ‘resources’ directory</w:t>
       </w:r>
     </w:p>
     <w:p>
@@ -4603,16 +4579,11 @@
       <w:r>
         <w:t xml:space="preserve"> The </w:t>
       </w:r>
-      <w:proofErr w:type="spellStart"/>
       <w:r>
         <w:t>E</w:t>
       </w:r>
       <w:r>
-        <w:t>levatorReciever</w:t>
-      </w:r>
-      <w:proofErr w:type="spellEnd"/>
-      <w:r>
-        <w:t xml:space="preserve"> output will show the progress of the elevator (where its going and what state its in)</w:t>
+        <w:t>levatorReciever output will show the progress of the elevator (where its going and what state its in)</w:t>
       </w:r>
     </w:p>
     <w:p>
@@ -4624,15 +4595,7 @@
         </w:numPr>
       </w:pPr>
       <w:r>
-        <w:t xml:space="preserve">The </w:t>
-      </w:r>
-      <w:proofErr w:type="spellStart"/>
-      <w:r>
-        <w:t>SchedulerRunner</w:t>
-      </w:r>
-      <w:proofErr w:type="spellEnd"/>
-      <w:r>
-        <w:t xml:space="preserve"> output will show the scheduler system processing requests</w:t>
+        <w:t>The SchedulerRunner output will show the scheduler system processing requests</w:t>
       </w:r>
     </w:p>
     <w:p>
@@ -4644,15 +4607,7 @@
         </w:numPr>
       </w:pPr>
       <w:r>
-        <w:t xml:space="preserve">The </w:t>
-      </w:r>
-      <w:proofErr w:type="spellStart"/>
-      <w:r>
-        <w:t>FloorSystem</w:t>
-      </w:r>
-      <w:proofErr w:type="spellEnd"/>
-      <w:r>
-        <w:t xml:space="preserve"> output will show the floor system sending new requests, as well as the status of the floors as they get updated</w:t>
+        <w:t>The FloorSystem output will show the floor system sending new requests, as well as the status of the floors as they get updated</w:t>
       </w:r>
     </w:p>
     <w:p>
@@ -4831,15 +4786,7 @@
     </w:p>
     <w:p>
       <w:r>
-        <w:t xml:space="preserve">Because the elevator object is constructed on these subclasses, it involves a lot of method calls outside of the class – which can get a little difficult traceability wise for someone who is not familiar with the system. To improve on the design of the subsystem, designing the elevator </w:t>
-      </w:r>
-      <w:proofErr w:type="gramStart"/>
-      <w:r>
-        <w:t>with this in mind and</w:t>
-      </w:r>
-      <w:proofErr w:type="gramEnd"/>
-      <w:r>
-        <w:t xml:space="preserve"> clearly identifying method names would be preferred. Otherwise, we believe the elevators operate in an optimal way.  </w:t>
+        <w:t xml:space="preserve">Because the elevator object is constructed on these subclasses, it involves a lot of method calls outside of the class – which can get a little difficult traceability wise for someone who is not familiar with the system. To improve on the design of the subsystem, designing the elevator with this in mind and clearly identifying method names would be preferred. Otherwise, we believe the elevators operate in an optimal way.  </w:t>
       </w:r>
     </w:p>
     <w:p/>
@@ -4852,6 +4799,19 @@
         <w:t>Floor Subsystem</w:t>
       </w:r>
       <w:bookmarkEnd w:id="19"/>
+    </w:p>
+    <w:p>
+      <w:r>
+        <w:t>The floor subsystem handles the floor requests by reading through the file and using a scheduled executor to schedule the requests based on whenever they are supposed to occur.</w:t>
+      </w:r>
+      <w:r>
+        <w:t xml:space="preserve"> I think it is a good way to do it because each request has its own thread to send out the request to the scheduler because if there are many at the same time they will occur quickly.</w:t>
+      </w:r>
+    </w:p>
+    <w:p>
+      <w:r>
+        <w:t>One thing I would change about the system is to abstract out sending the packets to the scheduler. There are a few methods that do a lot of stuff. It would be better to create another class and break down those methods so that it is easier to understand.</w:t>
+      </w:r>
     </w:p>
     <w:sectPr>
       <w:footerReference w:type="default" r:id="rId15"/>
@@ -4866,7 +4826,7 @@
 </file>
 
 <file path=word/endnotes.xml><?xml version="1.0" encoding="utf-8"?>
-<w:endnotes xmlns:wpc="http://schemas.microsoft.com/office/word/2010/wordprocessingCanvas" xmlns:cx="http://schemas.microsoft.com/office/drawing/2014/chartex" xmlns:cx1="http://schemas.microsoft.com/office/drawing/2015/9/8/chartex" xmlns:cx2="http://schemas.microsoft.com/office/drawing/2015/10/21/chartex" xmlns:cx3="http://schemas.microsoft.com/office/drawing/2016/5/9/chartex" xmlns:cx4="http://schemas.microsoft.com/office/drawing/2016/5/10/chartex" xmlns:cx5="http://schemas.microsoft.com/office/drawing/2016/5/11/chartex" xmlns:cx6="http://schemas.microsoft.com/office/drawing/2016/5/12/chartex" xmlns:cx7="http://schemas.microsoft.com/office/drawing/2016/5/13/chartex" xmlns:cx8="http://schemas.microsoft.com/office/drawing/2016/5/14/chartex" xmlns:mc="http://schemas.openxmlformats.org/markup-compatibility/2006" xmlns:aink="http://schemas.microsoft.com/office/drawing/2016/ink" xmlns:am3d="http://schemas.microsoft.com/office/drawing/2017/model3d" xmlns:o="urn:schemas-microsoft-com:office:office" xmlns:r="http://schemas.openxmlformats.org/officeDocument/2006/relationships" xmlns:m="http://schemas.openxmlformats.org/officeDocument/2006/math" xmlns:v="urn:schemas-microsoft-com:vml" xmlns:wp14="http://schemas.microsoft.com/office/word/2010/wordprocessingDrawing" xmlns:wp="http://schemas.openxmlformats.org/drawingml/2006/wordprocessingDrawing" xmlns:w10="urn:schemas-microsoft-com:office:word" xmlns:w="http://schemas.openxmlformats.org/wordprocessingml/2006/main" xmlns:w14="http://schemas.microsoft.com/office/word/2010/wordml" xmlns:w15="http://schemas.microsoft.com/office/word/2012/wordml" xmlns:w16cid="http://schemas.microsoft.com/office/word/2016/wordml/cid" xmlns:w16se="http://schemas.microsoft.com/office/word/2015/wordml/symex" xmlns:wpg="http://schemas.microsoft.com/office/word/2010/wordprocessingGroup" xmlns:wpi="http://schemas.microsoft.com/office/word/2010/wordprocessingInk" xmlns:wne="http://schemas.microsoft.com/office/word/2006/wordml" xmlns:wps="http://schemas.microsoft.com/office/word/2010/wordprocessingShape" mc:Ignorable="w14 w15 w16se w16cid wp14">
+<w:endnotes xmlns:wpc="http://schemas.microsoft.com/office/word/2010/wordprocessingCanvas" xmlns:cx="http://schemas.microsoft.com/office/drawing/2014/chartex" xmlns:cx1="http://schemas.microsoft.com/office/drawing/2015/9/8/chartex" xmlns:mc="http://schemas.openxmlformats.org/markup-compatibility/2006" xmlns:o="urn:schemas-microsoft-com:office:office" xmlns:r="http://schemas.openxmlformats.org/officeDocument/2006/relationships" xmlns:m="http://schemas.openxmlformats.org/officeDocument/2006/math" xmlns:v="urn:schemas-microsoft-com:vml" xmlns:wp14="http://schemas.microsoft.com/office/word/2010/wordprocessingDrawing" xmlns:wp="http://schemas.openxmlformats.org/drawingml/2006/wordprocessingDrawing" xmlns:w10="urn:schemas-microsoft-com:office:word" xmlns:w="http://schemas.openxmlformats.org/wordprocessingml/2006/main" xmlns:w14="http://schemas.microsoft.com/office/word/2010/wordml" xmlns:w15="http://schemas.microsoft.com/office/word/2012/wordml" xmlns:w16se="http://schemas.microsoft.com/office/word/2015/wordml/symex" xmlns:wpg="http://schemas.microsoft.com/office/word/2010/wordprocessingGroup" xmlns:wpi="http://schemas.microsoft.com/office/word/2010/wordprocessingInk" xmlns:wne="http://schemas.microsoft.com/office/word/2006/wordml" xmlns:wps="http://schemas.microsoft.com/office/word/2010/wordprocessingShape" mc:Ignorable="w14 w15 w16se wp14">
   <w:endnote w:type="separator" w:id="-1">
     <w:p>
       <w:pPr>
@@ -4891,7 +4851,7 @@
 </file>
 
 <file path=word/footer1.xml><?xml version="1.0" encoding="utf-8"?>
-<w:ftr xmlns:wpc="http://schemas.microsoft.com/office/word/2010/wordprocessingCanvas" xmlns:cx="http://schemas.microsoft.com/office/drawing/2014/chartex" xmlns:cx1="http://schemas.microsoft.com/office/drawing/2015/9/8/chartex" xmlns:cx2="http://schemas.microsoft.com/office/drawing/2015/10/21/chartex" xmlns:cx3="http://schemas.microsoft.com/office/drawing/2016/5/9/chartex" xmlns:cx4="http://schemas.microsoft.com/office/drawing/2016/5/10/chartex" xmlns:cx5="http://schemas.microsoft.com/office/drawing/2016/5/11/chartex" xmlns:cx6="http://schemas.microsoft.com/office/drawing/2016/5/12/chartex" xmlns:cx7="http://schemas.microsoft.com/office/drawing/2016/5/13/chartex" xmlns:cx8="http://schemas.microsoft.com/office/drawing/2016/5/14/chartex" xmlns:mc="http://schemas.openxmlformats.org/markup-compatibility/2006" xmlns:aink="http://schemas.microsoft.com/office/drawing/2016/ink" xmlns:am3d="http://schemas.microsoft.com/office/drawing/2017/model3d" xmlns:o="urn:schemas-microsoft-com:office:office" xmlns:r="http://schemas.openxmlformats.org/officeDocument/2006/relationships" xmlns:m="http://schemas.openxmlformats.org/officeDocument/2006/math" xmlns:v="urn:schemas-microsoft-com:vml" xmlns:wp14="http://schemas.microsoft.com/office/word/2010/wordprocessingDrawing" xmlns:wp="http://schemas.openxmlformats.org/drawingml/2006/wordprocessingDrawing" xmlns:w10="urn:schemas-microsoft-com:office:word" xmlns:w="http://schemas.openxmlformats.org/wordprocessingml/2006/main" xmlns:w14="http://schemas.microsoft.com/office/word/2010/wordml" xmlns:w15="http://schemas.microsoft.com/office/word/2012/wordml" xmlns:w16cid="http://schemas.microsoft.com/office/word/2016/wordml/cid" xmlns:w16se="http://schemas.microsoft.com/office/word/2015/wordml/symex" xmlns:wpg="http://schemas.microsoft.com/office/word/2010/wordprocessingGroup" xmlns:wpi="http://schemas.microsoft.com/office/word/2010/wordprocessingInk" xmlns:wne="http://schemas.microsoft.com/office/word/2006/wordml" xmlns:wps="http://schemas.microsoft.com/office/word/2010/wordprocessingShape" mc:Ignorable="w14 w15 w16se w16cid wp14">
+<w:ftr xmlns:wpc="http://schemas.microsoft.com/office/word/2010/wordprocessingCanvas" xmlns:cx="http://schemas.microsoft.com/office/drawing/2014/chartex" xmlns:cx1="http://schemas.microsoft.com/office/drawing/2015/9/8/chartex" xmlns:mc="http://schemas.openxmlformats.org/markup-compatibility/2006" xmlns:o="urn:schemas-microsoft-com:office:office" xmlns:r="http://schemas.openxmlformats.org/officeDocument/2006/relationships" xmlns:m="http://schemas.openxmlformats.org/officeDocument/2006/math" xmlns:v="urn:schemas-microsoft-com:vml" xmlns:wp14="http://schemas.microsoft.com/office/word/2010/wordprocessingDrawing" xmlns:wp="http://schemas.openxmlformats.org/drawingml/2006/wordprocessingDrawing" xmlns:w10="urn:schemas-microsoft-com:office:word" xmlns:w="http://schemas.openxmlformats.org/wordprocessingml/2006/main" xmlns:w14="http://schemas.microsoft.com/office/word/2010/wordml" xmlns:w15="http://schemas.microsoft.com/office/word/2012/wordml" xmlns:w16se="http://schemas.microsoft.com/office/word/2015/wordml/symex" xmlns:wpg="http://schemas.microsoft.com/office/word/2010/wordprocessingGroup" xmlns:wpi="http://schemas.microsoft.com/office/word/2010/wordprocessingInk" xmlns:wne="http://schemas.microsoft.com/office/word/2006/wordml" xmlns:wps="http://schemas.microsoft.com/office/word/2010/wordprocessingShape" mc:Ignorable="w14 w15 w16se wp14">
   <w:sdt>
     <w:sdtPr>
       <w:id w:val="-927647669"/>
@@ -4944,7 +4904,7 @@
 </file>
 
 <file path=word/footnotes.xml><?xml version="1.0" encoding="utf-8"?>
-<w:footnotes xmlns:wpc="http://schemas.microsoft.com/office/word/2010/wordprocessingCanvas" xmlns:cx="http://schemas.microsoft.com/office/drawing/2014/chartex" xmlns:cx1="http://schemas.microsoft.com/office/drawing/2015/9/8/chartex" xmlns:cx2="http://schemas.microsoft.com/office/drawing/2015/10/21/chartex" xmlns:cx3="http://schemas.microsoft.com/office/drawing/2016/5/9/chartex" xmlns:cx4="http://schemas.microsoft.com/office/drawing/2016/5/10/chartex" xmlns:cx5="http://schemas.microsoft.com/office/drawing/2016/5/11/chartex" xmlns:cx6="http://schemas.microsoft.com/office/drawing/2016/5/12/chartex" xmlns:cx7="http://schemas.microsoft.com/office/drawing/2016/5/13/chartex" xmlns:cx8="http://schemas.microsoft.com/office/drawing/2016/5/14/chartex" xmlns:mc="http://schemas.openxmlformats.org/markup-compatibility/2006" xmlns:aink="http://schemas.microsoft.com/office/drawing/2016/ink" xmlns:am3d="http://schemas.microsoft.com/office/drawing/2017/model3d" xmlns:o="urn:schemas-microsoft-com:office:office" xmlns:r="http://schemas.openxmlformats.org/officeDocument/2006/relationships" xmlns:m="http://schemas.openxmlformats.org/officeDocument/2006/math" xmlns:v="urn:schemas-microsoft-com:vml" xmlns:wp14="http://schemas.microsoft.com/office/word/2010/wordprocessingDrawing" xmlns:wp="http://schemas.openxmlformats.org/drawingml/2006/wordprocessingDrawing" xmlns:w10="urn:schemas-microsoft-com:office:word" xmlns:w="http://schemas.openxmlformats.org/wordprocessingml/2006/main" xmlns:w14="http://schemas.microsoft.com/office/word/2010/wordml" xmlns:w15="http://schemas.microsoft.com/office/word/2012/wordml" xmlns:w16cid="http://schemas.microsoft.com/office/word/2016/wordml/cid" xmlns:w16se="http://schemas.microsoft.com/office/word/2015/wordml/symex" xmlns:wpg="http://schemas.microsoft.com/office/word/2010/wordprocessingGroup" xmlns:wpi="http://schemas.microsoft.com/office/word/2010/wordprocessingInk" xmlns:wne="http://schemas.microsoft.com/office/word/2006/wordml" xmlns:wps="http://schemas.microsoft.com/office/word/2010/wordprocessingShape" mc:Ignorable="w14 w15 w16se w16cid wp14">
+<w:footnotes xmlns:wpc="http://schemas.microsoft.com/office/word/2010/wordprocessingCanvas" xmlns:cx="http://schemas.microsoft.com/office/drawing/2014/chartex" xmlns:cx1="http://schemas.microsoft.com/office/drawing/2015/9/8/chartex" xmlns:mc="http://schemas.openxmlformats.org/markup-compatibility/2006" xmlns:o="urn:schemas-microsoft-com:office:office" xmlns:r="http://schemas.openxmlformats.org/officeDocument/2006/relationships" xmlns:m="http://schemas.openxmlformats.org/officeDocument/2006/math" xmlns:v="urn:schemas-microsoft-com:vml" xmlns:wp14="http://schemas.microsoft.com/office/word/2010/wordprocessingDrawing" xmlns:wp="http://schemas.openxmlformats.org/drawingml/2006/wordprocessingDrawing" xmlns:w10="urn:schemas-microsoft-com:office:word" xmlns:w="http://schemas.openxmlformats.org/wordprocessingml/2006/main" xmlns:w14="http://schemas.microsoft.com/office/word/2010/wordml" xmlns:w15="http://schemas.microsoft.com/office/word/2012/wordml" xmlns:w16se="http://schemas.microsoft.com/office/word/2015/wordml/symex" xmlns:wpg="http://schemas.microsoft.com/office/word/2010/wordprocessingGroup" xmlns:wpi="http://schemas.microsoft.com/office/word/2010/wordprocessingInk" xmlns:wne="http://schemas.microsoft.com/office/word/2006/wordml" xmlns:wps="http://schemas.microsoft.com/office/word/2010/wordprocessingShape" mc:Ignorable="w14 w15 w16se wp14">
   <w:footnote w:type="separator" w:id="-1">
     <w:p>
       <w:pPr>
@@ -4969,7 +4929,7 @@
 </file>
 
 <file path=word/numbering.xml><?xml version="1.0" encoding="utf-8"?>
-<w:numbering xmlns:wpc="http://schemas.microsoft.com/office/word/2010/wordprocessingCanvas" xmlns:cx="http://schemas.microsoft.com/office/drawing/2014/chartex" xmlns:cx1="http://schemas.microsoft.com/office/drawing/2015/9/8/chartex" xmlns:cx2="http://schemas.microsoft.com/office/drawing/2015/10/21/chartex" xmlns:cx3="http://schemas.microsoft.com/office/drawing/2016/5/9/chartex" xmlns:cx4="http://schemas.microsoft.com/office/drawing/2016/5/10/chartex" xmlns:cx5="http://schemas.microsoft.com/office/drawing/2016/5/11/chartex" xmlns:cx6="http://schemas.microsoft.com/office/drawing/2016/5/12/chartex" xmlns:cx7="http://schemas.microsoft.com/office/drawing/2016/5/13/chartex" xmlns:cx8="http://schemas.microsoft.com/office/drawing/2016/5/14/chartex" xmlns:mc="http://schemas.openxmlformats.org/markup-compatibility/2006" xmlns:aink="http://schemas.microsoft.com/office/drawing/2016/ink" xmlns:am3d="http://schemas.microsoft.com/office/drawing/2017/model3d" xmlns:o="urn:schemas-microsoft-com:office:office" xmlns:r="http://schemas.openxmlformats.org/officeDocument/2006/relationships" xmlns:m="http://schemas.openxmlformats.org/officeDocument/2006/math" xmlns:v="urn:schemas-microsoft-com:vml" xmlns:wp14="http://schemas.microsoft.com/office/word/2010/wordprocessingDrawing" xmlns:wp="http://schemas.openxmlformats.org/drawingml/2006/wordprocessingDrawing" xmlns:w10="urn:schemas-microsoft-com:office:word" xmlns:w="http://schemas.openxmlformats.org/wordprocessingml/2006/main" xmlns:w14="http://schemas.microsoft.com/office/word/2010/wordml" xmlns:w15="http://schemas.microsoft.com/office/word/2012/wordml" xmlns:w16cid="http://schemas.microsoft.com/office/word/2016/wordml/cid" xmlns:w16se="http://schemas.microsoft.com/office/word/2015/wordml/symex" xmlns:wpg="http://schemas.microsoft.com/office/word/2010/wordprocessingGroup" xmlns:wpi="http://schemas.microsoft.com/office/word/2010/wordprocessingInk" xmlns:wne="http://schemas.microsoft.com/office/word/2006/wordml" xmlns:wps="http://schemas.microsoft.com/office/word/2010/wordprocessingShape" mc:Ignorable="w14 w15 w16se w16cid wp14">
+<w:numbering xmlns:wpc="http://schemas.microsoft.com/office/word/2010/wordprocessingCanvas" xmlns:cx="http://schemas.microsoft.com/office/drawing/2014/chartex" xmlns:cx1="http://schemas.microsoft.com/office/drawing/2015/9/8/chartex" xmlns:mc="http://schemas.openxmlformats.org/markup-compatibility/2006" xmlns:o="urn:schemas-microsoft-com:office:office" xmlns:r="http://schemas.openxmlformats.org/officeDocument/2006/relationships" xmlns:m="http://schemas.openxmlformats.org/officeDocument/2006/math" xmlns:v="urn:schemas-microsoft-com:vml" xmlns:wp14="http://schemas.microsoft.com/office/word/2010/wordprocessingDrawing" xmlns:wp="http://schemas.openxmlformats.org/drawingml/2006/wordprocessingDrawing" xmlns:w10="urn:schemas-microsoft-com:office:word" xmlns:w="http://schemas.openxmlformats.org/wordprocessingml/2006/main" xmlns:w14="http://schemas.microsoft.com/office/word/2010/wordml" xmlns:w15="http://schemas.microsoft.com/office/word/2012/wordml" xmlns:w16se="http://schemas.microsoft.com/office/word/2015/wordml/symex" xmlns:wpg="http://schemas.microsoft.com/office/word/2010/wordprocessingGroup" xmlns:wpi="http://schemas.microsoft.com/office/word/2010/wordprocessingInk" xmlns:wne="http://schemas.microsoft.com/office/word/2006/wordml" xmlns:wps="http://schemas.microsoft.com/office/word/2010/wordprocessingShape" mc:Ignorable="w14 w15 w16se wp14">
   <w:abstractNum w:abstractNumId="0" w15:restartNumberingAfterBreak="0">
     <w:nsid w:val="131C577A"/>
     <w:multiLevelType w:val="hybridMultilevel"/>
@@ -5641,39 +5601,12 @@
   </w:num>
   <w:num w:numId="7">
     <w:abstractNumId w:val="4"/>
-    <w:lvlOverride w:ilvl="0"/>
-    <w:lvlOverride w:ilvl="1"/>
-    <w:lvlOverride w:ilvl="2"/>
-    <w:lvlOverride w:ilvl="3"/>
-    <w:lvlOverride w:ilvl="4"/>
-    <w:lvlOverride w:ilvl="5"/>
-    <w:lvlOverride w:ilvl="6"/>
-    <w:lvlOverride w:ilvl="7"/>
-    <w:lvlOverride w:ilvl="8"/>
   </w:num>
   <w:num w:numId="8">
     <w:abstractNumId w:val="0"/>
-    <w:lvlOverride w:ilvl="0"/>
-    <w:lvlOverride w:ilvl="1"/>
-    <w:lvlOverride w:ilvl="2"/>
-    <w:lvlOverride w:ilvl="3"/>
-    <w:lvlOverride w:ilvl="4"/>
-    <w:lvlOverride w:ilvl="5"/>
-    <w:lvlOverride w:ilvl="6"/>
-    <w:lvlOverride w:ilvl="7"/>
-    <w:lvlOverride w:ilvl="8"/>
   </w:num>
   <w:num w:numId="9">
     <w:abstractNumId w:val="2"/>
-    <w:lvlOverride w:ilvl="0"/>
-    <w:lvlOverride w:ilvl="1"/>
-    <w:lvlOverride w:ilvl="2"/>
-    <w:lvlOverride w:ilvl="3"/>
-    <w:lvlOverride w:ilvl="4"/>
-    <w:lvlOverride w:ilvl="5"/>
-    <w:lvlOverride w:ilvl="6"/>
-    <w:lvlOverride w:ilvl="7"/>
-    <w:lvlOverride w:ilvl="8"/>
   </w:num>
   <w:num w:numId="10">
     <w:abstractNumId w:val="1"/>
@@ -5709,7 +5642,7 @@
 </file>
 
 <file path=word/styles.xml><?xml version="1.0" encoding="utf-8"?>
-<w:styles xmlns:mc="http://schemas.openxmlformats.org/markup-compatibility/2006" xmlns:r="http://schemas.openxmlformats.org/officeDocument/2006/relationships" xmlns:w="http://schemas.openxmlformats.org/wordprocessingml/2006/main" xmlns:w14="http://schemas.microsoft.com/office/word/2010/wordml" xmlns:w15="http://schemas.microsoft.com/office/word/2012/wordml" xmlns:w16cid="http://schemas.microsoft.com/office/word/2016/wordml/cid" xmlns:w16se="http://schemas.microsoft.com/office/word/2015/wordml/symex" mc:Ignorable="w14 w15 w16se w16cid">
+<w:styles xmlns:mc="http://schemas.openxmlformats.org/markup-compatibility/2006" xmlns:r="http://schemas.openxmlformats.org/officeDocument/2006/relationships" xmlns:w="http://schemas.openxmlformats.org/wordprocessingml/2006/main" xmlns:w14="http://schemas.microsoft.com/office/word/2010/wordml" xmlns:w15="http://schemas.microsoft.com/office/word/2012/wordml" xmlns:w16se="http://schemas.microsoft.com/office/word/2015/wordml/symex" mc:Ignorable="w14 w15 w16se">
   <w:docDefaults>
     <w:rPrDefault>
       <w:rPr>
@@ -5725,7 +5658,7 @@
       </w:pPr>
     </w:pPrDefault>
   </w:docDefaults>
-  <w:latentStyles w:defLockedState="0" w:defUIPriority="99" w:defSemiHidden="0" w:defUnhideWhenUsed="0" w:defQFormat="0" w:count="376">
+  <w:latentStyles w:defLockedState="0" w:defUIPriority="99" w:defSemiHidden="0" w:defUnhideWhenUsed="0" w:defQFormat="0" w:count="371">
     <w:lsdException w:name="Normal" w:uiPriority="0" w:qFormat="1"/>
     <w:lsdException w:name="heading 1" w:uiPriority="9" w:qFormat="1"/>
     <w:lsdException w:name="heading 2" w:semiHidden="1" w:uiPriority="9" w:unhideWhenUsed="1" w:qFormat="1"/>
@@ -5831,6 +5764,7 @@
     <w:lsdException w:name="HTML Sample" w:semiHidden="1" w:unhideWhenUsed="1"/>
     <w:lsdException w:name="HTML Typewriter" w:semiHidden="1" w:unhideWhenUsed="1"/>
     <w:lsdException w:name="HTML Variable" w:semiHidden="1" w:unhideWhenUsed="1"/>
+    <w:lsdException w:name="Normal Table" w:semiHidden="1" w:unhideWhenUsed="1"/>
     <w:lsdException w:name="annotation subject" w:semiHidden="1" w:unhideWhenUsed="1"/>
     <w:lsdException w:name="No List" w:semiHidden="1" w:unhideWhenUsed="1"/>
     <w:lsdException w:name="Outline List 1" w:semiHidden="1" w:unhideWhenUsed="1"/>
@@ -5877,8 +5811,10 @@
     <w:lsdException w:name="Table Subtle 2" w:semiHidden="1" w:unhideWhenUsed="1"/>
     <w:lsdException w:name="Table Web 1" w:semiHidden="1" w:unhideWhenUsed="1"/>
     <w:lsdException w:name="Table Web 2" w:semiHidden="1" w:unhideWhenUsed="1"/>
+    <w:lsdException w:name="Table Web 3" w:semiHidden="1" w:unhideWhenUsed="1"/>
     <w:lsdException w:name="Balloon Text" w:semiHidden="1" w:unhideWhenUsed="1"/>
     <w:lsdException w:name="Table Grid" w:uiPriority="39"/>
+    <w:lsdException w:name="Table Theme" w:semiHidden="1" w:unhideWhenUsed="1"/>
     <w:lsdException w:name="Placeholder Text" w:semiHidden="1"/>
     <w:lsdException w:name="No Spacing" w:uiPriority="1" w:qFormat="1"/>
     <w:lsdException w:name="Light Shading" w:uiPriority="60"/>
@@ -6094,11 +6030,6 @@
     <w:lsdException w:name="List Table 5 Dark Accent 6" w:uiPriority="50"/>
     <w:lsdException w:name="List Table 6 Colorful Accent 6" w:uiPriority="51"/>
     <w:lsdException w:name="List Table 7 Colorful Accent 6" w:uiPriority="52"/>
-    <w:lsdException w:name="Mention" w:semiHidden="1" w:unhideWhenUsed="1"/>
-    <w:lsdException w:name="Smart Hyperlink" w:semiHidden="1" w:unhideWhenUsed="1"/>
-    <w:lsdException w:name="Hashtag" w:semiHidden="1" w:unhideWhenUsed="1"/>
-    <w:lsdException w:name="Unresolved Mention" w:semiHidden="1" w:unhideWhenUsed="1"/>
-    <w:lsdException w:name="Smart Link" w:semiHidden="1" w:unhideWhenUsed="1"/>
   </w:latentStyles>
   <w:style w:type="paragraph" w:default="1" w:styleId="Normal">
     <w:name w:val="Normal"/>
@@ -6725,7 +6656,7 @@
 </file>
 
 <file path=customXml/itemProps1.xml><?xml version="1.0" encoding="utf-8"?>
-<ds:datastoreItem xmlns:ds="http://schemas.openxmlformats.org/officeDocument/2006/customXml" ds:itemID="{ABDE0FEC-DEF4-4602-8254-3EC780B30AEE}">
+<ds:datastoreItem xmlns:ds="http://schemas.openxmlformats.org/officeDocument/2006/customXml" ds:itemID="{3A2B44A5-4912-4095-AB3C-0BE8D80F9A2E}">
   <ds:schemaRefs>
     <ds:schemaRef ds:uri="http://schemas.openxmlformats.org/officeDocument/2006/bibliography"/>
   </ds:schemaRefs>

</xml_diff>

<commit_message>
Updated report to include measuremnts info
</commit_message>
<xml_diff>
--- a/SYSC 3303 Project Report.docx
+++ b/SYSC 3303 Project Report.docx
@@ -32,13 +32,8 @@
       </w:r>
     </w:p>
     <w:p>
-      <w:proofErr w:type="spellStart"/>
-      <w:r>
-        <w:t>Callum</w:t>
-      </w:r>
-      <w:proofErr w:type="spellEnd"/>
-      <w:r>
-        <w:t xml:space="preserve"> Kirby</w:t>
+      <w:r>
+        <w:t>Callum Kirby</w:t>
       </w:r>
     </w:p>
     <w:p>
@@ -152,7 +147,7 @@
           <w:r>
             <w:fldChar w:fldCharType="separate"/>
           </w:r>
-          <w:hyperlink w:anchor="_Toc5687316" w:history="1">
+          <w:hyperlink w:anchor="_Toc5629929" w:history="1">
             <w:r>
               <w:rPr>
                 <w:rStyle w:val="Hyperlink"/>
@@ -180,7 +175,7 @@
                 <w:noProof/>
                 <w:webHidden/>
               </w:rPr>
-              <w:instrText xml:space="preserve"> PAGEREF _Toc5687316 \h </w:instrText>
+              <w:instrText xml:space="preserve"> PAGEREF _Toc5629929 \h </w:instrText>
             </w:r>
             <w:r>
               <w:rPr>
@@ -223,7 +218,7 @@
               <w:lang w:eastAsia="en-CA"/>
             </w:rPr>
           </w:pPr>
-          <w:hyperlink w:anchor="_Toc5687317" w:history="1">
+          <w:hyperlink w:anchor="_Toc5629930" w:history="1">
             <w:r>
               <w:rPr>
                 <w:rStyle w:val="Hyperlink"/>
@@ -250,7 +245,7 @@
                 <w:noProof/>
                 <w:webHidden/>
               </w:rPr>
-              <w:instrText xml:space="preserve"> PAGEREF _Toc5687317 \h </w:instrText>
+              <w:instrText xml:space="preserve"> PAGEREF _Toc5629930 \h </w:instrText>
             </w:r>
             <w:r>
               <w:rPr>
@@ -288,12 +283,10 @@
               <w:tab w:val="right" w:leader="dot" w:pos="9350"/>
             </w:tabs>
             <w:rPr>
-              <w:rFonts w:eastAsiaTheme="minorEastAsia"/>
               <w:noProof/>
-              <w:lang w:eastAsia="en-CA"/>
             </w:rPr>
           </w:pPr>
-          <w:hyperlink w:anchor="_Toc5687318" w:history="1">
+          <w:hyperlink w:anchor="_Toc5629931" w:history="1">
             <w:r>
               <w:rPr>
                 <w:rStyle w:val="Hyperlink"/>
@@ -320,7 +313,7 @@
                 <w:noProof/>
                 <w:webHidden/>
               </w:rPr>
-              <w:instrText xml:space="preserve"> PAGEREF _Toc5687318 \h </w:instrText>
+              <w:instrText xml:space="preserve"> PAGEREF _Toc5629931 \h </w:instrText>
             </w:r>
             <w:r>
               <w:rPr>
@@ -358,12 +351,10 @@
               <w:tab w:val="right" w:leader="dot" w:pos="9350"/>
             </w:tabs>
             <w:rPr>
-              <w:rFonts w:eastAsiaTheme="minorEastAsia"/>
               <w:noProof/>
-              <w:lang w:eastAsia="en-CA"/>
             </w:rPr>
           </w:pPr>
-          <w:hyperlink w:anchor="_Toc5687319" w:history="1">
+          <w:hyperlink w:anchor="_Toc5629932" w:history="1">
             <w:r>
               <w:rPr>
                 <w:rStyle w:val="Hyperlink"/>
@@ -390,7 +381,7 @@
                 <w:noProof/>
                 <w:webHidden/>
               </w:rPr>
-              <w:instrText xml:space="preserve"> PAGEREF _Toc5687319 \h </w:instrText>
+              <w:instrText xml:space="preserve"> PAGEREF _Toc5629932 \h </w:instrText>
             </w:r>
             <w:r>
               <w:rPr>
@@ -428,12 +419,10 @@
               <w:tab w:val="right" w:leader="dot" w:pos="9350"/>
             </w:tabs>
             <w:rPr>
-              <w:rFonts w:eastAsiaTheme="minorEastAsia"/>
               <w:noProof/>
-              <w:lang w:eastAsia="en-CA"/>
             </w:rPr>
           </w:pPr>
-          <w:hyperlink w:anchor="_Toc5687320" w:history="1">
+          <w:hyperlink w:anchor="_Toc5629933" w:history="1">
             <w:r>
               <w:rPr>
                 <w:rStyle w:val="Hyperlink"/>
@@ -460,7 +449,7 @@
                 <w:noProof/>
                 <w:webHidden/>
               </w:rPr>
-              <w:instrText xml:space="preserve"> PAGEREF _Toc5687320 \h </w:instrText>
+              <w:instrText xml:space="preserve"> PAGEREF _Toc5629933 \h </w:instrText>
             </w:r>
             <w:r>
               <w:rPr>
@@ -498,12 +487,10 @@
               <w:tab w:val="right" w:leader="dot" w:pos="9350"/>
             </w:tabs>
             <w:rPr>
-              <w:rFonts w:eastAsiaTheme="minorEastAsia"/>
               <w:noProof/>
-              <w:lang w:eastAsia="en-CA"/>
             </w:rPr>
           </w:pPr>
-          <w:hyperlink w:anchor="_Toc5687321" w:history="1">
+          <w:hyperlink w:anchor="_Toc5629934" w:history="1">
             <w:r>
               <w:rPr>
                 <w:rStyle w:val="Hyperlink"/>
@@ -530,7 +517,7 @@
                 <w:noProof/>
                 <w:webHidden/>
               </w:rPr>
-              <w:instrText xml:space="preserve"> PAGEREF _Toc5687321 \h </w:instrText>
+              <w:instrText xml:space="preserve"> PAGEREF _Toc5629934 \h </w:instrText>
             </w:r>
             <w:r>
               <w:rPr>
@@ -550,7 +537,7 @@
                 <w:noProof/>
                 <w:webHidden/>
               </w:rPr>
-              <w:t>4</w:t>
+              <w:t>3</w:t>
             </w:r>
             <w:r>
               <w:rPr>
@@ -568,17 +555,83 @@
               <w:tab w:val="right" w:leader="dot" w:pos="9350"/>
             </w:tabs>
             <w:rPr>
-              <w:rFonts w:eastAsiaTheme="minorEastAsia"/>
               <w:noProof/>
-              <w:lang w:eastAsia="en-CA"/>
             </w:rPr>
           </w:pPr>
-          <w:hyperlink w:anchor="_Toc5687322" w:history="1">
+          <w:hyperlink w:anchor="_Toc5629935" w:history="1">
             <w:r>
               <w:rPr>
                 <w:rStyle w:val="Hyperlink"/>
                 <w:noProof/>
               </w:rPr>
+              <w:t>GUI System</w:t>
+            </w:r>
+            <w:r>
+              <w:rPr>
+                <w:noProof/>
+                <w:webHidden/>
+              </w:rPr>
+              <w:tab/>
+            </w:r>
+            <w:r>
+              <w:rPr>
+                <w:noProof/>
+                <w:webHidden/>
+              </w:rPr>
+              <w:fldChar w:fldCharType="begin"/>
+            </w:r>
+            <w:r>
+              <w:rPr>
+                <w:noProof/>
+                <w:webHidden/>
+              </w:rPr>
+              <w:instrText xml:space="preserve"> PAGEREF _Toc5629935 \h </w:instrText>
+            </w:r>
+            <w:r>
+              <w:rPr>
+                <w:noProof/>
+                <w:webHidden/>
+              </w:rPr>
+            </w:r>
+            <w:r>
+              <w:rPr>
+                <w:noProof/>
+                <w:webHidden/>
+              </w:rPr>
+              <w:fldChar w:fldCharType="separate"/>
+            </w:r>
+            <w:r>
+              <w:rPr>
+                <w:noProof/>
+                <w:webHidden/>
+              </w:rPr>
+              <w:t>3</w:t>
+            </w:r>
+            <w:r>
+              <w:rPr>
+                <w:noProof/>
+                <w:webHidden/>
+              </w:rPr>
+              <w:fldChar w:fldCharType="end"/>
+            </w:r>
+          </w:hyperlink>
+        </w:p>
+        <w:p>
+          <w:pPr>
+            <w:pStyle w:val="TOC3"/>
+            <w:tabs>
+              <w:tab w:val="right" w:leader="dot" w:pos="9350"/>
+            </w:tabs>
+            <w:rPr>
+              <w:noProof/>
+            </w:rPr>
+          </w:pPr>
+          <w:hyperlink w:anchor="_Toc5629936" w:history="1">
+            <w:r>
+              <w:rPr>
+                <w:rStyle w:val="Hyperlink"/>
+                <w:noProof/>
+              </w:rPr>
               <w:t>Resources</w:t>
             </w:r>
             <w:r>
@@ -600,7 +653,7 @@
                 <w:noProof/>
                 <w:webHidden/>
               </w:rPr>
-              <w:instrText xml:space="preserve"> PAGEREF _Toc5687322 \h </w:instrText>
+              <w:instrText xml:space="preserve"> PAGEREF _Toc5629936 \h </w:instrText>
             </w:r>
             <w:r>
               <w:rPr>
@@ -620,7 +673,7 @@
                 <w:noProof/>
                 <w:webHidden/>
               </w:rPr>
-              <w:t>5</w:t>
+              <w:t>3</w:t>
             </w:r>
             <w:r>
               <w:rPr>
@@ -638,12 +691,10 @@
               <w:tab w:val="right" w:leader="dot" w:pos="9350"/>
             </w:tabs>
             <w:rPr>
-              <w:rFonts w:eastAsiaTheme="minorEastAsia"/>
               <w:noProof/>
-              <w:lang w:eastAsia="en-CA"/>
             </w:rPr>
           </w:pPr>
-          <w:hyperlink w:anchor="_Toc5687323" w:history="1">
+          <w:hyperlink w:anchor="_Toc5629937" w:history="1">
             <w:r>
               <w:rPr>
                 <w:rStyle w:val="Hyperlink"/>
@@ -670,7 +721,7 @@
                 <w:noProof/>
                 <w:webHidden/>
               </w:rPr>
-              <w:instrText xml:space="preserve"> PAGEREF _Toc5687323 \h </w:instrText>
+              <w:instrText xml:space="preserve"> PAGEREF _Toc5629937 \h </w:instrText>
             </w:r>
             <w:r>
               <w:rPr>
@@ -690,7 +741,7 @@
                 <w:noProof/>
                 <w:webHidden/>
               </w:rPr>
-              <w:t>5</w:t>
+              <w:t>3</w:t>
             </w:r>
             <w:r>
               <w:rPr>
@@ -708,12 +759,10 @@
               <w:tab w:val="right" w:leader="dot" w:pos="9350"/>
             </w:tabs>
             <w:rPr>
-              <w:rFonts w:eastAsiaTheme="minorEastAsia"/>
               <w:noProof/>
-              <w:lang w:eastAsia="en-CA"/>
             </w:rPr>
           </w:pPr>
-          <w:hyperlink w:anchor="_Toc5687324" w:history="1">
+          <w:hyperlink w:anchor="_Toc5629938" w:history="1">
             <w:r>
               <w:rPr>
                 <w:rStyle w:val="Hyperlink"/>
@@ -740,7 +789,7 @@
                 <w:noProof/>
                 <w:webHidden/>
               </w:rPr>
-              <w:instrText xml:space="preserve"> PAGEREF _Toc5687324 \h </w:instrText>
+              <w:instrText xml:space="preserve"> PAGEREF _Toc5629938 \h </w:instrText>
             </w:r>
             <w:r>
               <w:rPr>
@@ -760,7 +809,7 @@
                 <w:noProof/>
                 <w:webHidden/>
               </w:rPr>
-              <w:t>6</w:t>
+              <w:t>4</w:t>
             </w:r>
             <w:r>
               <w:rPr>
@@ -778,12 +827,10 @@
               <w:tab w:val="right" w:leader="dot" w:pos="9350"/>
             </w:tabs>
             <w:rPr>
-              <w:rFonts w:eastAsiaTheme="minorEastAsia"/>
               <w:noProof/>
-              <w:lang w:eastAsia="en-CA"/>
             </w:rPr>
           </w:pPr>
-          <w:hyperlink w:anchor="_Toc5687325" w:history="1">
+          <w:hyperlink w:anchor="_Toc5629939" w:history="1">
             <w:r>
               <w:rPr>
                 <w:rStyle w:val="Hyperlink"/>
@@ -810,7 +857,7 @@
                 <w:noProof/>
                 <w:webHidden/>
               </w:rPr>
-              <w:instrText xml:space="preserve"> PAGEREF _Toc5687325 \h </w:instrText>
+              <w:instrText xml:space="preserve"> PAGEREF _Toc5629939 \h </w:instrText>
             </w:r>
             <w:r>
               <w:rPr>
@@ -830,7 +877,7 @@
                 <w:noProof/>
                 <w:webHidden/>
               </w:rPr>
-              <w:t>6</w:t>
+              <w:t>4</w:t>
             </w:r>
             <w:r>
               <w:rPr>
@@ -848,12 +895,10 @@
               <w:tab w:val="right" w:leader="dot" w:pos="9350"/>
             </w:tabs>
             <w:rPr>
-              <w:rFonts w:eastAsiaTheme="minorEastAsia"/>
               <w:noProof/>
-              <w:lang w:eastAsia="en-CA"/>
             </w:rPr>
           </w:pPr>
-          <w:hyperlink w:anchor="_Toc5687326" w:history="1">
+          <w:hyperlink w:anchor="_Toc5629940" w:history="1">
             <w:r>
               <w:rPr>
                 <w:rStyle w:val="Hyperlink"/>
@@ -880,7 +925,7 @@
                 <w:noProof/>
                 <w:webHidden/>
               </w:rPr>
-              <w:instrText xml:space="preserve"> PAGEREF _Toc5687326 \h </w:instrText>
+              <w:instrText xml:space="preserve"> PAGEREF _Toc5629940 \h </w:instrText>
             </w:r>
             <w:r>
               <w:rPr>
@@ -900,497 +945,7 @@
                 <w:noProof/>
                 <w:webHidden/>
               </w:rPr>
-              <w:t>6</w:t>
-            </w:r>
-            <w:r>
-              <w:rPr>
-                <w:noProof/>
-                <w:webHidden/>
-              </w:rPr>
-              <w:fldChar w:fldCharType="end"/>
-            </w:r>
-          </w:hyperlink>
-        </w:p>
-        <w:p>
-          <w:pPr>
-            <w:pStyle w:val="TOC1"/>
-            <w:tabs>
-              <w:tab w:val="right" w:leader="dot" w:pos="9350"/>
-            </w:tabs>
-            <w:rPr>
-              <w:rFonts w:eastAsiaTheme="minorEastAsia"/>
-              <w:noProof/>
-              <w:lang w:eastAsia="en-CA"/>
-            </w:rPr>
-          </w:pPr>
-          <w:hyperlink w:anchor="_Toc5687327" w:history="1">
-            <w:r>
-              <w:rPr>
-                <w:rStyle w:val="Hyperlink"/>
-                <w:noProof/>
-              </w:rPr>
-              <w:t>Setup and Test Instructions</w:t>
-            </w:r>
-            <w:r>
-              <w:rPr>
-                <w:noProof/>
-                <w:webHidden/>
-              </w:rPr>
-              <w:tab/>
-            </w:r>
-            <w:r>
-              <w:rPr>
-                <w:noProof/>
-                <w:webHidden/>
-              </w:rPr>
-              <w:fldChar w:fldCharType="begin"/>
-            </w:r>
-            <w:r>
-              <w:rPr>
-                <w:noProof/>
-                <w:webHidden/>
-              </w:rPr>
-              <w:instrText xml:space="preserve"> PAGEREF _Toc5687327 \h </w:instrText>
-            </w:r>
-            <w:r>
-              <w:rPr>
-                <w:noProof/>
-                <w:webHidden/>
-              </w:rPr>
-            </w:r>
-            <w:r>
-              <w:rPr>
-                <w:noProof/>
-                <w:webHidden/>
-              </w:rPr>
-              <w:fldChar w:fldCharType="separate"/>
-            </w:r>
-            <w:r>
-              <w:rPr>
-                <w:noProof/>
-                <w:webHidden/>
-              </w:rPr>
-              <w:t>7</w:t>
-            </w:r>
-            <w:r>
-              <w:rPr>
-                <w:noProof/>
-                <w:webHidden/>
-              </w:rPr>
-              <w:fldChar w:fldCharType="end"/>
-            </w:r>
-          </w:hyperlink>
-        </w:p>
-        <w:p>
-          <w:pPr>
-            <w:pStyle w:val="TOC1"/>
-            <w:tabs>
-              <w:tab w:val="right" w:leader="dot" w:pos="9350"/>
-            </w:tabs>
-            <w:rPr>
-              <w:rFonts w:eastAsiaTheme="minorEastAsia"/>
-              <w:noProof/>
-              <w:lang w:eastAsia="en-CA"/>
-            </w:rPr>
-          </w:pPr>
-          <w:hyperlink w:anchor="_Toc5687328" w:history="1">
-            <w:r>
-              <w:rPr>
-                <w:rStyle w:val="Hyperlink"/>
-                <w:noProof/>
-              </w:rPr>
-              <w:t>Measurement Results</w:t>
-            </w:r>
-            <w:r>
-              <w:rPr>
-                <w:noProof/>
-                <w:webHidden/>
-              </w:rPr>
-              <w:tab/>
-            </w:r>
-            <w:r>
-              <w:rPr>
-                <w:noProof/>
-                <w:webHidden/>
-              </w:rPr>
-              <w:fldChar w:fldCharType="begin"/>
-            </w:r>
-            <w:r>
-              <w:rPr>
-                <w:noProof/>
-                <w:webHidden/>
-              </w:rPr>
-              <w:instrText xml:space="preserve"> PAGEREF _Toc5687328 \h </w:instrText>
-            </w:r>
-            <w:r>
-              <w:rPr>
-                <w:noProof/>
-                <w:webHidden/>
-              </w:rPr>
-            </w:r>
-            <w:r>
-              <w:rPr>
-                <w:noProof/>
-                <w:webHidden/>
-              </w:rPr>
-              <w:fldChar w:fldCharType="separate"/>
-            </w:r>
-            <w:r>
-              <w:rPr>
-                <w:noProof/>
-                <w:webHidden/>
-              </w:rPr>
-              <w:t>8</w:t>
-            </w:r>
-            <w:r>
-              <w:rPr>
-                <w:noProof/>
-                <w:webHidden/>
-              </w:rPr>
-              <w:fldChar w:fldCharType="end"/>
-            </w:r>
-          </w:hyperlink>
-        </w:p>
-        <w:p>
-          <w:pPr>
-            <w:pStyle w:val="TOC1"/>
-            <w:tabs>
-              <w:tab w:val="right" w:leader="dot" w:pos="9350"/>
-            </w:tabs>
-            <w:rPr>
-              <w:rFonts w:eastAsiaTheme="minorEastAsia"/>
-              <w:noProof/>
-              <w:lang w:eastAsia="en-CA"/>
-            </w:rPr>
-          </w:pPr>
-          <w:hyperlink w:anchor="_Toc5687329" w:history="1">
-            <w:r>
-              <w:rPr>
-                <w:rStyle w:val="Hyperlink"/>
-                <w:noProof/>
-              </w:rPr>
-              <w:t>Scheduability Analysis</w:t>
-            </w:r>
-            <w:r>
-              <w:rPr>
-                <w:noProof/>
-                <w:webHidden/>
-              </w:rPr>
-              <w:tab/>
-            </w:r>
-            <w:r>
-              <w:rPr>
-                <w:noProof/>
-                <w:webHidden/>
-              </w:rPr>
-              <w:fldChar w:fldCharType="begin"/>
-            </w:r>
-            <w:r>
-              <w:rPr>
-                <w:noProof/>
-                <w:webHidden/>
-              </w:rPr>
-              <w:instrText xml:space="preserve"> PAGEREF _Toc5687329 \h </w:instrText>
-            </w:r>
-            <w:r>
-              <w:rPr>
-                <w:noProof/>
-                <w:webHidden/>
-              </w:rPr>
-            </w:r>
-            <w:r>
-              <w:rPr>
-                <w:noProof/>
-                <w:webHidden/>
-              </w:rPr>
-              <w:fldChar w:fldCharType="separate"/>
-            </w:r>
-            <w:r>
-              <w:rPr>
-                <w:noProof/>
-                <w:webHidden/>
-              </w:rPr>
-              <w:t>8</w:t>
-            </w:r>
-            <w:r>
-              <w:rPr>
-                <w:noProof/>
-                <w:webHidden/>
-              </w:rPr>
-              <w:fldChar w:fldCharType="end"/>
-            </w:r>
-          </w:hyperlink>
-        </w:p>
-        <w:p>
-          <w:pPr>
-            <w:pStyle w:val="TOC1"/>
-            <w:tabs>
-              <w:tab w:val="right" w:leader="dot" w:pos="9350"/>
-            </w:tabs>
-            <w:rPr>
-              <w:rFonts w:eastAsiaTheme="minorEastAsia"/>
-              <w:noProof/>
-              <w:lang w:eastAsia="en-CA"/>
-            </w:rPr>
-          </w:pPr>
-          <w:hyperlink w:anchor="_Toc5687330" w:history="1">
-            <w:r>
-              <w:rPr>
-                <w:rStyle w:val="Hyperlink"/>
-                <w:noProof/>
-              </w:rPr>
-              <w:t>Design Reflection</w:t>
-            </w:r>
-            <w:r>
-              <w:rPr>
-                <w:noProof/>
-                <w:webHidden/>
-              </w:rPr>
-              <w:tab/>
-            </w:r>
-            <w:r>
-              <w:rPr>
-                <w:noProof/>
-                <w:webHidden/>
-              </w:rPr>
-              <w:fldChar w:fldCharType="begin"/>
-            </w:r>
-            <w:r>
-              <w:rPr>
-                <w:noProof/>
-                <w:webHidden/>
-              </w:rPr>
-              <w:instrText xml:space="preserve"> PAGEREF _Toc5687330 \h </w:instrText>
-            </w:r>
-            <w:r>
-              <w:rPr>
-                <w:noProof/>
-                <w:webHidden/>
-              </w:rPr>
-            </w:r>
-            <w:r>
-              <w:rPr>
-                <w:noProof/>
-                <w:webHidden/>
-              </w:rPr>
-              <w:fldChar w:fldCharType="separate"/>
-            </w:r>
-            <w:r>
-              <w:rPr>
-                <w:noProof/>
-                <w:webHidden/>
-              </w:rPr>
-              <w:t>8</w:t>
-            </w:r>
-            <w:r>
-              <w:rPr>
-                <w:noProof/>
-                <w:webHidden/>
-              </w:rPr>
-              <w:fldChar w:fldCharType="end"/>
-            </w:r>
-          </w:hyperlink>
-        </w:p>
-        <w:p>
-          <w:pPr>
-            <w:pStyle w:val="TOC2"/>
-            <w:tabs>
-              <w:tab w:val="right" w:leader="dot" w:pos="9350"/>
-            </w:tabs>
-            <w:rPr>
-              <w:rFonts w:eastAsiaTheme="minorEastAsia"/>
-              <w:noProof/>
-              <w:lang w:eastAsia="en-CA"/>
-            </w:rPr>
-          </w:pPr>
-          <w:hyperlink w:anchor="_Toc5687331" w:history="1">
-            <w:r>
-              <w:rPr>
-                <w:rStyle w:val="Hyperlink"/>
-                <w:noProof/>
-              </w:rPr>
-              <w:t>Schedular Subsystem</w:t>
-            </w:r>
-            <w:r>
-              <w:rPr>
-                <w:noProof/>
-                <w:webHidden/>
-              </w:rPr>
-              <w:tab/>
-            </w:r>
-            <w:r>
-              <w:rPr>
-                <w:noProof/>
-                <w:webHidden/>
-              </w:rPr>
-              <w:fldChar w:fldCharType="begin"/>
-            </w:r>
-            <w:r>
-              <w:rPr>
-                <w:noProof/>
-                <w:webHidden/>
-              </w:rPr>
-              <w:instrText xml:space="preserve"> PAGEREF _Toc5687331 \h </w:instrText>
-            </w:r>
-            <w:r>
-              <w:rPr>
-                <w:noProof/>
-                <w:webHidden/>
-              </w:rPr>
-            </w:r>
-            <w:r>
-              <w:rPr>
-                <w:noProof/>
-                <w:webHidden/>
-              </w:rPr>
-              <w:fldChar w:fldCharType="separate"/>
-            </w:r>
-            <w:r>
-              <w:rPr>
-                <w:noProof/>
-                <w:webHidden/>
-              </w:rPr>
-              <w:t>8</w:t>
-            </w:r>
-            <w:r>
-              <w:rPr>
-                <w:noProof/>
-                <w:webHidden/>
-              </w:rPr>
-              <w:fldChar w:fldCharType="end"/>
-            </w:r>
-          </w:hyperlink>
-        </w:p>
-        <w:p>
-          <w:pPr>
-            <w:pStyle w:val="TOC2"/>
-            <w:tabs>
-              <w:tab w:val="right" w:leader="dot" w:pos="9350"/>
-            </w:tabs>
-            <w:rPr>
-              <w:rFonts w:eastAsiaTheme="minorEastAsia"/>
-              <w:noProof/>
-              <w:lang w:eastAsia="en-CA"/>
-            </w:rPr>
-          </w:pPr>
-          <w:hyperlink w:anchor="_Toc5687332" w:history="1">
-            <w:r>
-              <w:rPr>
-                <w:rStyle w:val="Hyperlink"/>
-                <w:noProof/>
-              </w:rPr>
-              <w:t>Elevator Subsystem</w:t>
-            </w:r>
-            <w:r>
-              <w:rPr>
-                <w:noProof/>
-                <w:webHidden/>
-              </w:rPr>
-              <w:tab/>
-            </w:r>
-            <w:r>
-              <w:rPr>
-                <w:noProof/>
-                <w:webHidden/>
-              </w:rPr>
-              <w:fldChar w:fldCharType="begin"/>
-            </w:r>
-            <w:r>
-              <w:rPr>
-                <w:noProof/>
-                <w:webHidden/>
-              </w:rPr>
-              <w:instrText xml:space="preserve"> PAGEREF _Toc5687332 \h </w:instrText>
-            </w:r>
-            <w:r>
-              <w:rPr>
-                <w:noProof/>
-                <w:webHidden/>
-              </w:rPr>
-            </w:r>
-            <w:r>
-              <w:rPr>
-                <w:noProof/>
-                <w:webHidden/>
-              </w:rPr>
-              <w:fldChar w:fldCharType="separate"/>
-            </w:r>
-            <w:r>
-              <w:rPr>
-                <w:noProof/>
-                <w:webHidden/>
-              </w:rPr>
-              <w:t>8</w:t>
-            </w:r>
-            <w:r>
-              <w:rPr>
-                <w:noProof/>
-                <w:webHidden/>
-              </w:rPr>
-              <w:fldChar w:fldCharType="end"/>
-            </w:r>
-          </w:hyperlink>
-        </w:p>
-        <w:p>
-          <w:pPr>
-            <w:pStyle w:val="TOC2"/>
-            <w:tabs>
-              <w:tab w:val="right" w:leader="dot" w:pos="9350"/>
-            </w:tabs>
-            <w:rPr>
-              <w:rFonts w:eastAsiaTheme="minorEastAsia"/>
-              <w:noProof/>
-              <w:lang w:eastAsia="en-CA"/>
-            </w:rPr>
-          </w:pPr>
-          <w:hyperlink w:anchor="_Toc5687333" w:history="1">
-            <w:r>
-              <w:rPr>
-                <w:rStyle w:val="Hyperlink"/>
-                <w:noProof/>
-              </w:rPr>
-              <w:t>Floor Subsystem</w:t>
-            </w:r>
-            <w:r>
-              <w:rPr>
-                <w:noProof/>
-                <w:webHidden/>
-              </w:rPr>
-              <w:tab/>
-            </w:r>
-            <w:r>
-              <w:rPr>
-                <w:noProof/>
-                <w:webHidden/>
-              </w:rPr>
-              <w:fldChar w:fldCharType="begin"/>
-            </w:r>
-            <w:r>
-              <w:rPr>
-                <w:noProof/>
-                <w:webHidden/>
-              </w:rPr>
-              <w:instrText xml:space="preserve"> PAGEREF _Toc5687333 \h </w:instrText>
-            </w:r>
-            <w:r>
-              <w:rPr>
-                <w:noProof/>
-                <w:webHidden/>
-              </w:rPr>
-            </w:r>
-            <w:r>
-              <w:rPr>
-                <w:noProof/>
-                <w:webHidden/>
-              </w:rPr>
-              <w:fldChar w:fldCharType="separate"/>
-            </w:r>
-            <w:r>
-              <w:rPr>
-                <w:noProof/>
-                <w:webHidden/>
-              </w:rPr>
-              <w:t>9</w:t>
+              <w:t>4</w:t>
             </w:r>
             <w:r>
               <w:rPr>
@@ -1432,6 +987,41 @@
         <w:rPr>
           <w:lang w:val="en-US"/>
         </w:rPr>
+      </w:pPr>
+    </w:p>
+    <w:p>
+      <w:pPr>
+        <w:rPr>
+          <w:lang w:val="en-US"/>
+        </w:rPr>
+      </w:pPr>
+    </w:p>
+    <w:p>
+      <w:pPr>
+        <w:rPr>
+          <w:lang w:val="en-US"/>
+        </w:rPr>
+      </w:pPr>
+    </w:p>
+    <w:p>
+      <w:pPr>
+        <w:rPr>
+          <w:lang w:val="en-US"/>
+        </w:rPr>
+      </w:pPr>
+    </w:p>
+    <w:p>
+      <w:pPr>
+        <w:rPr>
+          <w:lang w:val="en-US"/>
+        </w:rPr>
+      </w:pPr>
+    </w:p>
+    <w:p>
+      <w:pPr>
+        <w:rPr>
+          <w:lang w:val="en-US"/>
+        </w:rPr>
         <w:sectPr>
           <w:pgSz w:w="12240" w:h="15840"/>
           <w:pgMar w:top="1440" w:right="1440" w:bottom="1440" w:left="1440" w:header="708" w:footer="708" w:gutter="0"/>
@@ -1447,7 +1037,7 @@
           <w:lang w:val="en-US"/>
         </w:rPr>
       </w:pPr>
-      <w:bookmarkStart w:id="0" w:name="_Toc5687316"/>
+      <w:bookmarkStart w:id="0" w:name="_Toc5629929"/>
       <w:r>
         <w:rPr>
           <w:lang w:val="en-US"/>
@@ -1709,19 +1299,11 @@
                 <w:lang w:val="en-US"/>
               </w:rPr>
             </w:pPr>
-            <w:proofErr w:type="spellStart"/>
-            <w:r>
-              <w:rPr>
-                <w:lang w:val="en-US"/>
-              </w:rPr>
-              <w:t>Callum</w:t>
-            </w:r>
-            <w:proofErr w:type="spellEnd"/>
-            <w:r>
-              <w:rPr>
-                <w:lang w:val="en-US"/>
-              </w:rPr>
-              <w:t xml:space="preserve"> Kirby</w:t>
+            <w:r>
+              <w:rPr>
+                <w:lang w:val="en-US"/>
+              </w:rPr>
+              <w:t>Callum Kirby</w:t>
             </w:r>
           </w:p>
         </w:tc>
@@ -1992,14 +1574,27 @@
       <w:r>
         <w:t xml:space="preserve">Table </w:t>
       </w:r>
-      <w:fldSimple w:instr=" SEQ Table \* ARABIC ">
-        <w:r>
-          <w:rPr>
-            <w:noProof/>
-          </w:rPr>
-          <w:t>1</w:t>
-        </w:r>
-      </w:fldSimple>
+      <w:r>
+        <w:fldChar w:fldCharType="begin"/>
+      </w:r>
+      <w:r>
+        <w:instrText xml:space="preserve"> SEQ Table \* ARABIC </w:instrText>
+      </w:r>
+      <w:r>
+        <w:fldChar w:fldCharType="separate"/>
+      </w:r>
+      <w:r>
+        <w:rPr>
+          <w:noProof/>
+        </w:rPr>
+        <w:t>1</w:t>
+      </w:r>
+      <w:r>
+        <w:rPr>
+          <w:noProof/>
+        </w:rPr>
+        <w:fldChar w:fldCharType="end"/>
+      </w:r>
       <w:r>
         <w:t xml:space="preserve">: Iteration 1 Team Member </w:t>
       </w:r>
@@ -2163,19 +1758,11 @@
                 <w:lang w:val="en-US"/>
               </w:rPr>
             </w:pPr>
-            <w:proofErr w:type="spellStart"/>
-            <w:r>
-              <w:rPr>
-                <w:lang w:val="en-US"/>
-              </w:rPr>
-              <w:t>Callum</w:t>
-            </w:r>
-            <w:proofErr w:type="spellEnd"/>
-            <w:r>
-              <w:rPr>
-                <w:lang w:val="en-US"/>
-              </w:rPr>
-              <w:t xml:space="preserve"> Kirby</w:t>
+            <w:r>
+              <w:rPr>
+                <w:lang w:val="en-US"/>
+              </w:rPr>
+              <w:t>Callum Kirby</w:t>
             </w:r>
           </w:p>
         </w:tc>
@@ -2352,14 +1939,27 @@
       <w:r>
         <w:t xml:space="preserve">Table </w:t>
       </w:r>
-      <w:fldSimple w:instr=" SEQ Table \* ARABIC ">
-        <w:r>
-          <w:rPr>
-            <w:noProof/>
-          </w:rPr>
-          <w:t>2</w:t>
-        </w:r>
-      </w:fldSimple>
+      <w:r>
+        <w:fldChar w:fldCharType="begin"/>
+      </w:r>
+      <w:r>
+        <w:instrText xml:space="preserve"> SEQ Table \* ARABIC </w:instrText>
+      </w:r>
+      <w:r>
+        <w:fldChar w:fldCharType="separate"/>
+      </w:r>
+      <w:r>
+        <w:rPr>
+          <w:noProof/>
+        </w:rPr>
+        <w:t>2</w:t>
+      </w:r>
+      <w:r>
+        <w:rPr>
+          <w:noProof/>
+        </w:rPr>
+        <w:fldChar w:fldCharType="end"/>
+      </w:r>
       <w:r>
         <w:t xml:space="preserve">: </w:t>
       </w:r>
@@ -2605,19 +2205,11 @@
                 <w:lang w:val="en-US"/>
               </w:rPr>
             </w:pPr>
-            <w:proofErr w:type="spellStart"/>
-            <w:r>
-              <w:rPr>
-                <w:lang w:val="en-US"/>
-              </w:rPr>
-              <w:t>Callum</w:t>
-            </w:r>
-            <w:proofErr w:type="spellEnd"/>
-            <w:r>
-              <w:rPr>
-                <w:lang w:val="en-US"/>
-              </w:rPr>
-              <w:t xml:space="preserve"> Kirby</w:t>
+            <w:r>
+              <w:rPr>
+                <w:lang w:val="en-US"/>
+              </w:rPr>
+              <w:t>Callum Kirby</w:t>
             </w:r>
           </w:p>
         </w:tc>
@@ -2640,21 +2232,7 @@
               <w:rPr>
                 <w:lang w:val="en-US"/>
               </w:rPr>
-              <w:t xml:space="preserve">Updating the Directions </w:t>
-            </w:r>
-            <w:proofErr w:type="spellStart"/>
-            <w:r>
-              <w:rPr>
-                <w:lang w:val="en-US"/>
-              </w:rPr>
-              <w:t>enum</w:t>
-            </w:r>
-            <w:proofErr w:type="spellEnd"/>
-            <w:r>
-              <w:rPr>
-                <w:lang w:val="en-US"/>
-              </w:rPr>
-              <w:t xml:space="preserve"> class</w:t>
+              <w:t>Updating the Directions enum class</w:t>
             </w:r>
           </w:p>
           <w:p>
@@ -2865,14 +2443,27 @@
       <w:r>
         <w:t xml:space="preserve">Table </w:t>
       </w:r>
-      <w:fldSimple w:instr=" SEQ Table \* ARABIC ">
-        <w:r>
-          <w:rPr>
-            <w:noProof/>
-          </w:rPr>
-          <w:t>3</w:t>
-        </w:r>
-      </w:fldSimple>
+      <w:r>
+        <w:fldChar w:fldCharType="begin"/>
+      </w:r>
+      <w:r>
+        <w:instrText xml:space="preserve"> SEQ Table \* ARABIC </w:instrText>
+      </w:r>
+      <w:r>
+        <w:fldChar w:fldCharType="separate"/>
+      </w:r>
+      <w:r>
+        <w:rPr>
+          <w:noProof/>
+        </w:rPr>
+        <w:t>3</w:t>
+      </w:r>
+      <w:r>
+        <w:rPr>
+          <w:noProof/>
+        </w:rPr>
+        <w:fldChar w:fldCharType="end"/>
+      </w:r>
       <w:r>
         <w:t xml:space="preserve">: Iteration </w:t>
       </w:r>
@@ -3057,19 +2648,11 @@
                 <w:lang w:val="en-US"/>
               </w:rPr>
             </w:pPr>
-            <w:proofErr w:type="spellStart"/>
-            <w:r>
-              <w:rPr>
-                <w:lang w:val="en-US"/>
-              </w:rPr>
-              <w:t>Callum</w:t>
-            </w:r>
-            <w:proofErr w:type="spellEnd"/>
-            <w:r>
-              <w:rPr>
-                <w:lang w:val="en-US"/>
-              </w:rPr>
-              <w:t xml:space="preserve"> Kirby</w:t>
+            <w:r>
+              <w:rPr>
+                <w:lang w:val="en-US"/>
+              </w:rPr>
+              <w:t>Callum Kirby</w:t>
             </w:r>
           </w:p>
         </w:tc>
@@ -3224,14 +2807,27 @@
       <w:r>
         <w:t xml:space="preserve">Table </w:t>
       </w:r>
-      <w:fldSimple w:instr=" SEQ Table \* ARABIC ">
-        <w:r>
-          <w:rPr>
-            <w:noProof/>
-          </w:rPr>
-          <w:t>4</w:t>
-        </w:r>
-      </w:fldSimple>
+      <w:r>
+        <w:fldChar w:fldCharType="begin"/>
+      </w:r>
+      <w:r>
+        <w:instrText xml:space="preserve"> SEQ Table \* ARABIC </w:instrText>
+      </w:r>
+      <w:r>
+        <w:fldChar w:fldCharType="separate"/>
+      </w:r>
+      <w:r>
+        <w:rPr>
+          <w:noProof/>
+        </w:rPr>
+        <w:t>4</w:t>
+      </w:r>
+      <w:r>
+        <w:rPr>
+          <w:noProof/>
+        </w:rPr>
+        <w:fldChar w:fldCharType="end"/>
+      </w:r>
       <w:r>
         <w:t xml:space="preserve">: Iteration </w:t>
       </w:r>
@@ -3342,24 +2938,6 @@
               <w:t>Working on the GUI</w:t>
             </w:r>
           </w:p>
-          <w:p>
-            <w:pPr>
-              <w:pStyle w:val="ListParagraph"/>
-              <w:numPr>
-                <w:ilvl w:val="0"/>
-                <w:numId w:val="5"/>
-              </w:numPr>
-              <w:rPr>
-                <w:lang w:val="en-US"/>
-              </w:rPr>
-            </w:pPr>
-            <w:r>
-              <w:rPr>
-                <w:lang w:val="en-US"/>
-              </w:rPr>
-              <w:t>Refactor to scheduler</w:t>
-            </w:r>
-          </w:p>
         </w:tc>
       </w:tr>
       <w:tr>
@@ -3464,19 +3042,11 @@
                 <w:lang w:val="en-US"/>
               </w:rPr>
             </w:pPr>
-            <w:proofErr w:type="spellStart"/>
-            <w:r>
-              <w:rPr>
-                <w:lang w:val="en-US"/>
-              </w:rPr>
-              <w:t>Callum</w:t>
-            </w:r>
-            <w:proofErr w:type="spellEnd"/>
-            <w:r>
-              <w:rPr>
-                <w:lang w:val="en-US"/>
-              </w:rPr>
-              <w:t xml:space="preserve"> Kirby</w:t>
+            <w:r>
+              <w:rPr>
+                <w:lang w:val="en-US"/>
+              </w:rPr>
+              <w:t>Callum Kirby</w:t>
             </w:r>
           </w:p>
         </w:tc>
@@ -3489,7 +3059,7 @@
               <w:pStyle w:val="ListParagraph"/>
               <w:numPr>
                 <w:ilvl w:val="0"/>
-                <w:numId w:val="7"/>
+                <w:numId w:val="2"/>
               </w:numPr>
               <w:rPr>
                 <w:lang w:val="en-US"/>
@@ -3499,7 +3069,25 @@
               <w:rPr>
                 <w:lang w:val="en-US"/>
               </w:rPr>
-              <w:t>Timing and Scheduling analysis</w:t>
+              <w:t>T</w:t>
+            </w:r>
+            <w:r>
+              <w:rPr>
+                <w:lang w:val="en-US"/>
+              </w:rPr>
+              <w:t xml:space="preserve">iming </w:t>
+            </w:r>
+            <w:r>
+              <w:rPr>
+                <w:lang w:val="en-US"/>
+              </w:rPr>
+              <w:t xml:space="preserve">and Scheduling </w:t>
+            </w:r>
+            <w:r>
+              <w:rPr>
+                <w:lang w:val="en-US"/>
+              </w:rPr>
+              <w:t>analysis</w:t>
             </w:r>
           </w:p>
           <w:p>
@@ -3587,7 +3175,7 @@
               <w:pStyle w:val="ListParagraph"/>
               <w:numPr>
                 <w:ilvl w:val="0"/>
-                <w:numId w:val="9"/>
+                <w:numId w:val="3"/>
               </w:numPr>
               <w:rPr>
                 <w:lang w:val="en-US"/>
@@ -3597,7 +3185,13 @@
               <w:rPr>
                 <w:lang w:val="en-US"/>
               </w:rPr>
-              <w:t>Assisted with timing and scheduling analysis</w:t>
+              <w:t>Assisted with timing</w:t>
+            </w:r>
+            <w:r>
+              <w:rPr>
+                <w:lang w:val="en-US"/>
+              </w:rPr>
+              <w:t xml:space="preserve"> and scheduling analysis</w:t>
             </w:r>
           </w:p>
           <w:p>
@@ -3630,14 +3224,27 @@
       <w:r>
         <w:t xml:space="preserve">Table </w:t>
       </w:r>
-      <w:fldSimple w:instr=" SEQ Table \* ARABIC ">
-        <w:r>
-          <w:rPr>
-            <w:noProof/>
-          </w:rPr>
-          <w:t>5</w:t>
-        </w:r>
-      </w:fldSimple>
+      <w:r>
+        <w:fldChar w:fldCharType="begin"/>
+      </w:r>
+      <w:r>
+        <w:instrText xml:space="preserve"> SEQ Table \* ARABIC </w:instrText>
+      </w:r>
+      <w:r>
+        <w:fldChar w:fldCharType="separate"/>
+      </w:r>
+      <w:r>
+        <w:rPr>
+          <w:noProof/>
+        </w:rPr>
+        <w:t>5</w:t>
+      </w:r>
+      <w:r>
+        <w:rPr>
+          <w:noProof/>
+        </w:rPr>
+        <w:fldChar w:fldCharType="end"/>
+      </w:r>
       <w:r>
         <w:t xml:space="preserve">: Iteration </w:t>
       </w:r>
@@ -3652,13 +3259,13 @@
     <w:p/>
     <w:p/>
     <w:p/>
+    <w:p/>
     <w:p>
       <w:pPr>
         <w:pStyle w:val="Heading1"/>
       </w:pPr>
-      <w:bookmarkStart w:id="1" w:name="_Toc5687317"/>
-      <w:r>
-        <w:lastRenderedPageBreak/>
+      <w:bookmarkStart w:id="1" w:name="_Toc5629930"/>
+      <w:r>
         <w:t>Diagrams</w:t>
       </w:r>
       <w:bookmarkEnd w:id="1"/>
@@ -3667,7 +3274,7 @@
       <w:pPr>
         <w:pStyle w:val="Heading2"/>
       </w:pPr>
-      <w:bookmarkStart w:id="2" w:name="_Toc5687318"/>
+      <w:bookmarkStart w:id="2" w:name="_Toc5629931"/>
       <w:r>
         <w:t>Class Diagrams</w:t>
       </w:r>
@@ -3677,288 +3284,71 @@
       <w:pPr>
         <w:pStyle w:val="Heading3"/>
       </w:pPr>
-      <w:bookmarkStart w:id="3" w:name="_Toc5687319"/>
+      <w:bookmarkStart w:id="3" w:name="_Toc5629932"/>
       <w:r>
         <w:t>Scheduler Subsystem</w:t>
       </w:r>
       <w:bookmarkEnd w:id="3"/>
+    </w:p>
+    <w:p/>
+    <w:p>
+      <w:pPr>
+        <w:pStyle w:val="Heading3"/>
+      </w:pPr>
+      <w:bookmarkStart w:id="4" w:name="_Toc5629933"/>
+      <w:r>
+        <w:t>Floor Subsystem</w:t>
+      </w:r>
+      <w:bookmarkEnd w:id="4"/>
+    </w:p>
+    <w:p/>
+    <w:p>
+      <w:pPr>
+        <w:pStyle w:val="Heading3"/>
+      </w:pPr>
+      <w:bookmarkStart w:id="5" w:name="_Toc5629934"/>
+      <w:r>
+        <w:t>Elevator Subsystem</w:t>
+      </w:r>
+      <w:bookmarkEnd w:id="5"/>
+    </w:p>
+    <w:p/>
+    <w:p>
+      <w:pPr>
+        <w:pStyle w:val="Heading3"/>
+      </w:pPr>
+      <w:bookmarkStart w:id="6" w:name="_Toc5629935"/>
+      <w:r>
+        <w:t>GUI System</w:t>
+      </w:r>
+      <w:bookmarkEnd w:id="6"/>
+    </w:p>
+    <w:p/>
+    <w:p>
+      <w:pPr>
+        <w:pStyle w:val="Heading3"/>
+      </w:pPr>
+      <w:bookmarkStart w:id="7" w:name="_Toc5629936"/>
+      <w:r>
+        <w:t>Resources</w:t>
+      </w:r>
+      <w:bookmarkEnd w:id="7"/>
+    </w:p>
+    <w:p/>
+    <w:p>
+      <w:pPr>
+        <w:pStyle w:val="Heading2"/>
+      </w:pPr>
+      <w:bookmarkStart w:id="8" w:name="_Toc5629937"/>
+      <w:r>
+        <w:t>Elevator State Machine</w:t>
+      </w:r>
+      <w:bookmarkEnd w:id="8"/>
     </w:p>
     <w:p>
       <w:r>
         <w:rPr>
           <w:noProof/>
-          <w:lang w:val="en-US"/>
-        </w:rPr>
-        <w:drawing>
-          <wp:inline distT="0" distB="0" distL="0" distR="0" wp14:anchorId="36CDE786" wp14:editId="73A62D5A">
-            <wp:extent cx="5943600" cy="3312795"/>
-            <wp:effectExtent l="0" t="0" r="0" b="1905"/>
-            <wp:docPr id="6" name="Picture 6"/>
-            <wp:cNvGraphicFramePr>
-              <a:graphicFrameLocks xmlns:a="http://schemas.openxmlformats.org/drawingml/2006/main" noChangeAspect="1"/>
-            </wp:cNvGraphicFramePr>
-            <a:graphic xmlns:a="http://schemas.openxmlformats.org/drawingml/2006/main">
-              <a:graphicData uri="http://schemas.openxmlformats.org/drawingml/2006/picture">
-                <pic:pic xmlns:pic="http://schemas.openxmlformats.org/drawingml/2006/picture">
-                  <pic:nvPicPr>
-                    <pic:cNvPr id="0" name="Picture 8"/>
-                    <pic:cNvPicPr>
-                      <a:picLocks noChangeAspect="1" noChangeArrowheads="1"/>
-                    </pic:cNvPicPr>
-                  </pic:nvPicPr>
-                  <pic:blipFill>
-                    <a:blip r:embed="rId8" cstate="print">
-                      <a:extLst>
-                        <a:ext uri="{28A0092B-C50C-407E-A947-70E740481C1C}">
-                          <a14:useLocalDpi xmlns:a14="http://schemas.microsoft.com/office/drawing/2010/main" val="0"/>
-                        </a:ext>
-                      </a:extLst>
-                    </a:blip>
-                    <a:srcRect/>
-                    <a:stretch>
-                      <a:fillRect/>
-                    </a:stretch>
-                  </pic:blipFill>
-                  <pic:spPr bwMode="auto">
-                    <a:xfrm>
-                      <a:off x="0" y="0"/>
-                      <a:ext cx="5943600" cy="3312795"/>
-                    </a:xfrm>
-                    <a:prstGeom prst="rect">
-                      <a:avLst/>
-                    </a:prstGeom>
-                    <a:noFill/>
-                    <a:ln>
-                      <a:noFill/>
-                    </a:ln>
-                  </pic:spPr>
-                </pic:pic>
-              </a:graphicData>
-            </a:graphic>
-          </wp:inline>
-        </w:drawing>
-      </w:r>
-    </w:p>
-    <w:p>
-      <w:pPr>
-        <w:pStyle w:val="Heading3"/>
-      </w:pPr>
-    </w:p>
-    <w:p>
-      <w:pPr>
-        <w:pStyle w:val="Heading3"/>
-      </w:pPr>
-      <w:bookmarkStart w:id="4" w:name="_Toc5687320"/>
-      <w:r>
-        <w:t>Floor Subsystem</w:t>
-      </w:r>
-      <w:bookmarkEnd w:id="4"/>
-    </w:p>
-    <w:p>
-      <w:r>
-        <w:rPr>
-          <w:noProof/>
-          <w:lang w:val="en-US"/>
-        </w:rPr>
-        <w:drawing>
-          <wp:inline distT="0" distB="0" distL="0" distR="0" wp14:anchorId="4EBBFE44" wp14:editId="1529A028">
-            <wp:extent cx="5943600" cy="2863850"/>
-            <wp:effectExtent l="0" t="0" r="0" b="0"/>
-            <wp:docPr id="7" name="Picture 7"/>
-            <wp:cNvGraphicFramePr>
-              <a:graphicFrameLocks xmlns:a="http://schemas.openxmlformats.org/drawingml/2006/main" noChangeAspect="1"/>
-            </wp:cNvGraphicFramePr>
-            <a:graphic xmlns:a="http://schemas.openxmlformats.org/drawingml/2006/main">
-              <a:graphicData uri="http://schemas.openxmlformats.org/drawingml/2006/picture">
-                <pic:pic xmlns:pic="http://schemas.openxmlformats.org/drawingml/2006/picture">
-                  <pic:nvPicPr>
-                    <pic:cNvPr id="0" name="Picture 10"/>
-                    <pic:cNvPicPr>
-                      <a:picLocks noChangeAspect="1" noChangeArrowheads="1"/>
-                    </pic:cNvPicPr>
-                  </pic:nvPicPr>
-                  <pic:blipFill>
-                    <a:blip r:embed="rId9">
-                      <a:extLst>
-                        <a:ext uri="{28A0092B-C50C-407E-A947-70E740481C1C}">
-                          <a14:useLocalDpi xmlns:a14="http://schemas.microsoft.com/office/drawing/2010/main" val="0"/>
-                        </a:ext>
-                      </a:extLst>
-                    </a:blip>
-                    <a:srcRect/>
-                    <a:stretch>
-                      <a:fillRect/>
-                    </a:stretch>
-                  </pic:blipFill>
-                  <pic:spPr bwMode="auto">
-                    <a:xfrm>
-                      <a:off x="0" y="0"/>
-                      <a:ext cx="5943600" cy="2863850"/>
-                    </a:xfrm>
-                    <a:prstGeom prst="rect">
-                      <a:avLst/>
-                    </a:prstGeom>
-                    <a:noFill/>
-                    <a:ln>
-                      <a:noFill/>
-                    </a:ln>
-                  </pic:spPr>
-                </pic:pic>
-              </a:graphicData>
-            </a:graphic>
-          </wp:inline>
-        </w:drawing>
-      </w:r>
-    </w:p>
-    <w:p>
-      <w:pPr>
-        <w:pStyle w:val="Heading3"/>
-      </w:pPr>
-      <w:bookmarkStart w:id="5" w:name="_Toc5687321"/>
-      <w:r>
-        <w:lastRenderedPageBreak/>
-        <w:t>Elevator Subsystem</w:t>
-      </w:r>
-      <w:bookmarkEnd w:id="5"/>
-    </w:p>
-    <w:p>
-      <w:r>
-        <w:rPr>
-          <w:noProof/>
-          <w:lang w:val="en-US"/>
-        </w:rPr>
-        <w:drawing>
-          <wp:inline distT="0" distB="0" distL="0" distR="0" wp14:anchorId="400BE254" wp14:editId="6F27AD6A">
-            <wp:extent cx="5943600" cy="4501515"/>
-            <wp:effectExtent l="0" t="0" r="0" b="0"/>
-            <wp:docPr id="9" name="Picture 9"/>
-            <wp:cNvGraphicFramePr>
-              <a:graphicFrameLocks xmlns:a="http://schemas.openxmlformats.org/drawingml/2006/main" noChangeAspect="1"/>
-            </wp:cNvGraphicFramePr>
-            <a:graphic xmlns:a="http://schemas.openxmlformats.org/drawingml/2006/main">
-              <a:graphicData uri="http://schemas.openxmlformats.org/drawingml/2006/picture">
-                <pic:pic xmlns:pic="http://schemas.openxmlformats.org/drawingml/2006/picture">
-                  <pic:nvPicPr>
-                    <pic:cNvPr id="0" name="Picture 14"/>
-                    <pic:cNvPicPr>
-                      <a:picLocks noChangeAspect="1" noChangeArrowheads="1"/>
-                    </pic:cNvPicPr>
-                  </pic:nvPicPr>
-                  <pic:blipFill>
-                    <a:blip r:embed="rId10">
-                      <a:extLst>
-                        <a:ext uri="{28A0092B-C50C-407E-A947-70E740481C1C}">
-                          <a14:useLocalDpi xmlns:a14="http://schemas.microsoft.com/office/drawing/2010/main" val="0"/>
-                        </a:ext>
-                      </a:extLst>
-                    </a:blip>
-                    <a:srcRect/>
-                    <a:stretch>
-                      <a:fillRect/>
-                    </a:stretch>
-                  </pic:blipFill>
-                  <pic:spPr bwMode="auto">
-                    <a:xfrm>
-                      <a:off x="0" y="0"/>
-                      <a:ext cx="5943600" cy="4501515"/>
-                    </a:xfrm>
-                    <a:prstGeom prst="rect">
-                      <a:avLst/>
-                    </a:prstGeom>
-                    <a:noFill/>
-                    <a:ln>
-                      <a:noFill/>
-                    </a:ln>
-                  </pic:spPr>
-                </pic:pic>
-              </a:graphicData>
-            </a:graphic>
-          </wp:inline>
-        </w:drawing>
-      </w:r>
-    </w:p>
-    <w:p>
-      <w:pPr>
-        <w:pStyle w:val="Heading3"/>
-      </w:pPr>
-      <w:bookmarkStart w:id="6" w:name="_Toc5687322"/>
-      <w:r>
-        <w:lastRenderedPageBreak/>
-        <w:t>Resources</w:t>
-      </w:r>
-      <w:bookmarkEnd w:id="6"/>
-    </w:p>
-    <w:p>
-      <w:r>
-        <w:rPr>
-          <w:noProof/>
-          <w:lang w:val="en-US"/>
-        </w:rPr>
-        <w:drawing>
-          <wp:inline distT="0" distB="0" distL="0" distR="0" wp14:anchorId="61CA6EE4" wp14:editId="53EB8995">
-            <wp:extent cx="5943600" cy="3806190"/>
-            <wp:effectExtent l="0" t="0" r="0" b="3810"/>
-            <wp:docPr id="8" name="Picture 8"/>
-            <wp:cNvGraphicFramePr>
-              <a:graphicFrameLocks xmlns:a="http://schemas.openxmlformats.org/drawingml/2006/main" noChangeAspect="1"/>
-            </wp:cNvGraphicFramePr>
-            <a:graphic xmlns:a="http://schemas.openxmlformats.org/drawingml/2006/main">
-              <a:graphicData uri="http://schemas.openxmlformats.org/drawingml/2006/picture">
-                <pic:pic xmlns:pic="http://schemas.openxmlformats.org/drawingml/2006/picture">
-                  <pic:nvPicPr>
-                    <pic:cNvPr id="0" name="Picture 12"/>
-                    <pic:cNvPicPr>
-                      <a:picLocks noChangeAspect="1" noChangeArrowheads="1"/>
-                    </pic:cNvPicPr>
-                  </pic:nvPicPr>
-                  <pic:blipFill>
-                    <a:blip r:embed="rId11">
-                      <a:extLst>
-                        <a:ext uri="{28A0092B-C50C-407E-A947-70E740481C1C}">
-                          <a14:useLocalDpi xmlns:a14="http://schemas.microsoft.com/office/drawing/2010/main" val="0"/>
-                        </a:ext>
-                      </a:extLst>
-                    </a:blip>
-                    <a:srcRect/>
-                    <a:stretch>
-                      <a:fillRect/>
-                    </a:stretch>
-                  </pic:blipFill>
-                  <pic:spPr bwMode="auto">
-                    <a:xfrm>
-                      <a:off x="0" y="0"/>
-                      <a:ext cx="5943600" cy="3806190"/>
-                    </a:xfrm>
-                    <a:prstGeom prst="rect">
-                      <a:avLst/>
-                    </a:prstGeom>
-                    <a:noFill/>
-                    <a:ln>
-                      <a:noFill/>
-                    </a:ln>
-                  </pic:spPr>
-                </pic:pic>
-              </a:graphicData>
-            </a:graphic>
-          </wp:inline>
-        </w:drawing>
-      </w:r>
-    </w:p>
-    <w:p>
-      <w:pPr>
-        <w:pStyle w:val="Heading2"/>
-      </w:pPr>
-      <w:bookmarkStart w:id="7" w:name="_Toc5687323"/>
-      <w:r>
-        <w:t>Elevator State Machine</w:t>
-      </w:r>
-      <w:bookmarkEnd w:id="7"/>
-    </w:p>
-    <w:p>
-      <w:r>
-        <w:rPr>
-          <w:noProof/>
-          <w:lang w:val="en-US"/>
         </w:rPr>
         <w:drawing>
           <wp:inline distT="0" distB="0" distL="0" distR="0" wp14:anchorId="390DF8DD" wp14:editId="3CAC05BB">
@@ -3978,7 +3368,7 @@
                     </pic:cNvPicPr>
                   </pic:nvPicPr>
                   <pic:blipFill>
-                    <a:blip r:embed="rId12">
+                    <a:blip r:embed="rId8">
                       <a:extLst>
                         <a:ext uri="{28A0092B-C50C-407E-A947-70E740481C1C}">
                           <a14:useLocalDpi xmlns:a14="http://schemas.microsoft.com/office/drawing/2010/main" val="0"/>
@@ -4010,32 +3400,32 @@
         </w:drawing>
       </w:r>
     </w:p>
+    <w:p/>
     <w:p>
       <w:pPr>
         <w:pStyle w:val="Heading2"/>
       </w:pPr>
-      <w:bookmarkStart w:id="8" w:name="_Toc5687324"/>
+      <w:bookmarkStart w:id="9" w:name="_Toc5629938"/>
       <w:r>
         <w:lastRenderedPageBreak/>
         <w:t>Timing Diagrams</w:t>
       </w:r>
-      <w:bookmarkEnd w:id="8"/>
+      <w:bookmarkEnd w:id="9"/>
     </w:p>
     <w:p>
       <w:pPr>
         <w:pStyle w:val="Heading3"/>
       </w:pPr>
-      <w:bookmarkStart w:id="9" w:name="_Toc5687325"/>
+      <w:bookmarkStart w:id="10" w:name="_Toc5629939"/>
       <w:r>
         <w:t>Elevator Hard Error</w:t>
       </w:r>
-      <w:bookmarkEnd w:id="9"/>
+      <w:bookmarkEnd w:id="10"/>
     </w:p>
     <w:p>
       <w:r>
         <w:rPr>
           <w:noProof/>
-          <w:lang w:val="en-US"/>
         </w:rPr>
         <w:drawing>
           <wp:inline distT="0" distB="0" distL="0" distR="0" wp14:anchorId="3D27936F" wp14:editId="0188257D">
@@ -4053,7 +3443,7 @@
                     <pic:cNvPicPr/>
                   </pic:nvPicPr>
                   <pic:blipFill>
-                    <a:blip r:embed="rId13"/>
+                    <a:blip r:embed="rId9"/>
                     <a:stretch>
                       <a:fillRect/>
                     </a:stretch>
@@ -4078,17 +3468,16 @@
       <w:pPr>
         <w:pStyle w:val="Heading3"/>
       </w:pPr>
-      <w:bookmarkStart w:id="10" w:name="_Toc5687326"/>
+      <w:bookmarkStart w:id="11" w:name="_Toc5629940"/>
       <w:r>
         <w:t>Elevator Soft Error</w:t>
       </w:r>
-      <w:bookmarkEnd w:id="10"/>
+      <w:bookmarkEnd w:id="11"/>
     </w:p>
     <w:p>
       <w:r>
         <w:rPr>
           <w:noProof/>
-          <w:lang w:val="en-US"/>
         </w:rPr>
         <w:drawing>
           <wp:inline distT="0" distB="0" distL="0" distR="0" wp14:anchorId="74F107A2" wp14:editId="18C56240">
@@ -4108,7 +3497,7 @@
                     </pic:cNvPicPr>
                   </pic:nvPicPr>
                   <pic:blipFill>
-                    <a:blip r:embed="rId14" cstate="print">
+                    <a:blip r:embed="rId10" cstate="print">
                       <a:extLst>
                         <a:ext uri="{28A0092B-C50C-407E-A947-70E740481C1C}">
                           <a14:useLocalDpi xmlns:a14="http://schemas.microsoft.com/office/drawing/2010/main" val="0"/>
@@ -4147,12 +3536,10 @@
       <w:pPr>
         <w:pStyle w:val="Heading1"/>
       </w:pPr>
-      <w:bookmarkStart w:id="11" w:name="_Toc5687327"/>
       <w:r>
         <w:lastRenderedPageBreak/>
         <w:t>Setup and Test Instructions</w:t>
       </w:r>
-      <w:bookmarkEnd w:id="11"/>
     </w:p>
     <w:p>
       <w:pPr>
@@ -4263,15 +3650,7 @@
       </w:r>
       <w:proofErr w:type="spellEnd"/>
       <w:r>
-        <w:t xml:space="preserve"> box to import </w:t>
-      </w:r>
-      <w:proofErr w:type="gramStart"/>
-      <w:r>
-        <w:t>all of</w:t>
-      </w:r>
-      <w:proofErr w:type="gramEnd"/>
-      <w:r>
-        <w:t xml:space="preserve"> the files</w:t>
+        <w:t xml:space="preserve"> box to import all of the files</w:t>
       </w:r>
     </w:p>
     <w:p>
@@ -4542,10 +3921,9 @@
           <w:ilvl w:val="0"/>
           <w:numId w:val="6"/>
         </w:numPr>
-        <w:spacing w:line="256" w:lineRule="auto"/>
-      </w:pPr>
-      <w:r>
-        <w:t>The execution of the elevator demo can be customized to enable or disable the visualizations of the GUI.</w:t>
+      </w:pPr>
+      <w:r>
+        <w:t>To run our project run ElevatorReciever.java, SchedulerRunner.java and floorSystem.java (in that order)</w:t>
       </w:r>
     </w:p>
     <w:p>
@@ -4555,28 +3933,20 @@
           <w:ilvl w:val="1"/>
           <w:numId w:val="6"/>
         </w:numPr>
-        <w:spacing w:line="256" w:lineRule="auto"/>
-      </w:pPr>
-      <w:r>
-        <w:t xml:space="preserve">To </w:t>
-      </w:r>
-      <w:r>
-        <w:rPr>
-          <w:u w:val="single"/>
-        </w:rPr>
-        <w:t>enable</w:t>
-      </w:r>
-      <w:r>
-        <w:t xml:space="preserve"> set the ‘RUN_GUI’ variable to </w:t>
-      </w:r>
-      <w:r>
-        <w:rPr>
-          <w:u w:val="single"/>
-        </w:rPr>
-        <w:t>‘true’</w:t>
-      </w:r>
-      <w:r>
-        <w:t xml:space="preserve"> in the constants Java file</w:t>
+      </w:pPr>
+      <w:r>
+        <w:t xml:space="preserve"> The </w:t>
+      </w:r>
+      <w:proofErr w:type="spellStart"/>
+      <w:r>
+        <w:t>E</w:t>
+      </w:r>
+      <w:r>
+        <w:t>levatorReciever</w:t>
+      </w:r>
+      <w:proofErr w:type="spellEnd"/>
+      <w:r>
+        <w:t xml:space="preserve"> output will show the progress of the elevator (where its going and what state its in)</w:t>
       </w:r>
     </w:p>
     <w:p>
@@ -4586,28 +3956,37 @@
           <w:ilvl w:val="1"/>
           <w:numId w:val="6"/>
         </w:numPr>
-        <w:spacing w:line="256" w:lineRule="auto"/>
-      </w:pPr>
-      <w:r>
-        <w:t xml:space="preserve">To </w:t>
-      </w:r>
-      <w:r>
-        <w:rPr>
-          <w:u w:val="single"/>
-        </w:rPr>
-        <w:t>enable</w:t>
-      </w:r>
-      <w:r>
-        <w:t xml:space="preserve"> set the ‘RUN_GUI’ variable to </w:t>
-      </w:r>
-      <w:r>
-        <w:rPr>
-          <w:u w:val="single"/>
-        </w:rPr>
-        <w:t>‘false’</w:t>
-      </w:r>
-      <w:r>
-        <w:t xml:space="preserve"> in the constants Java file</w:t>
+      </w:pPr>
+      <w:r>
+        <w:t xml:space="preserve">The </w:t>
+      </w:r>
+      <w:proofErr w:type="spellStart"/>
+      <w:r>
+        <w:t>SchedulerRunner</w:t>
+      </w:r>
+      <w:proofErr w:type="spellEnd"/>
+      <w:r>
+        <w:t xml:space="preserve"> output will show the scheduler system processing requests</w:t>
+      </w:r>
+    </w:p>
+    <w:p>
+      <w:pPr>
+        <w:pStyle w:val="ListParagraph"/>
+        <w:numPr>
+          <w:ilvl w:val="1"/>
+          <w:numId w:val="6"/>
+        </w:numPr>
+      </w:pPr>
+      <w:r>
+        <w:t xml:space="preserve">The </w:t>
+      </w:r>
+      <w:proofErr w:type="spellStart"/>
+      <w:r>
+        <w:t>FloorSystem</w:t>
+      </w:r>
+      <w:proofErr w:type="spellEnd"/>
+      <w:r>
+        <w:t xml:space="preserve"> output will show the floor system sending new requests, as well as the status of the floors as they get updated</w:t>
       </w:r>
     </w:p>
     <w:p>
@@ -4617,10 +3996,30 @@
           <w:ilvl w:val="0"/>
           <w:numId w:val="6"/>
         </w:numPr>
-        <w:spacing w:line="256" w:lineRule="auto"/>
-      </w:pPr>
-      <w:r>
-        <w:t>There are numerous testing files provided within the system to simulate different scenarios of elevator requests. These files can be found in the ‘resources’ folder.</w:t>
+      </w:pPr>
+      <w:r>
+        <w:t>To acces</w:t>
+      </w:r>
+      <w:r>
+        <w:t>s</w:t>
+      </w:r>
+      <w:r>
+        <w:t xml:space="preserve"> </w:t>
+      </w:r>
+      <w:r>
+        <w:t xml:space="preserve">the </w:t>
+      </w:r>
+      <w:r>
+        <w:t xml:space="preserve">JUnit </w:t>
+      </w:r>
+      <w:r>
+        <w:t>tests,</w:t>
+      </w:r>
+      <w:r>
+        <w:t xml:space="preserve"> navigate to </w:t>
+      </w:r>
+      <w:r>
+        <w:t>any package the is preceded with “test.”</w:t>
       </w:r>
     </w:p>
     <w:p>
@@ -4630,10 +4029,42 @@
           <w:ilvl w:val="1"/>
           <w:numId w:val="6"/>
         </w:numPr>
-        <w:spacing w:line="256" w:lineRule="auto"/>
-      </w:pPr>
-      <w:r>
-        <w:t>To set a file as input change the ‘FILE_TO_RUN’ variable to the desired file name within the ‘resources’ directory</w:t>
+      </w:pPr>
+      <w:r>
+        <w:t>The JUnit tests are organized by the subsystem or component that they correspond to</w:t>
+      </w:r>
+    </w:p>
+    <w:p>
+      <w:pPr>
+        <w:pStyle w:val="ListParagraph"/>
+        <w:numPr>
+          <w:ilvl w:val="2"/>
+          <w:numId w:val="6"/>
+        </w:numPr>
+      </w:pPr>
+      <w:r>
+        <w:t>This is denoted in the package name</w:t>
+      </w:r>
+    </w:p>
+    <w:p>
+      <w:pPr>
+        <w:pStyle w:val="ListParagraph"/>
+        <w:numPr>
+          <w:ilvl w:val="1"/>
+          <w:numId w:val="6"/>
+        </w:numPr>
+      </w:pPr>
+      <w:r>
+        <w:t>To run a JUnit Test</w:t>
+      </w:r>
+      <w:r>
+        <w:t>,</w:t>
+      </w:r>
+      <w:r>
+        <w:t xml:space="preserve"> navigate to the desired JUnit file and select </w:t>
+      </w:r>
+      <w:r>
+        <w:t>“Run as…” and then “JUnit”</w:t>
       </w:r>
     </w:p>
     <w:p>
@@ -4645,7 +4076,7 @@
         </w:numPr>
       </w:pPr>
       <w:r>
-        <w:t>To run our project run ElevatorReciever.java, SchedulerRunner.java and floorSystem.java (in that order)</w:t>
+        <w:t>The execution of the elevator demo can be customized to enable or disable the visualizations of the GUI.</w:t>
       </w:r>
     </w:p>
     <w:p>
@@ -4657,18 +4088,25 @@
         </w:numPr>
       </w:pPr>
       <w:r>
-        <w:t xml:space="preserve"> The </w:t>
-      </w:r>
-      <w:proofErr w:type="spellStart"/>
-      <w:r>
-        <w:t>E</w:t>
-      </w:r>
-      <w:r>
-        <w:t>levatorReciever</w:t>
-      </w:r>
-      <w:proofErr w:type="spellEnd"/>
-      <w:r>
-        <w:t xml:space="preserve"> output will show the progress of the elevator (where its going and what state its in)</w:t>
+        <w:t xml:space="preserve">To </w:t>
+      </w:r>
+      <w:r>
+        <w:rPr>
+          <w:u w:val="single"/>
+        </w:rPr>
+        <w:t>enable</w:t>
+      </w:r>
+      <w:r>
+        <w:t xml:space="preserve"> set the ‘RUN_GUI’ variable to </w:t>
+      </w:r>
+      <w:r>
+        <w:rPr>
+          <w:u w:val="single"/>
+        </w:rPr>
+        <w:t>‘true’</w:t>
+      </w:r>
+      <w:r>
+        <w:t xml:space="preserve"> in the constants Java file</w:t>
       </w:r>
     </w:p>
     <w:p>
@@ -4680,15 +4118,52 @@
         </w:numPr>
       </w:pPr>
       <w:r>
-        <w:t xml:space="preserve">The </w:t>
-      </w:r>
-      <w:proofErr w:type="spellStart"/>
-      <w:r>
-        <w:t>SchedulerRunner</w:t>
-      </w:r>
-      <w:proofErr w:type="spellEnd"/>
-      <w:r>
-        <w:t xml:space="preserve"> output will show the scheduler system processing requests</w:t>
+        <w:t xml:space="preserve">To </w:t>
+      </w:r>
+      <w:r>
+        <w:rPr>
+          <w:u w:val="single"/>
+        </w:rPr>
+        <w:t>enable</w:t>
+      </w:r>
+      <w:r>
+        <w:t xml:space="preserve"> set the ‘RUN_GUI’ variable to </w:t>
+      </w:r>
+      <w:r>
+        <w:rPr>
+          <w:u w:val="single"/>
+        </w:rPr>
+        <w:t>‘</w:t>
+      </w:r>
+      <w:r>
+        <w:rPr>
+          <w:u w:val="single"/>
+        </w:rPr>
+        <w:t>false</w:t>
+      </w:r>
+      <w:r>
+        <w:rPr>
+          <w:u w:val="single"/>
+        </w:rPr>
+        <w:t>’</w:t>
+      </w:r>
+      <w:r>
+        <w:t xml:space="preserve"> in the constants Java fil</w:t>
+      </w:r>
+      <w:r>
+        <w:t>e</w:t>
+      </w:r>
+    </w:p>
+    <w:p>
+      <w:pPr>
+        <w:pStyle w:val="ListParagraph"/>
+        <w:numPr>
+          <w:ilvl w:val="0"/>
+          <w:numId w:val="6"/>
+        </w:numPr>
+      </w:pPr>
+      <w:r>
+        <w:t>There are numerous testing files provided within the system to simulate different scenarios of elevator requests. These files can be found in the ‘recourses’ folder.</w:t>
       </w:r>
     </w:p>
     <w:p>
@@ -4700,95 +4175,11 @@
         </w:numPr>
       </w:pPr>
       <w:r>
-        <w:t xml:space="preserve">The </w:t>
-      </w:r>
-      <w:proofErr w:type="spellStart"/>
-      <w:r>
-        <w:t>FloorSystem</w:t>
-      </w:r>
-      <w:proofErr w:type="spellEnd"/>
-      <w:r>
-        <w:t xml:space="preserve"> output will show the floor system sending new requests, as well as the status of the floors as they get updated</w:t>
-      </w:r>
-    </w:p>
-    <w:p>
-      <w:pPr>
-        <w:pStyle w:val="ListParagraph"/>
-        <w:numPr>
-          <w:ilvl w:val="0"/>
-          <w:numId w:val="6"/>
-        </w:numPr>
-      </w:pPr>
-      <w:r>
-        <w:t>To acces</w:t>
-      </w:r>
-      <w:r>
-        <w:t>s</w:t>
-      </w:r>
-      <w:r>
-        <w:t xml:space="preserve"> </w:t>
-      </w:r>
-      <w:r>
-        <w:t xml:space="preserve">the </w:t>
-      </w:r>
-      <w:r>
-        <w:t xml:space="preserve">JUnit </w:t>
-      </w:r>
-      <w:r>
-        <w:t>tests,</w:t>
-      </w:r>
-      <w:r>
-        <w:t xml:space="preserve"> navigate to </w:t>
-      </w:r>
-      <w:r>
-        <w:t>any package the is preceded with “test.”</w:t>
-      </w:r>
-    </w:p>
-    <w:p>
-      <w:pPr>
-        <w:pStyle w:val="ListParagraph"/>
-        <w:numPr>
-          <w:ilvl w:val="1"/>
-          <w:numId w:val="6"/>
-        </w:numPr>
-      </w:pPr>
-      <w:r>
-        <w:t>The JUnit tests are organized by the subsystem or component that they correspond to</w:t>
-      </w:r>
-    </w:p>
-    <w:p>
-      <w:pPr>
-        <w:pStyle w:val="ListParagraph"/>
-        <w:numPr>
-          <w:ilvl w:val="2"/>
-          <w:numId w:val="6"/>
-        </w:numPr>
-      </w:pPr>
-      <w:r>
-        <w:t>This is denoted in the package name</w:t>
-      </w:r>
-    </w:p>
-    <w:p>
-      <w:pPr>
-        <w:pStyle w:val="ListParagraph"/>
-        <w:numPr>
-          <w:ilvl w:val="1"/>
-          <w:numId w:val="6"/>
-        </w:numPr>
-      </w:pPr>
-      <w:r>
         <w:lastRenderedPageBreak/>
-        <w:t>To run a JUnit Test</w:t>
-      </w:r>
-      <w:r>
-        <w:t>,</w:t>
-      </w:r>
-      <w:r>
-        <w:t xml:space="preserve"> navigate to the desired JUnit file and select </w:t>
-      </w:r>
-      <w:r>
-        <w:t>“Run as…” and then “JUnit”</w:t>
-      </w:r>
+        <w:t>To set a file as input change the ‘FILE_TO_RUN’ variable to the desired file name within the recourses directory</w:t>
+      </w:r>
+      <w:bookmarkStart w:id="13" w:name="_GoBack"/>
+      <w:bookmarkEnd w:id="13"/>
     </w:p>
     <w:p/>
     <w:p/>
@@ -4798,105 +4189,9 @@
       <w:pPr>
         <w:pStyle w:val="Heading1"/>
       </w:pPr>
-      <w:bookmarkStart w:id="13" w:name="_Toc5687328"/>
       <w:r>
         <w:t>Measurement Results</w:t>
       </w:r>
-      <w:bookmarkEnd w:id="13"/>
-    </w:p>
-    <w:p>
-      <w:r>
-        <w:t>In order to measure the periods of certain tasks, we did not insert any additional instrumentation. Instead, we used the timestamps from existing the existing logs that get printed to the console by each component. This gives the following advantages:</w:t>
-      </w:r>
-    </w:p>
-    <w:p>
-      <w:pPr>
-        <w:pStyle w:val="ListParagraph"/>
-        <w:numPr>
-          <w:ilvl w:val="0"/>
-          <w:numId w:val="3"/>
-        </w:numPr>
-      </w:pPr>
-      <w:r>
-        <w:t>It doesn’t put the system under any additional load;</w:t>
-      </w:r>
-    </w:p>
-    <w:p>
-      <w:pPr>
-        <w:pStyle w:val="ListParagraph"/>
-        <w:numPr>
-          <w:ilvl w:val="0"/>
-          <w:numId w:val="3"/>
-        </w:numPr>
-      </w:pPr>
-      <w:r>
-        <w:t>We don’t have to worry about inserting new code which could cause issues;</w:t>
-      </w:r>
-    </w:p>
-    <w:p>
-      <w:pPr>
-        <w:pStyle w:val="ListParagraph"/>
-        <w:numPr>
-          <w:ilvl w:val="0"/>
-          <w:numId w:val="3"/>
-        </w:numPr>
-      </w:pPr>
-      <w:r>
-        <w:t>It utilizes the current implementation; and</w:t>
-      </w:r>
-    </w:p>
-    <w:p>
-      <w:pPr>
-        <w:pStyle w:val="ListParagraph"/>
-        <w:numPr>
-          <w:ilvl w:val="0"/>
-          <w:numId w:val="3"/>
-        </w:numPr>
-      </w:pPr>
-      <w:r>
-        <w:t xml:space="preserve">It already provides timing on </w:t>
-      </w:r>
-      <w:proofErr w:type="gramStart"/>
-      <w:r>
-        <w:t>all of</w:t>
-      </w:r>
-      <w:proofErr w:type="gramEnd"/>
-      <w:r>
-        <w:t xml:space="preserve"> the system functions.</w:t>
-      </w:r>
-    </w:p>
-    <w:p/>
-    <w:p>
-      <w:r>
-        <w:t xml:space="preserve">For the measurements, the scheduler subsystem was run on one computer, and both the elevator and floor subsystems were both run on another computer. This means for timing the arrival sensor (which is a measurement between the elevator and floor subsystems), the system times were in synch and the values could just be compared. For measurements involving the scheduler, the difference in system times with the elevator and floor subsystem had to be considered. By analyzing the system clocks, the difference was found to be approximately </w:t>
-      </w:r>
-      <w:r>
-        <w:t>750</w:t>
-      </w:r>
-      <w:r>
-        <w:t xml:space="preserve"> milliseconds. This difference was subtracted from the times for the elevator and floor systems, since that was the system that was ahead.</w:t>
-      </w:r>
-    </w:p>
-    <w:p>
-      <w:bookmarkStart w:id="14" w:name="_GoBack"/>
-      <w:bookmarkEnd w:id="14"/>
-    </w:p>
-    <w:p/>
-    <w:p/>
-    <w:p>
-      <w:pPr>
-        <w:pStyle w:val="Heading1"/>
-      </w:pPr>
-      <w:bookmarkStart w:id="15" w:name="_Toc5687329"/>
-      <w:proofErr w:type="spellStart"/>
-      <w:r>
-        <w:t>Scheduability</w:t>
-      </w:r>
-      <w:proofErr w:type="spellEnd"/>
-      <w:r>
-        <w:t xml:space="preserve"> Analysis</w:t>
-      </w:r>
-      <w:bookmarkEnd w:id="15"/>
     </w:p>
     <w:p/>
     <w:p/>
@@ -4905,103 +4200,94 @@
       <w:pPr>
         <w:pStyle w:val="Heading1"/>
       </w:pPr>
-      <w:bookmarkStart w:id="16" w:name="_Toc5687330"/>
+      <w:r>
+        <w:t>Scheduability Analysis</w:t>
+      </w:r>
+    </w:p>
+    <w:p/>
+    <w:p/>
+    <w:p/>
+    <w:p>
+      <w:pPr>
+        <w:pStyle w:val="Heading1"/>
+      </w:pPr>
+      <w:r>
+        <w:t>Design Reflection</w:t>
+      </w:r>
+    </w:p>
+    <w:p>
+      <w:pPr>
+        <w:pStyle w:val="Heading2"/>
+      </w:pPr>
+      <w:r>
+        <w:t>Schedular Subsystem</w:t>
+      </w:r>
+    </w:p>
+    <w:p>
+      <w:r>
+        <w:t>One thing that is good about it is that it has threads to separately listen to the floor and elevator subsystems. This gives the system some flexibility and allows it deal with the two systems in different ways.</w:t>
+      </w:r>
+    </w:p>
+    <w:p>
+      <w:r>
+        <w:t>One thing that might have been changed would be to have each of the scheduler processes run as a different thread. This would allow different priorities to be set to different tasks, which would allow the schedular to handle certain tasks quicker or slower as need be. This would have a performance impact, especially</w:t>
+      </w:r>
+      <w:r>
+        <w:t xml:space="preserve"> if the schedular received a burst of many messages all at once. Testing would have to be done to determine if the benefits are worst the cost.</w:t>
+      </w:r>
+    </w:p>
+    <w:p>
+      <w:r>
+        <w:t xml:space="preserve">The structures for maintaining pending requests and final elevator destinations are a bit complicated. It may have been possible to use a less convoluted </w:t>
+      </w:r>
+      <w:r>
+        <w:t>method for tracking this information, perhaps with a specially constructed class.</w:t>
+      </w:r>
+    </w:p>
+    <w:p>
+      <w:pPr>
+        <w:pStyle w:val="Heading2"/>
+      </w:pPr>
+      <w:r>
+        <w:t>Elevator Subsystem</w:t>
+      </w:r>
+    </w:p>
+    <w:p>
+      <w:r>
+        <w:t xml:space="preserve">We were contenting in the compatibility of the elevator </w:t>
+      </w:r>
+      <w:r>
+        <w:t>subsystem and</w:t>
+      </w:r>
+      <w:r>
+        <w:t xml:space="preserve"> being able to clearly break it into three keys parts – Motor, Listener, and State Machine. All of these were compacted into a standard ‘Elevator’ object allowing us to easily test the class at run time.</w:t>
+      </w:r>
+    </w:p>
+    <w:p>
+      <w:r>
+        <w:t xml:space="preserve">Breaking the elevator apart this way allowed for us to run more efficient elevator timing wise, as the elevator needed to be able to both listen for new communication from the scheduler, as well as move to </w:t>
+      </w:r>
       <w:r>
         <w:lastRenderedPageBreak/>
-        <w:t>Design Reflection</w:t>
-      </w:r>
-      <w:bookmarkEnd w:id="16"/>
-    </w:p>
+        <w:t>service current requests. Breaking the subsystem into these two main threads allowed us to better simulate how a real elevator system would work.</w:t>
+      </w:r>
+    </w:p>
+    <w:p>
+      <w:r>
+        <w:t xml:space="preserve">Because the elevator object is constructed on these subclasses, it involves a lot of method calls outside of the class – which can get a little difficult traceability wise for someone who is not familiar with the system. To improve on the design of the subsystem, designing the elevator with this in mind and clearly identifying method names would be preferred. Otherwise, we believe the elevators operate in an optimal way.  </w:t>
+      </w:r>
+    </w:p>
+    <w:p/>
     <w:p>
       <w:pPr>
         <w:pStyle w:val="Heading2"/>
       </w:pPr>
-      <w:bookmarkStart w:id="17" w:name="_Toc5687331"/>
-      <w:r>
-        <w:t>Schedular Subsystem</w:t>
-      </w:r>
-      <w:bookmarkEnd w:id="17"/>
-    </w:p>
-    <w:p>
-      <w:r>
-        <w:t>One thing that is good about it is that it has threads to separately listen to the floor and elevator subsystems. This gives the system some flexibility and allows it deal with the two systems in different ways.</w:t>
-      </w:r>
-    </w:p>
-    <w:p>
-      <w:r>
-        <w:t>One thing that might have been changed would be to have each of the scheduler processes run as a different thread. This would allow different priorities to be set to different tasks, which would allow the schedular to handle certain tasks quicker or slower as need be. This would have a performance impact, especially</w:t>
-      </w:r>
-      <w:r>
-        <w:t xml:space="preserve"> if the schedular received a burst of many messages all at once. Testing would have to be done to determine if the benefits are worst the cost.</w:t>
-      </w:r>
-    </w:p>
-    <w:p>
-      <w:r>
-        <w:t xml:space="preserve">The structures for maintaining pending requests and final elevator destinations are a bit complicated. It may have been possible to use a less convoluted </w:t>
-      </w:r>
-      <w:r>
-        <w:t>method for tracking this information, perhaps with a specially constructed class.</w:t>
-      </w:r>
-    </w:p>
-    <w:p>
-      <w:pPr>
-        <w:pStyle w:val="Heading2"/>
-      </w:pPr>
-      <w:bookmarkStart w:id="18" w:name="_Toc5687332"/>
-      <w:r>
-        <w:t>Elevator Subsystem</w:t>
-      </w:r>
-      <w:bookmarkEnd w:id="18"/>
-    </w:p>
-    <w:p>
-      <w:r>
-        <w:t>We were contenting in the compatibility of the elevator subsystem and being able to clearly break it into three keys parts – Motor, Listener, and State Machine. All of these were compacted into a standard ‘Elevator’ object allowing us to easily test the class at run time.</w:t>
-      </w:r>
-    </w:p>
-    <w:p>
-      <w:r>
-        <w:t>Breaking the elevator apart this way allowed for us to run more efficient elevator timing wise, as the elevator needed to be able to both listen for new communication from the scheduler, as well as move to service current requests. Breaking the subsystem into these two main threads allowed us to better simulate how a real elevator system would work.</w:t>
-      </w:r>
-    </w:p>
-    <w:p>
-      <w:r>
-        <w:t xml:space="preserve">Because the elevator object is constructed on these subclasses, it involves a lot of method calls outside of the class – which can get a little difficult traceability wise for someone who is not familiar with the system. To improve on the design of the subsystem, designing the elevator </w:t>
-      </w:r>
-      <w:proofErr w:type="gramStart"/>
-      <w:r>
-        <w:t>with this in mind and</w:t>
-      </w:r>
-      <w:proofErr w:type="gramEnd"/>
-      <w:r>
-        <w:t xml:space="preserve"> clearly identifying method names would be preferred. Otherwise, we believe the elevators operate in an optimal way.  </w:t>
-      </w:r>
-    </w:p>
-    <w:p/>
-    <w:p>
-      <w:pPr>
-        <w:pStyle w:val="Heading2"/>
-      </w:pPr>
-      <w:bookmarkStart w:id="19" w:name="_Toc5687333"/>
       <w:r>
         <w:t>Floor Subsystem</w:t>
       </w:r>
-      <w:bookmarkEnd w:id="19"/>
-    </w:p>
-    <w:p>
-      <w:r>
-        <w:t>The floor subsystem handles the floor requests by reading through the file and using a scheduled executor to schedule the requests based on whenever they are supposed to occur.</w:t>
-      </w:r>
-      <w:r>
-        <w:t xml:space="preserve"> I think it is a good way to do it because each request has its own thread to send out the request to the scheduler because if there are many at the same time they will occur quickly.</w:t>
-      </w:r>
-    </w:p>
-    <w:p>
-      <w:r>
-        <w:t>One thing I would change about the system is to abstract out sending the packets to the scheduler. There are a few methods that do a lot of stuff. It would be better to create another class and break down those methods so that it is easier to understand.</w:t>
-      </w:r>
     </w:p>
     <w:sectPr>
-      <w:footerReference w:type="default" r:id="rId15"/>
+      <w:footerReference w:type="default" r:id="rId11"/>
       <w:pgSz w:w="12240" w:h="15840"/>
       <w:pgMar w:top="1440" w:right="1440" w:bottom="1440" w:left="1440" w:header="708" w:footer="708" w:gutter="0"/>
       <w:pgNumType w:start="1"/>
@@ -5785,45 +5071,6 @@
   </w:num>
   <w:num w:numId="6">
     <w:abstractNumId w:val="1"/>
-  </w:num>
-  <w:num w:numId="7">
-    <w:abstractNumId w:val="4"/>
-  </w:num>
-  <w:num w:numId="8">
-    <w:abstractNumId w:val="0"/>
-  </w:num>
-  <w:num w:numId="9">
-    <w:abstractNumId w:val="2"/>
-  </w:num>
-  <w:num w:numId="10">
-    <w:abstractNumId w:val="1"/>
-    <w:lvlOverride w:ilvl="0">
-      <w:startOverride w:val="1"/>
-    </w:lvlOverride>
-    <w:lvlOverride w:ilvl="1">
-      <w:startOverride w:val="1"/>
-    </w:lvlOverride>
-    <w:lvlOverride w:ilvl="2">
-      <w:startOverride w:val="1"/>
-    </w:lvlOverride>
-    <w:lvlOverride w:ilvl="3">
-      <w:startOverride w:val="1"/>
-    </w:lvlOverride>
-    <w:lvlOverride w:ilvl="4">
-      <w:startOverride w:val="1"/>
-    </w:lvlOverride>
-    <w:lvlOverride w:ilvl="5">
-      <w:startOverride w:val="1"/>
-    </w:lvlOverride>
-    <w:lvlOverride w:ilvl="6">
-      <w:startOverride w:val="1"/>
-    </w:lvlOverride>
-    <w:lvlOverride w:ilvl="7">
-      <w:startOverride w:val="1"/>
-    </w:lvlOverride>
-    <w:lvlOverride w:ilvl="8">
-      <w:startOverride w:val="1"/>
-    </w:lvlOverride>
   </w:num>
 </w:numbering>
 </file>
@@ -5951,6 +5198,7 @@
     <w:lsdException w:name="HTML Sample" w:semiHidden="1" w:unhideWhenUsed="1"/>
     <w:lsdException w:name="HTML Typewriter" w:semiHidden="1" w:unhideWhenUsed="1"/>
     <w:lsdException w:name="HTML Variable" w:semiHidden="1" w:unhideWhenUsed="1"/>
+    <w:lsdException w:name="Normal Table" w:semiHidden="1" w:unhideWhenUsed="1"/>
     <w:lsdException w:name="annotation subject" w:semiHidden="1" w:unhideWhenUsed="1"/>
     <w:lsdException w:name="No List" w:semiHidden="1" w:unhideWhenUsed="1"/>
     <w:lsdException w:name="Outline List 1" w:semiHidden="1" w:unhideWhenUsed="1"/>
@@ -5993,8 +5241,11 @@
     <w:lsdException w:name="Table Contemporary" w:semiHidden="1" w:unhideWhenUsed="1"/>
     <w:lsdException w:name="Table Elegant" w:semiHidden="1" w:unhideWhenUsed="1"/>
     <w:lsdException w:name="Table Professional" w:semiHidden="1" w:unhideWhenUsed="1"/>
+    <w:lsdException w:name="Table Subtle 1" w:semiHidden="1" w:unhideWhenUsed="1"/>
     <w:lsdException w:name="Table Subtle 2" w:semiHidden="1" w:unhideWhenUsed="1"/>
     <w:lsdException w:name="Table Web 1" w:semiHidden="1" w:unhideWhenUsed="1"/>
+    <w:lsdException w:name="Table Web 2" w:semiHidden="1" w:unhideWhenUsed="1"/>
+    <w:lsdException w:name="Table Web 3" w:semiHidden="1" w:unhideWhenUsed="1"/>
     <w:lsdException w:name="Balloon Text" w:semiHidden="1" w:unhideWhenUsed="1"/>
     <w:lsdException w:name="Table Grid" w:uiPriority="39"/>
     <w:lsdException w:name="Table Theme" w:semiHidden="1" w:unhideWhenUsed="1"/>
@@ -6844,7 +6095,7 @@
 </file>
 
 <file path=customXml/itemProps1.xml><?xml version="1.0" encoding="utf-8"?>
-<ds:datastoreItem xmlns:ds="http://schemas.openxmlformats.org/officeDocument/2006/customXml" ds:itemID="{A6E26450-D51D-4846-8245-F4E1C8DCF3B5}">
+<ds:datastoreItem xmlns:ds="http://schemas.openxmlformats.org/officeDocument/2006/customXml" ds:itemID="{FD828FA7-A6B0-4D79-B96D-9B1FC733550A}">
   <ds:schemaRefs>
     <ds:schemaRef ds:uri="http://schemas.openxmlformats.org/officeDocument/2006/bibliography"/>
   </ds:schemaRefs>

</xml_diff>

<commit_message>
Updated report to include measuremnts info -- diagrams, measuring, and duties
</commit_message>
<xml_diff>
--- a/SYSC 3303 Project Report.docx
+++ b/SYSC 3303 Project Report.docx
@@ -147,7 +147,7 @@
           <w:r>
             <w:fldChar w:fldCharType="separate"/>
           </w:r>
-          <w:hyperlink w:anchor="_Toc5629929" w:history="1">
+          <w:hyperlink w:anchor="_Toc5687316" w:history="1">
             <w:r>
               <w:rPr>
                 <w:rStyle w:val="Hyperlink"/>
@@ -175,7 +175,7 @@
                 <w:noProof/>
                 <w:webHidden/>
               </w:rPr>
-              <w:instrText xml:space="preserve"> PAGEREF _Toc5629929 \h </w:instrText>
+              <w:instrText xml:space="preserve"> PAGEREF _Toc5687316 \h </w:instrText>
             </w:r>
             <w:r>
               <w:rPr>
@@ -218,7 +218,7 @@
               <w:lang w:eastAsia="en-CA"/>
             </w:rPr>
           </w:pPr>
-          <w:hyperlink w:anchor="_Toc5629930" w:history="1">
+          <w:hyperlink w:anchor="_Toc5687317" w:history="1">
             <w:r>
               <w:rPr>
                 <w:rStyle w:val="Hyperlink"/>
@@ -245,7 +245,7 @@
                 <w:noProof/>
                 <w:webHidden/>
               </w:rPr>
-              <w:instrText xml:space="preserve"> PAGEREF _Toc5629930 \h </w:instrText>
+              <w:instrText xml:space="preserve"> PAGEREF _Toc5687317 \h </w:instrText>
             </w:r>
             <w:r>
               <w:rPr>
@@ -283,10 +283,12 @@
               <w:tab w:val="right" w:leader="dot" w:pos="9350"/>
             </w:tabs>
             <w:rPr>
+              <w:rFonts w:eastAsiaTheme="minorEastAsia"/>
               <w:noProof/>
+              <w:lang w:eastAsia="en-CA"/>
             </w:rPr>
           </w:pPr>
-          <w:hyperlink w:anchor="_Toc5629931" w:history="1">
+          <w:hyperlink w:anchor="_Toc5687318" w:history="1">
             <w:r>
               <w:rPr>
                 <w:rStyle w:val="Hyperlink"/>
@@ -313,7 +315,7 @@
                 <w:noProof/>
                 <w:webHidden/>
               </w:rPr>
-              <w:instrText xml:space="preserve"> PAGEREF _Toc5629931 \h </w:instrText>
+              <w:instrText xml:space="preserve"> PAGEREF _Toc5687318 \h </w:instrText>
             </w:r>
             <w:r>
               <w:rPr>
@@ -351,10 +353,12 @@
               <w:tab w:val="right" w:leader="dot" w:pos="9350"/>
             </w:tabs>
             <w:rPr>
+              <w:rFonts w:eastAsiaTheme="minorEastAsia"/>
               <w:noProof/>
+              <w:lang w:eastAsia="en-CA"/>
             </w:rPr>
           </w:pPr>
-          <w:hyperlink w:anchor="_Toc5629932" w:history="1">
+          <w:hyperlink w:anchor="_Toc5687319" w:history="1">
             <w:r>
               <w:rPr>
                 <w:rStyle w:val="Hyperlink"/>
@@ -381,7 +385,7 @@
                 <w:noProof/>
                 <w:webHidden/>
               </w:rPr>
-              <w:instrText xml:space="preserve"> PAGEREF _Toc5629932 \h </w:instrText>
+              <w:instrText xml:space="preserve"> PAGEREF _Toc5687319 \h </w:instrText>
             </w:r>
             <w:r>
               <w:rPr>
@@ -419,10 +423,12 @@
               <w:tab w:val="right" w:leader="dot" w:pos="9350"/>
             </w:tabs>
             <w:rPr>
+              <w:rFonts w:eastAsiaTheme="minorEastAsia"/>
               <w:noProof/>
+              <w:lang w:eastAsia="en-CA"/>
             </w:rPr>
           </w:pPr>
-          <w:hyperlink w:anchor="_Toc5629933" w:history="1">
+          <w:hyperlink w:anchor="_Toc5687320" w:history="1">
             <w:r>
               <w:rPr>
                 <w:rStyle w:val="Hyperlink"/>
@@ -449,7 +455,7 @@
                 <w:noProof/>
                 <w:webHidden/>
               </w:rPr>
-              <w:instrText xml:space="preserve"> PAGEREF _Toc5629933 \h </w:instrText>
+              <w:instrText xml:space="preserve"> PAGEREF _Toc5687320 \h </w:instrText>
             </w:r>
             <w:r>
               <w:rPr>
@@ -487,10 +493,12 @@
               <w:tab w:val="right" w:leader="dot" w:pos="9350"/>
             </w:tabs>
             <w:rPr>
+              <w:rFonts w:eastAsiaTheme="minorEastAsia"/>
               <w:noProof/>
+              <w:lang w:eastAsia="en-CA"/>
             </w:rPr>
           </w:pPr>
-          <w:hyperlink w:anchor="_Toc5629934" w:history="1">
+          <w:hyperlink w:anchor="_Toc5687321" w:history="1">
             <w:r>
               <w:rPr>
                 <w:rStyle w:val="Hyperlink"/>
@@ -517,7 +525,7 @@
                 <w:noProof/>
                 <w:webHidden/>
               </w:rPr>
-              <w:instrText xml:space="preserve"> PAGEREF _Toc5629934 \h </w:instrText>
+              <w:instrText xml:space="preserve"> PAGEREF _Toc5687321 \h </w:instrText>
             </w:r>
             <w:r>
               <w:rPr>
@@ -537,7 +545,7 @@
                 <w:noProof/>
                 <w:webHidden/>
               </w:rPr>
-              <w:t>3</w:t>
+              <w:t>4</w:t>
             </w:r>
             <w:r>
               <w:rPr>
@@ -555,16 +563,18 @@
               <w:tab w:val="right" w:leader="dot" w:pos="9350"/>
             </w:tabs>
             <w:rPr>
+              <w:rFonts w:eastAsiaTheme="minorEastAsia"/>
               <w:noProof/>
+              <w:lang w:eastAsia="en-CA"/>
             </w:rPr>
           </w:pPr>
-          <w:hyperlink w:anchor="_Toc5629935" w:history="1">
+          <w:hyperlink w:anchor="_Toc5687322" w:history="1">
             <w:r>
               <w:rPr>
                 <w:rStyle w:val="Hyperlink"/>
                 <w:noProof/>
               </w:rPr>
-              <w:t>GUI System</w:t>
+              <w:t>Resources</w:t>
             </w:r>
             <w:r>
               <w:rPr>
@@ -585,7 +595,7 @@
                 <w:noProof/>
                 <w:webHidden/>
               </w:rPr>
-              <w:instrText xml:space="preserve"> PAGEREF _Toc5629935 \h </w:instrText>
+              <w:instrText xml:space="preserve"> PAGEREF _Toc5687322 \h </w:instrText>
             </w:r>
             <w:r>
               <w:rPr>
@@ -605,7 +615,147 @@
                 <w:noProof/>
                 <w:webHidden/>
               </w:rPr>
-              <w:t>3</w:t>
+              <w:t>5</w:t>
+            </w:r>
+            <w:r>
+              <w:rPr>
+                <w:noProof/>
+                <w:webHidden/>
+              </w:rPr>
+              <w:fldChar w:fldCharType="end"/>
+            </w:r>
+          </w:hyperlink>
+        </w:p>
+        <w:p>
+          <w:pPr>
+            <w:pStyle w:val="TOC2"/>
+            <w:tabs>
+              <w:tab w:val="right" w:leader="dot" w:pos="9350"/>
+            </w:tabs>
+            <w:rPr>
+              <w:rFonts w:eastAsiaTheme="minorEastAsia"/>
+              <w:noProof/>
+              <w:lang w:eastAsia="en-CA"/>
+            </w:rPr>
+          </w:pPr>
+          <w:hyperlink w:anchor="_Toc5687323" w:history="1">
+            <w:r>
+              <w:rPr>
+                <w:rStyle w:val="Hyperlink"/>
+                <w:noProof/>
+              </w:rPr>
+              <w:t>Elevator State Machine</w:t>
+            </w:r>
+            <w:r>
+              <w:rPr>
+                <w:noProof/>
+                <w:webHidden/>
+              </w:rPr>
+              <w:tab/>
+            </w:r>
+            <w:r>
+              <w:rPr>
+                <w:noProof/>
+                <w:webHidden/>
+              </w:rPr>
+              <w:fldChar w:fldCharType="begin"/>
+            </w:r>
+            <w:r>
+              <w:rPr>
+                <w:noProof/>
+                <w:webHidden/>
+              </w:rPr>
+              <w:instrText xml:space="preserve"> PAGEREF _Toc5687323 \h </w:instrText>
+            </w:r>
+            <w:r>
+              <w:rPr>
+                <w:noProof/>
+                <w:webHidden/>
+              </w:rPr>
+            </w:r>
+            <w:r>
+              <w:rPr>
+                <w:noProof/>
+                <w:webHidden/>
+              </w:rPr>
+              <w:fldChar w:fldCharType="separate"/>
+            </w:r>
+            <w:r>
+              <w:rPr>
+                <w:noProof/>
+                <w:webHidden/>
+              </w:rPr>
+              <w:t>5</w:t>
+            </w:r>
+            <w:r>
+              <w:rPr>
+                <w:noProof/>
+                <w:webHidden/>
+              </w:rPr>
+              <w:fldChar w:fldCharType="end"/>
+            </w:r>
+          </w:hyperlink>
+        </w:p>
+        <w:p>
+          <w:pPr>
+            <w:pStyle w:val="TOC2"/>
+            <w:tabs>
+              <w:tab w:val="right" w:leader="dot" w:pos="9350"/>
+            </w:tabs>
+            <w:rPr>
+              <w:rFonts w:eastAsiaTheme="minorEastAsia"/>
+              <w:noProof/>
+              <w:lang w:eastAsia="en-CA"/>
+            </w:rPr>
+          </w:pPr>
+          <w:hyperlink w:anchor="_Toc5687324" w:history="1">
+            <w:r>
+              <w:rPr>
+                <w:rStyle w:val="Hyperlink"/>
+                <w:noProof/>
+              </w:rPr>
+              <w:t>Timing Diagrams</w:t>
+            </w:r>
+            <w:r>
+              <w:rPr>
+                <w:noProof/>
+                <w:webHidden/>
+              </w:rPr>
+              <w:tab/>
+            </w:r>
+            <w:r>
+              <w:rPr>
+                <w:noProof/>
+                <w:webHidden/>
+              </w:rPr>
+              <w:fldChar w:fldCharType="begin"/>
+            </w:r>
+            <w:r>
+              <w:rPr>
+                <w:noProof/>
+                <w:webHidden/>
+              </w:rPr>
+              <w:instrText xml:space="preserve"> PAGEREF _Toc5687324 \h </w:instrText>
+            </w:r>
+            <w:r>
+              <w:rPr>
+                <w:noProof/>
+                <w:webHidden/>
+              </w:rPr>
+            </w:r>
+            <w:r>
+              <w:rPr>
+                <w:noProof/>
+                <w:webHidden/>
+              </w:rPr>
+              <w:fldChar w:fldCharType="separate"/>
+            </w:r>
+            <w:r>
+              <w:rPr>
+                <w:noProof/>
+                <w:webHidden/>
+              </w:rPr>
+              <w:t>6</w:t>
             </w:r>
             <w:r>
               <w:rPr>
@@ -623,16 +773,18 @@
               <w:tab w:val="right" w:leader="dot" w:pos="9350"/>
             </w:tabs>
             <w:rPr>
+              <w:rFonts w:eastAsiaTheme="minorEastAsia"/>
               <w:noProof/>
+              <w:lang w:eastAsia="en-CA"/>
             </w:rPr>
           </w:pPr>
-          <w:hyperlink w:anchor="_Toc5629936" w:history="1">
+          <w:hyperlink w:anchor="_Toc5687325" w:history="1">
             <w:r>
               <w:rPr>
                 <w:rStyle w:val="Hyperlink"/>
                 <w:noProof/>
               </w:rPr>
-              <w:t>Resources</w:t>
+              <w:t>Elevator Hard Error</w:t>
             </w:r>
             <w:r>
               <w:rPr>
@@ -653,7 +805,7 @@
                 <w:noProof/>
                 <w:webHidden/>
               </w:rPr>
-              <w:instrText xml:space="preserve"> PAGEREF _Toc5629936 \h </w:instrText>
+              <w:instrText xml:space="preserve"> PAGEREF _Toc5687325 \h </w:instrText>
             </w:r>
             <w:r>
               <w:rPr>
@@ -673,7 +825,357 @@
                 <w:noProof/>
                 <w:webHidden/>
               </w:rPr>
-              <w:t>3</w:t>
+              <w:t>6</w:t>
+            </w:r>
+            <w:r>
+              <w:rPr>
+                <w:noProof/>
+                <w:webHidden/>
+              </w:rPr>
+              <w:fldChar w:fldCharType="end"/>
+            </w:r>
+          </w:hyperlink>
+        </w:p>
+        <w:p>
+          <w:pPr>
+            <w:pStyle w:val="TOC3"/>
+            <w:tabs>
+              <w:tab w:val="right" w:leader="dot" w:pos="9350"/>
+            </w:tabs>
+            <w:rPr>
+              <w:rFonts w:eastAsiaTheme="minorEastAsia"/>
+              <w:noProof/>
+              <w:lang w:eastAsia="en-CA"/>
+            </w:rPr>
+          </w:pPr>
+          <w:hyperlink w:anchor="_Toc5687326" w:history="1">
+            <w:r>
+              <w:rPr>
+                <w:rStyle w:val="Hyperlink"/>
+                <w:noProof/>
+              </w:rPr>
+              <w:t>Elevator Soft Error</w:t>
+            </w:r>
+            <w:r>
+              <w:rPr>
+                <w:noProof/>
+                <w:webHidden/>
+              </w:rPr>
+              <w:tab/>
+            </w:r>
+            <w:r>
+              <w:rPr>
+                <w:noProof/>
+                <w:webHidden/>
+              </w:rPr>
+              <w:fldChar w:fldCharType="begin"/>
+            </w:r>
+            <w:r>
+              <w:rPr>
+                <w:noProof/>
+                <w:webHidden/>
+              </w:rPr>
+              <w:instrText xml:space="preserve"> PAGEREF _Toc5687326 \h </w:instrText>
+            </w:r>
+            <w:r>
+              <w:rPr>
+                <w:noProof/>
+                <w:webHidden/>
+              </w:rPr>
+            </w:r>
+            <w:r>
+              <w:rPr>
+                <w:noProof/>
+                <w:webHidden/>
+              </w:rPr>
+              <w:fldChar w:fldCharType="separate"/>
+            </w:r>
+            <w:r>
+              <w:rPr>
+                <w:noProof/>
+                <w:webHidden/>
+              </w:rPr>
+              <w:t>6</w:t>
+            </w:r>
+            <w:r>
+              <w:rPr>
+                <w:noProof/>
+                <w:webHidden/>
+              </w:rPr>
+              <w:fldChar w:fldCharType="end"/>
+            </w:r>
+          </w:hyperlink>
+        </w:p>
+        <w:p>
+          <w:pPr>
+            <w:pStyle w:val="TOC1"/>
+            <w:tabs>
+              <w:tab w:val="right" w:leader="dot" w:pos="9350"/>
+            </w:tabs>
+            <w:rPr>
+              <w:rFonts w:eastAsiaTheme="minorEastAsia"/>
+              <w:noProof/>
+              <w:lang w:eastAsia="en-CA"/>
+            </w:rPr>
+          </w:pPr>
+          <w:hyperlink w:anchor="_Toc5687327" w:history="1">
+            <w:r>
+              <w:rPr>
+                <w:rStyle w:val="Hyperlink"/>
+                <w:noProof/>
+              </w:rPr>
+              <w:t>Setup and Test Instructions</w:t>
+            </w:r>
+            <w:r>
+              <w:rPr>
+                <w:noProof/>
+                <w:webHidden/>
+              </w:rPr>
+              <w:tab/>
+            </w:r>
+            <w:r>
+              <w:rPr>
+                <w:noProof/>
+                <w:webHidden/>
+              </w:rPr>
+              <w:fldChar w:fldCharType="begin"/>
+            </w:r>
+            <w:r>
+              <w:rPr>
+                <w:noProof/>
+                <w:webHidden/>
+              </w:rPr>
+              <w:instrText xml:space="preserve"> PAGEREF _Toc5687327 \h </w:instrText>
+            </w:r>
+            <w:r>
+              <w:rPr>
+                <w:noProof/>
+                <w:webHidden/>
+              </w:rPr>
+            </w:r>
+            <w:r>
+              <w:rPr>
+                <w:noProof/>
+                <w:webHidden/>
+              </w:rPr>
+              <w:fldChar w:fldCharType="separate"/>
+            </w:r>
+            <w:r>
+              <w:rPr>
+                <w:noProof/>
+                <w:webHidden/>
+              </w:rPr>
+              <w:t>7</w:t>
+            </w:r>
+            <w:r>
+              <w:rPr>
+                <w:noProof/>
+                <w:webHidden/>
+              </w:rPr>
+              <w:fldChar w:fldCharType="end"/>
+            </w:r>
+          </w:hyperlink>
+        </w:p>
+        <w:p>
+          <w:pPr>
+            <w:pStyle w:val="TOC1"/>
+            <w:tabs>
+              <w:tab w:val="right" w:leader="dot" w:pos="9350"/>
+            </w:tabs>
+            <w:rPr>
+              <w:rFonts w:eastAsiaTheme="minorEastAsia"/>
+              <w:noProof/>
+              <w:lang w:eastAsia="en-CA"/>
+            </w:rPr>
+          </w:pPr>
+          <w:hyperlink w:anchor="_Toc5687328" w:history="1">
+            <w:r>
+              <w:rPr>
+                <w:rStyle w:val="Hyperlink"/>
+                <w:noProof/>
+              </w:rPr>
+              <w:t>Measurement Results</w:t>
+            </w:r>
+            <w:r>
+              <w:rPr>
+                <w:noProof/>
+                <w:webHidden/>
+              </w:rPr>
+              <w:tab/>
+            </w:r>
+            <w:r>
+              <w:rPr>
+                <w:noProof/>
+                <w:webHidden/>
+              </w:rPr>
+              <w:fldChar w:fldCharType="begin"/>
+            </w:r>
+            <w:r>
+              <w:rPr>
+                <w:noProof/>
+                <w:webHidden/>
+              </w:rPr>
+              <w:instrText xml:space="preserve"> PAGEREF _Toc5687328 \h </w:instrText>
+            </w:r>
+            <w:r>
+              <w:rPr>
+                <w:noProof/>
+                <w:webHidden/>
+              </w:rPr>
+            </w:r>
+            <w:r>
+              <w:rPr>
+                <w:noProof/>
+                <w:webHidden/>
+              </w:rPr>
+              <w:fldChar w:fldCharType="separate"/>
+            </w:r>
+            <w:r>
+              <w:rPr>
+                <w:noProof/>
+                <w:webHidden/>
+              </w:rPr>
+              <w:t>8</w:t>
+            </w:r>
+            <w:r>
+              <w:rPr>
+                <w:noProof/>
+                <w:webHidden/>
+              </w:rPr>
+              <w:fldChar w:fldCharType="end"/>
+            </w:r>
+          </w:hyperlink>
+        </w:p>
+        <w:p>
+          <w:pPr>
+            <w:pStyle w:val="TOC1"/>
+            <w:tabs>
+              <w:tab w:val="right" w:leader="dot" w:pos="9350"/>
+            </w:tabs>
+            <w:rPr>
+              <w:rFonts w:eastAsiaTheme="minorEastAsia"/>
+              <w:noProof/>
+              <w:lang w:eastAsia="en-CA"/>
+            </w:rPr>
+          </w:pPr>
+          <w:hyperlink w:anchor="_Toc5687329" w:history="1">
+            <w:r>
+              <w:rPr>
+                <w:rStyle w:val="Hyperlink"/>
+                <w:noProof/>
+              </w:rPr>
+              <w:t>Scheduability Analysis</w:t>
+            </w:r>
+            <w:r>
+              <w:rPr>
+                <w:noProof/>
+                <w:webHidden/>
+              </w:rPr>
+              <w:tab/>
+            </w:r>
+            <w:r>
+              <w:rPr>
+                <w:noProof/>
+                <w:webHidden/>
+              </w:rPr>
+              <w:fldChar w:fldCharType="begin"/>
+            </w:r>
+            <w:r>
+              <w:rPr>
+                <w:noProof/>
+                <w:webHidden/>
+              </w:rPr>
+              <w:instrText xml:space="preserve"> PAGEREF _Toc5687329 \h </w:instrText>
+            </w:r>
+            <w:r>
+              <w:rPr>
+                <w:noProof/>
+                <w:webHidden/>
+              </w:rPr>
+            </w:r>
+            <w:r>
+              <w:rPr>
+                <w:noProof/>
+                <w:webHidden/>
+              </w:rPr>
+              <w:fldChar w:fldCharType="separate"/>
+            </w:r>
+            <w:r>
+              <w:rPr>
+                <w:noProof/>
+                <w:webHidden/>
+              </w:rPr>
+              <w:t>8</w:t>
+            </w:r>
+            <w:r>
+              <w:rPr>
+                <w:noProof/>
+                <w:webHidden/>
+              </w:rPr>
+              <w:fldChar w:fldCharType="end"/>
+            </w:r>
+          </w:hyperlink>
+        </w:p>
+        <w:p>
+          <w:pPr>
+            <w:pStyle w:val="TOC1"/>
+            <w:tabs>
+              <w:tab w:val="right" w:leader="dot" w:pos="9350"/>
+            </w:tabs>
+            <w:rPr>
+              <w:rFonts w:eastAsiaTheme="minorEastAsia"/>
+              <w:noProof/>
+              <w:lang w:eastAsia="en-CA"/>
+            </w:rPr>
+          </w:pPr>
+          <w:hyperlink w:anchor="_Toc5687330" w:history="1">
+            <w:r>
+              <w:rPr>
+                <w:rStyle w:val="Hyperlink"/>
+                <w:noProof/>
+              </w:rPr>
+              <w:t>Design Reflection</w:t>
+            </w:r>
+            <w:r>
+              <w:rPr>
+                <w:noProof/>
+                <w:webHidden/>
+              </w:rPr>
+              <w:tab/>
+            </w:r>
+            <w:r>
+              <w:rPr>
+                <w:noProof/>
+                <w:webHidden/>
+              </w:rPr>
+              <w:fldChar w:fldCharType="begin"/>
+            </w:r>
+            <w:r>
+              <w:rPr>
+                <w:noProof/>
+                <w:webHidden/>
+              </w:rPr>
+              <w:instrText xml:space="preserve"> PAGEREF _Toc5687330 \h </w:instrText>
+            </w:r>
+            <w:r>
+              <w:rPr>
+                <w:noProof/>
+                <w:webHidden/>
+              </w:rPr>
+            </w:r>
+            <w:r>
+              <w:rPr>
+                <w:noProof/>
+                <w:webHidden/>
+              </w:rPr>
+              <w:fldChar w:fldCharType="separate"/>
+            </w:r>
+            <w:r>
+              <w:rPr>
+                <w:noProof/>
+                <w:webHidden/>
+              </w:rPr>
+              <w:t>8</w:t>
             </w:r>
             <w:r>
               <w:rPr>
@@ -691,16 +1193,18 @@
               <w:tab w:val="right" w:leader="dot" w:pos="9350"/>
             </w:tabs>
             <w:rPr>
+              <w:rFonts w:eastAsiaTheme="minorEastAsia"/>
               <w:noProof/>
+              <w:lang w:eastAsia="en-CA"/>
             </w:rPr>
           </w:pPr>
-          <w:hyperlink w:anchor="_Toc5629937" w:history="1">
+          <w:hyperlink w:anchor="_Toc5687331" w:history="1">
             <w:r>
               <w:rPr>
                 <w:rStyle w:val="Hyperlink"/>
                 <w:noProof/>
               </w:rPr>
-              <w:t>Elevator State Machine</w:t>
+              <w:t>Schedular Subsystem</w:t>
             </w:r>
             <w:r>
               <w:rPr>
@@ -721,7 +1225,7 @@
                 <w:noProof/>
                 <w:webHidden/>
               </w:rPr>
-              <w:instrText xml:space="preserve"> PAGEREF _Toc5629937 \h </w:instrText>
+              <w:instrText xml:space="preserve"> PAGEREF _Toc5687331 \h </w:instrText>
             </w:r>
             <w:r>
               <w:rPr>
@@ -741,7 +1245,7 @@
                 <w:noProof/>
                 <w:webHidden/>
               </w:rPr>
-              <w:t>3</w:t>
+              <w:t>8</w:t>
             </w:r>
             <w:r>
               <w:rPr>
@@ -759,16 +1263,18 @@
               <w:tab w:val="right" w:leader="dot" w:pos="9350"/>
             </w:tabs>
             <w:rPr>
+              <w:rFonts w:eastAsiaTheme="minorEastAsia"/>
               <w:noProof/>
+              <w:lang w:eastAsia="en-CA"/>
             </w:rPr>
           </w:pPr>
-          <w:hyperlink w:anchor="_Toc5629938" w:history="1">
+          <w:hyperlink w:anchor="_Toc5687332" w:history="1">
             <w:r>
               <w:rPr>
                 <w:rStyle w:val="Hyperlink"/>
                 <w:noProof/>
               </w:rPr>
-              <w:t>Timing Diagrams</w:t>
+              <w:t>Elevator Subsystem</w:t>
             </w:r>
             <w:r>
               <w:rPr>
@@ -789,7 +1295,7 @@
                 <w:noProof/>
                 <w:webHidden/>
               </w:rPr>
-              <w:instrText xml:space="preserve"> PAGEREF _Toc5629938 \h </w:instrText>
+              <w:instrText xml:space="preserve"> PAGEREF _Toc5687332 \h </w:instrText>
             </w:r>
             <w:r>
               <w:rPr>
@@ -809,7 +1315,7 @@
                 <w:noProof/>
                 <w:webHidden/>
               </w:rPr>
-              <w:t>4</w:t>
+              <w:t>8</w:t>
             </w:r>
             <w:r>
               <w:rPr>
@@ -822,21 +1328,23 @@
         </w:p>
         <w:p>
           <w:pPr>
-            <w:pStyle w:val="TOC3"/>
+            <w:pStyle w:val="TOC2"/>
             <w:tabs>
               <w:tab w:val="right" w:leader="dot" w:pos="9350"/>
             </w:tabs>
             <w:rPr>
+              <w:rFonts w:eastAsiaTheme="minorEastAsia"/>
               <w:noProof/>
+              <w:lang w:eastAsia="en-CA"/>
             </w:rPr>
           </w:pPr>
-          <w:hyperlink w:anchor="_Toc5629939" w:history="1">
+          <w:hyperlink w:anchor="_Toc5687333" w:history="1">
             <w:r>
               <w:rPr>
                 <w:rStyle w:val="Hyperlink"/>
                 <w:noProof/>
               </w:rPr>
-              <w:t>Elevator Hard Error</w:t>
+              <w:t>Floor Subsystem</w:t>
             </w:r>
             <w:r>
               <w:rPr>
@@ -857,7 +1365,7 @@
                 <w:noProof/>
                 <w:webHidden/>
               </w:rPr>
-              <w:instrText xml:space="preserve"> PAGEREF _Toc5629939 \h </w:instrText>
+              <w:instrText xml:space="preserve"> PAGEREF _Toc5687333 \h </w:instrText>
             </w:r>
             <w:r>
               <w:rPr>
@@ -877,75 +1385,7 @@
                 <w:noProof/>
                 <w:webHidden/>
               </w:rPr>
-              <w:t>4</w:t>
-            </w:r>
-            <w:r>
-              <w:rPr>
-                <w:noProof/>
-                <w:webHidden/>
-              </w:rPr>
-              <w:fldChar w:fldCharType="end"/>
-            </w:r>
-          </w:hyperlink>
-        </w:p>
-        <w:p>
-          <w:pPr>
-            <w:pStyle w:val="TOC3"/>
-            <w:tabs>
-              <w:tab w:val="right" w:leader="dot" w:pos="9350"/>
-            </w:tabs>
-            <w:rPr>
-              <w:noProof/>
-            </w:rPr>
-          </w:pPr>
-          <w:hyperlink w:anchor="_Toc5629940" w:history="1">
-            <w:r>
-              <w:rPr>
-                <w:rStyle w:val="Hyperlink"/>
-                <w:noProof/>
-              </w:rPr>
-              <w:t>Elevator Soft Error</w:t>
-            </w:r>
-            <w:r>
-              <w:rPr>
-                <w:noProof/>
-                <w:webHidden/>
-              </w:rPr>
-              <w:tab/>
-            </w:r>
-            <w:r>
-              <w:rPr>
-                <w:noProof/>
-                <w:webHidden/>
-              </w:rPr>
-              <w:fldChar w:fldCharType="begin"/>
-            </w:r>
-            <w:r>
-              <w:rPr>
-                <w:noProof/>
-                <w:webHidden/>
-              </w:rPr>
-              <w:instrText xml:space="preserve"> PAGEREF _Toc5629940 \h </w:instrText>
-            </w:r>
-            <w:r>
-              <w:rPr>
-                <w:noProof/>
-                <w:webHidden/>
-              </w:rPr>
-            </w:r>
-            <w:r>
-              <w:rPr>
-                <w:noProof/>
-                <w:webHidden/>
-              </w:rPr>
-              <w:fldChar w:fldCharType="separate"/>
-            </w:r>
-            <w:r>
-              <w:rPr>
-                <w:noProof/>
-                <w:webHidden/>
-              </w:rPr>
-              <w:t>4</w:t>
+              <w:t>9</w:t>
             </w:r>
             <w:r>
               <w:rPr>
@@ -987,41 +1427,6 @@
         <w:rPr>
           <w:lang w:val="en-US"/>
         </w:rPr>
-      </w:pPr>
-    </w:p>
-    <w:p>
-      <w:pPr>
-        <w:rPr>
-          <w:lang w:val="en-US"/>
-        </w:rPr>
-      </w:pPr>
-    </w:p>
-    <w:p>
-      <w:pPr>
-        <w:rPr>
-          <w:lang w:val="en-US"/>
-        </w:rPr>
-      </w:pPr>
-    </w:p>
-    <w:p>
-      <w:pPr>
-        <w:rPr>
-          <w:lang w:val="en-US"/>
-        </w:rPr>
-      </w:pPr>
-    </w:p>
-    <w:p>
-      <w:pPr>
-        <w:rPr>
-          <w:lang w:val="en-US"/>
-        </w:rPr>
-      </w:pPr>
-    </w:p>
-    <w:p>
-      <w:pPr>
-        <w:rPr>
-          <w:lang w:val="en-US"/>
-        </w:rPr>
         <w:sectPr>
           <w:pgSz w:w="12240" w:h="15840"/>
           <w:pgMar w:top="1440" w:right="1440" w:bottom="1440" w:left="1440" w:header="708" w:footer="708" w:gutter="0"/>
@@ -1037,7 +1442,7 @@
           <w:lang w:val="en-US"/>
         </w:rPr>
       </w:pPr>
-      <w:bookmarkStart w:id="0" w:name="_Toc5629929"/>
+      <w:bookmarkStart w:id="0" w:name="_Toc5687316"/>
       <w:r>
         <w:rPr>
           <w:lang w:val="en-US"/>
@@ -2232,7 +2637,21 @@
               <w:rPr>
                 <w:lang w:val="en-US"/>
               </w:rPr>
-              <w:t>Updating the Directions enum class</w:t>
+              <w:t xml:space="preserve">Updating the Directions </w:t>
+            </w:r>
+            <w:proofErr w:type="spellStart"/>
+            <w:r>
+              <w:rPr>
+                <w:lang w:val="en-US"/>
+              </w:rPr>
+              <w:t>enum</w:t>
+            </w:r>
+            <w:proofErr w:type="spellEnd"/>
+            <w:r>
+              <w:rPr>
+                <w:lang w:val="en-US"/>
+              </w:rPr>
+              <w:t xml:space="preserve"> class</w:t>
             </w:r>
           </w:p>
           <w:p>
@@ -2938,6 +3357,24 @@
               <w:t>Working on the GUI</w:t>
             </w:r>
           </w:p>
+          <w:p>
+            <w:pPr>
+              <w:pStyle w:val="ListParagraph"/>
+              <w:numPr>
+                <w:ilvl w:val="0"/>
+                <w:numId w:val="5"/>
+              </w:numPr>
+              <w:rPr>
+                <w:lang w:val="en-US"/>
+              </w:rPr>
+            </w:pPr>
+            <w:r>
+              <w:rPr>
+                <w:lang w:val="en-US"/>
+              </w:rPr>
+              <w:t>Refactor to scheduler</w:t>
+            </w:r>
+          </w:p>
         </w:tc>
       </w:tr>
       <w:tr>
@@ -3059,7 +3496,7 @@
               <w:pStyle w:val="ListParagraph"/>
               <w:numPr>
                 <w:ilvl w:val="0"/>
-                <w:numId w:val="2"/>
+                <w:numId w:val="7"/>
               </w:numPr>
               <w:rPr>
                 <w:lang w:val="en-US"/>
@@ -3069,25 +3506,7 @@
               <w:rPr>
                 <w:lang w:val="en-US"/>
               </w:rPr>
-              <w:t>T</w:t>
-            </w:r>
-            <w:r>
-              <w:rPr>
-                <w:lang w:val="en-US"/>
-              </w:rPr>
-              <w:t xml:space="preserve">iming </w:t>
-            </w:r>
-            <w:r>
-              <w:rPr>
-                <w:lang w:val="en-US"/>
-              </w:rPr>
-              <w:t xml:space="preserve">and Scheduling </w:t>
-            </w:r>
-            <w:r>
-              <w:rPr>
-                <w:lang w:val="en-US"/>
-              </w:rPr>
-              <w:t>analysis</w:t>
+              <w:t>Timing and Scheduling analysis</w:t>
             </w:r>
           </w:p>
           <w:p>
@@ -3175,7 +3594,7 @@
               <w:pStyle w:val="ListParagraph"/>
               <w:numPr>
                 <w:ilvl w:val="0"/>
-                <w:numId w:val="3"/>
+                <w:numId w:val="9"/>
               </w:numPr>
               <w:rPr>
                 <w:lang w:val="en-US"/>
@@ -3185,13 +3604,7 @@
               <w:rPr>
                 <w:lang w:val="en-US"/>
               </w:rPr>
-              <w:t>Assisted with timing</w:t>
-            </w:r>
-            <w:r>
-              <w:rPr>
-                <w:lang w:val="en-US"/>
-              </w:rPr>
-              <w:t xml:space="preserve"> and scheduling analysis</w:t>
+              <w:t>Assisted with timing and scheduling analysis</w:t>
             </w:r>
           </w:p>
           <w:p>
@@ -3259,13 +3672,13 @@
     <w:p/>
     <w:p/>
     <w:p/>
-    <w:p/>
     <w:p>
       <w:pPr>
         <w:pStyle w:val="Heading1"/>
       </w:pPr>
-      <w:bookmarkStart w:id="1" w:name="_Toc5629930"/>
-      <w:r>
+      <w:bookmarkStart w:id="1" w:name="_Toc5687317"/>
+      <w:r>
+        <w:lastRenderedPageBreak/>
         <w:t>Diagrams</w:t>
       </w:r>
       <w:bookmarkEnd w:id="1"/>
@@ -3274,7 +3687,7 @@
       <w:pPr>
         <w:pStyle w:val="Heading2"/>
       </w:pPr>
-      <w:bookmarkStart w:id="2" w:name="_Toc5629931"/>
+      <w:bookmarkStart w:id="2" w:name="_Toc5687318"/>
       <w:r>
         <w:t>Class Diagrams</w:t>
       </w:r>
@@ -3284,71 +3697,288 @@
       <w:pPr>
         <w:pStyle w:val="Heading3"/>
       </w:pPr>
-      <w:bookmarkStart w:id="3" w:name="_Toc5629932"/>
+      <w:bookmarkStart w:id="3" w:name="_Toc5687319"/>
       <w:r>
         <w:t>Scheduler Subsystem</w:t>
       </w:r>
       <w:bookmarkEnd w:id="3"/>
-    </w:p>
-    <w:p/>
-    <w:p>
-      <w:pPr>
-        <w:pStyle w:val="Heading3"/>
-      </w:pPr>
-      <w:bookmarkStart w:id="4" w:name="_Toc5629933"/>
-      <w:r>
-        <w:t>Floor Subsystem</w:t>
-      </w:r>
-      <w:bookmarkEnd w:id="4"/>
-    </w:p>
-    <w:p/>
-    <w:p>
-      <w:pPr>
-        <w:pStyle w:val="Heading3"/>
-      </w:pPr>
-      <w:bookmarkStart w:id="5" w:name="_Toc5629934"/>
-      <w:r>
-        <w:t>Elevator Subsystem</w:t>
-      </w:r>
-      <w:bookmarkEnd w:id="5"/>
-    </w:p>
-    <w:p/>
-    <w:p>
-      <w:pPr>
-        <w:pStyle w:val="Heading3"/>
-      </w:pPr>
-      <w:bookmarkStart w:id="6" w:name="_Toc5629935"/>
-      <w:r>
-        <w:t>GUI System</w:t>
-      </w:r>
-      <w:bookmarkEnd w:id="6"/>
-    </w:p>
-    <w:p/>
-    <w:p>
-      <w:pPr>
-        <w:pStyle w:val="Heading3"/>
-      </w:pPr>
-      <w:bookmarkStart w:id="7" w:name="_Toc5629936"/>
-      <w:r>
-        <w:t>Resources</w:t>
-      </w:r>
-      <w:bookmarkEnd w:id="7"/>
-    </w:p>
-    <w:p/>
-    <w:p>
-      <w:pPr>
-        <w:pStyle w:val="Heading2"/>
-      </w:pPr>
-      <w:bookmarkStart w:id="8" w:name="_Toc5629937"/>
-      <w:r>
-        <w:t>Elevator State Machine</w:t>
-      </w:r>
-      <w:bookmarkEnd w:id="8"/>
     </w:p>
     <w:p>
       <w:r>
         <w:rPr>
           <w:noProof/>
+          <w:lang w:val="en-US"/>
+        </w:rPr>
+        <w:drawing>
+          <wp:inline distT="0" distB="0" distL="0" distR="0" wp14:anchorId="36CDE786" wp14:editId="73A62D5A">
+            <wp:extent cx="5943600" cy="3312795"/>
+            <wp:effectExtent l="0" t="0" r="0" b="1905"/>
+            <wp:docPr id="6" name="Picture 6"/>
+            <wp:cNvGraphicFramePr>
+              <a:graphicFrameLocks xmlns:a="http://schemas.openxmlformats.org/drawingml/2006/main" noChangeAspect="1"/>
+            </wp:cNvGraphicFramePr>
+            <a:graphic xmlns:a="http://schemas.openxmlformats.org/drawingml/2006/main">
+              <a:graphicData uri="http://schemas.openxmlformats.org/drawingml/2006/picture">
+                <pic:pic xmlns:pic="http://schemas.openxmlformats.org/drawingml/2006/picture">
+                  <pic:nvPicPr>
+                    <pic:cNvPr id="0" name="Picture 8"/>
+                    <pic:cNvPicPr>
+                      <a:picLocks noChangeAspect="1" noChangeArrowheads="1"/>
+                    </pic:cNvPicPr>
+                  </pic:nvPicPr>
+                  <pic:blipFill>
+                    <a:blip r:embed="rId8" cstate="print">
+                      <a:extLst>
+                        <a:ext uri="{28A0092B-C50C-407E-A947-70E740481C1C}">
+                          <a14:useLocalDpi xmlns:a14="http://schemas.microsoft.com/office/drawing/2010/main" val="0"/>
+                        </a:ext>
+                      </a:extLst>
+                    </a:blip>
+                    <a:srcRect/>
+                    <a:stretch>
+                      <a:fillRect/>
+                    </a:stretch>
+                  </pic:blipFill>
+                  <pic:spPr bwMode="auto">
+                    <a:xfrm>
+                      <a:off x="0" y="0"/>
+                      <a:ext cx="5943600" cy="3312795"/>
+                    </a:xfrm>
+                    <a:prstGeom prst="rect">
+                      <a:avLst/>
+                    </a:prstGeom>
+                    <a:noFill/>
+                    <a:ln>
+                      <a:noFill/>
+                    </a:ln>
+                  </pic:spPr>
+                </pic:pic>
+              </a:graphicData>
+            </a:graphic>
+          </wp:inline>
+        </w:drawing>
+      </w:r>
+    </w:p>
+    <w:p>
+      <w:pPr>
+        <w:pStyle w:val="Heading3"/>
+      </w:pPr>
+    </w:p>
+    <w:p>
+      <w:pPr>
+        <w:pStyle w:val="Heading3"/>
+      </w:pPr>
+      <w:bookmarkStart w:id="4" w:name="_Toc5687320"/>
+      <w:r>
+        <w:t>Floor Subsystem</w:t>
+      </w:r>
+      <w:bookmarkEnd w:id="4"/>
+    </w:p>
+    <w:p>
+      <w:r>
+        <w:rPr>
+          <w:noProof/>
+          <w:lang w:val="en-US"/>
+        </w:rPr>
+        <w:drawing>
+          <wp:inline distT="0" distB="0" distL="0" distR="0" wp14:anchorId="4EBBFE44" wp14:editId="1529A028">
+            <wp:extent cx="5943600" cy="2863850"/>
+            <wp:effectExtent l="0" t="0" r="0" b="0"/>
+            <wp:docPr id="7" name="Picture 7"/>
+            <wp:cNvGraphicFramePr>
+              <a:graphicFrameLocks xmlns:a="http://schemas.openxmlformats.org/drawingml/2006/main" noChangeAspect="1"/>
+            </wp:cNvGraphicFramePr>
+            <a:graphic xmlns:a="http://schemas.openxmlformats.org/drawingml/2006/main">
+              <a:graphicData uri="http://schemas.openxmlformats.org/drawingml/2006/picture">
+                <pic:pic xmlns:pic="http://schemas.openxmlformats.org/drawingml/2006/picture">
+                  <pic:nvPicPr>
+                    <pic:cNvPr id="0" name="Picture 10"/>
+                    <pic:cNvPicPr>
+                      <a:picLocks noChangeAspect="1" noChangeArrowheads="1"/>
+                    </pic:cNvPicPr>
+                  </pic:nvPicPr>
+                  <pic:blipFill>
+                    <a:blip r:embed="rId9">
+                      <a:extLst>
+                        <a:ext uri="{28A0092B-C50C-407E-A947-70E740481C1C}">
+                          <a14:useLocalDpi xmlns:a14="http://schemas.microsoft.com/office/drawing/2010/main" val="0"/>
+                        </a:ext>
+                      </a:extLst>
+                    </a:blip>
+                    <a:srcRect/>
+                    <a:stretch>
+                      <a:fillRect/>
+                    </a:stretch>
+                  </pic:blipFill>
+                  <pic:spPr bwMode="auto">
+                    <a:xfrm>
+                      <a:off x="0" y="0"/>
+                      <a:ext cx="5943600" cy="2863850"/>
+                    </a:xfrm>
+                    <a:prstGeom prst="rect">
+                      <a:avLst/>
+                    </a:prstGeom>
+                    <a:noFill/>
+                    <a:ln>
+                      <a:noFill/>
+                    </a:ln>
+                  </pic:spPr>
+                </pic:pic>
+              </a:graphicData>
+            </a:graphic>
+          </wp:inline>
+        </w:drawing>
+      </w:r>
+    </w:p>
+    <w:p>
+      <w:pPr>
+        <w:pStyle w:val="Heading3"/>
+      </w:pPr>
+      <w:bookmarkStart w:id="5" w:name="_Toc5687321"/>
+      <w:r>
+        <w:lastRenderedPageBreak/>
+        <w:t>Elevator Subsystem</w:t>
+      </w:r>
+      <w:bookmarkEnd w:id="5"/>
+    </w:p>
+    <w:p>
+      <w:r>
+        <w:rPr>
+          <w:noProof/>
+          <w:lang w:val="en-US"/>
+        </w:rPr>
+        <w:drawing>
+          <wp:inline distT="0" distB="0" distL="0" distR="0" wp14:anchorId="400BE254" wp14:editId="6F27AD6A">
+            <wp:extent cx="5943600" cy="4501515"/>
+            <wp:effectExtent l="0" t="0" r="0" b="0"/>
+            <wp:docPr id="9" name="Picture 9"/>
+            <wp:cNvGraphicFramePr>
+              <a:graphicFrameLocks xmlns:a="http://schemas.openxmlformats.org/drawingml/2006/main" noChangeAspect="1"/>
+            </wp:cNvGraphicFramePr>
+            <a:graphic xmlns:a="http://schemas.openxmlformats.org/drawingml/2006/main">
+              <a:graphicData uri="http://schemas.openxmlformats.org/drawingml/2006/picture">
+                <pic:pic xmlns:pic="http://schemas.openxmlformats.org/drawingml/2006/picture">
+                  <pic:nvPicPr>
+                    <pic:cNvPr id="0" name="Picture 14"/>
+                    <pic:cNvPicPr>
+                      <a:picLocks noChangeAspect="1" noChangeArrowheads="1"/>
+                    </pic:cNvPicPr>
+                  </pic:nvPicPr>
+                  <pic:blipFill>
+                    <a:blip r:embed="rId10">
+                      <a:extLst>
+                        <a:ext uri="{28A0092B-C50C-407E-A947-70E740481C1C}">
+                          <a14:useLocalDpi xmlns:a14="http://schemas.microsoft.com/office/drawing/2010/main" val="0"/>
+                        </a:ext>
+                      </a:extLst>
+                    </a:blip>
+                    <a:srcRect/>
+                    <a:stretch>
+                      <a:fillRect/>
+                    </a:stretch>
+                  </pic:blipFill>
+                  <pic:spPr bwMode="auto">
+                    <a:xfrm>
+                      <a:off x="0" y="0"/>
+                      <a:ext cx="5943600" cy="4501515"/>
+                    </a:xfrm>
+                    <a:prstGeom prst="rect">
+                      <a:avLst/>
+                    </a:prstGeom>
+                    <a:noFill/>
+                    <a:ln>
+                      <a:noFill/>
+                    </a:ln>
+                  </pic:spPr>
+                </pic:pic>
+              </a:graphicData>
+            </a:graphic>
+          </wp:inline>
+        </w:drawing>
+      </w:r>
+    </w:p>
+    <w:p>
+      <w:pPr>
+        <w:pStyle w:val="Heading3"/>
+      </w:pPr>
+      <w:bookmarkStart w:id="6" w:name="_Toc5687322"/>
+      <w:r>
+        <w:lastRenderedPageBreak/>
+        <w:t>Resources</w:t>
+      </w:r>
+      <w:bookmarkEnd w:id="6"/>
+    </w:p>
+    <w:p>
+      <w:r>
+        <w:rPr>
+          <w:noProof/>
+          <w:lang w:val="en-US"/>
+        </w:rPr>
+        <w:drawing>
+          <wp:inline distT="0" distB="0" distL="0" distR="0" wp14:anchorId="61CA6EE4" wp14:editId="53EB8995">
+            <wp:extent cx="5943600" cy="3806190"/>
+            <wp:effectExtent l="0" t="0" r="0" b="3810"/>
+            <wp:docPr id="8" name="Picture 8"/>
+            <wp:cNvGraphicFramePr>
+              <a:graphicFrameLocks xmlns:a="http://schemas.openxmlformats.org/drawingml/2006/main" noChangeAspect="1"/>
+            </wp:cNvGraphicFramePr>
+            <a:graphic xmlns:a="http://schemas.openxmlformats.org/drawingml/2006/main">
+              <a:graphicData uri="http://schemas.openxmlformats.org/drawingml/2006/picture">
+                <pic:pic xmlns:pic="http://schemas.openxmlformats.org/drawingml/2006/picture">
+                  <pic:nvPicPr>
+                    <pic:cNvPr id="0" name="Picture 12"/>
+                    <pic:cNvPicPr>
+                      <a:picLocks noChangeAspect="1" noChangeArrowheads="1"/>
+                    </pic:cNvPicPr>
+                  </pic:nvPicPr>
+                  <pic:blipFill>
+                    <a:blip r:embed="rId11">
+                      <a:extLst>
+                        <a:ext uri="{28A0092B-C50C-407E-A947-70E740481C1C}">
+                          <a14:useLocalDpi xmlns:a14="http://schemas.microsoft.com/office/drawing/2010/main" val="0"/>
+                        </a:ext>
+                      </a:extLst>
+                    </a:blip>
+                    <a:srcRect/>
+                    <a:stretch>
+                      <a:fillRect/>
+                    </a:stretch>
+                  </pic:blipFill>
+                  <pic:spPr bwMode="auto">
+                    <a:xfrm>
+                      <a:off x="0" y="0"/>
+                      <a:ext cx="5943600" cy="3806190"/>
+                    </a:xfrm>
+                    <a:prstGeom prst="rect">
+                      <a:avLst/>
+                    </a:prstGeom>
+                    <a:noFill/>
+                    <a:ln>
+                      <a:noFill/>
+                    </a:ln>
+                  </pic:spPr>
+                </pic:pic>
+              </a:graphicData>
+            </a:graphic>
+          </wp:inline>
+        </w:drawing>
+      </w:r>
+    </w:p>
+    <w:p>
+      <w:pPr>
+        <w:pStyle w:val="Heading2"/>
+      </w:pPr>
+      <w:bookmarkStart w:id="7" w:name="_Toc5687323"/>
+      <w:r>
+        <w:t>Elevator State Machine</w:t>
+      </w:r>
+      <w:bookmarkEnd w:id="7"/>
+    </w:p>
+    <w:p>
+      <w:r>
+        <w:rPr>
+          <w:noProof/>
+          <w:lang w:val="en-US"/>
         </w:rPr>
         <w:drawing>
           <wp:inline distT="0" distB="0" distL="0" distR="0" wp14:anchorId="390DF8DD" wp14:editId="3CAC05BB">
@@ -3368,7 +3998,7 @@
                     </pic:cNvPicPr>
                   </pic:nvPicPr>
                   <pic:blipFill>
-                    <a:blip r:embed="rId8">
+                    <a:blip r:embed="rId12">
                       <a:extLst>
                         <a:ext uri="{28A0092B-C50C-407E-A947-70E740481C1C}">
                           <a14:useLocalDpi xmlns:a14="http://schemas.microsoft.com/office/drawing/2010/main" val="0"/>
@@ -3400,32 +4030,32 @@
         </w:drawing>
       </w:r>
     </w:p>
-    <w:p/>
     <w:p>
       <w:pPr>
         <w:pStyle w:val="Heading2"/>
       </w:pPr>
-      <w:bookmarkStart w:id="9" w:name="_Toc5629938"/>
+      <w:bookmarkStart w:id="8" w:name="_Toc5687324"/>
       <w:r>
         <w:lastRenderedPageBreak/>
         <w:t>Timing Diagrams</w:t>
       </w:r>
+      <w:bookmarkEnd w:id="8"/>
+    </w:p>
+    <w:p>
+      <w:pPr>
+        <w:pStyle w:val="Heading3"/>
+      </w:pPr>
+      <w:bookmarkStart w:id="9" w:name="_Toc5687325"/>
+      <w:r>
+        <w:t>Elevator Hard Error</w:t>
+      </w:r>
       <w:bookmarkEnd w:id="9"/>
-    </w:p>
-    <w:p>
-      <w:pPr>
-        <w:pStyle w:val="Heading3"/>
-      </w:pPr>
-      <w:bookmarkStart w:id="10" w:name="_Toc5629939"/>
-      <w:r>
-        <w:t>Elevator Hard Error</w:t>
-      </w:r>
-      <w:bookmarkEnd w:id="10"/>
     </w:p>
     <w:p>
       <w:r>
         <w:rPr>
           <w:noProof/>
+          <w:lang w:val="en-US"/>
         </w:rPr>
         <w:drawing>
           <wp:inline distT="0" distB="0" distL="0" distR="0" wp14:anchorId="3D27936F" wp14:editId="0188257D">
@@ -3443,7 +4073,7 @@
                     <pic:cNvPicPr/>
                   </pic:nvPicPr>
                   <pic:blipFill>
-                    <a:blip r:embed="rId9"/>
+                    <a:blip r:embed="rId13"/>
                     <a:stretch>
                       <a:fillRect/>
                     </a:stretch>
@@ -3468,16 +4098,17 @@
       <w:pPr>
         <w:pStyle w:val="Heading3"/>
       </w:pPr>
-      <w:bookmarkStart w:id="11" w:name="_Toc5629940"/>
+      <w:bookmarkStart w:id="10" w:name="_Toc5687326"/>
       <w:r>
         <w:t>Elevator Soft Error</w:t>
       </w:r>
-      <w:bookmarkEnd w:id="11"/>
+      <w:bookmarkEnd w:id="10"/>
     </w:p>
     <w:p>
       <w:r>
         <w:rPr>
           <w:noProof/>
+          <w:lang w:val="en-US"/>
         </w:rPr>
         <w:drawing>
           <wp:inline distT="0" distB="0" distL="0" distR="0" wp14:anchorId="74F107A2" wp14:editId="18C56240">
@@ -3497,7 +4128,7 @@
                     </pic:cNvPicPr>
                   </pic:nvPicPr>
                   <pic:blipFill>
-                    <a:blip r:embed="rId10" cstate="print">
+                    <a:blip r:embed="rId14" cstate="print">
                       <a:extLst>
                         <a:ext uri="{28A0092B-C50C-407E-A947-70E740481C1C}">
                           <a14:useLocalDpi xmlns:a14="http://schemas.microsoft.com/office/drawing/2010/main" val="0"/>
@@ -3536,10 +4167,12 @@
       <w:pPr>
         <w:pStyle w:val="Heading1"/>
       </w:pPr>
+      <w:bookmarkStart w:id="11" w:name="_Toc5687327"/>
       <w:r>
         <w:lastRenderedPageBreak/>
         <w:t>Setup and Test Instructions</w:t>
       </w:r>
+      <w:bookmarkEnd w:id="11"/>
     </w:p>
     <w:p>
       <w:pPr>
@@ -3921,9 +4554,10 @@
           <w:ilvl w:val="0"/>
           <w:numId w:val="6"/>
         </w:numPr>
-      </w:pPr>
-      <w:r>
-        <w:t>To run our project run ElevatorReciever.java, SchedulerRunner.java and floorSystem.java (in that order)</w:t>
+        <w:spacing w:line="256" w:lineRule="auto"/>
+      </w:pPr>
+      <w:r>
+        <w:t>The execution of the elevator demo can be customized to enable or disable the visualizations of the GUI.</w:t>
       </w:r>
     </w:p>
     <w:p>
@@ -3933,20 +4567,28 @@
           <w:ilvl w:val="1"/>
           <w:numId w:val="6"/>
         </w:numPr>
-      </w:pPr>
-      <w:r>
-        <w:t xml:space="preserve"> The </w:t>
-      </w:r>
-      <w:proofErr w:type="spellStart"/>
-      <w:r>
-        <w:t>E</w:t>
-      </w:r>
-      <w:r>
-        <w:t>levatorReciever</w:t>
-      </w:r>
-      <w:proofErr w:type="spellEnd"/>
-      <w:r>
-        <w:t xml:space="preserve"> output will show the progress of the elevator (where its going and what state its in)</w:t>
+        <w:spacing w:line="256" w:lineRule="auto"/>
+      </w:pPr>
+      <w:r>
+        <w:t xml:space="preserve">To </w:t>
+      </w:r>
+      <w:r>
+        <w:rPr>
+          <w:u w:val="single"/>
+        </w:rPr>
+        <w:t>enable</w:t>
+      </w:r>
+      <w:r>
+        <w:t xml:space="preserve"> set the ‘RUN_GUI’ variable to </w:t>
+      </w:r>
+      <w:r>
+        <w:rPr>
+          <w:u w:val="single"/>
+        </w:rPr>
+        <w:t>‘true’</w:t>
+      </w:r>
+      <w:r>
+        <w:t xml:space="preserve"> in the constants Java file</w:t>
       </w:r>
     </w:p>
     <w:p>
@@ -3956,17 +4598,41 @@
           <w:ilvl w:val="1"/>
           <w:numId w:val="6"/>
         </w:numPr>
-      </w:pPr>
-      <w:r>
-        <w:t xml:space="preserve">The </w:t>
-      </w:r>
-      <w:proofErr w:type="spellStart"/>
-      <w:r>
-        <w:t>SchedulerRunner</w:t>
-      </w:r>
-      <w:proofErr w:type="spellEnd"/>
-      <w:r>
-        <w:t xml:space="preserve"> output will show the scheduler system processing requests</w:t>
+        <w:spacing w:line="256" w:lineRule="auto"/>
+      </w:pPr>
+      <w:r>
+        <w:t xml:space="preserve">To </w:t>
+      </w:r>
+      <w:r>
+        <w:rPr>
+          <w:u w:val="single"/>
+        </w:rPr>
+        <w:t>enable</w:t>
+      </w:r>
+      <w:r>
+        <w:t xml:space="preserve"> set the ‘RUN_GUI’ variable to </w:t>
+      </w:r>
+      <w:r>
+        <w:rPr>
+          <w:u w:val="single"/>
+        </w:rPr>
+        <w:t>‘false’</w:t>
+      </w:r>
+      <w:r>
+        <w:t xml:space="preserve"> in the constants Java file</w:t>
+      </w:r>
+    </w:p>
+    <w:p>
+      <w:pPr>
+        <w:pStyle w:val="ListParagraph"/>
+        <w:numPr>
+          <w:ilvl w:val="0"/>
+          <w:numId w:val="6"/>
+        </w:numPr>
+        <w:spacing w:line="256" w:lineRule="auto"/>
+      </w:pPr>
+      <w:r>
+        <w:t>There are numerous testing files provided within the system to simulate different scenarios of elevator requests. These files can be found in the ‘resources’ folder.</w:t>
       </w:r>
     </w:p>
     <w:p>
@@ -3976,17 +4642,10 @@
           <w:ilvl w:val="1"/>
           <w:numId w:val="6"/>
         </w:numPr>
-      </w:pPr>
-      <w:r>
-        <w:t xml:space="preserve">The </w:t>
-      </w:r>
-      <w:proofErr w:type="spellStart"/>
-      <w:r>
-        <w:t>FloorSystem</w:t>
-      </w:r>
-      <w:proofErr w:type="spellEnd"/>
-      <w:r>
-        <w:t xml:space="preserve"> output will show the floor system sending new requests, as well as the status of the floors as they get updated</w:t>
+        <w:spacing w:line="256" w:lineRule="auto"/>
+      </w:pPr>
+      <w:r>
+        <w:t>To set a file as input change the ‘FILE_TO_RUN’ variable to the desired file name within the ‘resources’ directory</w:t>
       </w:r>
     </w:p>
     <w:p>
@@ -3998,28 +4657,7 @@
         </w:numPr>
       </w:pPr>
       <w:r>
-        <w:t>To acces</w:t>
-      </w:r>
-      <w:r>
-        <w:t>s</w:t>
-      </w:r>
-      <w:r>
-        <w:t xml:space="preserve"> </w:t>
-      </w:r>
-      <w:r>
-        <w:t xml:space="preserve">the </w:t>
-      </w:r>
-      <w:r>
-        <w:t xml:space="preserve">JUnit </w:t>
-      </w:r>
-      <w:r>
-        <w:t>tests,</w:t>
-      </w:r>
-      <w:r>
-        <w:t xml:space="preserve"> navigate to </w:t>
-      </w:r>
-      <w:r>
-        <w:t>any package the is preceded with “test.”</w:t>
+        <w:t>To run our project run ElevatorReciever.java, SchedulerRunner.java and floorSystem.java (in that order)</w:t>
       </w:r>
     </w:p>
     <w:p>
@@ -4031,6 +4669,102 @@
         </w:numPr>
       </w:pPr>
       <w:r>
+        <w:t xml:space="preserve"> The </w:t>
+      </w:r>
+      <w:proofErr w:type="spellStart"/>
+      <w:r>
+        <w:t>E</w:t>
+      </w:r>
+      <w:r>
+        <w:t>levatorReciever</w:t>
+      </w:r>
+      <w:proofErr w:type="spellEnd"/>
+      <w:r>
+        <w:t xml:space="preserve"> output will show the progress of the elevator (where its going and what state its in)</w:t>
+      </w:r>
+    </w:p>
+    <w:p>
+      <w:pPr>
+        <w:pStyle w:val="ListParagraph"/>
+        <w:numPr>
+          <w:ilvl w:val="1"/>
+          <w:numId w:val="6"/>
+        </w:numPr>
+      </w:pPr>
+      <w:r>
+        <w:t xml:space="preserve">The </w:t>
+      </w:r>
+      <w:proofErr w:type="spellStart"/>
+      <w:r>
+        <w:t>SchedulerRunner</w:t>
+      </w:r>
+      <w:proofErr w:type="spellEnd"/>
+      <w:r>
+        <w:t xml:space="preserve"> output will show the scheduler system processing requests</w:t>
+      </w:r>
+    </w:p>
+    <w:p>
+      <w:pPr>
+        <w:pStyle w:val="ListParagraph"/>
+        <w:numPr>
+          <w:ilvl w:val="1"/>
+          <w:numId w:val="6"/>
+        </w:numPr>
+      </w:pPr>
+      <w:r>
+        <w:t xml:space="preserve">The </w:t>
+      </w:r>
+      <w:proofErr w:type="spellStart"/>
+      <w:r>
+        <w:t>FloorSystem</w:t>
+      </w:r>
+      <w:proofErr w:type="spellEnd"/>
+      <w:r>
+        <w:t xml:space="preserve"> output will show the floor system sending new requests, as well as the status of the floors as they get updated</w:t>
+      </w:r>
+    </w:p>
+    <w:p>
+      <w:pPr>
+        <w:pStyle w:val="ListParagraph"/>
+        <w:numPr>
+          <w:ilvl w:val="0"/>
+          <w:numId w:val="6"/>
+        </w:numPr>
+      </w:pPr>
+      <w:r>
+        <w:t>To acces</w:t>
+      </w:r>
+      <w:r>
+        <w:t>s</w:t>
+      </w:r>
+      <w:r>
+        <w:t xml:space="preserve"> </w:t>
+      </w:r>
+      <w:r>
+        <w:t xml:space="preserve">the </w:t>
+      </w:r>
+      <w:r>
+        <w:t xml:space="preserve">JUnit </w:t>
+      </w:r>
+      <w:r>
+        <w:t>tests,</w:t>
+      </w:r>
+      <w:r>
+        <w:t xml:space="preserve"> navigate to </w:t>
+      </w:r>
+      <w:r>
+        <w:t>any package the is preceded with “test.”</w:t>
+      </w:r>
+    </w:p>
+    <w:p>
+      <w:pPr>
+        <w:pStyle w:val="ListParagraph"/>
+        <w:numPr>
+          <w:ilvl w:val="1"/>
+          <w:numId w:val="6"/>
+        </w:numPr>
+      </w:pPr>
+      <w:r>
         <w:t>The JUnit tests are organized by the subsystem or component that they correspond to</w:t>
       </w:r>
     </w:p>
@@ -4055,6 +4789,7 @@
         </w:numPr>
       </w:pPr>
       <w:r>
+        <w:lastRenderedPageBreak/>
         <w:t>To run a JUnit Test</w:t>
       </w:r>
       <w:r>
@@ -4066,120 +4801,6 @@
       <w:r>
         <w:t>“Run as…” and then “JUnit”</w:t>
       </w:r>
-    </w:p>
-    <w:p>
-      <w:pPr>
-        <w:pStyle w:val="ListParagraph"/>
-        <w:numPr>
-          <w:ilvl w:val="0"/>
-          <w:numId w:val="6"/>
-        </w:numPr>
-      </w:pPr>
-      <w:r>
-        <w:t>The execution of the elevator demo can be customized to enable or disable the visualizations of the GUI.</w:t>
-      </w:r>
-    </w:p>
-    <w:p>
-      <w:pPr>
-        <w:pStyle w:val="ListParagraph"/>
-        <w:numPr>
-          <w:ilvl w:val="1"/>
-          <w:numId w:val="6"/>
-        </w:numPr>
-      </w:pPr>
-      <w:r>
-        <w:t xml:space="preserve">To </w:t>
-      </w:r>
-      <w:r>
-        <w:rPr>
-          <w:u w:val="single"/>
-        </w:rPr>
-        <w:t>enable</w:t>
-      </w:r>
-      <w:r>
-        <w:t xml:space="preserve"> set the ‘RUN_GUI’ variable to </w:t>
-      </w:r>
-      <w:r>
-        <w:rPr>
-          <w:u w:val="single"/>
-        </w:rPr>
-        <w:t>‘true’</w:t>
-      </w:r>
-      <w:r>
-        <w:t xml:space="preserve"> in the constants Java file</w:t>
-      </w:r>
-    </w:p>
-    <w:p>
-      <w:pPr>
-        <w:pStyle w:val="ListParagraph"/>
-        <w:numPr>
-          <w:ilvl w:val="1"/>
-          <w:numId w:val="6"/>
-        </w:numPr>
-      </w:pPr>
-      <w:r>
-        <w:t xml:space="preserve">To </w:t>
-      </w:r>
-      <w:r>
-        <w:rPr>
-          <w:u w:val="single"/>
-        </w:rPr>
-        <w:t>enable</w:t>
-      </w:r>
-      <w:r>
-        <w:t xml:space="preserve"> set the ‘RUN_GUI’ variable to </w:t>
-      </w:r>
-      <w:r>
-        <w:rPr>
-          <w:u w:val="single"/>
-        </w:rPr>
-        <w:t>‘</w:t>
-      </w:r>
-      <w:r>
-        <w:rPr>
-          <w:u w:val="single"/>
-        </w:rPr>
-        <w:t>false</w:t>
-      </w:r>
-      <w:r>
-        <w:rPr>
-          <w:u w:val="single"/>
-        </w:rPr>
-        <w:t>’</w:t>
-      </w:r>
-      <w:r>
-        <w:t xml:space="preserve"> in the constants Java fil</w:t>
-      </w:r>
-      <w:r>
-        <w:t>e</w:t>
-      </w:r>
-    </w:p>
-    <w:p>
-      <w:pPr>
-        <w:pStyle w:val="ListParagraph"/>
-        <w:numPr>
-          <w:ilvl w:val="0"/>
-          <w:numId w:val="6"/>
-        </w:numPr>
-      </w:pPr>
-      <w:r>
-        <w:t>There are numerous testing files provided within the system to simulate different scenarios of elevator requests. These files can be found in the ‘recourses’ folder.</w:t>
-      </w:r>
-    </w:p>
-    <w:p>
-      <w:pPr>
-        <w:pStyle w:val="ListParagraph"/>
-        <w:numPr>
-          <w:ilvl w:val="1"/>
-          <w:numId w:val="6"/>
-        </w:numPr>
-      </w:pPr>
-      <w:r>
-        <w:lastRenderedPageBreak/>
-        <w:t>To set a file as input change the ‘FILE_TO_RUN’ variable to the desired file name within the recourses directory</w:t>
-      </w:r>
-      <w:bookmarkStart w:id="13" w:name="_GoBack"/>
-      <w:bookmarkEnd w:id="13"/>
     </w:p>
     <w:p/>
     <w:p/>
@@ -4189,105 +4810,468 @@
       <w:pPr>
         <w:pStyle w:val="Heading1"/>
       </w:pPr>
+      <w:bookmarkStart w:id="13" w:name="_Toc5687328"/>
       <w:r>
         <w:t>Measurement Results</w:t>
       </w:r>
+      <w:bookmarkEnd w:id="13"/>
+    </w:p>
+    <w:p>
+      <w:r>
+        <w:t>In order to measure the periods of certain tasks, we did not insert any additional instrumentation. Instead, we used the timestamps from existing the existing logs that get printed to the console by each component. This gives the following advantages:</w:t>
+      </w:r>
+    </w:p>
+    <w:p>
+      <w:pPr>
+        <w:pStyle w:val="ListParagraph"/>
+        <w:numPr>
+          <w:ilvl w:val="0"/>
+          <w:numId w:val="3"/>
+        </w:numPr>
+      </w:pPr>
+      <w:r>
+        <w:t>It doesn’t put the system under any additional load;</w:t>
+      </w:r>
+    </w:p>
+    <w:p>
+      <w:pPr>
+        <w:pStyle w:val="ListParagraph"/>
+        <w:numPr>
+          <w:ilvl w:val="0"/>
+          <w:numId w:val="3"/>
+        </w:numPr>
+      </w:pPr>
+      <w:r>
+        <w:t>We don’t have to worry about inserting new code which could cause issues;</w:t>
+      </w:r>
+    </w:p>
+    <w:p>
+      <w:pPr>
+        <w:pStyle w:val="ListParagraph"/>
+        <w:numPr>
+          <w:ilvl w:val="0"/>
+          <w:numId w:val="3"/>
+        </w:numPr>
+      </w:pPr>
+      <w:r>
+        <w:t>It utilizes the current implementation; and</w:t>
+      </w:r>
+    </w:p>
+    <w:p>
+      <w:pPr>
+        <w:pStyle w:val="ListParagraph"/>
+        <w:numPr>
+          <w:ilvl w:val="0"/>
+          <w:numId w:val="3"/>
+        </w:numPr>
+      </w:pPr>
+      <w:r>
+        <w:t>It already provides timing on all of the system functions.</w:t>
+      </w:r>
     </w:p>
     <w:p/>
+    <w:p>
+      <w:r>
+        <w:t>For the measurements, the scheduler subsystem was run on one computer, and both the elevator and floor subsystems were both run on another computer. This means for timing the arrival sensor (which is a measurement between the elevator and floor subsystems), the system times were in synch and the values could just be compared. For measurements involving the scheduler, the difference in system times with the elevator and floor subsystem had to be considered. By analyzing the system clocks, the difference was found to be approximately 750 milliseconds. This difference was subtracted from the times for the elevator and floor systems, since that was the system that was ahead.</w:t>
+      </w:r>
+    </w:p>
+    <w:p>
+      <w:pPr>
+        <w:pStyle w:val="Heading1"/>
+      </w:pPr>
+      <w:bookmarkStart w:id="14" w:name="_Toc5687329"/>
+      <w:proofErr w:type="spellStart"/>
+      <w:r>
+        <w:t>Scheduability</w:t>
+      </w:r>
+      <w:proofErr w:type="spellEnd"/>
+      <w:r>
+        <w:t xml:space="preserve"> Analysis</w:t>
+      </w:r>
+      <w:bookmarkEnd w:id="14"/>
+    </w:p>
+    <w:p>
+      <w:r>
+        <w:t xml:space="preserve">The system had mandatory timing deadlines that it had to meet in order to meet the requirements </w:t>
+      </w:r>
+      <w:proofErr w:type="spellStart"/>
+      <w:r>
+        <w:t>odf</w:t>
+      </w:r>
+      <w:proofErr w:type="spellEnd"/>
+      <w:r>
+        <w:t xml:space="preserve"> the client, these are given below.</w:t>
+      </w:r>
+    </w:p>
+    <w:p>
+      <w:pPr>
+        <w:spacing w:after="0"/>
+        <w:jc w:val="center"/>
+        <w:rPr>
+          <w:i/>
+        </w:rPr>
+      </w:pPr>
+      <w:r>
+        <w:drawing>
+          <wp:inline distT="0" distB="0" distL="0" distR="0" wp14:anchorId="2E700F9A" wp14:editId="1C135403">
+            <wp:extent cx="2527430" cy="952549"/>
+            <wp:effectExtent l="0" t="0" r="6350" b="0"/>
+            <wp:docPr id="2" name="Picture 2"/>
+            <wp:cNvGraphicFramePr>
+              <a:graphicFrameLocks xmlns:a="http://schemas.openxmlformats.org/drawingml/2006/main" noChangeAspect="1"/>
+            </wp:cNvGraphicFramePr>
+            <a:graphic xmlns:a="http://schemas.openxmlformats.org/drawingml/2006/main">
+              <a:graphicData uri="http://schemas.openxmlformats.org/drawingml/2006/picture">
+                <pic:pic xmlns:pic="http://schemas.openxmlformats.org/drawingml/2006/picture">
+                  <pic:nvPicPr>
+                    <pic:cNvPr id="1" name=""/>
+                    <pic:cNvPicPr/>
+                  </pic:nvPicPr>
+                  <pic:blipFill>
+                    <a:blip r:embed="rId15"/>
+                    <a:stretch>
+                      <a:fillRect/>
+                    </a:stretch>
+                  </pic:blipFill>
+                  <pic:spPr>
+                    <a:xfrm>
+                      <a:off x="0" y="0"/>
+                      <a:ext cx="2527430" cy="952549"/>
+                    </a:xfrm>
+                    <a:prstGeom prst="rect">
+                      <a:avLst/>
+                    </a:prstGeom>
+                  </pic:spPr>
+                </pic:pic>
+              </a:graphicData>
+            </a:graphic>
+          </wp:inline>
+        </w:drawing>
+      </w:r>
+    </w:p>
+    <w:p>
+      <w:pPr>
+        <w:jc w:val="center"/>
+      </w:pPr>
+      <w:r>
+        <w:t xml:space="preserve">Figure </w:t>
+      </w:r>
+      <w:r>
+        <w:t>1:</w:t>
+      </w:r>
+      <w:r>
+        <w:t xml:space="preserve"> Measurement Guidelines</w:t>
+      </w:r>
+    </w:p>
+    <w:p>
+      <w:r>
+        <w:t xml:space="preserve">Through timing </w:t>
+      </w:r>
+      <w:r>
+        <w:t>analysis,</w:t>
+      </w:r>
+      <w:r>
+        <w:t xml:space="preserve"> we were able to determine that </w:t>
+      </w:r>
+      <w:r>
+        <w:t xml:space="preserve">our system was able to reach all deadlines, thus the elevator system was able to meet the requirements of the client. This was determined through multiple executions of the elevator </w:t>
+      </w:r>
+      <w:r>
+        <w:t>subsystem;</w:t>
+      </w:r>
+      <w:r>
+        <w:t xml:space="preserve"> the averaged times are provided in the attached excel document.</w:t>
+      </w:r>
+    </w:p>
     <w:p/>
+    <w:tbl>
+      <w:tblPr>
+        <w:tblStyle w:val="TableGrid"/>
+        <w:tblW w:w="0" w:type="auto"/>
+        <w:jc w:val="center"/>
+        <w:tblLook w:val="04A0" w:firstRow="1" w:lastRow="0" w:firstColumn="1" w:lastColumn="0" w:noHBand="0" w:noVBand="1"/>
+      </w:tblPr>
+      <w:tblGrid>
+        <w:gridCol w:w="2561"/>
+        <w:gridCol w:w="1754"/>
+        <w:gridCol w:w="1660"/>
+      </w:tblGrid>
+      <w:tr>
+        <w:trPr>
+          <w:jc w:val="center"/>
+        </w:trPr>
+        <w:tc>
+          <w:tcPr>
+            <w:tcW w:w="0" w:type="auto"/>
+            <w:shd w:val="clear" w:color="auto" w:fill="BFBFBF" w:themeFill="background1" w:themeFillShade="BF"/>
+          </w:tcPr>
+          <w:p>
+            <w:r>
+              <w:lastRenderedPageBreak/>
+              <w:t>Task</w:t>
+            </w:r>
+          </w:p>
+        </w:tc>
+        <w:tc>
+          <w:tcPr>
+            <w:tcW w:w="0" w:type="auto"/>
+            <w:shd w:val="clear" w:color="auto" w:fill="BFBFBF" w:themeFill="background1" w:themeFillShade="BF"/>
+          </w:tcPr>
+          <w:p>
+            <w:r>
+              <w:t>Measured Period</w:t>
+            </w:r>
+          </w:p>
+        </w:tc>
+        <w:tc>
+          <w:tcPr>
+            <w:tcW w:w="0" w:type="auto"/>
+            <w:shd w:val="clear" w:color="auto" w:fill="BFBFBF" w:themeFill="background1" w:themeFillShade="BF"/>
+          </w:tcPr>
+          <w:p>
+            <w:r>
+              <w:t>Required Period</w:t>
+            </w:r>
+          </w:p>
+        </w:tc>
+      </w:tr>
+      <w:tr>
+        <w:trPr>
+          <w:jc w:val="center"/>
+        </w:trPr>
+        <w:tc>
+          <w:tcPr>
+            <w:tcW w:w="0" w:type="auto"/>
+          </w:tcPr>
+          <w:p>
+            <w:r>
+              <w:t>Arrival Sensors Interface</w:t>
+            </w:r>
+          </w:p>
+        </w:tc>
+        <w:tc>
+          <w:tcPr>
+            <w:tcW w:w="0" w:type="auto"/>
+          </w:tcPr>
+          <w:p>
+            <w:r>
+              <w:t>2.2</w:t>
+            </w:r>
+          </w:p>
+        </w:tc>
+        <w:tc>
+          <w:tcPr>
+            <w:tcW w:w="0" w:type="auto"/>
+          </w:tcPr>
+          <w:p>
+            <w:r>
+              <w:t>50</w:t>
+            </w:r>
+          </w:p>
+        </w:tc>
+      </w:tr>
+      <w:tr>
+        <w:trPr>
+          <w:jc w:val="center"/>
+        </w:trPr>
+        <w:tc>
+          <w:tcPr>
+            <w:tcW w:w="0" w:type="auto"/>
+          </w:tcPr>
+          <w:p>
+            <w:r>
+              <w:t>Elevator Buttons Interface</w:t>
+            </w:r>
+          </w:p>
+        </w:tc>
+        <w:tc>
+          <w:tcPr>
+            <w:tcW w:w="0" w:type="auto"/>
+          </w:tcPr>
+          <w:p>
+            <w:r>
+              <w:t>12.125</w:t>
+            </w:r>
+          </w:p>
+        </w:tc>
+        <w:tc>
+          <w:tcPr>
+            <w:tcW w:w="0" w:type="auto"/>
+          </w:tcPr>
+          <w:p>
+            <w:r>
+              <w:t>100</w:t>
+            </w:r>
+          </w:p>
+        </w:tc>
+      </w:tr>
+      <w:tr>
+        <w:trPr>
+          <w:jc w:val="center"/>
+        </w:trPr>
+        <w:tc>
+          <w:tcPr>
+            <w:tcW w:w="0" w:type="auto"/>
+          </w:tcPr>
+          <w:p>
+            <w:r>
+              <w:t>Floor Buttons Interface</w:t>
+            </w:r>
+          </w:p>
+        </w:tc>
+        <w:tc>
+          <w:tcPr>
+            <w:tcW w:w="0" w:type="auto"/>
+          </w:tcPr>
+          <w:p>
+            <w:r>
+              <w:t>183.875</w:t>
+            </w:r>
+          </w:p>
+        </w:tc>
+        <w:tc>
+          <w:tcPr>
+            <w:tcW w:w="0" w:type="auto"/>
+          </w:tcPr>
+          <w:p>
+            <w:r>
+              <w:t>200</w:t>
+            </w:r>
+          </w:p>
+        </w:tc>
+      </w:tr>
+    </w:tbl>
     <w:p/>
     <w:p>
       <w:pPr>
+        <w:jc w:val="center"/>
+      </w:pPr>
+      <w:r>
+        <w:object w:dxaOrig="1500" w:dyaOrig="982" w14:anchorId="65EDEF82">
+          <v:shapetype id="_x0000_t75" coordsize="21600,21600" o:spt="75" o:preferrelative="t" path="m@4@5l@4@11@9@11@9@5xe" filled="f" stroked="f">
+            <v:stroke joinstyle="miter"/>
+            <v:formulas>
+              <v:f eqn="if lineDrawn pixelLineWidth 0"/>
+              <v:f eqn="sum @0 1 0"/>
+              <v:f eqn="sum 0 0 @1"/>
+              <v:f eqn="prod @2 1 2"/>
+              <v:f eqn="prod @3 21600 pixelWidth"/>
+              <v:f eqn="prod @3 21600 pixelHeight"/>
+              <v:f eqn="sum @0 0 1"/>
+              <v:f eqn="prod @6 1 2"/>
+              <v:f eqn="prod @7 21600 pixelWidth"/>
+              <v:f eqn="sum @8 21600 0"/>
+              <v:f eqn="prod @7 21600 pixelHeight"/>
+              <v:f eqn="sum @10 21600 0"/>
+            </v:formulas>
+            <v:path o:extrusionok="f" gradientshapeok="t" o:connecttype="rect"/>
+            <o:lock v:ext="edit" aspectratio="t"/>
+          </v:shapetype>
+          <v:shape id="_x0000_i1025" type="#_x0000_t75" style="width:75pt;height:49pt" o:ole="">
+            <v:imagedata r:id="rId16" o:title=""/>
+          </v:shape>
+          <o:OLEObject Type="Embed" ProgID="Excel.Sheet.12" ShapeID="_x0000_i1025" DrawAspect="Icon" ObjectID="_1616331473" r:id="rId17"/>
+        </w:object>
+      </w:r>
+      <w:bookmarkStart w:id="15" w:name="_GoBack"/>
+      <w:bookmarkEnd w:id="15"/>
+    </w:p>
+    <w:p>
+      <w:pPr>
         <w:pStyle w:val="Heading1"/>
       </w:pPr>
-      <w:r>
-        <w:t>Scheduability Analysis</w:t>
+      <w:bookmarkStart w:id="16" w:name="_Toc5687330"/>
+      <w:r>
+        <w:t>Design Reflection</w:t>
+      </w:r>
+      <w:bookmarkEnd w:id="16"/>
+    </w:p>
+    <w:p>
+      <w:pPr>
+        <w:pStyle w:val="Heading2"/>
+      </w:pPr>
+      <w:bookmarkStart w:id="17" w:name="_Toc5687331"/>
+      <w:r>
+        <w:t>Schedular Subsystem</w:t>
+      </w:r>
+      <w:bookmarkEnd w:id="17"/>
+    </w:p>
+    <w:p>
+      <w:r>
+        <w:t>One thing that is good about it is that it has threads to separately listen to the floor and elevator subsystems. This gives the system some flexibility and allows it deal with the two systems in different ways.</w:t>
+      </w:r>
+    </w:p>
+    <w:p>
+      <w:r>
+        <w:t>One thing that might have been changed would be to have each of the scheduler processes run as a different thread. This would allow different priorities to be set to different tasks, which would allow the schedular to handle certain tasks quicker or slower as need be. This would have a performance impact, especially</w:t>
+      </w:r>
+      <w:r>
+        <w:t xml:space="preserve"> if the schedular received a burst of many messages all at once. Testing would have to be done to determine if the benefits are worst the cost.</w:t>
+      </w:r>
+    </w:p>
+    <w:p>
+      <w:r>
+        <w:t xml:space="preserve">The structures for maintaining pending requests and final elevator destinations are a bit complicated. It may have been possible to use a less convoluted </w:t>
+      </w:r>
+      <w:r>
+        <w:t>method for tracking this information, perhaps with a specially constructed class.</w:t>
+      </w:r>
+    </w:p>
+    <w:p>
+      <w:pPr>
+        <w:pStyle w:val="Heading2"/>
+      </w:pPr>
+      <w:bookmarkStart w:id="18" w:name="_Toc5687332"/>
+      <w:r>
+        <w:t>Elevator Subsystem</w:t>
+      </w:r>
+      <w:bookmarkEnd w:id="18"/>
+    </w:p>
+    <w:p>
+      <w:r>
+        <w:t>We were contenting in the compatibility of the elevator subsystem and being able to clearly break it into three keys parts – Motor, Listener, and State Machine. All of these were compacted into a standard ‘Elevator’ object allowing us to easily test the class at run time.</w:t>
+      </w:r>
+    </w:p>
+    <w:p>
+      <w:r>
+        <w:t>Breaking the elevator apart this way allowed for us to run more efficient elevator timing wise, as the elevator needed to be able to both listen for new communication from the scheduler, as well as move to service current requests. Breaking the subsystem into these two main threads allowed us to better simulate how a real elevator system would work.</w:t>
+      </w:r>
+    </w:p>
+    <w:p>
+      <w:r>
+        <w:t xml:space="preserve">Because the elevator object is constructed on these subclasses, it involves a lot of method calls outside of the class – which can get a little difficult traceability wise for someone who is not familiar with the system. To improve on the design of the subsystem, designing the elevator with this in mind and clearly identifying method names would be preferred. Otherwise, we believe the elevators operate in an optimal way.  </w:t>
       </w:r>
     </w:p>
     <w:p/>
-    <w:p/>
-    <w:p/>
-    <w:p>
-      <w:pPr>
-        <w:pStyle w:val="Heading1"/>
-      </w:pPr>
-      <w:r>
-        <w:t>Design Reflection</w:t>
-      </w:r>
-    </w:p>
     <w:p>
       <w:pPr>
         <w:pStyle w:val="Heading2"/>
       </w:pPr>
-      <w:r>
-        <w:t>Schedular Subsystem</w:t>
-      </w:r>
-    </w:p>
-    <w:p>
-      <w:r>
-        <w:t>One thing that is good about it is that it has threads to separately listen to the floor and elevator subsystems. This gives the system some flexibility and allows it deal with the two systems in different ways.</w:t>
-      </w:r>
-    </w:p>
-    <w:p>
-      <w:r>
-        <w:t>One thing that might have been changed would be to have each of the scheduler processes run as a different thread. This would allow different priorities to be set to different tasks, which would allow the schedular to handle certain tasks quicker or slower as need be. This would have a performance impact, especially</w:t>
-      </w:r>
-      <w:r>
-        <w:t xml:space="preserve"> if the schedular received a burst of many messages all at once. Testing would have to be done to determine if the benefits are worst the cost.</w:t>
-      </w:r>
-    </w:p>
-    <w:p>
-      <w:r>
-        <w:t xml:space="preserve">The structures for maintaining pending requests and final elevator destinations are a bit complicated. It may have been possible to use a less convoluted </w:t>
-      </w:r>
-      <w:r>
-        <w:t>method for tracking this information, perhaps with a specially constructed class.</w:t>
-      </w:r>
-    </w:p>
-    <w:p>
-      <w:pPr>
-        <w:pStyle w:val="Heading2"/>
-      </w:pPr>
-      <w:r>
-        <w:t>Elevator Subsystem</w:t>
-      </w:r>
-    </w:p>
-    <w:p>
-      <w:r>
-        <w:t xml:space="preserve">We were contenting in the compatibility of the elevator </w:t>
-      </w:r>
-      <w:r>
-        <w:t>subsystem and</w:t>
-      </w:r>
-      <w:r>
-        <w:t xml:space="preserve"> being able to clearly break it into three keys parts – Motor, Listener, and State Machine. All of these were compacted into a standard ‘Elevator’ object allowing us to easily test the class at run time.</w:t>
-      </w:r>
-    </w:p>
-    <w:p>
-      <w:r>
-        <w:t xml:space="preserve">Breaking the elevator apart this way allowed for us to run more efficient elevator timing wise, as the elevator needed to be able to both listen for new communication from the scheduler, as well as move to </w:t>
+      <w:bookmarkStart w:id="19" w:name="_Toc5687333"/>
+      <w:r>
+        <w:t>Floor Subsystem</w:t>
+      </w:r>
+      <w:bookmarkEnd w:id="19"/>
+    </w:p>
+    <w:p>
+      <w:r>
+        <w:t>The floor subsystem handles the floor requests by reading through the file and using a scheduled executor to schedule the requests based on whenever they are supposed to occur.</w:t>
+      </w:r>
+      <w:r>
+        <w:t xml:space="preserve"> I think it is a good </w:t>
       </w:r>
       <w:r>
         <w:lastRenderedPageBreak/>
-        <w:t>service current requests. Breaking the subsystem into these two main threads allowed us to better simulate how a real elevator system would work.</w:t>
-      </w:r>
-    </w:p>
-    <w:p>
-      <w:r>
-        <w:t xml:space="preserve">Because the elevator object is constructed on these subclasses, it involves a lot of method calls outside of the class – which can get a little difficult traceability wise for someone who is not familiar with the system. To improve on the design of the subsystem, designing the elevator with this in mind and clearly identifying method names would be preferred. Otherwise, we believe the elevators operate in an optimal way.  </w:t>
-      </w:r>
-    </w:p>
-    <w:p/>
-    <w:p>
-      <w:pPr>
-        <w:pStyle w:val="Heading2"/>
-      </w:pPr>
-      <w:r>
-        <w:t>Floor Subsystem</w:t>
+        <w:t>way to do it because each request has its own thread to send out the request to the scheduler because if there are many at the same time they will occur quickly.</w:t>
+      </w:r>
+    </w:p>
+    <w:p>
+      <w:r>
+        <w:t>One thing I would change about the system is to abstract out sending the packets to the scheduler. There are a few methods that do a lot of stuff. It would be better to create another class and break down those methods so that it is easier to understand.</w:t>
       </w:r>
     </w:p>
     <w:sectPr>
-      <w:footerReference w:type="default" r:id="rId11"/>
+      <w:footerReference w:type="default" r:id="rId18"/>
       <w:pgSz w:w="12240" w:h="15840"/>
       <w:pgMar w:top="1440" w:right="1440" w:bottom="1440" w:left="1440" w:header="708" w:footer="708" w:gutter="0"/>
       <w:pgNumType w:start="1"/>
@@ -5071,6 +6055,45 @@
   </w:num>
   <w:num w:numId="6">
     <w:abstractNumId w:val="1"/>
+  </w:num>
+  <w:num w:numId="7">
+    <w:abstractNumId w:val="4"/>
+  </w:num>
+  <w:num w:numId="8">
+    <w:abstractNumId w:val="0"/>
+  </w:num>
+  <w:num w:numId="9">
+    <w:abstractNumId w:val="2"/>
+  </w:num>
+  <w:num w:numId="10">
+    <w:abstractNumId w:val="1"/>
+    <w:lvlOverride w:ilvl="0">
+      <w:startOverride w:val="1"/>
+    </w:lvlOverride>
+    <w:lvlOverride w:ilvl="1">
+      <w:startOverride w:val="1"/>
+    </w:lvlOverride>
+    <w:lvlOverride w:ilvl="2">
+      <w:startOverride w:val="1"/>
+    </w:lvlOverride>
+    <w:lvlOverride w:ilvl="3">
+      <w:startOverride w:val="1"/>
+    </w:lvlOverride>
+    <w:lvlOverride w:ilvl="4">
+      <w:startOverride w:val="1"/>
+    </w:lvlOverride>
+    <w:lvlOverride w:ilvl="5">
+      <w:startOverride w:val="1"/>
+    </w:lvlOverride>
+    <w:lvlOverride w:ilvl="6">
+      <w:startOverride w:val="1"/>
+    </w:lvlOverride>
+    <w:lvlOverride w:ilvl="7">
+      <w:startOverride w:val="1"/>
+    </w:lvlOverride>
+    <w:lvlOverride w:ilvl="8">
+      <w:startOverride w:val="1"/>
+    </w:lvlOverride>
   </w:num>
 </w:numbering>
 </file>
@@ -6095,7 +7118,7 @@
 </file>
 
 <file path=customXml/itemProps1.xml><?xml version="1.0" encoding="utf-8"?>
-<ds:datastoreItem xmlns:ds="http://schemas.openxmlformats.org/officeDocument/2006/customXml" ds:itemID="{FD828FA7-A6B0-4D79-B96D-9B1FC733550A}">
+<ds:datastoreItem xmlns:ds="http://schemas.openxmlformats.org/officeDocument/2006/customXml" ds:itemID="{A00DF444-2480-4F05-8BE6-2440FC82A06B}">
   <ds:schemaRefs>
     <ds:schemaRef ds:uri="http://schemas.openxmlformats.org/officeDocument/2006/bibliography"/>
   </ds:schemaRefs>

</xml_diff>

<commit_message>
grammer fixes and spelling
</commit_message>
<xml_diff>
--- a/SYSC 3303 Project Report.docx
+++ b/SYSC 3303 Project Report.docx
@@ -1,6 +1,7 @@
 
 <file path=word/document.xml><?xml version="1.0" encoding="utf-8"?>
-<w:document xmlns:wpc="http://schemas.microsoft.com/office/word/2010/wordprocessingCanvas" xmlns:cx="http://schemas.microsoft.com/office/drawing/2014/chartex" xmlns:cx1="http://schemas.microsoft.com/office/drawing/2015/9/8/chartex" xmlns:cx2="http://schemas.microsoft.com/office/drawing/2015/10/21/chartex" xmlns:cx3="http://schemas.microsoft.com/office/drawing/2016/5/9/chartex" xmlns:cx4="http://schemas.microsoft.com/office/drawing/2016/5/10/chartex" xmlns:cx5="http://schemas.microsoft.com/office/drawing/2016/5/11/chartex" xmlns:cx6="http://schemas.microsoft.com/office/drawing/2016/5/12/chartex" xmlns:cx7="http://schemas.microsoft.com/office/drawing/2016/5/13/chartex" xmlns:cx8="http://schemas.microsoft.com/office/drawing/2016/5/14/chartex" xmlns:mc="http://schemas.openxmlformats.org/markup-compatibility/2006" xmlns:aink="http://schemas.microsoft.com/office/drawing/2016/ink" xmlns:am3d="http://schemas.microsoft.com/office/drawing/2017/model3d" xmlns:o="urn:schemas-microsoft-com:office:office" xmlns:r="http://schemas.openxmlformats.org/officeDocument/2006/relationships" xmlns:m="http://schemas.openxmlformats.org/officeDocument/2006/math" xmlns:v="urn:schemas-microsoft-com:vml" xmlns:wp14="http://schemas.microsoft.com/office/word/2010/wordprocessingDrawing" xmlns:wp="http://schemas.openxmlformats.org/drawingml/2006/wordprocessingDrawing" xmlns:w10="urn:schemas-microsoft-com:office:word" xmlns:w="http://schemas.openxmlformats.org/wordprocessingml/2006/main" xmlns:w14="http://schemas.microsoft.com/office/word/2010/wordml" xmlns:w15="http://schemas.microsoft.com/office/word/2012/wordml" xmlns:w16cid="http://schemas.microsoft.com/office/word/2016/wordml/cid" xmlns:w16se="http://schemas.microsoft.com/office/word/2015/wordml/symex" xmlns:wpg="http://schemas.microsoft.com/office/word/2010/wordprocessingGroup" xmlns:wpi="http://schemas.microsoft.com/office/word/2010/wordprocessingInk" xmlns:wne="http://schemas.microsoft.com/office/word/2006/wordml" xmlns:wps="http://schemas.microsoft.com/office/word/2010/wordprocessingShape" mc:Ignorable="w14 w15 w16se w16cid wp14">
+<w:document xmlns:wpc="http://schemas.microsoft.com/office/word/2010/wordprocessingCanvas" xmlns:cx="http://schemas.microsoft.com/office/drawing/2014/chartex" xmlns:cx1="http://schemas.microsoft.com/office/drawing/2015/9/8/chartex" xmlns:cx2="http://schemas.microsoft.com/office/drawing/2015/10/21/chartex" xmlns:cx3="http://schemas.microsoft.com/office/drawing/2016/5/9/chartex" xmlns:cx4="http://schemas.microsoft.com/office/drawing/2016/5/10/chartex" xmlns:cx5="http://schemas.microsoft.com/office/drawing/2016/5/11/chartex" xmlns:mc="http://schemas.openxmlformats.org/markup-compatibility/2006" xmlns:o="urn:schemas-microsoft-com:office:office" xmlns:r="http://schemas.openxmlformats.org/officeDocument/2006/relationships" xmlns:m="http://schemas.openxmlformats.org/officeDocument/2006/math" xmlns:v="urn:schemas-microsoft-com:vml" xmlns:wp14="http://schemas.microsoft.com/office/word/2010/wordprocessingDrawing" xmlns:wp="http://schemas.openxmlformats.org/drawingml/2006/wordprocessingDrawing" xmlns:w10="urn:schemas-microsoft-com:office:word" xmlns:w="http://schemas.openxmlformats.org/wordprocessingml/2006/main" xmlns:w14="http://schemas.microsoft.com/office/word/2010/wordml" xmlns:w15="http://schemas.microsoft.com/office/word/2012/wordml" xmlns:wne="http://schemas.microsoft.com/office/word/2006/wordml" xmlns:wpg="http://schemas.microsoft.com/office/word/2010/wordprocessingGroup" xmlns:wpi="http://schemas.microsoft.com/office/word/2010/wordprocessingInk" xmlns:wps="http://schemas.microsoft.com/office/word/2010/wordprocessingShape" mc:Ignorable="w14 w15 wp14">
+  <!-- Generated by Aspose.Words for Java 19.2 -->
   <w:body>
     <w:p/>
     <w:p/>
@@ -32,11 +33,9 @@
       </w:r>
     </w:p>
     <w:p>
-      <w:proofErr w:type="spellStart"/>
       <w:r>
         <w:t>Callum</w:t>
       </w:r>
-      <w:proofErr w:type="spellEnd"/>
       <w:r>
         <w:t xml:space="preserve"> Kirby</w:t>
       </w:r>
@@ -187,12 +186,6 @@
                 <w:noProof/>
                 <w:webHidden/>
               </w:rPr>
-            </w:r>
-            <w:r>
-              <w:rPr>
-                <w:noProof/>
-                <w:webHidden/>
-              </w:rPr>
               <w:fldChar w:fldCharType="separate"/>
             </w:r>
             <w:r>
@@ -257,12 +250,6 @@
                 <w:noProof/>
                 <w:webHidden/>
               </w:rPr>
-            </w:r>
-            <w:r>
-              <w:rPr>
-                <w:noProof/>
-                <w:webHidden/>
-              </w:rPr>
               <w:fldChar w:fldCharType="separate"/>
             </w:r>
             <w:r>
@@ -327,12 +314,6 @@
                 <w:noProof/>
                 <w:webHidden/>
               </w:rPr>
-            </w:r>
-            <w:r>
-              <w:rPr>
-                <w:noProof/>
-                <w:webHidden/>
-              </w:rPr>
               <w:fldChar w:fldCharType="separate"/>
             </w:r>
             <w:r>
@@ -397,12 +378,6 @@
                 <w:noProof/>
                 <w:webHidden/>
               </w:rPr>
-            </w:r>
-            <w:r>
-              <w:rPr>
-                <w:noProof/>
-                <w:webHidden/>
-              </w:rPr>
               <w:fldChar w:fldCharType="separate"/>
             </w:r>
             <w:r>
@@ -467,12 +442,6 @@
                 <w:noProof/>
                 <w:webHidden/>
               </w:rPr>
-            </w:r>
-            <w:r>
-              <w:rPr>
-                <w:noProof/>
-                <w:webHidden/>
-              </w:rPr>
               <w:fldChar w:fldCharType="separate"/>
             </w:r>
             <w:r>
@@ -537,12 +506,6 @@
                 <w:noProof/>
                 <w:webHidden/>
               </w:rPr>
-            </w:r>
-            <w:r>
-              <w:rPr>
-                <w:noProof/>
-                <w:webHidden/>
-              </w:rPr>
               <w:fldChar w:fldCharType="separate"/>
             </w:r>
             <w:r>
@@ -607,12 +570,6 @@
                 <w:noProof/>
                 <w:webHidden/>
               </w:rPr>
-            </w:r>
-            <w:r>
-              <w:rPr>
-                <w:noProof/>
-                <w:webHidden/>
-              </w:rPr>
               <w:fldChar w:fldCharType="separate"/>
             </w:r>
             <w:r>
@@ -677,12 +634,6 @@
                 <w:noProof/>
                 <w:webHidden/>
               </w:rPr>
-            </w:r>
-            <w:r>
-              <w:rPr>
-                <w:noProof/>
-                <w:webHidden/>
-              </w:rPr>
               <w:fldChar w:fldCharType="separate"/>
             </w:r>
             <w:r>
@@ -747,12 +698,6 @@
                 <w:noProof/>
                 <w:webHidden/>
               </w:rPr>
-            </w:r>
-            <w:r>
-              <w:rPr>
-                <w:noProof/>
-                <w:webHidden/>
-              </w:rPr>
               <w:fldChar w:fldCharType="separate"/>
             </w:r>
             <w:r>
@@ -817,12 +762,6 @@
                 <w:noProof/>
                 <w:webHidden/>
               </w:rPr>
-            </w:r>
-            <w:r>
-              <w:rPr>
-                <w:noProof/>
-                <w:webHidden/>
-              </w:rPr>
               <w:fldChar w:fldCharType="separate"/>
             </w:r>
             <w:r>
@@ -887,12 +826,6 @@
                 <w:noProof/>
                 <w:webHidden/>
               </w:rPr>
-            </w:r>
-            <w:r>
-              <w:rPr>
-                <w:noProof/>
-                <w:webHidden/>
-              </w:rPr>
               <w:fldChar w:fldCharType="separate"/>
             </w:r>
             <w:r>
@@ -957,12 +890,6 @@
                 <w:noProof/>
                 <w:webHidden/>
               </w:rPr>
-            </w:r>
-            <w:r>
-              <w:rPr>
-                <w:noProof/>
-                <w:webHidden/>
-              </w:rPr>
               <w:fldChar w:fldCharType="separate"/>
             </w:r>
             <w:r>
@@ -1027,12 +954,6 @@
                 <w:noProof/>
                 <w:webHidden/>
               </w:rPr>
-            </w:r>
-            <w:r>
-              <w:rPr>
-                <w:noProof/>
-                <w:webHidden/>
-              </w:rPr>
               <w:fldChar w:fldCharType="separate"/>
             </w:r>
             <w:r>
@@ -1097,12 +1018,6 @@
                 <w:noProof/>
                 <w:webHidden/>
               </w:rPr>
-            </w:r>
-            <w:r>
-              <w:rPr>
-                <w:noProof/>
-                <w:webHidden/>
-              </w:rPr>
               <w:fldChar w:fldCharType="separate"/>
             </w:r>
             <w:r>
@@ -1139,7 +1054,7 @@
                 <w:rStyle w:val="Hyperlink"/>
                 <w:noProof/>
               </w:rPr>
-              <w:t>Scheduability Analysis</w:t>
+              <w:t>Schedulability Analysis</w:t>
             </w:r>
             <w:r>
               <w:rPr>
@@ -1161,12 +1076,6 @@
                 <w:webHidden/>
               </w:rPr>
               <w:instrText xml:space="preserve"> PAGEREF _Toc5727239 \h </w:instrText>
-            </w:r>
-            <w:r>
-              <w:rPr>
-                <w:noProof/>
-                <w:webHidden/>
-              </w:rPr>
             </w:r>
             <w:r>
               <w:rPr>
@@ -1237,12 +1146,6 @@
                 <w:noProof/>
                 <w:webHidden/>
               </w:rPr>
-            </w:r>
-            <w:r>
-              <w:rPr>
-                <w:noProof/>
-                <w:webHidden/>
-              </w:rPr>
               <w:fldChar w:fldCharType="separate"/>
             </w:r>
             <w:r>
@@ -1279,7 +1182,7 @@
                 <w:rStyle w:val="Hyperlink"/>
                 <w:noProof/>
               </w:rPr>
-              <w:t>Schedular Subsystem</w:t>
+              <w:t>Scheduler Subsystem</w:t>
             </w:r>
             <w:r>
               <w:rPr>
@@ -1301,12 +1204,6 @@
                 <w:webHidden/>
               </w:rPr>
               <w:instrText xml:space="preserve"> PAGEREF _Toc5727241 \h </w:instrText>
-            </w:r>
-            <w:r>
-              <w:rPr>
-                <w:noProof/>
-                <w:webHidden/>
-              </w:rPr>
             </w:r>
             <w:r>
               <w:rPr>
@@ -1377,12 +1274,6 @@
                 <w:noProof/>
                 <w:webHidden/>
               </w:rPr>
-            </w:r>
-            <w:r>
-              <w:rPr>
-                <w:noProof/>
-                <w:webHidden/>
-              </w:rPr>
               <w:fldChar w:fldCharType="separate"/>
             </w:r>
             <w:r>
@@ -1447,12 +1338,6 @@
                 <w:noProof/>
                 <w:webHidden/>
               </w:rPr>
-            </w:r>
-            <w:r>
-              <w:rPr>
-                <w:noProof/>
-                <w:webHidden/>
-              </w:rPr>
               <w:fldChar w:fldCharType="separate"/>
             </w:r>
             <w:r>
@@ -1522,7 +1407,6 @@
         <w:rPr>
           <w:lang w:val="en-US"/>
         </w:rPr>
-        <w:lastRenderedPageBreak/>
         <w:t>Team Member Responsibilities</w:t>
       </w:r>
       <w:bookmarkEnd w:id="0"/>
@@ -1544,13 +1428,17 @@
       <w:tblPr>
         <w:tblStyle w:val="TableGrid"/>
         <w:tblW w:w="0" w:type="auto"/>
-        <w:tblLook w:val="04A0" w:firstRow="1" w:lastRow="0" w:firstColumn="1" w:lastColumn="0" w:noHBand="0" w:noVBand="1"/>
+        <w:tblLook w:val="04A0"/>
       </w:tblPr>
       <w:tblGrid>
         <w:gridCol w:w="2122"/>
         <w:gridCol w:w="7228"/>
       </w:tblGrid>
       <w:tr>
+        <w:tblPrEx>
+          <w:tblW w:w="0" w:type="auto"/>
+          <w:tblLook w:val="04A0"/>
+        </w:tblPrEx>
         <w:tc>
           <w:tcPr>
             <w:tcW w:w="2122" w:type="dxa"/>
@@ -1593,6 +1481,10 @@
         </w:tc>
       </w:tr>
       <w:tr>
+        <w:tblPrEx>
+          <w:tblW w:w="0" w:type="auto"/>
+          <w:tblLook w:val="04A0"/>
+        </w:tblPrEx>
         <w:tc>
           <w:tcPr>
             <w:tcW w:w="2122" w:type="dxa"/>
@@ -1672,6 +1564,10 @@
         </w:tc>
       </w:tr>
       <w:tr>
+        <w:tblPrEx>
+          <w:tblW w:w="0" w:type="auto"/>
+          <w:tblLook w:val="04A0"/>
+        </w:tblPrEx>
         <w:tc>
           <w:tcPr>
             <w:tcW w:w="2122" w:type="dxa"/>
@@ -1769,6 +1665,10 @@
         </w:tc>
       </w:tr>
       <w:tr>
+        <w:tblPrEx>
+          <w:tblW w:w="0" w:type="auto"/>
+          <w:tblLook w:val="04A0"/>
+        </w:tblPrEx>
         <w:tc>
           <w:tcPr>
             <w:tcW w:w="2122" w:type="dxa"/>
@@ -1779,14 +1679,12 @@
                 <w:lang w:val="en-US"/>
               </w:rPr>
             </w:pPr>
-            <w:proofErr w:type="spellStart"/>
             <w:r>
               <w:rPr>
                 <w:lang w:val="en-US"/>
               </w:rPr>
               <w:t>Callum</w:t>
             </w:r>
-            <w:proofErr w:type="spellEnd"/>
             <w:r>
               <w:rPr>
                 <w:lang w:val="en-US"/>
@@ -1816,28 +1714,24 @@
               </w:rPr>
               <w:t xml:space="preserve">Programming the Elevator, </w:t>
             </w:r>
-            <w:proofErr w:type="spellStart"/>
             <w:r>
               <w:rPr>
                 <w:lang w:val="en-US"/>
               </w:rPr>
               <w:t>ElevatorMotor</w:t>
             </w:r>
-            <w:proofErr w:type="spellEnd"/>
             <w:r>
               <w:rPr>
                 <w:lang w:val="en-US"/>
               </w:rPr>
               <w:t xml:space="preserve">, and </w:t>
             </w:r>
-            <w:proofErr w:type="spellStart"/>
             <w:r>
               <w:rPr>
                 <w:lang w:val="en-US"/>
               </w:rPr>
               <w:t>ElevatorReciever</w:t>
             </w:r>
-            <w:proofErr w:type="spellEnd"/>
           </w:p>
           <w:p>
             <w:pPr>
@@ -1878,6 +1772,10 @@
         </w:tc>
       </w:tr>
       <w:tr>
+        <w:tblPrEx>
+          <w:tblW w:w="0" w:type="auto"/>
+          <w:tblLook w:val="04A0"/>
+        </w:tblPrEx>
         <w:tc>
           <w:tcPr>
             <w:tcW w:w="2122" w:type="dxa"/>
@@ -1939,6 +1837,10 @@
         </w:tc>
       </w:tr>
       <w:tr>
+        <w:tblPrEx>
+          <w:tblW w:w="0" w:type="auto"/>
+          <w:tblLook w:val="04A0"/>
+        </w:tblPrEx>
         <w:tc>
           <w:tcPr>
             <w:tcW w:w="2122" w:type="dxa"/>
@@ -1979,14 +1881,12 @@
               </w:rPr>
               <w:t xml:space="preserve">Programming </w:t>
             </w:r>
-            <w:proofErr w:type="spellStart"/>
             <w:r>
               <w:rPr>
                 <w:lang w:val="en-US"/>
               </w:rPr>
               <w:t>SystemFile</w:t>
             </w:r>
-            <w:proofErr w:type="spellEnd"/>
             <w:r>
               <w:rPr>
                 <w:lang w:val="en-US"/>
@@ -2062,14 +1962,27 @@
       <w:r>
         <w:t xml:space="preserve">Table </w:t>
       </w:r>
-      <w:fldSimple w:instr=" SEQ Table \* ARABIC ">
-        <w:r>
-          <w:rPr>
-            <w:noProof/>
-          </w:rPr>
-          <w:t>1</w:t>
-        </w:r>
-      </w:fldSimple>
+      <w:r>
+        <w:fldChar w:fldCharType="begin"/>
+      </w:r>
+      <w:r>
+        <w:instrText xml:space="preserve"> SEQ Table \* ARABIC </w:instrText>
+      </w:r>
+      <w:r>
+        <w:fldChar w:fldCharType="separate"/>
+      </w:r>
+      <w:r>
+        <w:rPr>
+          <w:noProof/>
+        </w:rPr>
+        <w:t>1</w:t>
+      </w:r>
+      <w:r>
+        <w:rPr>
+          <w:noProof/>
+        </w:rPr>
+        <w:fldChar w:fldCharType="end"/>
+      </w:r>
       <w:r>
         <w:t xml:space="preserve">: Iteration 1 Team Member </w:t>
       </w:r>
@@ -2088,13 +2001,17 @@
       <w:tblPr>
         <w:tblStyle w:val="TableGrid"/>
         <w:tblW w:w="0" w:type="auto"/>
-        <w:tblLook w:val="04A0" w:firstRow="1" w:lastRow="0" w:firstColumn="1" w:lastColumn="0" w:noHBand="0" w:noVBand="1"/>
+        <w:tblLook w:val="04A0"/>
       </w:tblPr>
       <w:tblGrid>
         <w:gridCol w:w="2122"/>
         <w:gridCol w:w="7228"/>
       </w:tblGrid>
       <w:tr>
+        <w:tblPrEx>
+          <w:tblW w:w="0" w:type="auto"/>
+          <w:tblLook w:val="04A0"/>
+        </w:tblPrEx>
         <w:tc>
           <w:tcPr>
             <w:tcW w:w="2122" w:type="dxa"/>
@@ -2137,6 +2054,10 @@
         </w:tc>
       </w:tr>
       <w:tr>
+        <w:tblPrEx>
+          <w:tblW w:w="0" w:type="auto"/>
+          <w:tblLook w:val="04A0"/>
+        </w:tblPrEx>
         <w:tc>
           <w:tcPr>
             <w:tcW w:w="2122" w:type="dxa"/>
@@ -2180,6 +2101,10 @@
         </w:tc>
       </w:tr>
       <w:tr>
+        <w:tblPrEx>
+          <w:tblW w:w="0" w:type="auto"/>
+          <w:tblLook w:val="04A0"/>
+        </w:tblPrEx>
         <w:tc>
           <w:tcPr>
             <w:tcW w:w="2122" w:type="dxa"/>
@@ -2223,6 +2148,10 @@
         </w:tc>
       </w:tr>
       <w:tr>
+        <w:tblPrEx>
+          <w:tblW w:w="0" w:type="auto"/>
+          <w:tblLook w:val="04A0"/>
+        </w:tblPrEx>
         <w:tc>
           <w:tcPr>
             <w:tcW w:w="2122" w:type="dxa"/>
@@ -2233,14 +2162,12 @@
                 <w:lang w:val="en-US"/>
               </w:rPr>
             </w:pPr>
-            <w:proofErr w:type="spellStart"/>
             <w:r>
               <w:rPr>
                 <w:lang w:val="en-US"/>
               </w:rPr>
               <w:t>Callum</w:t>
             </w:r>
-            <w:proofErr w:type="spellEnd"/>
             <w:r>
               <w:rPr>
                 <w:lang w:val="en-US"/>
@@ -2274,6 +2201,10 @@
         </w:tc>
       </w:tr>
       <w:tr>
+        <w:tblPrEx>
+          <w:tblW w:w="0" w:type="auto"/>
+          <w:tblLook w:val="04A0"/>
+        </w:tblPrEx>
         <w:tc>
           <w:tcPr>
             <w:tcW w:w="2122" w:type="dxa"/>
@@ -2347,6 +2278,10 @@
         </w:tc>
       </w:tr>
       <w:tr>
+        <w:tblPrEx>
+          <w:tblW w:w="0" w:type="auto"/>
+          <w:tblLook w:val="04A0"/>
+        </w:tblPrEx>
         <w:tc>
           <w:tcPr>
             <w:tcW w:w="2122" w:type="dxa"/>
@@ -2422,14 +2357,27 @@
       <w:r>
         <w:t xml:space="preserve">Table </w:t>
       </w:r>
-      <w:fldSimple w:instr=" SEQ Table \* ARABIC ">
-        <w:r>
-          <w:rPr>
-            <w:noProof/>
-          </w:rPr>
-          <w:t>2</w:t>
-        </w:r>
-      </w:fldSimple>
+      <w:r>
+        <w:fldChar w:fldCharType="begin"/>
+      </w:r>
+      <w:r>
+        <w:instrText xml:space="preserve"> SEQ Table \* ARABIC </w:instrText>
+      </w:r>
+      <w:r>
+        <w:fldChar w:fldCharType="separate"/>
+      </w:r>
+      <w:r>
+        <w:rPr>
+          <w:noProof/>
+        </w:rPr>
+        <w:t>2</w:t>
+      </w:r>
+      <w:r>
+        <w:rPr>
+          <w:noProof/>
+        </w:rPr>
+        <w:fldChar w:fldCharType="end"/>
+      </w:r>
       <w:r>
         <w:t xml:space="preserve">: </w:t>
       </w:r>
@@ -2493,13 +2441,17 @@
       <w:tblPr>
         <w:tblStyle w:val="TableGrid"/>
         <w:tblW w:w="0" w:type="auto"/>
-        <w:tblLook w:val="04A0" w:firstRow="1" w:lastRow="0" w:firstColumn="1" w:lastColumn="0" w:noHBand="0" w:noVBand="1"/>
+        <w:tblLook w:val="04A0"/>
       </w:tblPr>
       <w:tblGrid>
         <w:gridCol w:w="2122"/>
         <w:gridCol w:w="7228"/>
       </w:tblGrid>
       <w:tr>
+        <w:tblPrEx>
+          <w:tblW w:w="0" w:type="auto"/>
+          <w:tblLook w:val="04A0"/>
+        </w:tblPrEx>
         <w:tc>
           <w:tcPr>
             <w:tcW w:w="2122" w:type="dxa"/>
@@ -2516,7 +2468,6 @@
                 <w:b/>
                 <w:lang w:val="en-US"/>
               </w:rPr>
-              <w:lastRenderedPageBreak/>
               <w:t>Team Member</w:t>
             </w:r>
           </w:p>
@@ -2543,6 +2494,10 @@
         </w:tc>
       </w:tr>
       <w:tr>
+        <w:tblPrEx>
+          <w:tblW w:w="0" w:type="auto"/>
+          <w:tblLook w:val="04A0"/>
+        </w:tblPrEx>
         <w:tc>
           <w:tcPr>
             <w:tcW w:w="2122" w:type="dxa"/>
@@ -2604,6 +2559,10 @@
         </w:tc>
       </w:tr>
       <w:tr>
+        <w:tblPrEx>
+          <w:tblW w:w="0" w:type="auto"/>
+          <w:tblLook w:val="04A0"/>
+        </w:tblPrEx>
         <w:tc>
           <w:tcPr>
             <w:tcW w:w="2122" w:type="dxa"/>
@@ -2665,6 +2624,10 @@
         </w:tc>
       </w:tr>
       <w:tr>
+        <w:tblPrEx>
+          <w:tblW w:w="0" w:type="auto"/>
+          <w:tblLook w:val="04A0"/>
+        </w:tblPrEx>
         <w:tc>
           <w:tcPr>
             <w:tcW w:w="2122" w:type="dxa"/>
@@ -2675,14 +2638,12 @@
                 <w:lang w:val="en-US"/>
               </w:rPr>
             </w:pPr>
-            <w:proofErr w:type="spellStart"/>
             <w:r>
               <w:rPr>
                 <w:lang w:val="en-US"/>
               </w:rPr>
               <w:t>Callum</w:t>
             </w:r>
-            <w:proofErr w:type="spellEnd"/>
             <w:r>
               <w:rPr>
                 <w:lang w:val="en-US"/>
@@ -2712,14 +2673,12 @@
               </w:rPr>
               <w:t xml:space="preserve">Updating the Directions </w:t>
             </w:r>
-            <w:proofErr w:type="spellStart"/>
             <w:r>
               <w:rPr>
                 <w:lang w:val="en-US"/>
               </w:rPr>
               <w:t>enum</w:t>
             </w:r>
-            <w:proofErr w:type="spellEnd"/>
             <w:r>
               <w:rPr>
                 <w:lang w:val="en-US"/>
@@ -2766,6 +2725,10 @@
         </w:tc>
       </w:tr>
       <w:tr>
+        <w:tblPrEx>
+          <w:tblW w:w="0" w:type="auto"/>
+          <w:tblLook w:val="04A0"/>
+        </w:tblPrEx>
         <w:tc>
           <w:tcPr>
             <w:tcW w:w="2122" w:type="dxa"/>
@@ -2857,6 +2820,10 @@
         </w:tc>
       </w:tr>
       <w:tr>
+        <w:tblPrEx>
+          <w:tblW w:w="0" w:type="auto"/>
+          <w:tblLook w:val="04A0"/>
+        </w:tblPrEx>
         <w:tc>
           <w:tcPr>
             <w:tcW w:w="2122" w:type="dxa"/>
@@ -2953,14 +2920,27 @@
       <w:r>
         <w:t xml:space="preserve">Table </w:t>
       </w:r>
-      <w:fldSimple w:instr=" SEQ Table \* ARABIC ">
-        <w:r>
-          <w:rPr>
-            <w:noProof/>
-          </w:rPr>
-          <w:t>3</w:t>
-        </w:r>
-      </w:fldSimple>
+      <w:r>
+        <w:fldChar w:fldCharType="begin"/>
+      </w:r>
+      <w:r>
+        <w:instrText xml:space="preserve"> SEQ Table \* ARABIC </w:instrText>
+      </w:r>
+      <w:r>
+        <w:fldChar w:fldCharType="separate"/>
+      </w:r>
+      <w:r>
+        <w:rPr>
+          <w:noProof/>
+        </w:rPr>
+        <w:t>3</w:t>
+      </w:r>
+      <w:r>
+        <w:rPr>
+          <w:noProof/>
+        </w:rPr>
+        <w:fldChar w:fldCharType="end"/>
+      </w:r>
       <w:r>
         <w:t xml:space="preserve">: Iteration </w:t>
       </w:r>
@@ -2982,13 +2962,17 @@
       <w:tblPr>
         <w:tblStyle w:val="TableGrid"/>
         <w:tblW w:w="0" w:type="auto"/>
-        <w:tblLook w:val="04A0" w:firstRow="1" w:lastRow="0" w:firstColumn="1" w:lastColumn="0" w:noHBand="0" w:noVBand="1"/>
+        <w:tblLook w:val="04A0"/>
       </w:tblPr>
       <w:tblGrid>
         <w:gridCol w:w="2122"/>
         <w:gridCol w:w="7228"/>
       </w:tblGrid>
       <w:tr>
+        <w:tblPrEx>
+          <w:tblW w:w="0" w:type="auto"/>
+          <w:tblLook w:val="04A0"/>
+        </w:tblPrEx>
         <w:tc>
           <w:tcPr>
             <w:tcW w:w="2122" w:type="dxa"/>
@@ -3031,6 +3015,10 @@
         </w:tc>
       </w:tr>
       <w:tr>
+        <w:tblPrEx>
+          <w:tblW w:w="0" w:type="auto"/>
+          <w:tblLook w:val="04A0"/>
+        </w:tblPrEx>
         <w:tc>
           <w:tcPr>
             <w:tcW w:w="2122" w:type="dxa"/>
@@ -3074,6 +3062,10 @@
         </w:tc>
       </w:tr>
       <w:tr>
+        <w:tblPrEx>
+          <w:tblW w:w="0" w:type="auto"/>
+          <w:tblLook w:val="04A0"/>
+        </w:tblPrEx>
         <w:tc>
           <w:tcPr>
             <w:tcW w:w="2122" w:type="dxa"/>
@@ -3135,6 +3127,10 @@
         </w:tc>
       </w:tr>
       <w:tr>
+        <w:tblPrEx>
+          <w:tblW w:w="0" w:type="auto"/>
+          <w:tblLook w:val="04A0"/>
+        </w:tblPrEx>
         <w:tc>
           <w:tcPr>
             <w:tcW w:w="2122" w:type="dxa"/>
@@ -3145,14 +3141,12 @@
                 <w:lang w:val="en-US"/>
               </w:rPr>
             </w:pPr>
-            <w:proofErr w:type="spellStart"/>
             <w:r>
               <w:rPr>
                 <w:lang w:val="en-US"/>
               </w:rPr>
               <w:t>Callum</w:t>
             </w:r>
-            <w:proofErr w:type="spellEnd"/>
             <w:r>
               <w:rPr>
                 <w:lang w:val="en-US"/>
@@ -3186,6 +3180,10 @@
         </w:tc>
       </w:tr>
       <w:tr>
+        <w:tblPrEx>
+          <w:tblW w:w="0" w:type="auto"/>
+          <w:tblLook w:val="04A0"/>
+        </w:tblPrEx>
         <w:tc>
           <w:tcPr>
             <w:tcW w:w="2122" w:type="dxa"/>
@@ -3241,6 +3239,10 @@
         </w:tc>
       </w:tr>
       <w:tr>
+        <w:tblPrEx>
+          <w:tblW w:w="0" w:type="auto"/>
+          <w:tblLook w:val="04A0"/>
+        </w:tblPrEx>
         <w:tc>
           <w:tcPr>
             <w:tcW w:w="2122" w:type="dxa"/>
@@ -3312,14 +3314,27 @@
       <w:r>
         <w:t xml:space="preserve">Table </w:t>
       </w:r>
-      <w:fldSimple w:instr=" SEQ Table \* ARABIC ">
-        <w:r>
-          <w:rPr>
-            <w:noProof/>
-          </w:rPr>
-          <w:t>4</w:t>
-        </w:r>
-      </w:fldSimple>
+      <w:r>
+        <w:fldChar w:fldCharType="begin"/>
+      </w:r>
+      <w:r>
+        <w:instrText xml:space="preserve"> SEQ Table \* ARABIC </w:instrText>
+      </w:r>
+      <w:r>
+        <w:fldChar w:fldCharType="separate"/>
+      </w:r>
+      <w:r>
+        <w:rPr>
+          <w:noProof/>
+        </w:rPr>
+        <w:t>4</w:t>
+      </w:r>
+      <w:r>
+        <w:rPr>
+          <w:noProof/>
+        </w:rPr>
+        <w:fldChar w:fldCharType="end"/>
+      </w:r>
       <w:r>
         <w:t xml:space="preserve">: Iteration </w:t>
       </w:r>
@@ -3341,13 +3356,17 @@
       <w:tblPr>
         <w:tblStyle w:val="TableGrid"/>
         <w:tblW w:w="0" w:type="auto"/>
-        <w:tblLook w:val="04A0" w:firstRow="1" w:lastRow="0" w:firstColumn="1" w:lastColumn="0" w:noHBand="0" w:noVBand="1"/>
+        <w:tblLook w:val="04A0"/>
       </w:tblPr>
       <w:tblGrid>
         <w:gridCol w:w="2122"/>
         <w:gridCol w:w="7228"/>
       </w:tblGrid>
       <w:tr>
+        <w:tblPrEx>
+          <w:tblW w:w="0" w:type="auto"/>
+          <w:tblLook w:val="04A0"/>
+        </w:tblPrEx>
         <w:tc>
           <w:tcPr>
             <w:tcW w:w="2122" w:type="dxa"/>
@@ -3390,6 +3409,10 @@
         </w:tc>
       </w:tr>
       <w:tr>
+        <w:tblPrEx>
+          <w:tblW w:w="0" w:type="auto"/>
+          <w:tblLook w:val="04A0"/>
+        </w:tblPrEx>
         <w:tc>
           <w:tcPr>
             <w:tcW w:w="2122" w:type="dxa"/>
@@ -3451,6 +3474,10 @@
         </w:tc>
       </w:tr>
       <w:tr>
+        <w:tblPrEx>
+          <w:tblW w:w="0" w:type="auto"/>
+          <w:tblLook w:val="04A0"/>
+        </w:tblPrEx>
         <w:tc>
           <w:tcPr>
             <w:tcW w:w="2122" w:type="dxa"/>
@@ -3542,6 +3569,10 @@
         </w:tc>
       </w:tr>
       <w:tr>
+        <w:tblPrEx>
+          <w:tblW w:w="0" w:type="auto"/>
+          <w:tblLook w:val="04A0"/>
+        </w:tblPrEx>
         <w:tc>
           <w:tcPr>
             <w:tcW w:w="2122" w:type="dxa"/>
@@ -3552,14 +3583,12 @@
                 <w:lang w:val="en-US"/>
               </w:rPr>
             </w:pPr>
-            <w:proofErr w:type="spellStart"/>
             <w:r>
               <w:rPr>
                 <w:lang w:val="en-US"/>
               </w:rPr>
               <w:t>Callum</w:t>
             </w:r>
-            <w:proofErr w:type="spellEnd"/>
             <w:r>
               <w:rPr>
                 <w:lang w:val="en-US"/>
@@ -3611,6 +3640,10 @@
         </w:tc>
       </w:tr>
       <w:tr>
+        <w:tblPrEx>
+          <w:tblW w:w="0" w:type="auto"/>
+          <w:tblLook w:val="04A0"/>
+        </w:tblPrEx>
         <w:tc>
           <w:tcPr>
             <w:tcW w:w="2122" w:type="dxa"/>
@@ -3660,6 +3693,10 @@
         </w:tc>
       </w:tr>
       <w:tr>
+        <w:tblPrEx>
+          <w:tblW w:w="0" w:type="auto"/>
+          <w:tblLook w:val="04A0"/>
+        </w:tblPrEx>
         <w:tc>
           <w:tcPr>
             <w:tcW w:w="2122" w:type="dxa"/>
@@ -3730,14 +3767,27 @@
       <w:r>
         <w:t xml:space="preserve">Table </w:t>
       </w:r>
-      <w:fldSimple w:instr=" SEQ Table \* ARABIC ">
-        <w:r>
-          <w:rPr>
-            <w:noProof/>
-          </w:rPr>
-          <w:t>5</w:t>
-        </w:r>
-      </w:fldSimple>
+      <w:r>
+        <w:fldChar w:fldCharType="begin"/>
+      </w:r>
+      <w:r>
+        <w:instrText xml:space="preserve"> SEQ Table \* ARABIC </w:instrText>
+      </w:r>
+      <w:r>
+        <w:fldChar w:fldCharType="separate"/>
+      </w:r>
+      <w:r>
+        <w:rPr>
+          <w:noProof/>
+        </w:rPr>
+        <w:t>5</w:t>
+      </w:r>
+      <w:r>
+        <w:rPr>
+          <w:noProof/>
+        </w:rPr>
+        <w:fldChar w:fldCharType="end"/>
+      </w:r>
       <w:r>
         <w:t xml:space="preserve">: Iteration </w:t>
       </w:r>
@@ -3757,7 +3807,6 @@
       </w:pPr>
       <w:bookmarkStart w:id="1" w:name="_Toc5727226"/>
       <w:r>
-        <w:lastRenderedPageBreak/>
         <w:t>Diagrams</w:t>
       </w:r>
       <w:bookmarkEnd w:id="1"/>
@@ -3800,7 +3849,7 @@
           <w:lang w:val="en-US"/>
         </w:rPr>
         <w:drawing>
-          <wp:inline distT="0" distB="0" distL="0" distR="0" wp14:anchorId="36CDE786" wp14:editId="73A62D5A">
+          <wp:inline distT="0" distB="0" distL="0" distR="0">
             <wp:extent cx="5943600" cy="3312795"/>
             <wp:effectExtent l="0" t="0" r="0" b="1905"/>
             <wp:docPr id="6" name="Picture 6"/>
@@ -3811,20 +3860,19 @@
               <a:graphicData uri="http://schemas.openxmlformats.org/drawingml/2006/picture">
                 <pic:pic xmlns:pic="http://schemas.openxmlformats.org/drawingml/2006/picture">
                   <pic:nvPicPr>
-                    <pic:cNvPr id="0" name="Picture 8"/>
+                    <pic:cNvPr id="1681451283" name="Picture 8"/>
                     <pic:cNvPicPr>
                       <a:picLocks noChangeAspect="1" noChangeArrowheads="1"/>
                     </pic:cNvPicPr>
                   </pic:nvPicPr>
                   <pic:blipFill>
-                    <a:blip r:embed="rId8" cstate="print">
+                    <a:blip xmlns:r="http://schemas.openxmlformats.org/officeDocument/2006/relationships" r:embed="rId5" cstate="print">
                       <a:extLst>
-                        <a:ext uri="{28A0092B-C50C-407E-A947-70E740481C1C}">
+                        <a:ext xmlns:a="http://schemas.openxmlformats.org/drawingml/2006/main" uri="{28A0092B-C50C-407E-A947-70E740481C1C}">
                           <a14:useLocalDpi xmlns:a14="http://schemas.microsoft.com/office/drawing/2010/main" val="0"/>
                         </a:ext>
                       </a:extLst>
                     </a:blip>
-                    <a:srcRect/>
                     <a:stretch>
                       <a:fillRect/>
                     </a:stretch>
@@ -3857,14 +3905,27 @@
       <w:r>
         <w:t xml:space="preserve">Figure </w:t>
       </w:r>
-      <w:fldSimple w:instr=" SEQ Figure \* ARABIC ">
-        <w:r>
-          <w:rPr>
-            <w:noProof/>
-          </w:rPr>
-          <w:t>1</w:t>
-        </w:r>
-      </w:fldSimple>
+      <w:r>
+        <w:fldChar w:fldCharType="begin"/>
+      </w:r>
+      <w:r>
+        <w:instrText xml:space="preserve"> SEQ Figure \* ARABIC </w:instrText>
+      </w:r>
+      <w:r>
+        <w:fldChar w:fldCharType="separate"/>
+      </w:r>
+      <w:r>
+        <w:rPr>
+          <w:noProof/>
+        </w:rPr>
+        <w:t>1</w:t>
+      </w:r>
+      <w:r>
+        <w:rPr>
+          <w:noProof/>
+        </w:rPr>
+        <w:fldChar w:fldCharType="end"/>
+      </w:r>
       <w:r>
         <w:t>: Scheduler Subsystem Class Diagram</w:t>
       </w:r>
@@ -3887,7 +3948,6 @@
       </w:pPr>
       <w:bookmarkStart w:id="4" w:name="_Toc5727229"/>
       <w:r>
-        <w:lastRenderedPageBreak/>
         <w:t>Floor Subsystem</w:t>
       </w:r>
       <w:bookmarkEnd w:id="4"/>
@@ -3915,7 +3975,7 @@
           <w:lang w:val="en-US"/>
         </w:rPr>
         <w:drawing>
-          <wp:inline distT="0" distB="0" distL="0" distR="0" wp14:anchorId="4EBBFE44" wp14:editId="1529A028">
+          <wp:inline distT="0" distB="0" distL="0" distR="0">
             <wp:extent cx="5943600" cy="2863850"/>
             <wp:effectExtent l="0" t="0" r="0" b="0"/>
             <wp:docPr id="7" name="Picture 7"/>
@@ -3926,20 +3986,19 @@
               <a:graphicData uri="http://schemas.openxmlformats.org/drawingml/2006/picture">
                 <pic:pic xmlns:pic="http://schemas.openxmlformats.org/drawingml/2006/picture">
                   <pic:nvPicPr>
-                    <pic:cNvPr id="0" name="Picture 10"/>
+                    <pic:cNvPr id="906612799" name="Picture 10"/>
                     <pic:cNvPicPr>
                       <a:picLocks noChangeAspect="1" noChangeArrowheads="1"/>
                     </pic:cNvPicPr>
                   </pic:nvPicPr>
                   <pic:blipFill>
-                    <a:blip r:embed="rId9">
+                    <a:blip xmlns:r="http://schemas.openxmlformats.org/officeDocument/2006/relationships" r:embed="rId6">
                       <a:extLst>
-                        <a:ext uri="{28A0092B-C50C-407E-A947-70E740481C1C}">
+                        <a:ext xmlns:a="http://schemas.openxmlformats.org/drawingml/2006/main" uri="{28A0092B-C50C-407E-A947-70E740481C1C}">
                           <a14:useLocalDpi xmlns:a14="http://schemas.microsoft.com/office/drawing/2010/main" val="0"/>
                         </a:ext>
                       </a:extLst>
                     </a:blip>
-                    <a:srcRect/>
                     <a:stretch>
                       <a:fillRect/>
                     </a:stretch>
@@ -3972,14 +4031,27 @@
       <w:r>
         <w:t xml:space="preserve">Figure </w:t>
       </w:r>
-      <w:fldSimple w:instr=" SEQ Figure \* ARABIC ">
-        <w:r>
-          <w:rPr>
-            <w:noProof/>
-          </w:rPr>
-          <w:t>2</w:t>
-        </w:r>
-      </w:fldSimple>
+      <w:r>
+        <w:fldChar w:fldCharType="begin"/>
+      </w:r>
+      <w:r>
+        <w:instrText xml:space="preserve"> SEQ Figure \* ARABIC </w:instrText>
+      </w:r>
+      <w:r>
+        <w:fldChar w:fldCharType="separate"/>
+      </w:r>
+      <w:r>
+        <w:rPr>
+          <w:noProof/>
+        </w:rPr>
+        <w:t>2</w:t>
+      </w:r>
+      <w:r>
+        <w:rPr>
+          <w:noProof/>
+        </w:rPr>
+        <w:fldChar w:fldCharType="end"/>
+      </w:r>
       <w:r>
         <w:t>: Floor Subsystem Class Diagram</w:t>
       </w:r>
@@ -4004,7 +4076,6 @@
       </w:pPr>
       <w:bookmarkStart w:id="5" w:name="_Toc5727230"/>
       <w:r>
-        <w:lastRenderedPageBreak/>
         <w:t>Elevator Subsystem</w:t>
       </w:r>
       <w:bookmarkEnd w:id="5"/>
@@ -4024,7 +4095,7 @@
           <w:lang w:val="en-US"/>
         </w:rPr>
         <w:drawing>
-          <wp:inline distT="0" distB="0" distL="0" distR="0" wp14:anchorId="400BE254" wp14:editId="6F27AD6A">
+          <wp:inline distT="0" distB="0" distL="0" distR="0">
             <wp:extent cx="5943600" cy="4501515"/>
             <wp:effectExtent l="0" t="0" r="0" b="0"/>
             <wp:docPr id="9" name="Picture 9"/>
@@ -4035,20 +4106,19 @@
               <a:graphicData uri="http://schemas.openxmlformats.org/drawingml/2006/picture">
                 <pic:pic xmlns:pic="http://schemas.openxmlformats.org/drawingml/2006/picture">
                   <pic:nvPicPr>
-                    <pic:cNvPr id="0" name="Picture 14"/>
+                    <pic:cNvPr id="1303766903" name="Picture 14"/>
                     <pic:cNvPicPr>
                       <a:picLocks noChangeAspect="1" noChangeArrowheads="1"/>
                     </pic:cNvPicPr>
                   </pic:nvPicPr>
                   <pic:blipFill>
-                    <a:blip r:embed="rId10">
+                    <a:blip xmlns:r="http://schemas.openxmlformats.org/officeDocument/2006/relationships" r:embed="rId7">
                       <a:extLst>
-                        <a:ext uri="{28A0092B-C50C-407E-A947-70E740481C1C}">
+                        <a:ext xmlns:a="http://schemas.openxmlformats.org/drawingml/2006/main" uri="{28A0092B-C50C-407E-A947-70E740481C1C}">
                           <a14:useLocalDpi xmlns:a14="http://schemas.microsoft.com/office/drawing/2010/main" val="0"/>
                         </a:ext>
                       </a:extLst>
                     </a:blip>
-                    <a:srcRect/>
                     <a:stretch>
                       <a:fillRect/>
                     </a:stretch>
@@ -4081,14 +4151,27 @@
       <w:r>
         <w:t xml:space="preserve">Figure </w:t>
       </w:r>
-      <w:fldSimple w:instr=" SEQ Figure \* ARABIC ">
-        <w:r>
-          <w:rPr>
-            <w:noProof/>
-          </w:rPr>
-          <w:t>3</w:t>
-        </w:r>
-      </w:fldSimple>
+      <w:r>
+        <w:fldChar w:fldCharType="begin"/>
+      </w:r>
+      <w:r>
+        <w:instrText xml:space="preserve"> SEQ Figure \* ARABIC </w:instrText>
+      </w:r>
+      <w:r>
+        <w:fldChar w:fldCharType="separate"/>
+      </w:r>
+      <w:r>
+        <w:rPr>
+          <w:noProof/>
+        </w:rPr>
+        <w:t>3</w:t>
+      </w:r>
+      <w:r>
+        <w:rPr>
+          <w:noProof/>
+        </w:rPr>
+        <w:fldChar w:fldCharType="end"/>
+      </w:r>
       <w:r>
         <w:t>: Elevator Subsystem Class Diagram</w:t>
       </w:r>
@@ -4109,7 +4192,6 @@
       </w:pPr>
       <w:bookmarkStart w:id="6" w:name="_Toc5727231"/>
       <w:r>
-        <w:lastRenderedPageBreak/>
         <w:t>Resources</w:t>
       </w:r>
       <w:bookmarkEnd w:id="6"/>
@@ -4118,11 +4200,9 @@
       <w:r>
         <w:t xml:space="preserve">Figure 4 below shows all the supporting classes that are used by the overall system. This includes share constant values, an enumerated type for directions, and the </w:t>
       </w:r>
-      <w:proofErr w:type="spellStart"/>
       <w:r>
         <w:t>SystemFile</w:t>
       </w:r>
-      <w:proofErr w:type="spellEnd"/>
       <w:r>
         <w:t xml:space="preserve"> class which reads the input file.</w:t>
       </w:r>
@@ -4137,7 +4217,7 @@
           <w:lang w:val="en-US"/>
         </w:rPr>
         <w:drawing>
-          <wp:inline distT="0" distB="0" distL="0" distR="0" wp14:anchorId="61CA6EE4" wp14:editId="53EB8995">
+          <wp:inline distT="0" distB="0" distL="0" distR="0">
             <wp:extent cx="5943600" cy="3806190"/>
             <wp:effectExtent l="0" t="0" r="0" b="3810"/>
             <wp:docPr id="8" name="Picture 8"/>
@@ -4148,20 +4228,19 @@
               <a:graphicData uri="http://schemas.openxmlformats.org/drawingml/2006/picture">
                 <pic:pic xmlns:pic="http://schemas.openxmlformats.org/drawingml/2006/picture">
                   <pic:nvPicPr>
-                    <pic:cNvPr id="0" name="Picture 12"/>
+                    <pic:cNvPr id="1071468835" name="Picture 12"/>
                     <pic:cNvPicPr>
                       <a:picLocks noChangeAspect="1" noChangeArrowheads="1"/>
                     </pic:cNvPicPr>
                   </pic:nvPicPr>
                   <pic:blipFill>
-                    <a:blip r:embed="rId11">
+                    <a:blip xmlns:r="http://schemas.openxmlformats.org/officeDocument/2006/relationships" r:embed="rId8">
                       <a:extLst>
-                        <a:ext uri="{28A0092B-C50C-407E-A947-70E740481C1C}">
+                        <a:ext xmlns:a="http://schemas.openxmlformats.org/drawingml/2006/main" uri="{28A0092B-C50C-407E-A947-70E740481C1C}">
                           <a14:useLocalDpi xmlns:a14="http://schemas.microsoft.com/office/drawing/2010/main" val="0"/>
                         </a:ext>
                       </a:extLst>
                     </a:blip>
-                    <a:srcRect/>
                     <a:stretch>
                       <a:fillRect/>
                     </a:stretch>
@@ -4194,14 +4273,27 @@
       <w:r>
         <w:t xml:space="preserve">Figure </w:t>
       </w:r>
-      <w:fldSimple w:instr=" SEQ Figure \* ARABIC ">
-        <w:r>
-          <w:rPr>
-            <w:noProof/>
-          </w:rPr>
-          <w:t>4</w:t>
-        </w:r>
-      </w:fldSimple>
+      <w:r>
+        <w:fldChar w:fldCharType="begin"/>
+      </w:r>
+      <w:r>
+        <w:instrText xml:space="preserve"> SEQ Figure \* ARABIC </w:instrText>
+      </w:r>
+      <w:r>
+        <w:fldChar w:fldCharType="separate"/>
+      </w:r>
+      <w:r>
+        <w:rPr>
+          <w:noProof/>
+        </w:rPr>
+        <w:t>4</w:t>
+      </w:r>
+      <w:r>
+        <w:rPr>
+          <w:noProof/>
+        </w:rPr>
+        <w:fldChar w:fldCharType="end"/>
+      </w:r>
       <w:r>
         <w:t>: Class Diagram of Miscellaneous Resources</w:t>
       </w:r>
@@ -4223,7 +4315,6 @@
       </w:pPr>
       <w:bookmarkStart w:id="7" w:name="_Toc5727232"/>
       <w:r>
-        <w:lastRenderedPageBreak/>
         <w:t>Elevator State Machine</w:t>
       </w:r>
       <w:bookmarkEnd w:id="7"/>
@@ -4246,7 +4337,7 @@
           <w:lang w:val="en-US"/>
         </w:rPr>
         <w:drawing>
-          <wp:inline distT="0" distB="0" distL="0" distR="0" wp14:anchorId="390DF8DD" wp14:editId="3CAC05BB">
+          <wp:inline distT="0" distB="0" distL="0" distR="0">
             <wp:extent cx="5943600" cy="3689350"/>
             <wp:effectExtent l="0" t="0" r="0" b="6350"/>
             <wp:docPr id="1" name="Picture 1"/>
@@ -4257,20 +4348,19 @@
               <a:graphicData uri="http://schemas.openxmlformats.org/drawingml/2006/picture">
                 <pic:pic xmlns:pic="http://schemas.openxmlformats.org/drawingml/2006/picture">
                   <pic:nvPicPr>
-                    <pic:cNvPr id="0" name="Picture 1"/>
+                    <pic:cNvPr id="985074721" name="Picture 1"/>
                     <pic:cNvPicPr>
                       <a:picLocks noChangeAspect="1" noChangeArrowheads="1"/>
                     </pic:cNvPicPr>
                   </pic:nvPicPr>
                   <pic:blipFill>
-                    <a:blip r:embed="rId12">
+                    <a:blip xmlns:r="http://schemas.openxmlformats.org/officeDocument/2006/relationships" r:embed="rId9">
                       <a:extLst>
-                        <a:ext uri="{28A0092B-C50C-407E-A947-70E740481C1C}">
+                        <a:ext xmlns:a="http://schemas.openxmlformats.org/drawingml/2006/main" uri="{28A0092B-C50C-407E-A947-70E740481C1C}">
                           <a14:useLocalDpi xmlns:a14="http://schemas.microsoft.com/office/drawing/2010/main" val="0"/>
                         </a:ext>
                       </a:extLst>
                     </a:blip>
-                    <a:srcRect/>
                     <a:stretch>
                       <a:fillRect/>
                     </a:stretch>
@@ -4303,14 +4393,27 @@
       <w:r>
         <w:t xml:space="preserve">Figure </w:t>
       </w:r>
-      <w:fldSimple w:instr=" SEQ Figure \* ARABIC ">
-        <w:r>
-          <w:rPr>
-            <w:noProof/>
-          </w:rPr>
-          <w:t>5</w:t>
-        </w:r>
-      </w:fldSimple>
+      <w:r>
+        <w:fldChar w:fldCharType="begin"/>
+      </w:r>
+      <w:r>
+        <w:instrText xml:space="preserve"> SEQ Figure \* ARABIC </w:instrText>
+      </w:r>
+      <w:r>
+        <w:fldChar w:fldCharType="separate"/>
+      </w:r>
+      <w:r>
+        <w:rPr>
+          <w:noProof/>
+        </w:rPr>
+        <w:t>5</w:t>
+      </w:r>
+      <w:r>
+        <w:rPr>
+          <w:noProof/>
+        </w:rPr>
+        <w:fldChar w:fldCharType="end"/>
+      </w:r>
       <w:r>
         <w:t>: Elevator State Machine Diagram</w:t>
       </w:r>
@@ -4333,7 +4436,6 @@
       </w:pPr>
       <w:bookmarkStart w:id="8" w:name="_Toc5727233"/>
       <w:r>
-        <w:lastRenderedPageBreak/>
         <w:t>Timing Diagrams</w:t>
       </w:r>
       <w:bookmarkEnd w:id="8"/>
@@ -4363,7 +4465,7 @@
           <w:lang w:val="en-US"/>
         </w:rPr>
         <w:drawing>
-          <wp:inline distT="0" distB="0" distL="0" distR="0" wp14:anchorId="3D27936F" wp14:editId="0188257D">
+          <wp:inline distT="0" distB="0" distL="0" distR="0">
             <wp:extent cx="5943600" cy="2814955"/>
             <wp:effectExtent l="0" t="0" r="0" b="4445"/>
             <wp:docPr id="4" name="Picture 4"/>
@@ -4374,11 +4476,11 @@
               <a:graphicData uri="http://schemas.openxmlformats.org/drawingml/2006/picture">
                 <pic:pic xmlns:pic="http://schemas.openxmlformats.org/drawingml/2006/picture">
                   <pic:nvPicPr>
-                    <pic:cNvPr id="1" name=""/>
+                    <pic:cNvPr id="2101440081" name=""/>
                     <pic:cNvPicPr/>
                   </pic:nvPicPr>
                   <pic:blipFill>
-                    <a:blip r:embed="rId13"/>
+                    <a:blip xmlns:r="http://schemas.openxmlformats.org/officeDocument/2006/relationships" r:embed="rId10"/>
                     <a:stretch>
                       <a:fillRect/>
                     </a:stretch>
@@ -4407,14 +4509,27 @@
       <w:r>
         <w:t xml:space="preserve">Figure </w:t>
       </w:r>
-      <w:fldSimple w:instr=" SEQ Figure \* ARABIC ">
-        <w:r>
-          <w:rPr>
-            <w:noProof/>
-          </w:rPr>
-          <w:t>6</w:t>
-        </w:r>
-      </w:fldSimple>
+      <w:r>
+        <w:fldChar w:fldCharType="begin"/>
+      </w:r>
+      <w:r>
+        <w:instrText xml:space="preserve"> SEQ Figure \* ARABIC </w:instrText>
+      </w:r>
+      <w:r>
+        <w:fldChar w:fldCharType="separate"/>
+      </w:r>
+      <w:r>
+        <w:rPr>
+          <w:noProof/>
+        </w:rPr>
+        <w:t>6</w:t>
+      </w:r>
+      <w:r>
+        <w:rPr>
+          <w:noProof/>
+        </w:rPr>
+        <w:fldChar w:fldCharType="end"/>
+      </w:r>
       <w:r>
         <w:t>: Timing Diagram for a Hard Error for an Elevator</w:t>
       </w:r>
@@ -4444,7 +4559,7 @@
           <w:lang w:val="en-US"/>
         </w:rPr>
         <w:drawing>
-          <wp:inline distT="0" distB="0" distL="0" distR="0" wp14:anchorId="74F107A2" wp14:editId="327592EB">
+          <wp:inline distT="0" distB="0" distL="0" distR="0">
             <wp:extent cx="5924550" cy="2772000"/>
             <wp:effectExtent l="0" t="0" r="0" b="9525"/>
             <wp:docPr id="3" name="Picture 3"/>
@@ -4455,21 +4570,23 @@
               <a:graphicData uri="http://schemas.openxmlformats.org/drawingml/2006/picture">
                 <pic:pic xmlns:pic="http://schemas.openxmlformats.org/drawingml/2006/picture">
                   <pic:nvPicPr>
-                    <pic:cNvPr id="0" name="Picture 5"/>
+                    <pic:cNvPr id="454723286" name="Picture 5"/>
                     <pic:cNvPicPr>
                       <a:picLocks noChangeAspect="1" noChangeArrowheads="1"/>
                     </pic:cNvPicPr>
                   </pic:nvPicPr>
-                  <pic:blipFill rotWithShape="1">
-                    <a:blip r:embed="rId14" cstate="print">
+                  <pic:blipFill>
+                    <a:blip xmlns:r="http://schemas.openxmlformats.org/officeDocument/2006/relationships" r:embed="rId11" cstate="print">
                       <a:extLst>
-                        <a:ext uri="{28A0092B-C50C-407E-A947-70E740481C1C}">
+                        <a:ext xmlns:a="http://schemas.openxmlformats.org/drawingml/2006/main" uri="{28A0092B-C50C-407E-A947-70E740481C1C}">
                           <a14:useLocalDpi xmlns:a14="http://schemas.microsoft.com/office/drawing/2010/main" val="0"/>
                         </a:ext>
                       </a:extLst>
                     </a:blip>
                     <a:srcRect l="271" t="11569" r="271" b="10402"/>
-                    <a:stretch/>
+                    <a:stretch>
+                      <a:fillRect/>
+                    </a:stretch>
                   </pic:blipFill>
                   <pic:spPr bwMode="auto">
                     <a:xfrm>
@@ -4484,7 +4601,7 @@
                       <a:noFill/>
                     </a:ln>
                     <a:extLst>
-                      <a:ext uri="{53640926-AAD7-44D8-BBD7-CCE9431645EC}">
+                      <a:ext xmlns:a="http://schemas.openxmlformats.org/drawingml/2006/main" uri="{53640926-AAD7-44D8-BBD7-CCE9431645EC}">
                         <a14:shadowObscured xmlns:a14="http://schemas.microsoft.com/office/drawing/2010/main"/>
                       </a:ext>
                     </a:extLst>
@@ -4504,14 +4621,27 @@
       <w:r>
         <w:t xml:space="preserve">Figure </w:t>
       </w:r>
-      <w:fldSimple w:instr=" SEQ Figure \* ARABIC ">
-        <w:r>
-          <w:rPr>
-            <w:noProof/>
-          </w:rPr>
-          <w:t>7</w:t>
-        </w:r>
-      </w:fldSimple>
+      <w:r>
+        <w:fldChar w:fldCharType="begin"/>
+      </w:r>
+      <w:r>
+        <w:instrText xml:space="preserve"> SEQ Figure \* ARABIC </w:instrText>
+      </w:r>
+      <w:r>
+        <w:fldChar w:fldCharType="separate"/>
+      </w:r>
+      <w:r>
+        <w:rPr>
+          <w:noProof/>
+        </w:rPr>
+        <w:t>7</w:t>
+      </w:r>
+      <w:r>
+        <w:rPr>
+          <w:noProof/>
+        </w:rPr>
+        <w:fldChar w:fldCharType="end"/>
+      </w:r>
       <w:r>
         <w:t xml:space="preserve">: Timing Diagram for a </w:t>
       </w:r>
@@ -4528,7 +4658,6 @@
       </w:pPr>
       <w:bookmarkStart w:id="11" w:name="_Toc5727236"/>
       <w:r>
-        <w:lastRenderedPageBreak/>
         <w:t>Scheduler</w:t>
       </w:r>
       <w:bookmarkEnd w:id="11"/>
@@ -4540,11 +4669,9 @@
       <w:r>
         <w:t xml:space="preserve">shows a timing diagram for the scheduler subsystem. Note that the red lines indicate a specific case when the </w:t>
       </w:r>
-      <w:proofErr w:type="spellStart"/>
       <w:r>
         <w:t>ElevatorListener</w:t>
       </w:r>
-      <w:proofErr w:type="spellEnd"/>
       <w:r>
         <w:t xml:space="preserve"> receives a message indicating that an elevator has experienced a hard error. It spawns a Reallocator thread which reallocates pending requests for that elevator. That thread terminates on completion, indicated by the red “X”. </w:t>
       </w:r>
@@ -4558,7 +4685,7 @@
           <w:noProof/>
         </w:rPr>
         <w:drawing>
-          <wp:inline distT="0" distB="0" distL="0" distR="0" wp14:anchorId="73AE649A" wp14:editId="748CBA92">
+          <wp:inline distT="0" distB="0" distL="0" distR="0">
             <wp:extent cx="5943600" cy="3354070"/>
             <wp:effectExtent l="0" t="0" r="0" b="0"/>
             <wp:docPr id="2" name="Picture 2"/>
@@ -4569,20 +4696,19 @@
               <a:graphicData uri="http://schemas.openxmlformats.org/drawingml/2006/picture">
                 <pic:pic xmlns:pic="http://schemas.openxmlformats.org/drawingml/2006/picture">
                   <pic:nvPicPr>
-                    <pic:cNvPr id="0" name="Picture 1"/>
+                    <pic:cNvPr id="487359164" name="Picture 1"/>
                     <pic:cNvPicPr>
                       <a:picLocks noChangeAspect="1" noChangeArrowheads="1"/>
                     </pic:cNvPicPr>
                   </pic:nvPicPr>
                   <pic:blipFill>
-                    <a:blip r:embed="rId15">
+                    <a:blip xmlns:r="http://schemas.openxmlformats.org/officeDocument/2006/relationships" r:embed="rId12">
                       <a:extLst>
-                        <a:ext uri="{28A0092B-C50C-407E-A947-70E740481C1C}">
+                        <a:ext xmlns:a="http://schemas.openxmlformats.org/drawingml/2006/main" uri="{28A0092B-C50C-407E-A947-70E740481C1C}">
                           <a14:useLocalDpi xmlns:a14="http://schemas.microsoft.com/office/drawing/2010/main" val="0"/>
                         </a:ext>
                       </a:extLst>
                     </a:blip>
-                    <a:srcRect/>
                     <a:stretch>
                       <a:fillRect/>
                     </a:stretch>
@@ -4615,14 +4741,27 @@
       <w:r>
         <w:t xml:space="preserve">Figure </w:t>
       </w:r>
-      <w:fldSimple w:instr=" SEQ Figure \* ARABIC ">
-        <w:r>
-          <w:rPr>
-            <w:noProof/>
-          </w:rPr>
-          <w:t>8</w:t>
-        </w:r>
-      </w:fldSimple>
+      <w:r>
+        <w:fldChar w:fldCharType="begin"/>
+      </w:r>
+      <w:r>
+        <w:instrText xml:space="preserve"> SEQ Figure \* ARABIC </w:instrText>
+      </w:r>
+      <w:r>
+        <w:fldChar w:fldCharType="separate"/>
+      </w:r>
+      <w:r>
+        <w:rPr>
+          <w:noProof/>
+        </w:rPr>
+        <w:t>8</w:t>
+      </w:r>
+      <w:r>
+        <w:rPr>
+          <w:noProof/>
+        </w:rPr>
+        <w:fldChar w:fldCharType="end"/>
+      </w:r>
       <w:r>
         <w:t>: Scheduler Timing Diagram, The Red Lines Depict Behaviour for When an Elevator Experiences a Hard Error</w:t>
       </w:r>
@@ -4644,7 +4783,6 @@
       </w:pPr>
       <w:bookmarkStart w:id="12" w:name="_Toc5727237"/>
       <w:r>
-        <w:lastRenderedPageBreak/>
         <w:t>Setup and Test Instructions</w:t>
       </w:r>
       <w:bookmarkEnd w:id="12"/>
@@ -4694,7 +4832,8 @@
         </w:numPr>
       </w:pPr>
       <w:r>
-        <w:t>Create a Java Project (file-&gt;new-&gt;Java Project)</w:t>
+        <w:t>Create a Java Project (File-&gt;New-&gt;Java Project)
+</w:t>
       </w:r>
     </w:p>
     <w:p>
@@ -4732,11 +4871,9 @@
       <w:r>
         <w:t>Select Browse for Current Directory, and find the Java project "</w:t>
       </w:r>
-      <w:proofErr w:type="spellStart"/>
       <w:r>
         <w:t>ElevatorProject</w:t>
       </w:r>
-      <w:proofErr w:type="spellEnd"/>
       <w:r>
         <w:t>" in the unzipped folder from step 1</w:t>
       </w:r>
@@ -4752,19 +4889,15 @@
       <w:r>
         <w:t xml:space="preserve">Check the box next to </w:t>
       </w:r>
-      <w:proofErr w:type="spellStart"/>
       <w:r>
         <w:t>ElevatorProject</w:t>
       </w:r>
-      <w:proofErr w:type="spellEnd"/>
       <w:r>
         <w:t xml:space="preserve"> box to import </w:t>
       </w:r>
-      <w:proofErr w:type="gramStart"/>
       <w:r>
         <w:t>all of</w:t>
       </w:r>
-      <w:proofErr w:type="gramEnd"/>
       <w:r>
         <w:t xml:space="preserve"> the files</w:t>
       </w:r>
@@ -4792,16 +4925,12 @@
       <w:r>
         <w:t xml:space="preserve">If a popup asking if you want to overwrite the </w:t>
       </w:r>
-      <w:proofErr w:type="gramStart"/>
       <w:r>
         <w:t>“.</w:t>
       </w:r>
-      <w:proofErr w:type="spellStart"/>
       <w:r>
         <w:t>classpath</w:t>
       </w:r>
-      <w:proofErr w:type="spellEnd"/>
-      <w:proofErr w:type="gramEnd"/>
       <w:r>
         <w:t>” appears, select “Yes to All”</w:t>
       </w:r>
@@ -4820,11 +4949,9 @@
       <w:r>
         <w:t xml:space="preserve">, and open </w:t>
       </w:r>
-      <w:proofErr w:type="spellStart"/>
       <w:r>
         <w:t>src</w:t>
       </w:r>
-      <w:proofErr w:type="spellEnd"/>
     </w:p>
     <w:p>
       <w:pPr>
@@ -4843,11 +4970,9 @@
       <w:r>
         <w:t xml:space="preserve"> from the </w:t>
       </w:r>
-      <w:proofErr w:type="spellStart"/>
       <w:r>
         <w:t>elevatorSubsystem</w:t>
       </w:r>
-      <w:proofErr w:type="spellEnd"/>
       <w:r>
         <w:t xml:space="preserve"> package</w:t>
       </w:r>
@@ -4887,11 +5012,9 @@
       <w:r>
         <w:t xml:space="preserve"> from the </w:t>
       </w:r>
-      <w:proofErr w:type="spellStart"/>
       <w:r>
         <w:t>floorSubsystem</w:t>
       </w:r>
-      <w:proofErr w:type="spellEnd"/>
       <w:r>
         <w:t xml:space="preserve"> package</w:t>
       </w:r>
@@ -4905,7 +5028,8 @@
         </w:numPr>
       </w:pPr>
       <w:r>
-        <w:t>To run the system on multiple computers, follow the next instructions, otherwise skip to step 5</w:t>
+        <w:t>To run the system on multiple computers, follow the next instructions, otherwise, skip to step 5
+</w:t>
       </w:r>
     </w:p>
     <w:p>
@@ -5101,11 +5225,9 @@
       <w:r>
         <w:t xml:space="preserve"> set the ‘</w:t>
       </w:r>
-      <w:proofErr w:type="spellStart"/>
       <w:r>
         <w:t>RUN_GUI</w:t>
       </w:r>
-      <w:proofErr w:type="spellEnd"/>
       <w:r>
         <w:t xml:space="preserve">’ variable to </w:t>
       </w:r>
@@ -5168,16 +5290,15 @@
       <w:r>
         <w:t xml:space="preserve"> The </w:t>
       </w:r>
-      <w:proofErr w:type="spellStart"/>
       <w:r>
         <w:t>E</w:t>
       </w:r>
       <w:r>
         <w:t>levatorReciever</w:t>
       </w:r>
-      <w:proofErr w:type="spellEnd"/>
-      <w:r>
-        <w:t xml:space="preserve"> output will show the progress of the elevator (where its going and what state its in)</w:t>
+      <w:r>
+        <w:t xml:space="preserve"> output will show the progress of the elevator (where it is going and what state it is in)
+</w:t>
       </w:r>
     </w:p>
     <w:p>
@@ -5191,11 +5312,9 @@
       <w:r>
         <w:t xml:space="preserve">The </w:t>
       </w:r>
-      <w:proofErr w:type="spellStart"/>
       <w:r>
         <w:t>SchedulerRunner</w:t>
       </w:r>
-      <w:proofErr w:type="spellEnd"/>
       <w:r>
         <w:t xml:space="preserve"> output will show the scheduler system processing requests</w:t>
       </w:r>
@@ -5211,11 +5330,9 @@
       <w:r>
         <w:t xml:space="preserve">The </w:t>
       </w:r>
-      <w:proofErr w:type="spellStart"/>
-      <w:r>
-        <w:t>FloorSystem</w:t>
-      </w:r>
-      <w:proofErr w:type="spellEnd"/>
+      <w:r>
+        <w:t>floor system</w:t>
+      </w:r>
       <w:r>
         <w:t xml:space="preserve"> output will show the floor system sending new requests, as well as the status of the floors as they get updated</w:t>
       </w:r>
@@ -5286,7 +5403,6 @@
         </w:numPr>
       </w:pPr>
       <w:r>
-        <w:lastRenderedPageBreak/>
         <w:t>To run a JUnit Test</w:t>
       </w:r>
       <w:r>
@@ -5361,11 +5477,9 @@
       <w:r>
         <w:t xml:space="preserve">It already provides timing on </w:t>
       </w:r>
-      <w:proofErr w:type="gramStart"/>
       <w:r>
         <w:t>all of</w:t>
       </w:r>
-      <w:proofErr w:type="gramEnd"/>
       <w:r>
         <w:t xml:space="preserve"> the system functions.</w:t>
       </w:r>
@@ -5378,20 +5492,19 @@
         <w:t>determined</w:t>
       </w:r>
       <w:r>
-        <w:t>. This difference was subtracted from the times for the elevator and floor systems, since that was the system that was ahead.</w:t>
+        <w:t>. This difference was subtracted from the times for the elevator and floor systems since that was the system that was ahead.
+</w:t>
       </w:r>
     </w:p>
     <w:p>
       <w:r>
         <w:t xml:space="preserve">Three measurements were taken, for the arrival sensors interface, the elevator buttons interface, and the floor buttons interface. The arrival sensors interface was measured as the time it takes the </w:t>
       </w:r>
-      <w:proofErr w:type="gramStart"/>
       <w:r>
         <w:t>open door</w:t>
       </w:r>
-      <w:proofErr w:type="gramEnd"/>
-      <w:r>
-        <w:t xml:space="preserve"> request from the elevator to reach the floor, as that request is sent on the elevator’s arrival. The elevator buttons interface was measured using the time it takes for the scheduler to send the new destinations to the elevator after the elevator picks someone up. The floor buttons interface was measured as the time it takes for a new request from the floor to be received by the schedular, but not including the time it takes to process the request. These timings are seen in Tables 6, 7, and 8 below.</w:t>
+      <w:r>
+        <w:t xml:space="preserve"> request from the elevator to reach the floor, as that request is sent on the elevator's arrival. The elevator buttons interface was measured using the time it takes for the scheduler to send the new destinations to the elevator after the elevator picks someone up. The floor buttons interface was measured as the time it takes for a new request from the floor to be received by the scheduler, but not including the time it takes to process the request. These timings are seen in Tables 6, 7, and 8 below.</w:t>
       </w:r>
       <w:r>
         <w:t xml:space="preserve"> Gray columns have b</w:t>
@@ -5420,7 +5533,7 @@
       <w:tblPr>
         <w:tblStyle w:val="TableGrid"/>
         <w:tblW w:w="0" w:type="auto"/>
-        <w:tblLook w:val="04A0" w:firstRow="1" w:lastRow="0" w:firstColumn="1" w:lastColumn="0" w:noHBand="0" w:noVBand="1"/>
+        <w:tblLook w:val="04A0"/>
       </w:tblPr>
       <w:tblGrid>
         <w:gridCol w:w="2830"/>
@@ -5430,6 +5543,10 @@
         <w:gridCol w:w="1417"/>
       </w:tblGrid>
       <w:tr>
+        <w:tblPrEx>
+          <w:tblW w:w="0" w:type="auto"/>
+          <w:tblLook w:val="04A0"/>
+        </w:tblPrEx>
         <w:tc>
           <w:tcPr>
             <w:tcW w:w="2830" w:type="dxa"/>
@@ -5447,7 +5564,6 @@
                 <w:rFonts w:cstheme="minorHAnsi"/>
                 <w:b/>
               </w:rPr>
-              <w:lastRenderedPageBreak/>
               <w:t>Start Time</w:t>
             </w:r>
           </w:p>
@@ -5538,6 +5654,10 @@
         </w:tc>
       </w:tr>
       <w:tr>
+        <w:tblPrEx>
+          <w:tblW w:w="0" w:type="auto"/>
+          <w:tblLook w:val="04A0"/>
+        </w:tblPrEx>
         <w:tc>
           <w:tcPr>
             <w:tcW w:w="2830" w:type="dxa"/>
@@ -5643,6 +5763,10 @@
         </w:tc>
       </w:tr>
       <w:tr>
+        <w:tblPrEx>
+          <w:tblW w:w="0" w:type="auto"/>
+          <w:tblLook w:val="04A0"/>
+        </w:tblPrEx>
         <w:tc>
           <w:tcPr>
             <w:tcW w:w="2830" w:type="dxa"/>
@@ -5748,6 +5872,10 @@
         </w:tc>
       </w:tr>
       <w:tr>
+        <w:tblPrEx>
+          <w:tblW w:w="0" w:type="auto"/>
+          <w:tblLook w:val="04A0"/>
+        </w:tblPrEx>
         <w:tc>
           <w:tcPr>
             <w:tcW w:w="2830" w:type="dxa"/>
@@ -5853,6 +5981,10 @@
         </w:tc>
       </w:tr>
       <w:tr>
+        <w:tblPrEx>
+          <w:tblW w:w="0" w:type="auto"/>
+          <w:tblLook w:val="04A0"/>
+        </w:tblPrEx>
         <w:tc>
           <w:tcPr>
             <w:tcW w:w="2830" w:type="dxa"/>
@@ -5958,6 +6090,10 @@
         </w:tc>
       </w:tr>
       <w:tr>
+        <w:tblPrEx>
+          <w:tblW w:w="0" w:type="auto"/>
+          <w:tblLook w:val="04A0"/>
+        </w:tblPrEx>
         <w:tc>
           <w:tcPr>
             <w:tcW w:w="2830" w:type="dxa"/>
@@ -6063,6 +6199,10 @@
         </w:tc>
       </w:tr>
       <w:tr>
+        <w:tblPrEx>
+          <w:tblW w:w="0" w:type="auto"/>
+          <w:tblLook w:val="04A0"/>
+        </w:tblPrEx>
         <w:tc>
           <w:tcPr>
             <w:tcW w:w="2830" w:type="dxa"/>
@@ -6168,6 +6308,10 @@
         </w:tc>
       </w:tr>
       <w:tr>
+        <w:tblPrEx>
+          <w:tblW w:w="0" w:type="auto"/>
+          <w:tblLook w:val="04A0"/>
+        </w:tblPrEx>
         <w:tc>
           <w:tcPr>
             <w:tcW w:w="2830" w:type="dxa"/>
@@ -6273,6 +6417,10 @@
         </w:tc>
       </w:tr>
       <w:tr>
+        <w:tblPrEx>
+          <w:tblW w:w="0" w:type="auto"/>
+          <w:tblLook w:val="04A0"/>
+        </w:tblPrEx>
         <w:tc>
           <w:tcPr>
             <w:tcW w:w="2830" w:type="dxa"/>
@@ -6378,6 +6526,10 @@
         </w:tc>
       </w:tr>
       <w:tr>
+        <w:tblPrEx>
+          <w:tblW w:w="0" w:type="auto"/>
+          <w:tblLook w:val="04A0"/>
+        </w:tblPrEx>
         <w:tc>
           <w:tcPr>
             <w:tcW w:w="2830" w:type="dxa"/>
@@ -6483,6 +6635,10 @@
         </w:tc>
       </w:tr>
       <w:tr>
+        <w:tblPrEx>
+          <w:tblW w:w="0" w:type="auto"/>
+          <w:tblLook w:val="04A0"/>
+        </w:tblPrEx>
         <w:tc>
           <w:tcPr>
             <w:tcW w:w="2830" w:type="dxa"/>
@@ -6588,6 +6744,10 @@
         </w:tc>
       </w:tr>
       <w:tr>
+        <w:tblPrEx>
+          <w:tblW w:w="0" w:type="auto"/>
+          <w:tblLook w:val="04A0"/>
+        </w:tblPrEx>
         <w:tc>
           <w:tcPr>
             <w:tcW w:w="2830" w:type="dxa"/>
@@ -6693,6 +6853,10 @@
         </w:tc>
       </w:tr>
       <w:tr>
+        <w:tblPrEx>
+          <w:tblW w:w="0" w:type="auto"/>
+          <w:tblLook w:val="04A0"/>
+        </w:tblPrEx>
         <w:tc>
           <w:tcPr>
             <w:tcW w:w="2830" w:type="dxa"/>
@@ -6798,6 +6962,10 @@
         </w:tc>
       </w:tr>
       <w:tr>
+        <w:tblPrEx>
+          <w:tblW w:w="0" w:type="auto"/>
+          <w:tblLook w:val="04A0"/>
+        </w:tblPrEx>
         <w:tc>
           <w:tcPr>
             <w:tcW w:w="2830" w:type="dxa"/>
@@ -6903,6 +7071,10 @@
         </w:tc>
       </w:tr>
       <w:tr>
+        <w:tblPrEx>
+          <w:tblW w:w="0" w:type="auto"/>
+          <w:tblLook w:val="04A0"/>
+        </w:tblPrEx>
         <w:tc>
           <w:tcPr>
             <w:tcW w:w="2830" w:type="dxa"/>
@@ -7008,6 +7180,10 @@
         </w:tc>
       </w:tr>
       <w:tr>
+        <w:tblPrEx>
+          <w:tblW w:w="0" w:type="auto"/>
+          <w:tblLook w:val="04A0"/>
+        </w:tblPrEx>
         <w:tc>
           <w:tcPr>
             <w:tcW w:w="2830" w:type="dxa"/>
@@ -7121,14 +7297,27 @@
       <w:r>
         <w:t xml:space="preserve">Table </w:t>
       </w:r>
-      <w:fldSimple w:instr=" SEQ Table \* ARABIC ">
-        <w:r>
-          <w:rPr>
-            <w:noProof/>
-          </w:rPr>
-          <w:t>6</w:t>
-        </w:r>
-      </w:fldSimple>
+      <w:r>
+        <w:fldChar w:fldCharType="begin"/>
+      </w:r>
+      <w:r>
+        <w:instrText xml:space="preserve"> SEQ Table \* ARABIC </w:instrText>
+      </w:r>
+      <w:r>
+        <w:fldChar w:fldCharType="separate"/>
+      </w:r>
+      <w:r>
+        <w:rPr>
+          <w:noProof/>
+        </w:rPr>
+        <w:t>6</w:t>
+      </w:r>
+      <w:r>
+        <w:rPr>
+          <w:noProof/>
+        </w:rPr>
+        <w:fldChar w:fldCharType="end"/>
+      </w:r>
       <w:r>
         <w:t>: Arrival Sensors Interface Request Periods</w:t>
       </w:r>
@@ -7137,7 +7326,7 @@
       <w:tblPr>
         <w:tblStyle w:val="TableGrid"/>
         <w:tblW w:w="0" w:type="auto"/>
-        <w:tblLook w:val="04A0" w:firstRow="1" w:lastRow="0" w:firstColumn="1" w:lastColumn="0" w:noHBand="0" w:noVBand="1"/>
+        <w:tblLook w:val="04A0"/>
       </w:tblPr>
       <w:tblGrid>
         <w:gridCol w:w="2830"/>
@@ -7147,6 +7336,10 @@
         <w:gridCol w:w="1417"/>
       </w:tblGrid>
       <w:tr>
+        <w:tblPrEx>
+          <w:tblW w:w="0" w:type="auto"/>
+          <w:tblLook w:val="04A0"/>
+        </w:tblPrEx>
         <w:tc>
           <w:tcPr>
             <w:tcW w:w="2830" w:type="dxa"/>
@@ -7254,6 +7447,10 @@
         </w:tc>
       </w:tr>
       <w:tr>
+        <w:tblPrEx>
+          <w:tblW w:w="0" w:type="auto"/>
+          <w:tblLook w:val="04A0"/>
+        </w:tblPrEx>
         <w:tc>
           <w:tcPr>
             <w:tcW w:w="2830" w:type="dxa"/>
@@ -7362,6 +7559,10 @@
         </w:tc>
       </w:tr>
       <w:tr>
+        <w:tblPrEx>
+          <w:tblW w:w="0" w:type="auto"/>
+          <w:tblLook w:val="04A0"/>
+        </w:tblPrEx>
         <w:tc>
           <w:tcPr>
             <w:tcW w:w="2830" w:type="dxa"/>
@@ -7470,6 +7671,10 @@
         </w:tc>
       </w:tr>
       <w:tr>
+        <w:tblPrEx>
+          <w:tblW w:w="0" w:type="auto"/>
+          <w:tblLook w:val="04A0"/>
+        </w:tblPrEx>
         <w:tc>
           <w:tcPr>
             <w:tcW w:w="2830" w:type="dxa"/>
@@ -7585,6 +7790,10 @@
         </w:tc>
       </w:tr>
       <w:tr>
+        <w:tblPrEx>
+          <w:tblW w:w="0" w:type="auto"/>
+          <w:tblLook w:val="04A0"/>
+        </w:tblPrEx>
         <w:tc>
           <w:tcPr>
             <w:tcW w:w="2830" w:type="dxa"/>
@@ -7707,6 +7916,10 @@
         </w:tc>
       </w:tr>
       <w:tr>
+        <w:tblPrEx>
+          <w:tblW w:w="0" w:type="auto"/>
+          <w:tblLook w:val="04A0"/>
+        </w:tblPrEx>
         <w:tc>
           <w:tcPr>
             <w:tcW w:w="2830" w:type="dxa"/>
@@ -7829,6 +8042,10 @@
         </w:tc>
       </w:tr>
       <w:tr>
+        <w:tblPrEx>
+          <w:tblW w:w="0" w:type="auto"/>
+          <w:tblLook w:val="04A0"/>
+        </w:tblPrEx>
         <w:tc>
           <w:tcPr>
             <w:tcW w:w="2830" w:type="dxa"/>
@@ -7951,6 +8168,10 @@
         </w:tc>
       </w:tr>
       <w:tr>
+        <w:tblPrEx>
+          <w:tblW w:w="0" w:type="auto"/>
+          <w:tblLook w:val="04A0"/>
+        </w:tblPrEx>
         <w:tc>
           <w:tcPr>
             <w:tcW w:w="2830" w:type="dxa"/>
@@ -8073,6 +8294,10 @@
         </w:tc>
       </w:tr>
       <w:tr>
+        <w:tblPrEx>
+          <w:tblW w:w="0" w:type="auto"/>
+          <w:tblLook w:val="04A0"/>
+        </w:tblPrEx>
         <w:tc>
           <w:tcPr>
             <w:tcW w:w="2830" w:type="dxa"/>
@@ -8203,14 +8428,27 @@
       <w:r>
         <w:t xml:space="preserve">Table </w:t>
       </w:r>
-      <w:fldSimple w:instr=" SEQ Table \* ARABIC ">
-        <w:r>
-          <w:rPr>
-            <w:noProof/>
-          </w:rPr>
-          <w:t>7</w:t>
-        </w:r>
-      </w:fldSimple>
+      <w:r>
+        <w:fldChar w:fldCharType="begin"/>
+      </w:r>
+      <w:r>
+        <w:instrText xml:space="preserve"> SEQ Table \* ARABIC </w:instrText>
+      </w:r>
+      <w:r>
+        <w:fldChar w:fldCharType="separate"/>
+      </w:r>
+      <w:r>
+        <w:rPr>
+          <w:noProof/>
+        </w:rPr>
+        <w:t>7</w:t>
+      </w:r>
+      <w:r>
+        <w:rPr>
+          <w:noProof/>
+        </w:rPr>
+        <w:fldChar w:fldCharType="end"/>
+      </w:r>
       <w:r>
         <w:t>: Elevator Buttons Interface Request Periods</w:t>
       </w:r>
@@ -8222,7 +8460,7 @@
       <w:tblPr>
         <w:tblStyle w:val="TableGrid"/>
         <w:tblW w:w="0" w:type="auto"/>
-        <w:tblLook w:val="04A0" w:firstRow="1" w:lastRow="0" w:firstColumn="1" w:lastColumn="0" w:noHBand="0" w:noVBand="1"/>
+        <w:tblLook w:val="04A0"/>
       </w:tblPr>
       <w:tblGrid>
         <w:gridCol w:w="2830"/>
@@ -8232,6 +8470,10 @@
         <w:gridCol w:w="1417"/>
       </w:tblGrid>
       <w:tr>
+        <w:tblPrEx>
+          <w:tblW w:w="0" w:type="auto"/>
+          <w:tblLook w:val="04A0"/>
+        </w:tblPrEx>
         <w:tc>
           <w:tcPr>
             <w:tcW w:w="2830" w:type="dxa"/>
@@ -8339,6 +8581,10 @@
         </w:tc>
       </w:tr>
       <w:tr>
+        <w:tblPrEx>
+          <w:tblW w:w="0" w:type="auto"/>
+          <w:tblLook w:val="04A0"/>
+        </w:tblPrEx>
         <w:tc>
           <w:tcPr>
             <w:tcW w:w="2830" w:type="dxa"/>
@@ -8432,6 +8678,10 @@
         </w:tc>
       </w:tr>
       <w:tr>
+        <w:tblPrEx>
+          <w:tblW w:w="0" w:type="auto"/>
+          <w:tblLook w:val="04A0"/>
+        </w:tblPrEx>
         <w:tc>
           <w:tcPr>
             <w:tcW w:w="2830" w:type="dxa"/>
@@ -8525,6 +8775,10 @@
         </w:tc>
       </w:tr>
       <w:tr>
+        <w:tblPrEx>
+          <w:tblW w:w="0" w:type="auto"/>
+          <w:tblLook w:val="04A0"/>
+        </w:tblPrEx>
         <w:tc>
           <w:tcPr>
             <w:tcW w:w="2830" w:type="dxa"/>
@@ -8618,6 +8872,10 @@
         </w:tc>
       </w:tr>
       <w:tr>
+        <w:tblPrEx>
+          <w:tblW w:w="0" w:type="auto"/>
+          <w:tblLook w:val="04A0"/>
+        </w:tblPrEx>
         <w:tc>
           <w:tcPr>
             <w:tcW w:w="2830" w:type="dxa"/>
@@ -8711,6 +8969,10 @@
         </w:tc>
       </w:tr>
       <w:tr>
+        <w:tblPrEx>
+          <w:tblW w:w="0" w:type="auto"/>
+          <w:tblLook w:val="04A0"/>
+        </w:tblPrEx>
         <w:tc>
           <w:tcPr>
             <w:tcW w:w="2830" w:type="dxa"/>
@@ -8804,6 +9066,10 @@
         </w:tc>
       </w:tr>
       <w:tr>
+        <w:tblPrEx>
+          <w:tblW w:w="0" w:type="auto"/>
+          <w:tblLook w:val="04A0"/>
+        </w:tblPrEx>
         <w:tc>
           <w:tcPr>
             <w:tcW w:w="2830" w:type="dxa"/>
@@ -8897,6 +9163,10 @@
         </w:tc>
       </w:tr>
       <w:tr>
+        <w:tblPrEx>
+          <w:tblW w:w="0" w:type="auto"/>
+          <w:tblLook w:val="04A0"/>
+        </w:tblPrEx>
         <w:tc>
           <w:tcPr>
             <w:tcW w:w="2830" w:type="dxa"/>
@@ -8990,6 +9260,10 @@
         </w:tc>
       </w:tr>
       <w:tr>
+        <w:tblPrEx>
+          <w:tblW w:w="0" w:type="auto"/>
+          <w:tblLook w:val="04A0"/>
+        </w:tblPrEx>
         <w:tc>
           <w:tcPr>
             <w:tcW w:w="2830" w:type="dxa"/>
@@ -9084,6 +9358,10 @@
         </w:tc>
       </w:tr>
       <w:tr>
+        <w:tblPrEx>
+          <w:tblW w:w="0" w:type="auto"/>
+          <w:tblLook w:val="04A0"/>
+        </w:tblPrEx>
         <w:tc>
           <w:tcPr>
             <w:tcW w:w="2830" w:type="dxa"/>
@@ -9183,6 +9461,10 @@
         </w:tc>
       </w:tr>
       <w:tr>
+        <w:tblPrEx>
+          <w:tblW w:w="0" w:type="auto"/>
+          <w:tblLook w:val="04A0"/>
+        </w:tblPrEx>
         <w:tc>
           <w:tcPr>
             <w:tcW w:w="2830" w:type="dxa"/>
@@ -9290,14 +9572,27 @@
       <w:r>
         <w:t xml:space="preserve">Table </w:t>
       </w:r>
-      <w:fldSimple w:instr=" SEQ Table \* ARABIC ">
-        <w:r>
-          <w:rPr>
-            <w:noProof/>
-          </w:rPr>
-          <w:t>8</w:t>
-        </w:r>
-      </w:fldSimple>
+      <w:r>
+        <w:fldChar w:fldCharType="begin"/>
+      </w:r>
+      <w:r>
+        <w:instrText xml:space="preserve"> SEQ Table \* ARABIC </w:instrText>
+      </w:r>
+      <w:r>
+        <w:fldChar w:fldCharType="separate"/>
+      </w:r>
+      <w:r>
+        <w:rPr>
+          <w:noProof/>
+        </w:rPr>
+        <w:t>8</w:t>
+      </w:r>
+      <w:r>
+        <w:rPr>
+          <w:noProof/>
+        </w:rPr>
+        <w:fldChar w:fldCharType="end"/>
+      </w:r>
       <w:r>
         <w:t>: Floor Buttons Interface Request Periods</w:t>
       </w:r>
@@ -9315,8 +9610,8 @@
       </w:pPr>
       <w:bookmarkStart w:id="15" w:name="_Toc5727239"/>
       <w:r>
-        <w:lastRenderedPageBreak/>
-        <w:t>Scheduability Analysis</w:t>
+        <w:t>Schedulability Analysis
+</w:t>
       </w:r>
       <w:bookmarkEnd w:id="15"/>
     </w:p>
@@ -9336,7 +9631,7 @@
           <w:noProof/>
         </w:rPr>
         <w:drawing>
-          <wp:inline distT="0" distB="0" distL="0" distR="0" wp14:anchorId="7B4B77EC" wp14:editId="1944841C">
+          <wp:inline distT="0" distB="0" distL="0" distR="0">
             <wp:extent cx="2527430" cy="952549"/>
             <wp:effectExtent l="0" t="0" r="6350" b="0"/>
             <wp:docPr id="5" name="Picture 5"/>
@@ -9347,11 +9642,11 @@
               <a:graphicData uri="http://schemas.openxmlformats.org/drawingml/2006/picture">
                 <pic:pic xmlns:pic="http://schemas.openxmlformats.org/drawingml/2006/picture">
                   <pic:nvPicPr>
-                    <pic:cNvPr id="1" name=""/>
+                    <pic:cNvPr id="13294886" name=""/>
                     <pic:cNvPicPr/>
                   </pic:nvPicPr>
                   <pic:blipFill>
-                    <a:blip r:embed="rId16"/>
+                    <a:blip xmlns:r="http://schemas.openxmlformats.org/officeDocument/2006/relationships" r:embed="rId13"/>
                     <a:stretch>
                       <a:fillRect/>
                     </a:stretch>
@@ -9383,14 +9678,27 @@
       <w:r>
         <w:t xml:space="preserve">Figure </w:t>
       </w:r>
-      <w:fldSimple w:instr=" SEQ Figure \* ARABIC ">
-        <w:r>
-          <w:rPr>
-            <w:noProof/>
-          </w:rPr>
-          <w:t>9</w:t>
-        </w:r>
-      </w:fldSimple>
+      <w:r>
+        <w:fldChar w:fldCharType="begin"/>
+      </w:r>
+      <w:r>
+        <w:instrText xml:space="preserve"> SEQ Figure \* ARABIC </w:instrText>
+      </w:r>
+      <w:r>
+        <w:fldChar w:fldCharType="separate"/>
+      </w:r>
+      <w:r>
+        <w:rPr>
+          <w:noProof/>
+        </w:rPr>
+        <w:t>9</w:t>
+      </w:r>
+      <w:r>
+        <w:rPr>
+          <w:noProof/>
+        </w:rPr>
+        <w:fldChar w:fldCharType="end"/>
+      </w:r>
       <w:r>
         <w:t>: Deadline Requirements for the System</w:t>
       </w:r>
@@ -9409,14 +9717,15 @@
         <w:t xml:space="preserve"> </w:t>
       </w:r>
       <w:r>
-        <w:t>On average, the floor buttons interface met its deadline. However, in the worst case it took two and a half times as long as the deadline gave.</w:t>
+        <w:t>On average, the floor buttons interface met its deadline. However, in the worst case, it took two and a half times as long as the deadline was given.
+</w:t>
       </w:r>
     </w:p>
     <w:tbl>
       <w:tblPr>
         <w:tblStyle w:val="TableGrid"/>
         <w:tblW w:w="9376" w:type="dxa"/>
-        <w:tblLook w:val="04A0" w:firstRow="1" w:lastRow="0" w:firstColumn="1" w:lastColumn="0" w:noHBand="0" w:noVBand="1"/>
+        <w:tblLook w:val="04A0"/>
       </w:tblPr>
       <w:tblGrid>
         <w:gridCol w:w="2993"/>
@@ -9426,6 +9735,10 @@
         <w:gridCol w:w="1584"/>
       </w:tblGrid>
       <w:tr>
+        <w:tblPrEx>
+          <w:tblW w:w="9376" w:type="dxa"/>
+          <w:tblLook w:val="04A0"/>
+        </w:tblPrEx>
         <w:tc>
           <w:tcPr>
             <w:tcW w:w="2993" w:type="dxa"/>
@@ -9456,6 +9769,10 @@
         </w:tc>
       </w:tr>
       <w:tr>
+        <w:tblPrEx>
+          <w:tblW w:w="9376" w:type="dxa"/>
+          <w:tblLook w:val="04A0"/>
+        </w:tblPrEx>
         <w:tc>
           <w:tcPr>
             <w:tcW w:w="2993" w:type="dxa"/>
@@ -9521,6 +9838,10 @@
         </w:tc>
       </w:tr>
       <w:tr>
+        <w:tblPrEx>
+          <w:tblW w:w="9376" w:type="dxa"/>
+          <w:tblLook w:val="04A0"/>
+        </w:tblPrEx>
         <w:tc>
           <w:tcPr>
             <w:tcW w:w="2993" w:type="dxa"/>
@@ -9573,6 +9894,10 @@
         </w:tc>
       </w:tr>
       <w:tr>
+        <w:tblPrEx>
+          <w:tblW w:w="9376" w:type="dxa"/>
+          <w:tblLook w:val="04A0"/>
+        </w:tblPrEx>
         <w:tc>
           <w:tcPr>
             <w:tcW w:w="2993" w:type="dxa"/>
@@ -9625,6 +9950,10 @@
         </w:tc>
       </w:tr>
       <w:tr>
+        <w:tblPrEx>
+          <w:tblW w:w="9376" w:type="dxa"/>
+          <w:tblLook w:val="04A0"/>
+        </w:tblPrEx>
         <w:tc>
           <w:tcPr>
             <w:tcW w:w="2993" w:type="dxa"/>
@@ -9688,14 +10017,27 @@
       <w:r>
         <w:t xml:space="preserve">Table </w:t>
       </w:r>
-      <w:fldSimple w:instr=" SEQ Table \* ARABIC ">
-        <w:r>
-          <w:rPr>
-            <w:noProof/>
-          </w:rPr>
-          <w:t>9</w:t>
-        </w:r>
-      </w:fldSimple>
+      <w:r>
+        <w:fldChar w:fldCharType="begin"/>
+      </w:r>
+      <w:r>
+        <w:instrText xml:space="preserve"> SEQ Table \* ARABIC </w:instrText>
+      </w:r>
+      <w:r>
+        <w:fldChar w:fldCharType="separate"/>
+      </w:r>
+      <w:r>
+        <w:rPr>
+          <w:noProof/>
+        </w:rPr>
+        <w:t>9</w:t>
+      </w:r>
+      <w:r>
+        <w:rPr>
+          <w:noProof/>
+        </w:rPr>
+        <w:fldChar w:fldCharType="end"/>
+      </w:r>
       <w:r>
         <w:t>: Minimum, Maximum, and Average Periods for Each of the Tasks</w:t>
       </w:r>
@@ -9704,19 +10046,15 @@
       <w:r>
         <w:t xml:space="preserve">This issue can be traced back to a design decision in the scheduler. The requests for the floor buttons interface get handled by the </w:t>
       </w:r>
-      <w:proofErr w:type="spellStart"/>
       <w:r>
         <w:t>FloorListener</w:t>
       </w:r>
-      <w:proofErr w:type="spellEnd"/>
       <w:r>
         <w:t xml:space="preserve"> thread in the scheduler. This thread is also responsible for retrying requests that failed to get assigned to an elevator. The decision to have the </w:t>
       </w:r>
-      <w:proofErr w:type="spellStart"/>
       <w:r>
         <w:t>FloorListener</w:t>
       </w:r>
-      <w:proofErr w:type="spellEnd"/>
       <w:r>
         <w:t xml:space="preserve"> do this was made since requests coming from the floor</w:t>
       </w:r>
@@ -9751,7 +10089,6 @@
       </w:pPr>
       <w:bookmarkStart w:id="16" w:name="_Toc5727240"/>
       <w:r>
-        <w:lastRenderedPageBreak/>
         <w:t>Design Reflection</w:t>
       </w:r>
       <w:bookmarkEnd w:id="16"/>
@@ -9762,21 +10099,24 @@
       </w:pPr>
       <w:bookmarkStart w:id="17" w:name="_Toc5727241"/>
       <w:r>
-        <w:t>Schedular Subsystem</w:t>
+        <w:t>Scheduler Subsystem
+</w:t>
       </w:r>
       <w:bookmarkEnd w:id="17"/>
     </w:p>
     <w:p>
       <w:r>
-        <w:t>One thing that is good about it is that it has threads to separately listen to the floor and elevator subsystems. This gives the system some flexibility and allows it deal with the two systems in different ways.</w:t>
-      </w:r>
-    </w:p>
-    <w:p>
-      <w:r>
-        <w:t>One thing that might have been changed would be to have each of the scheduler processes run as a different thread. This would allow different priorities to be set to different tasks, which would allow the schedular to handle certain tasks quicker or slower as need be. This would have a performance impact, especially</w:t>
-      </w:r>
-      <w:r>
-        <w:t xml:space="preserve"> if the schedular received a burst of many messages all at once. Testing would have to be done to determine if the benefits are worst the cost.</w:t>
+        <w:t>One thing that is good about it is that it has threads to separately listen to the floor and elevator subsystems. This gives the system some flexibility and allows it to deal with the two systems in different ways.
+</w:t>
+      </w:r>
+    </w:p>
+    <w:p>
+      <w:r>
+        <w:t>One thing that might have been changed would be to have each of the scheduler processes run as a different thread. This would allow different priorities to be set to different tasks, which would allow the scheduler to handle certain tasks quicker or slower as need be. This would have a performance impact, especially</w:t>
+      </w:r>
+      <w:r>
+        <w:t xml:space="preserve"> if the scheduler received a burst of many messages all at once. Testing would have to be done to determine if the benefits are worst the cost.
+</w:t>
       </w:r>
     </w:p>
     <w:p>
@@ -9816,11 +10156,9 @@
       <w:r>
         <w:t xml:space="preserve">Because the elevator object is constructed on these subclasses, it involves a lot of method calls outside of the class – which can get a little difficult traceability wise for someone who is not familiar with the system. To improve on the design of the subsystem, designing the elevator </w:t>
       </w:r>
-      <w:proofErr w:type="gramStart"/>
       <w:r>
         <w:t>with this in mind and</w:t>
       </w:r>
-      <w:proofErr w:type="gramEnd"/>
       <w:r>
         <w:t xml:space="preserve"> clearly identifying method names would be preferred. Otherwise, we believe the elevators operate in an optimal way.  </w:t>
       </w:r>
@@ -9850,7 +10188,7 @@
       </w:r>
     </w:p>
     <w:sectPr>
-      <w:footerReference w:type="default" r:id="rId17"/>
+      <w:footerReference w:type="default" r:id="rId14"/>
       <w:pgSz w:w="12240" w:h="15840"/>
       <w:pgMar w:top="1440" w:right="1440" w:bottom="1440" w:left="1440" w:header="708" w:footer="708" w:gutter="0"/>
       <w:pgNumType w:start="1"/>
@@ -9861,33 +10199,8 @@
 </w:document>
 </file>
 
-<file path=word/endnotes.xml><?xml version="1.0" encoding="utf-8"?>
-<w:endnotes xmlns:wpc="http://schemas.microsoft.com/office/word/2010/wordprocessingCanvas" xmlns:cx="http://schemas.microsoft.com/office/drawing/2014/chartex" xmlns:cx1="http://schemas.microsoft.com/office/drawing/2015/9/8/chartex" xmlns:cx2="http://schemas.microsoft.com/office/drawing/2015/10/21/chartex" xmlns:cx3="http://schemas.microsoft.com/office/drawing/2016/5/9/chartex" xmlns:cx4="http://schemas.microsoft.com/office/drawing/2016/5/10/chartex" xmlns:cx5="http://schemas.microsoft.com/office/drawing/2016/5/11/chartex" xmlns:cx6="http://schemas.microsoft.com/office/drawing/2016/5/12/chartex" xmlns:cx7="http://schemas.microsoft.com/office/drawing/2016/5/13/chartex" xmlns:cx8="http://schemas.microsoft.com/office/drawing/2016/5/14/chartex" xmlns:mc="http://schemas.openxmlformats.org/markup-compatibility/2006" xmlns:aink="http://schemas.microsoft.com/office/drawing/2016/ink" xmlns:am3d="http://schemas.microsoft.com/office/drawing/2017/model3d" xmlns:o="urn:schemas-microsoft-com:office:office" xmlns:r="http://schemas.openxmlformats.org/officeDocument/2006/relationships" xmlns:m="http://schemas.openxmlformats.org/officeDocument/2006/math" xmlns:v="urn:schemas-microsoft-com:vml" xmlns:wp14="http://schemas.microsoft.com/office/word/2010/wordprocessingDrawing" xmlns:wp="http://schemas.openxmlformats.org/drawingml/2006/wordprocessingDrawing" xmlns:w10="urn:schemas-microsoft-com:office:word" xmlns:w="http://schemas.openxmlformats.org/wordprocessingml/2006/main" xmlns:w14="http://schemas.microsoft.com/office/word/2010/wordml" xmlns:w15="http://schemas.microsoft.com/office/word/2012/wordml" xmlns:w16cid="http://schemas.microsoft.com/office/word/2016/wordml/cid" xmlns:w16se="http://schemas.microsoft.com/office/word/2015/wordml/symex" xmlns:wpg="http://schemas.microsoft.com/office/word/2010/wordprocessingGroup" xmlns:wpi="http://schemas.microsoft.com/office/word/2010/wordprocessingInk" xmlns:wne="http://schemas.microsoft.com/office/word/2006/wordml" xmlns:wps="http://schemas.microsoft.com/office/word/2010/wordprocessingShape" mc:Ignorable="w14 w15 w16se w16cid wp14">
-  <w:endnote w:type="separator" w:id="-1">
-    <w:p>
-      <w:pPr>
-        <w:spacing w:after="0" w:line="240" w:lineRule="auto"/>
-      </w:pPr>
-      <w:r>
-        <w:separator/>
-      </w:r>
-    </w:p>
-  </w:endnote>
-  <w:endnote w:type="continuationSeparator" w:id="0">
-    <w:p>
-      <w:pPr>
-        <w:spacing w:after="0" w:line="240" w:lineRule="auto"/>
-      </w:pPr>
-      <w:r>
-        <w:continuationSeparator/>
-      </w:r>
-    </w:p>
-  </w:endnote>
-</w:endnotes>
-</file>
-
 <file path=word/footer1.xml><?xml version="1.0" encoding="utf-8"?>
-<w:ftr xmlns:wpc="http://schemas.microsoft.com/office/word/2010/wordprocessingCanvas" xmlns:cx="http://schemas.microsoft.com/office/drawing/2014/chartex" xmlns:cx1="http://schemas.microsoft.com/office/drawing/2015/9/8/chartex" xmlns:cx2="http://schemas.microsoft.com/office/drawing/2015/10/21/chartex" xmlns:cx3="http://schemas.microsoft.com/office/drawing/2016/5/9/chartex" xmlns:cx4="http://schemas.microsoft.com/office/drawing/2016/5/10/chartex" xmlns:cx5="http://schemas.microsoft.com/office/drawing/2016/5/11/chartex" xmlns:cx6="http://schemas.microsoft.com/office/drawing/2016/5/12/chartex" xmlns:cx7="http://schemas.microsoft.com/office/drawing/2016/5/13/chartex" xmlns:cx8="http://schemas.microsoft.com/office/drawing/2016/5/14/chartex" xmlns:mc="http://schemas.openxmlformats.org/markup-compatibility/2006" xmlns:aink="http://schemas.microsoft.com/office/drawing/2016/ink" xmlns:am3d="http://schemas.microsoft.com/office/drawing/2017/model3d" xmlns:o="urn:schemas-microsoft-com:office:office" xmlns:r="http://schemas.openxmlformats.org/officeDocument/2006/relationships" xmlns:m="http://schemas.openxmlformats.org/officeDocument/2006/math" xmlns:v="urn:schemas-microsoft-com:vml" xmlns:wp14="http://schemas.microsoft.com/office/word/2010/wordprocessingDrawing" xmlns:wp="http://schemas.openxmlformats.org/drawingml/2006/wordprocessingDrawing" xmlns:w10="urn:schemas-microsoft-com:office:word" xmlns:w="http://schemas.openxmlformats.org/wordprocessingml/2006/main" xmlns:w14="http://schemas.microsoft.com/office/word/2010/wordml" xmlns:w15="http://schemas.microsoft.com/office/word/2012/wordml" xmlns:w16cid="http://schemas.microsoft.com/office/word/2016/wordml/cid" xmlns:w16se="http://schemas.microsoft.com/office/word/2015/wordml/symex" xmlns:wpg="http://schemas.microsoft.com/office/word/2010/wordprocessingGroup" xmlns:wpi="http://schemas.microsoft.com/office/word/2010/wordprocessingInk" xmlns:wne="http://schemas.microsoft.com/office/word/2006/wordml" xmlns:wps="http://schemas.microsoft.com/office/word/2010/wordprocessingShape" mc:Ignorable="w14 w15 w16se w16cid wp14">
+<w:ftr xmlns:wpc="http://schemas.microsoft.com/office/word/2010/wordprocessingCanvas" xmlns:cx="http://schemas.microsoft.com/office/drawing/2014/chartex" xmlns:cx1="http://schemas.microsoft.com/office/drawing/2015/9/8/chartex" xmlns:cx2="http://schemas.microsoft.com/office/drawing/2015/10/21/chartex" xmlns:cx3="http://schemas.microsoft.com/office/drawing/2016/5/9/chartex" xmlns:cx4="http://schemas.microsoft.com/office/drawing/2016/5/10/chartex" xmlns:cx5="http://schemas.microsoft.com/office/drawing/2016/5/11/chartex" xmlns:mc="http://schemas.openxmlformats.org/markup-compatibility/2006" xmlns:o="urn:schemas-microsoft-com:office:office" xmlns:r="http://schemas.openxmlformats.org/officeDocument/2006/relationships" xmlns:m="http://schemas.openxmlformats.org/officeDocument/2006/math" xmlns:v="urn:schemas-microsoft-com:vml" xmlns:wp14="http://schemas.microsoft.com/office/word/2010/wordprocessingDrawing" xmlns:wp="http://schemas.openxmlformats.org/drawingml/2006/wordprocessingDrawing" xmlns:w10="urn:schemas-microsoft-com:office:word" xmlns:w="http://schemas.openxmlformats.org/wordprocessingml/2006/main" xmlns:w14="http://schemas.microsoft.com/office/word/2010/wordml" xmlns:w15="http://schemas.microsoft.com/office/word/2012/wordml" xmlns:wne="http://schemas.microsoft.com/office/word/2006/wordml" xmlns:wpg="http://schemas.microsoft.com/office/word/2010/wordprocessingGroup" xmlns:wpi="http://schemas.microsoft.com/office/word/2010/wordprocessingInk" xmlns:wps="http://schemas.microsoft.com/office/word/2010/wordprocessingShape" mc:Ignorable="w14 w15 wp14">
   <w:sdt>
     <w:sdtPr>
       <w:id w:val="-927647669"/>
@@ -9939,38 +10252,13 @@
 </w:ftr>
 </file>
 
-<file path=word/footnotes.xml><?xml version="1.0" encoding="utf-8"?>
-<w:footnotes xmlns:wpc="http://schemas.microsoft.com/office/word/2010/wordprocessingCanvas" xmlns:cx="http://schemas.microsoft.com/office/drawing/2014/chartex" xmlns:cx1="http://schemas.microsoft.com/office/drawing/2015/9/8/chartex" xmlns:cx2="http://schemas.microsoft.com/office/drawing/2015/10/21/chartex" xmlns:cx3="http://schemas.microsoft.com/office/drawing/2016/5/9/chartex" xmlns:cx4="http://schemas.microsoft.com/office/drawing/2016/5/10/chartex" xmlns:cx5="http://schemas.microsoft.com/office/drawing/2016/5/11/chartex" xmlns:cx6="http://schemas.microsoft.com/office/drawing/2016/5/12/chartex" xmlns:cx7="http://schemas.microsoft.com/office/drawing/2016/5/13/chartex" xmlns:cx8="http://schemas.microsoft.com/office/drawing/2016/5/14/chartex" xmlns:mc="http://schemas.openxmlformats.org/markup-compatibility/2006" xmlns:aink="http://schemas.microsoft.com/office/drawing/2016/ink" xmlns:am3d="http://schemas.microsoft.com/office/drawing/2017/model3d" xmlns:o="urn:schemas-microsoft-com:office:office" xmlns:r="http://schemas.openxmlformats.org/officeDocument/2006/relationships" xmlns:m="http://schemas.openxmlformats.org/officeDocument/2006/math" xmlns:v="urn:schemas-microsoft-com:vml" xmlns:wp14="http://schemas.microsoft.com/office/word/2010/wordprocessingDrawing" xmlns:wp="http://schemas.openxmlformats.org/drawingml/2006/wordprocessingDrawing" xmlns:w10="urn:schemas-microsoft-com:office:word" xmlns:w="http://schemas.openxmlformats.org/wordprocessingml/2006/main" xmlns:w14="http://schemas.microsoft.com/office/word/2010/wordml" xmlns:w15="http://schemas.microsoft.com/office/word/2012/wordml" xmlns:w16cid="http://schemas.microsoft.com/office/word/2016/wordml/cid" xmlns:w16se="http://schemas.microsoft.com/office/word/2015/wordml/symex" xmlns:wpg="http://schemas.microsoft.com/office/word/2010/wordprocessingGroup" xmlns:wpi="http://schemas.microsoft.com/office/word/2010/wordprocessingInk" xmlns:wne="http://schemas.microsoft.com/office/word/2006/wordml" xmlns:wps="http://schemas.microsoft.com/office/word/2010/wordprocessingShape" mc:Ignorable="w14 w15 w16se w16cid wp14">
-  <w:footnote w:type="separator" w:id="-1">
-    <w:p>
-      <w:pPr>
-        <w:spacing w:after="0" w:line="240" w:lineRule="auto"/>
-      </w:pPr>
-      <w:r>
-        <w:separator/>
-      </w:r>
-    </w:p>
-  </w:footnote>
-  <w:footnote w:type="continuationSeparator" w:id="0">
-    <w:p>
-      <w:pPr>
-        <w:spacing w:after="0" w:line="240" w:lineRule="auto"/>
-      </w:pPr>
-      <w:r>
-        <w:continuationSeparator/>
-      </w:r>
-    </w:p>
-  </w:footnote>
-</w:footnotes>
-</file>
-
 <file path=word/numbering.xml><?xml version="1.0" encoding="utf-8"?>
-<w:numbering xmlns:wpc="http://schemas.microsoft.com/office/word/2010/wordprocessingCanvas" xmlns:cx="http://schemas.microsoft.com/office/drawing/2014/chartex" xmlns:cx1="http://schemas.microsoft.com/office/drawing/2015/9/8/chartex" xmlns:cx2="http://schemas.microsoft.com/office/drawing/2015/10/21/chartex" xmlns:cx3="http://schemas.microsoft.com/office/drawing/2016/5/9/chartex" xmlns:cx4="http://schemas.microsoft.com/office/drawing/2016/5/10/chartex" xmlns:cx5="http://schemas.microsoft.com/office/drawing/2016/5/11/chartex" xmlns:cx6="http://schemas.microsoft.com/office/drawing/2016/5/12/chartex" xmlns:cx7="http://schemas.microsoft.com/office/drawing/2016/5/13/chartex" xmlns:cx8="http://schemas.microsoft.com/office/drawing/2016/5/14/chartex" xmlns:mc="http://schemas.openxmlformats.org/markup-compatibility/2006" xmlns:aink="http://schemas.microsoft.com/office/drawing/2016/ink" xmlns:am3d="http://schemas.microsoft.com/office/drawing/2017/model3d" xmlns:o="urn:schemas-microsoft-com:office:office" xmlns:r="http://schemas.openxmlformats.org/officeDocument/2006/relationships" xmlns:m="http://schemas.openxmlformats.org/officeDocument/2006/math" xmlns:v="urn:schemas-microsoft-com:vml" xmlns:wp14="http://schemas.microsoft.com/office/word/2010/wordprocessingDrawing" xmlns:wp="http://schemas.openxmlformats.org/drawingml/2006/wordprocessingDrawing" xmlns:w10="urn:schemas-microsoft-com:office:word" xmlns:w="http://schemas.openxmlformats.org/wordprocessingml/2006/main" xmlns:w14="http://schemas.microsoft.com/office/word/2010/wordml" xmlns:w15="http://schemas.microsoft.com/office/word/2012/wordml" xmlns:w16cid="http://schemas.microsoft.com/office/word/2016/wordml/cid" xmlns:w16se="http://schemas.microsoft.com/office/word/2015/wordml/symex" xmlns:wpg="http://schemas.microsoft.com/office/word/2010/wordprocessingGroup" xmlns:wpi="http://schemas.microsoft.com/office/word/2010/wordprocessingInk" xmlns:wne="http://schemas.microsoft.com/office/word/2006/wordml" xmlns:wps="http://schemas.microsoft.com/office/word/2010/wordprocessingShape" mc:Ignorable="w14 w15 w16se w16cid wp14">
-  <w:abstractNum w:abstractNumId="0" w15:restartNumberingAfterBreak="0">
+<w:numbering xmlns:wpc="http://schemas.microsoft.com/office/word/2010/wordprocessingCanvas" xmlns:cx="http://schemas.microsoft.com/office/drawing/2014/chartex" xmlns:cx1="http://schemas.microsoft.com/office/drawing/2015/9/8/chartex" xmlns:cx2="http://schemas.microsoft.com/office/drawing/2015/10/21/chartex" xmlns:cx3="http://schemas.microsoft.com/office/drawing/2016/5/9/chartex" xmlns:cx4="http://schemas.microsoft.com/office/drawing/2016/5/10/chartex" xmlns:cx5="http://schemas.microsoft.com/office/drawing/2016/5/11/chartex" xmlns:mc="http://schemas.openxmlformats.org/markup-compatibility/2006" xmlns:o="urn:schemas-microsoft-com:office:office" xmlns:r="http://schemas.openxmlformats.org/officeDocument/2006/relationships" xmlns:m="http://schemas.openxmlformats.org/officeDocument/2006/math" xmlns:v="urn:schemas-microsoft-com:vml" xmlns:wp14="http://schemas.microsoft.com/office/word/2010/wordprocessingDrawing" xmlns:wp="http://schemas.openxmlformats.org/drawingml/2006/wordprocessingDrawing" xmlns:w10="urn:schemas-microsoft-com:office:word" xmlns:w="http://schemas.openxmlformats.org/wordprocessingml/2006/main" xmlns:w14="http://schemas.microsoft.com/office/word/2010/wordml" xmlns:w15="http://schemas.microsoft.com/office/word/2012/wordml" xmlns:wne="http://schemas.microsoft.com/office/word/2006/wordml" xmlns:wpg="http://schemas.microsoft.com/office/word/2010/wordprocessingGroup" xmlns:wpi="http://schemas.microsoft.com/office/word/2010/wordprocessingInk" xmlns:wps="http://schemas.microsoft.com/office/word/2010/wordprocessingShape" mc:Ignorable="w14 w15 wp14">
+  <w:abstractNum w:abstractNumId="0">
     <w:nsid w:val="131C577A"/>
     <w:multiLevelType w:val="hybridMultilevel"/>
     <w:tmpl w:val="3C0874C8"/>
-    <w:lvl w:ilvl="0" w:tplc="10090001">
+    <w:lvl w:ilvl="0">
       <w:start w:val="1"/>
       <w:numFmt w:val="bullet"/>
       <w:lvlText w:val=""/>
@@ -9982,7 +10270,7 @@
         <w:rFonts w:ascii="Symbol" w:hAnsi="Symbol" w:hint="default"/>
       </w:rPr>
     </w:lvl>
-    <w:lvl w:ilvl="1" w:tplc="10090003" w:tentative="1">
+    <w:lvl w:ilvl="1" w:tentative="1">
       <w:start w:val="1"/>
       <w:numFmt w:val="bullet"/>
       <w:lvlText w:val="o"/>
@@ -9994,7 +10282,7 @@
         <w:rFonts w:ascii="Courier New" w:hAnsi="Courier New" w:cs="Courier New" w:hint="default"/>
       </w:rPr>
     </w:lvl>
-    <w:lvl w:ilvl="2" w:tplc="10090005" w:tentative="1">
+    <w:lvl w:ilvl="2" w:tentative="1">
       <w:start w:val="1"/>
       <w:numFmt w:val="bullet"/>
       <w:lvlText w:val=""/>
@@ -10006,7 +10294,7 @@
         <w:rFonts w:ascii="Wingdings" w:hAnsi="Wingdings" w:hint="default"/>
       </w:rPr>
     </w:lvl>
-    <w:lvl w:ilvl="3" w:tplc="10090001" w:tentative="1">
+    <w:lvl w:ilvl="3" w:tentative="1">
       <w:start w:val="1"/>
       <w:numFmt w:val="bullet"/>
       <w:lvlText w:val=""/>
@@ -10018,7 +10306,7 @@
         <w:rFonts w:ascii="Symbol" w:hAnsi="Symbol" w:hint="default"/>
       </w:rPr>
     </w:lvl>
-    <w:lvl w:ilvl="4" w:tplc="10090003" w:tentative="1">
+    <w:lvl w:ilvl="4" w:tentative="1">
       <w:start w:val="1"/>
       <w:numFmt w:val="bullet"/>
       <w:lvlText w:val="o"/>
@@ -10030,7 +10318,7 @@
         <w:rFonts w:ascii="Courier New" w:hAnsi="Courier New" w:cs="Courier New" w:hint="default"/>
       </w:rPr>
     </w:lvl>
-    <w:lvl w:ilvl="5" w:tplc="10090005" w:tentative="1">
+    <w:lvl w:ilvl="5" w:tentative="1">
       <w:start w:val="1"/>
       <w:numFmt w:val="bullet"/>
       <w:lvlText w:val=""/>
@@ -10042,7 +10330,7 @@
         <w:rFonts w:ascii="Wingdings" w:hAnsi="Wingdings" w:hint="default"/>
       </w:rPr>
     </w:lvl>
-    <w:lvl w:ilvl="6" w:tplc="10090001" w:tentative="1">
+    <w:lvl w:ilvl="6" w:tentative="1">
       <w:start w:val="1"/>
       <w:numFmt w:val="bullet"/>
       <w:lvlText w:val=""/>
@@ -10054,7 +10342,7 @@
         <w:rFonts w:ascii="Symbol" w:hAnsi="Symbol" w:hint="default"/>
       </w:rPr>
     </w:lvl>
-    <w:lvl w:ilvl="7" w:tplc="10090003" w:tentative="1">
+    <w:lvl w:ilvl="7" w:tentative="1">
       <w:start w:val="1"/>
       <w:numFmt w:val="bullet"/>
       <w:lvlText w:val="o"/>
@@ -10066,7 +10354,7 @@
         <w:rFonts w:ascii="Courier New" w:hAnsi="Courier New" w:cs="Courier New" w:hint="default"/>
       </w:rPr>
     </w:lvl>
-    <w:lvl w:ilvl="8" w:tplc="10090005" w:tentative="1">
+    <w:lvl w:ilvl="8" w:tentative="1">
       <w:start w:val="1"/>
       <w:numFmt w:val="bullet"/>
       <w:lvlText w:val=""/>
@@ -10079,11 +10367,11 @@
       </w:rPr>
     </w:lvl>
   </w:abstractNum>
-  <w:abstractNum w:abstractNumId="1" w15:restartNumberingAfterBreak="0">
+  <w:abstractNum w:abstractNumId="1">
     <w:nsid w:val="30091209"/>
     <w:multiLevelType w:val="hybridMultilevel"/>
     <w:tmpl w:val="1EE0FBAE"/>
-    <w:lvl w:ilvl="0" w:tplc="1009000F">
+    <w:lvl w:ilvl="0">
       <w:start w:val="1"/>
       <w:numFmt w:val="decimal"/>
       <w:lvlText w:val="%1."/>
@@ -10092,7 +10380,7 @@
         <w:ind w:left="720" w:hanging="360"/>
       </w:pPr>
     </w:lvl>
-    <w:lvl w:ilvl="1" w:tplc="10090019">
+    <w:lvl w:ilvl="1">
       <w:start w:val="1"/>
       <w:numFmt w:val="lowerLetter"/>
       <w:lvlText w:val="%2."/>
@@ -10101,7 +10389,7 @@
         <w:ind w:left="1440" w:hanging="360"/>
       </w:pPr>
     </w:lvl>
-    <w:lvl w:ilvl="2" w:tplc="1009001B">
+    <w:lvl w:ilvl="2">
       <w:start w:val="1"/>
       <w:numFmt w:val="lowerRoman"/>
       <w:lvlText w:val="%3."/>
@@ -10110,7 +10398,7 @@
         <w:ind w:left="2160" w:hanging="180"/>
       </w:pPr>
     </w:lvl>
-    <w:lvl w:ilvl="3" w:tplc="1009000F" w:tentative="1">
+    <w:lvl w:ilvl="3" w:tentative="1">
       <w:start w:val="1"/>
       <w:numFmt w:val="decimal"/>
       <w:lvlText w:val="%4."/>
@@ -10119,7 +10407,7 @@
         <w:ind w:left="2880" w:hanging="360"/>
       </w:pPr>
     </w:lvl>
-    <w:lvl w:ilvl="4" w:tplc="10090019" w:tentative="1">
+    <w:lvl w:ilvl="4" w:tentative="1">
       <w:start w:val="1"/>
       <w:numFmt w:val="lowerLetter"/>
       <w:lvlText w:val="%5."/>
@@ -10128,7 +10416,7 @@
         <w:ind w:left="3600" w:hanging="360"/>
       </w:pPr>
     </w:lvl>
-    <w:lvl w:ilvl="5" w:tplc="1009001B" w:tentative="1">
+    <w:lvl w:ilvl="5" w:tentative="1">
       <w:start w:val="1"/>
       <w:numFmt w:val="lowerRoman"/>
       <w:lvlText w:val="%6."/>
@@ -10137,7 +10425,7 @@
         <w:ind w:left="4320" w:hanging="180"/>
       </w:pPr>
     </w:lvl>
-    <w:lvl w:ilvl="6" w:tplc="1009000F" w:tentative="1">
+    <w:lvl w:ilvl="6" w:tentative="1">
       <w:start w:val="1"/>
       <w:numFmt w:val="decimal"/>
       <w:lvlText w:val="%7."/>
@@ -10146,7 +10434,7 @@
         <w:ind w:left="5040" w:hanging="360"/>
       </w:pPr>
     </w:lvl>
-    <w:lvl w:ilvl="7" w:tplc="10090019" w:tentative="1">
+    <w:lvl w:ilvl="7" w:tentative="1">
       <w:start w:val="1"/>
       <w:numFmt w:val="lowerLetter"/>
       <w:lvlText w:val="%8."/>
@@ -10155,7 +10443,7 @@
         <w:ind w:left="5760" w:hanging="360"/>
       </w:pPr>
     </w:lvl>
-    <w:lvl w:ilvl="8" w:tplc="1009001B" w:tentative="1">
+    <w:lvl w:ilvl="8" w:tentative="1">
       <w:start w:val="1"/>
       <w:numFmt w:val="lowerRoman"/>
       <w:lvlText w:val="%9."/>
@@ -10165,11 +10453,11 @@
       </w:pPr>
     </w:lvl>
   </w:abstractNum>
-  <w:abstractNum w:abstractNumId="2" w15:restartNumberingAfterBreak="0">
+  <w:abstractNum w:abstractNumId="2">
     <w:nsid w:val="535C3540"/>
     <w:multiLevelType w:val="hybridMultilevel"/>
     <w:tmpl w:val="2FC2A43E"/>
-    <w:lvl w:ilvl="0" w:tplc="10090001">
+    <w:lvl w:ilvl="0">
       <w:start w:val="1"/>
       <w:numFmt w:val="bullet"/>
       <w:lvlText w:val=""/>
@@ -10181,7 +10469,7 @@
         <w:rFonts w:ascii="Symbol" w:hAnsi="Symbol" w:hint="default"/>
       </w:rPr>
     </w:lvl>
-    <w:lvl w:ilvl="1" w:tplc="10090003" w:tentative="1">
+    <w:lvl w:ilvl="1" w:tentative="1">
       <w:start w:val="1"/>
       <w:numFmt w:val="bullet"/>
       <w:lvlText w:val="o"/>
@@ -10193,7 +10481,7 @@
         <w:rFonts w:ascii="Courier New" w:hAnsi="Courier New" w:cs="Courier New" w:hint="default"/>
       </w:rPr>
     </w:lvl>
-    <w:lvl w:ilvl="2" w:tplc="10090005" w:tentative="1">
+    <w:lvl w:ilvl="2" w:tentative="1">
       <w:start w:val="1"/>
       <w:numFmt w:val="bullet"/>
       <w:lvlText w:val=""/>
@@ -10205,7 +10493,7 @@
         <w:rFonts w:ascii="Wingdings" w:hAnsi="Wingdings" w:hint="default"/>
       </w:rPr>
     </w:lvl>
-    <w:lvl w:ilvl="3" w:tplc="10090001" w:tentative="1">
+    <w:lvl w:ilvl="3" w:tentative="1">
       <w:start w:val="1"/>
       <w:numFmt w:val="bullet"/>
       <w:lvlText w:val=""/>
@@ -10217,7 +10505,7 @@
         <w:rFonts w:ascii="Symbol" w:hAnsi="Symbol" w:hint="default"/>
       </w:rPr>
     </w:lvl>
-    <w:lvl w:ilvl="4" w:tplc="10090003" w:tentative="1">
+    <w:lvl w:ilvl="4" w:tentative="1">
       <w:start w:val="1"/>
       <w:numFmt w:val="bullet"/>
       <w:lvlText w:val="o"/>
@@ -10229,7 +10517,7 @@
         <w:rFonts w:ascii="Courier New" w:hAnsi="Courier New" w:cs="Courier New" w:hint="default"/>
       </w:rPr>
     </w:lvl>
-    <w:lvl w:ilvl="5" w:tplc="10090005" w:tentative="1">
+    <w:lvl w:ilvl="5" w:tentative="1">
       <w:start w:val="1"/>
       <w:numFmt w:val="bullet"/>
       <w:lvlText w:val=""/>
@@ -10241,7 +10529,7 @@
         <w:rFonts w:ascii="Wingdings" w:hAnsi="Wingdings" w:hint="default"/>
       </w:rPr>
     </w:lvl>
-    <w:lvl w:ilvl="6" w:tplc="10090001" w:tentative="1">
+    <w:lvl w:ilvl="6" w:tentative="1">
       <w:start w:val="1"/>
       <w:numFmt w:val="bullet"/>
       <w:lvlText w:val=""/>
@@ -10253,7 +10541,7 @@
         <w:rFonts w:ascii="Symbol" w:hAnsi="Symbol" w:hint="default"/>
       </w:rPr>
     </w:lvl>
-    <w:lvl w:ilvl="7" w:tplc="10090003" w:tentative="1">
+    <w:lvl w:ilvl="7" w:tentative="1">
       <w:start w:val="1"/>
       <w:numFmt w:val="bullet"/>
       <w:lvlText w:val="o"/>
@@ -10265,7 +10553,7 @@
         <w:rFonts w:ascii="Courier New" w:hAnsi="Courier New" w:cs="Courier New" w:hint="default"/>
       </w:rPr>
     </w:lvl>
-    <w:lvl w:ilvl="8" w:tplc="10090005" w:tentative="1">
+    <w:lvl w:ilvl="8" w:tentative="1">
       <w:start w:val="1"/>
       <w:numFmt w:val="bullet"/>
       <w:lvlText w:val=""/>
@@ -10278,11 +10566,11 @@
       </w:rPr>
     </w:lvl>
   </w:abstractNum>
-  <w:abstractNum w:abstractNumId="3" w15:restartNumberingAfterBreak="0">
+  <w:abstractNum w:abstractNumId="3">
     <w:nsid w:val="55B140CC"/>
     <w:multiLevelType w:val="hybridMultilevel"/>
     <w:tmpl w:val="41BE746A"/>
-    <w:lvl w:ilvl="0" w:tplc="10090001">
+    <w:lvl w:ilvl="0">
       <w:start w:val="1"/>
       <w:numFmt w:val="bullet"/>
       <w:lvlText w:val=""/>
@@ -10294,7 +10582,7 @@
         <w:rFonts w:ascii="Symbol" w:hAnsi="Symbol" w:hint="default"/>
       </w:rPr>
     </w:lvl>
-    <w:lvl w:ilvl="1" w:tplc="10090003" w:tentative="1">
+    <w:lvl w:ilvl="1" w:tentative="1">
       <w:start w:val="1"/>
       <w:numFmt w:val="bullet"/>
       <w:lvlText w:val="o"/>
@@ -10306,7 +10594,7 @@
         <w:rFonts w:ascii="Courier New" w:hAnsi="Courier New" w:cs="Courier New" w:hint="default"/>
       </w:rPr>
     </w:lvl>
-    <w:lvl w:ilvl="2" w:tplc="10090005" w:tentative="1">
+    <w:lvl w:ilvl="2" w:tentative="1">
       <w:start w:val="1"/>
       <w:numFmt w:val="bullet"/>
       <w:lvlText w:val=""/>
@@ -10318,7 +10606,7 @@
         <w:rFonts w:ascii="Wingdings" w:hAnsi="Wingdings" w:hint="default"/>
       </w:rPr>
     </w:lvl>
-    <w:lvl w:ilvl="3" w:tplc="10090001" w:tentative="1">
+    <w:lvl w:ilvl="3" w:tentative="1">
       <w:start w:val="1"/>
       <w:numFmt w:val="bullet"/>
       <w:lvlText w:val=""/>
@@ -10330,7 +10618,7 @@
         <w:rFonts w:ascii="Symbol" w:hAnsi="Symbol" w:hint="default"/>
       </w:rPr>
     </w:lvl>
-    <w:lvl w:ilvl="4" w:tplc="10090003" w:tentative="1">
+    <w:lvl w:ilvl="4" w:tentative="1">
       <w:start w:val="1"/>
       <w:numFmt w:val="bullet"/>
       <w:lvlText w:val="o"/>
@@ -10342,7 +10630,7 @@
         <w:rFonts w:ascii="Courier New" w:hAnsi="Courier New" w:cs="Courier New" w:hint="default"/>
       </w:rPr>
     </w:lvl>
-    <w:lvl w:ilvl="5" w:tplc="10090005" w:tentative="1">
+    <w:lvl w:ilvl="5" w:tentative="1">
       <w:start w:val="1"/>
       <w:numFmt w:val="bullet"/>
       <w:lvlText w:val=""/>
@@ -10354,7 +10642,7 @@
         <w:rFonts w:ascii="Wingdings" w:hAnsi="Wingdings" w:hint="default"/>
       </w:rPr>
     </w:lvl>
-    <w:lvl w:ilvl="6" w:tplc="10090001" w:tentative="1">
+    <w:lvl w:ilvl="6" w:tentative="1">
       <w:start w:val="1"/>
       <w:numFmt w:val="bullet"/>
       <w:lvlText w:val=""/>
@@ -10366,7 +10654,7 @@
         <w:rFonts w:ascii="Symbol" w:hAnsi="Symbol" w:hint="default"/>
       </w:rPr>
     </w:lvl>
-    <w:lvl w:ilvl="7" w:tplc="10090003" w:tentative="1">
+    <w:lvl w:ilvl="7" w:tentative="1">
       <w:start w:val="1"/>
       <w:numFmt w:val="bullet"/>
       <w:lvlText w:val="o"/>
@@ -10378,7 +10666,7 @@
         <w:rFonts w:ascii="Courier New" w:hAnsi="Courier New" w:cs="Courier New" w:hint="default"/>
       </w:rPr>
     </w:lvl>
-    <w:lvl w:ilvl="8" w:tplc="10090005" w:tentative="1">
+    <w:lvl w:ilvl="8" w:tentative="1">
       <w:start w:val="1"/>
       <w:numFmt w:val="bullet"/>
       <w:lvlText w:val=""/>
@@ -10391,11 +10679,11 @@
       </w:rPr>
     </w:lvl>
   </w:abstractNum>
-  <w:abstractNum w:abstractNumId="4" w15:restartNumberingAfterBreak="0">
+  <w:abstractNum w:abstractNumId="4">
     <w:nsid w:val="66603C4D"/>
     <w:multiLevelType w:val="hybridMultilevel"/>
     <w:tmpl w:val="29AE569E"/>
-    <w:lvl w:ilvl="0" w:tplc="10090001">
+    <w:lvl w:ilvl="0">
       <w:start w:val="1"/>
       <w:numFmt w:val="bullet"/>
       <w:lvlText w:val=""/>
@@ -10407,7 +10695,7 @@
         <w:rFonts w:ascii="Symbol" w:hAnsi="Symbol" w:hint="default"/>
       </w:rPr>
     </w:lvl>
-    <w:lvl w:ilvl="1" w:tplc="10090003" w:tentative="1">
+    <w:lvl w:ilvl="1" w:tentative="1">
       <w:start w:val="1"/>
       <w:numFmt w:val="bullet"/>
       <w:lvlText w:val="o"/>
@@ -10419,7 +10707,7 @@
         <w:rFonts w:ascii="Courier New" w:hAnsi="Courier New" w:cs="Courier New" w:hint="default"/>
       </w:rPr>
     </w:lvl>
-    <w:lvl w:ilvl="2" w:tplc="10090005" w:tentative="1">
+    <w:lvl w:ilvl="2" w:tentative="1">
       <w:start w:val="1"/>
       <w:numFmt w:val="bullet"/>
       <w:lvlText w:val=""/>
@@ -10431,7 +10719,7 @@
         <w:rFonts w:ascii="Wingdings" w:hAnsi="Wingdings" w:hint="default"/>
       </w:rPr>
     </w:lvl>
-    <w:lvl w:ilvl="3" w:tplc="10090001" w:tentative="1">
+    <w:lvl w:ilvl="3" w:tentative="1">
       <w:start w:val="1"/>
       <w:numFmt w:val="bullet"/>
       <w:lvlText w:val=""/>
@@ -10443,7 +10731,7 @@
         <w:rFonts w:ascii="Symbol" w:hAnsi="Symbol" w:hint="default"/>
       </w:rPr>
     </w:lvl>
-    <w:lvl w:ilvl="4" w:tplc="10090003" w:tentative="1">
+    <w:lvl w:ilvl="4" w:tentative="1">
       <w:start w:val="1"/>
       <w:numFmt w:val="bullet"/>
       <w:lvlText w:val="o"/>
@@ -10455,7 +10743,7 @@
         <w:rFonts w:ascii="Courier New" w:hAnsi="Courier New" w:cs="Courier New" w:hint="default"/>
       </w:rPr>
     </w:lvl>
-    <w:lvl w:ilvl="5" w:tplc="10090005" w:tentative="1">
+    <w:lvl w:ilvl="5" w:tentative="1">
       <w:start w:val="1"/>
       <w:numFmt w:val="bullet"/>
       <w:lvlText w:val=""/>
@@ -10467,7 +10755,7 @@
         <w:rFonts w:ascii="Wingdings" w:hAnsi="Wingdings" w:hint="default"/>
       </w:rPr>
     </w:lvl>
-    <w:lvl w:ilvl="6" w:tplc="10090001" w:tentative="1">
+    <w:lvl w:ilvl="6" w:tentative="1">
       <w:start w:val="1"/>
       <w:numFmt w:val="bullet"/>
       <w:lvlText w:val=""/>
@@ -10479,7 +10767,7 @@
         <w:rFonts w:ascii="Symbol" w:hAnsi="Symbol" w:hint="default"/>
       </w:rPr>
     </w:lvl>
-    <w:lvl w:ilvl="7" w:tplc="10090003" w:tentative="1">
+    <w:lvl w:ilvl="7" w:tentative="1">
       <w:start w:val="1"/>
       <w:numFmt w:val="bullet"/>
       <w:lvlText w:val="o"/>
@@ -10491,7 +10779,7 @@
         <w:rFonts w:ascii="Courier New" w:hAnsi="Courier New" w:cs="Courier New" w:hint="default"/>
       </w:rPr>
     </w:lvl>
-    <w:lvl w:ilvl="8" w:tplc="10090005" w:tentative="1">
+    <w:lvl w:ilvl="8" w:tentative="1">
       <w:start w:val="1"/>
       <w:numFmt w:val="bullet"/>
       <w:lvlText w:val=""/>
@@ -10504,11 +10792,11 @@
       </w:rPr>
     </w:lvl>
   </w:abstractNum>
-  <w:abstractNum w:abstractNumId="5" w15:restartNumberingAfterBreak="0">
+  <w:abstractNum w:abstractNumId="5">
     <w:nsid w:val="712F5683"/>
     <w:multiLevelType w:val="hybridMultilevel"/>
     <w:tmpl w:val="3BAEFA86"/>
-    <w:lvl w:ilvl="0" w:tplc="10090001">
+    <w:lvl w:ilvl="0">
       <w:start w:val="1"/>
       <w:numFmt w:val="bullet"/>
       <w:lvlText w:val=""/>
@@ -10520,7 +10808,7 @@
         <w:rFonts w:ascii="Symbol" w:hAnsi="Symbol" w:hint="default"/>
       </w:rPr>
     </w:lvl>
-    <w:lvl w:ilvl="1" w:tplc="10090003" w:tentative="1">
+    <w:lvl w:ilvl="1" w:tentative="1">
       <w:start w:val="1"/>
       <w:numFmt w:val="bullet"/>
       <w:lvlText w:val="o"/>
@@ -10532,7 +10820,7 @@
         <w:rFonts w:ascii="Courier New" w:hAnsi="Courier New" w:cs="Courier New" w:hint="default"/>
       </w:rPr>
     </w:lvl>
-    <w:lvl w:ilvl="2" w:tplc="10090005" w:tentative="1">
+    <w:lvl w:ilvl="2" w:tentative="1">
       <w:start w:val="1"/>
       <w:numFmt w:val="bullet"/>
       <w:lvlText w:val=""/>
@@ -10544,7 +10832,7 @@
         <w:rFonts w:ascii="Wingdings" w:hAnsi="Wingdings" w:hint="default"/>
       </w:rPr>
     </w:lvl>
-    <w:lvl w:ilvl="3" w:tplc="10090001" w:tentative="1">
+    <w:lvl w:ilvl="3" w:tentative="1">
       <w:start w:val="1"/>
       <w:numFmt w:val="bullet"/>
       <w:lvlText w:val=""/>
@@ -10556,7 +10844,7 @@
         <w:rFonts w:ascii="Symbol" w:hAnsi="Symbol" w:hint="default"/>
       </w:rPr>
     </w:lvl>
-    <w:lvl w:ilvl="4" w:tplc="10090003" w:tentative="1">
+    <w:lvl w:ilvl="4" w:tentative="1">
       <w:start w:val="1"/>
       <w:numFmt w:val="bullet"/>
       <w:lvlText w:val="o"/>
@@ -10568,7 +10856,7 @@
         <w:rFonts w:ascii="Courier New" w:hAnsi="Courier New" w:cs="Courier New" w:hint="default"/>
       </w:rPr>
     </w:lvl>
-    <w:lvl w:ilvl="5" w:tplc="10090005" w:tentative="1">
+    <w:lvl w:ilvl="5" w:tentative="1">
       <w:start w:val="1"/>
       <w:numFmt w:val="bullet"/>
       <w:lvlText w:val=""/>
@@ -10580,7 +10868,7 @@
         <w:rFonts w:ascii="Wingdings" w:hAnsi="Wingdings" w:hint="default"/>
       </w:rPr>
     </w:lvl>
-    <w:lvl w:ilvl="6" w:tplc="10090001" w:tentative="1">
+    <w:lvl w:ilvl="6" w:tentative="1">
       <w:start w:val="1"/>
       <w:numFmt w:val="bullet"/>
       <w:lvlText w:val=""/>
@@ -10592,7 +10880,7 @@
         <w:rFonts w:ascii="Symbol" w:hAnsi="Symbol" w:hint="default"/>
       </w:rPr>
     </w:lvl>
-    <w:lvl w:ilvl="7" w:tplc="10090003" w:tentative="1">
+    <w:lvl w:ilvl="7" w:tentative="1">
       <w:start w:val="1"/>
       <w:numFmt w:val="bullet"/>
       <w:lvlText w:val="o"/>
@@ -10604,7 +10892,7 @@
         <w:rFonts w:ascii="Courier New" w:hAnsi="Courier New" w:cs="Courier New" w:hint="default"/>
       </w:rPr>
     </w:lvl>
-    <w:lvl w:ilvl="8" w:tplc="10090005" w:tentative="1">
+    <w:lvl w:ilvl="8" w:tentative="1">
       <w:start w:val="1"/>
       <w:numFmt w:val="bullet"/>
       <w:lvlText w:val=""/>
@@ -10678,7 +10966,7 @@
 </file>
 
 <file path=word/styles.xml><?xml version="1.0" encoding="utf-8"?>
-<w:styles xmlns:mc="http://schemas.openxmlformats.org/markup-compatibility/2006" xmlns:r="http://schemas.openxmlformats.org/officeDocument/2006/relationships" xmlns:w="http://schemas.openxmlformats.org/wordprocessingml/2006/main" xmlns:w14="http://schemas.microsoft.com/office/word/2010/wordml" xmlns:w15="http://schemas.microsoft.com/office/word/2012/wordml" xmlns:w16cid="http://schemas.microsoft.com/office/word/2016/wordml/cid" xmlns:w16se="http://schemas.microsoft.com/office/word/2015/wordml/symex" mc:Ignorable="w14 w15 w16se w16cid">
+<w:styles xmlns:mc="http://schemas.openxmlformats.org/markup-compatibility/2006" xmlns:r="http://schemas.openxmlformats.org/officeDocument/2006/relationships" xmlns:w="http://schemas.openxmlformats.org/wordprocessingml/2006/main" xmlns:w14="http://schemas.microsoft.com/office/word/2010/wordml" xmlns:w15="http://schemas.microsoft.com/office/word/2012/wordml" mc:Ignorable="w14 w15">
   <w:docDefaults>
     <w:rPrDefault>
       <w:rPr>
@@ -11066,10 +11354,6 @@
     <w:lsdException w:name="List Table 5 Dark Accent 6" w:uiPriority="50"/>
     <w:lsdException w:name="List Table 6 Colorful Accent 6" w:uiPriority="51"/>
     <w:lsdException w:name="List Table 7 Colorful Accent 6" w:uiPriority="52"/>
-    <w:lsdException w:name="Mention" w:semiHidden="1" w:unhideWhenUsed="1"/>
-    <w:lsdException w:name="Smart Hyperlink" w:semiHidden="1" w:unhideWhenUsed="1"/>
-    <w:lsdException w:name="Hashtag" w:semiHidden="1" w:unhideWhenUsed="1"/>
-    <w:lsdException w:name="Unresolved Mention" w:semiHidden="1" w:unhideWhenUsed="1"/>
   </w:latentStyles>
   <w:style w:type="paragraph" w:default="1" w:styleId="Normal">
     <w:name w:val="Normal"/>

</xml_diff>